<commit_message>
MD: Konsistenz und Verständlichkeit im Systementwurf verbessert
</commit_message>
<xml_diff>
--- a/Dokumente/Systementwurf/Entwurf REST.docx
+++ b/Dokumente/Systementwurf/Entwurf REST.docx
@@ -7320,7 +7320,7 @@
         <w:tc>
           <w:tcPr>
             <w:cnfStyle w:val="001000000000" w:firstRow="0" w:lastRow="0" w:firstColumn="1" w:lastColumn="0" w:oddVBand="0" w:evenVBand="0" w:oddHBand="0" w:evenHBand="0" w:firstRowFirstColumn="0" w:firstRowLastColumn="0" w:lastRowFirstColumn="0" w:lastRowLastColumn="0"/>
-            <w:tcW w:w="2014" w:type="dxa"/>
+            <w:tcW w:w="2418" w:type="dxa"/>
           </w:tcPr>
           <w:p>
             <w:r>
@@ -7330,7 +7330,7 @@
         </w:tc>
         <w:tc>
           <w:tcPr>
-            <w:tcW w:w="1607" w:type="dxa"/>
+            <w:tcW w:w="1534" w:type="dxa"/>
           </w:tcPr>
           <w:p>
             <w:pPr>
@@ -7343,7 +7343,7 @@
         </w:tc>
         <w:tc>
           <w:tcPr>
-            <w:tcW w:w="3004" w:type="dxa"/>
+            <w:tcW w:w="2891" w:type="dxa"/>
           </w:tcPr>
           <w:p>
             <w:pPr>
@@ -7356,7 +7356,7 @@
         </w:tc>
         <w:tc>
           <w:tcPr>
-            <w:tcW w:w="2561" w:type="dxa"/>
+            <w:tcW w:w="2343" w:type="dxa"/>
           </w:tcPr>
           <w:p>
             <w:pPr>
@@ -7376,7 +7376,7 @@
         <w:tc>
           <w:tcPr>
             <w:cnfStyle w:val="001000000000" w:firstRow="0" w:lastRow="0" w:firstColumn="1" w:lastColumn="0" w:oddVBand="0" w:evenVBand="0" w:oddHBand="0" w:evenHBand="0" w:firstRowFirstColumn="0" w:firstRowLastColumn="0" w:lastRowFirstColumn="0" w:lastRowLastColumn="0"/>
-            <w:tcW w:w="2014" w:type="dxa"/>
+            <w:tcW w:w="2418" w:type="dxa"/>
           </w:tcPr>
           <w:p>
             <w:r>
@@ -7397,7 +7397,7 @@
         </w:tc>
         <w:tc>
           <w:tcPr>
-            <w:tcW w:w="1607" w:type="dxa"/>
+            <w:tcW w:w="1534" w:type="dxa"/>
           </w:tcPr>
           <w:p>
             <w:pPr>
@@ -7410,7 +7410,7 @@
         </w:tc>
         <w:tc>
           <w:tcPr>
-            <w:tcW w:w="3004" w:type="dxa"/>
+            <w:tcW w:w="2891" w:type="dxa"/>
           </w:tcPr>
           <w:p>
             <w:pPr>
@@ -7426,7 +7426,7 @@
         </w:tc>
         <w:tc>
           <w:tcPr>
-            <w:tcW w:w="2561" w:type="dxa"/>
+            <w:tcW w:w="2343" w:type="dxa"/>
           </w:tcPr>
           <w:p>
             <w:pPr>
@@ -7448,7 +7448,7 @@
         <w:tc>
           <w:tcPr>
             <w:cnfStyle w:val="001000000000" w:firstRow="0" w:lastRow="0" w:firstColumn="1" w:lastColumn="0" w:oddVBand="0" w:evenVBand="0" w:oddHBand="0" w:evenHBand="0" w:firstRowFirstColumn="0" w:firstRowLastColumn="0" w:lastRowFirstColumn="0" w:lastRowLastColumn="0"/>
-            <w:tcW w:w="2014" w:type="dxa"/>
+            <w:tcW w:w="2418" w:type="dxa"/>
           </w:tcPr>
           <w:p>
             <w:pPr>
@@ -7474,7 +7474,7 @@
         </w:tc>
         <w:tc>
           <w:tcPr>
-            <w:tcW w:w="1607" w:type="dxa"/>
+            <w:tcW w:w="1534" w:type="dxa"/>
           </w:tcPr>
           <w:p>
             <w:pPr>
@@ -7487,7 +7487,7 @@
         </w:tc>
         <w:tc>
           <w:tcPr>
-            <w:tcW w:w="3004" w:type="dxa"/>
+            <w:tcW w:w="2891" w:type="dxa"/>
           </w:tcPr>
           <w:p>
             <w:pPr>
@@ -7500,7 +7500,7 @@
         </w:tc>
         <w:tc>
           <w:tcPr>
-            <w:tcW w:w="2561" w:type="dxa"/>
+            <w:tcW w:w="2343" w:type="dxa"/>
           </w:tcPr>
           <w:p>
             <w:pPr>
@@ -7523,13 +7523,13 @@
         <w:tc>
           <w:tcPr>
             <w:cnfStyle w:val="001000000000" w:firstRow="0" w:lastRow="0" w:firstColumn="1" w:lastColumn="0" w:oddVBand="0" w:evenVBand="0" w:oddHBand="0" w:evenHBand="0" w:firstRowFirstColumn="0" w:firstRowLastColumn="0" w:lastRowFirstColumn="0" w:lastRowLastColumn="0"/>
-            <w:tcW w:w="2014" w:type="dxa"/>
+            <w:tcW w:w="2418" w:type="dxa"/>
           </w:tcPr>
           <w:p/>
         </w:tc>
         <w:tc>
           <w:tcPr>
-            <w:tcW w:w="1607" w:type="dxa"/>
+            <w:tcW w:w="1534" w:type="dxa"/>
           </w:tcPr>
           <w:p>
             <w:pPr>
@@ -7539,7 +7539,7 @@
         </w:tc>
         <w:tc>
           <w:tcPr>
-            <w:tcW w:w="3004" w:type="dxa"/>
+            <w:tcW w:w="2891" w:type="dxa"/>
           </w:tcPr>
           <w:p>
             <w:pPr>
@@ -7549,7 +7549,7 @@
         </w:tc>
         <w:tc>
           <w:tcPr>
-            <w:tcW w:w="2561" w:type="dxa"/>
+            <w:tcW w:w="2343" w:type="dxa"/>
           </w:tcPr>
           <w:p>
             <w:pPr>
@@ -7565,7 +7565,7 @@
         <w:tc>
           <w:tcPr>
             <w:cnfStyle w:val="001000000000" w:firstRow="0" w:lastRow="0" w:firstColumn="1" w:lastColumn="0" w:oddVBand="0" w:evenVBand="0" w:oddHBand="0" w:evenHBand="0" w:firstRowFirstColumn="0" w:firstRowLastColumn="0" w:lastRowFirstColumn="0" w:lastRowLastColumn="0"/>
-            <w:tcW w:w="2014" w:type="dxa"/>
+            <w:tcW w:w="2418" w:type="dxa"/>
           </w:tcPr>
           <w:p>
             <w:r>
@@ -7578,7 +7578,7 @@
         </w:tc>
         <w:tc>
           <w:tcPr>
-            <w:tcW w:w="1607" w:type="dxa"/>
+            <w:tcW w:w="1534" w:type="dxa"/>
           </w:tcPr>
           <w:p>
             <w:pPr>
@@ -7591,7 +7591,7 @@
         </w:tc>
         <w:tc>
           <w:tcPr>
-            <w:tcW w:w="3004" w:type="dxa"/>
+            <w:tcW w:w="2891" w:type="dxa"/>
           </w:tcPr>
           <w:p>
             <w:pPr>
@@ -7604,7 +7604,7 @@
         </w:tc>
         <w:tc>
           <w:tcPr>
-            <w:tcW w:w="2561" w:type="dxa"/>
+            <w:tcW w:w="2343" w:type="dxa"/>
           </w:tcPr>
           <w:p>
             <w:pPr>
@@ -7624,7 +7624,7 @@
         <w:tc>
           <w:tcPr>
             <w:cnfStyle w:val="001000000000" w:firstRow="0" w:lastRow="0" w:firstColumn="1" w:lastColumn="0" w:oddVBand="0" w:evenVBand="0" w:oddHBand="0" w:evenHBand="0" w:firstRowFirstColumn="0" w:firstRowLastColumn="0" w:lastRowFirstColumn="0" w:lastRowLastColumn="0"/>
-            <w:tcW w:w="2014" w:type="dxa"/>
+            <w:tcW w:w="2418" w:type="dxa"/>
           </w:tcPr>
           <w:p>
             <w:r>
@@ -7637,7 +7637,7 @@
         </w:tc>
         <w:tc>
           <w:tcPr>
-            <w:tcW w:w="1607" w:type="dxa"/>
+            <w:tcW w:w="1534" w:type="dxa"/>
           </w:tcPr>
           <w:p>
             <w:pPr>
@@ -7650,7 +7650,7 @@
         </w:tc>
         <w:tc>
           <w:tcPr>
-            <w:tcW w:w="3004" w:type="dxa"/>
+            <w:tcW w:w="2891" w:type="dxa"/>
           </w:tcPr>
           <w:p>
             <w:pPr>
@@ -7666,7 +7666,7 @@
         </w:tc>
         <w:tc>
           <w:tcPr>
-            <w:tcW w:w="2561" w:type="dxa"/>
+            <w:tcW w:w="2343" w:type="dxa"/>
           </w:tcPr>
           <w:p>
             <w:pPr>
@@ -7685,7 +7685,7 @@
         <w:tc>
           <w:tcPr>
             <w:cnfStyle w:val="001000000000" w:firstRow="0" w:lastRow="0" w:firstColumn="1" w:lastColumn="0" w:oddVBand="0" w:evenVBand="0" w:oddHBand="0" w:evenHBand="0" w:firstRowFirstColumn="0" w:firstRowLastColumn="0" w:lastRowFirstColumn="0" w:lastRowLastColumn="0"/>
-            <w:tcW w:w="2014" w:type="dxa"/>
+            <w:tcW w:w="2418" w:type="dxa"/>
           </w:tcPr>
           <w:p>
             <w:r>
@@ -7712,7 +7712,7 @@
         </w:tc>
         <w:tc>
           <w:tcPr>
-            <w:tcW w:w="1607" w:type="dxa"/>
+            <w:tcW w:w="1534" w:type="dxa"/>
           </w:tcPr>
           <w:p>
             <w:pPr>
@@ -7725,7 +7725,7 @@
         </w:tc>
         <w:tc>
           <w:tcPr>
-            <w:tcW w:w="3004" w:type="dxa"/>
+            <w:tcW w:w="2891" w:type="dxa"/>
           </w:tcPr>
           <w:p>
             <w:pPr>
@@ -7738,7 +7738,7 @@
         </w:tc>
         <w:tc>
           <w:tcPr>
-            <w:tcW w:w="2561" w:type="dxa"/>
+            <w:tcW w:w="2343" w:type="dxa"/>
           </w:tcPr>
           <w:p>
             <w:pPr>
@@ -7761,13 +7761,13 @@
         <w:tc>
           <w:tcPr>
             <w:cnfStyle w:val="001000000000" w:firstRow="0" w:lastRow="0" w:firstColumn="1" w:lastColumn="0" w:oddVBand="0" w:evenVBand="0" w:oddHBand="0" w:evenHBand="0" w:firstRowFirstColumn="0" w:firstRowLastColumn="0" w:lastRowFirstColumn="0" w:lastRowLastColumn="0"/>
-            <w:tcW w:w="2014" w:type="dxa"/>
+            <w:tcW w:w="2418" w:type="dxa"/>
           </w:tcPr>
           <w:p/>
         </w:tc>
         <w:tc>
           <w:tcPr>
-            <w:tcW w:w="1607" w:type="dxa"/>
+            <w:tcW w:w="1534" w:type="dxa"/>
           </w:tcPr>
           <w:p>
             <w:pPr>
@@ -7777,7 +7777,7 @@
         </w:tc>
         <w:tc>
           <w:tcPr>
-            <w:tcW w:w="3004" w:type="dxa"/>
+            <w:tcW w:w="2891" w:type="dxa"/>
           </w:tcPr>
           <w:p>
             <w:pPr>
@@ -7787,7 +7787,7 @@
         </w:tc>
         <w:tc>
           <w:tcPr>
-            <w:tcW w:w="2561" w:type="dxa"/>
+            <w:tcW w:w="2343" w:type="dxa"/>
           </w:tcPr>
           <w:p>
             <w:pPr>
@@ -7800,7 +7800,7 @@
         <w:tc>
           <w:tcPr>
             <w:cnfStyle w:val="001000000000" w:firstRow="0" w:lastRow="0" w:firstColumn="1" w:lastColumn="0" w:oddVBand="0" w:evenVBand="0" w:oddHBand="0" w:evenHBand="0" w:firstRowFirstColumn="0" w:firstRowLastColumn="0" w:lastRowFirstColumn="0" w:lastRowLastColumn="0"/>
-            <w:tcW w:w="2014" w:type="dxa"/>
+            <w:tcW w:w="2418" w:type="dxa"/>
           </w:tcPr>
           <w:p>
             <w:pPr>
@@ -7826,7 +7826,7 @@
         </w:tc>
         <w:tc>
           <w:tcPr>
-            <w:tcW w:w="1607" w:type="dxa"/>
+            <w:tcW w:w="1534" w:type="dxa"/>
           </w:tcPr>
           <w:p>
             <w:pPr>
@@ -7839,7 +7839,7 @@
         </w:tc>
         <w:tc>
           <w:tcPr>
-            <w:tcW w:w="3004" w:type="dxa"/>
+            <w:tcW w:w="2891" w:type="dxa"/>
           </w:tcPr>
           <w:p>
             <w:pPr>
@@ -7852,7 +7852,7 @@
         </w:tc>
         <w:tc>
           <w:tcPr>
-            <w:tcW w:w="2561" w:type="dxa"/>
+            <w:tcW w:w="2343" w:type="dxa"/>
           </w:tcPr>
           <w:p>
             <w:pPr>
@@ -7871,7 +7871,7 @@
         <w:tc>
           <w:tcPr>
             <w:cnfStyle w:val="001000000000" w:firstRow="0" w:lastRow="0" w:firstColumn="1" w:lastColumn="0" w:oddVBand="0" w:evenVBand="0" w:oddHBand="0" w:evenHBand="0" w:firstRowFirstColumn="0" w:firstRowLastColumn="0" w:lastRowFirstColumn="0" w:lastRowLastColumn="0"/>
-            <w:tcW w:w="2014" w:type="dxa"/>
+            <w:tcW w:w="2418" w:type="dxa"/>
           </w:tcPr>
           <w:p>
             <w:pPr>
@@ -7897,7 +7897,7 @@
         </w:tc>
         <w:tc>
           <w:tcPr>
-            <w:tcW w:w="1607" w:type="dxa"/>
+            <w:tcW w:w="1534" w:type="dxa"/>
           </w:tcPr>
           <w:p>
             <w:pPr>
@@ -7910,7 +7910,7 @@
         </w:tc>
         <w:tc>
           <w:tcPr>
-            <w:tcW w:w="3004" w:type="dxa"/>
+            <w:tcW w:w="2891" w:type="dxa"/>
           </w:tcPr>
           <w:p>
             <w:pPr>
@@ -7923,7 +7923,7 @@
         </w:tc>
         <w:tc>
           <w:tcPr>
-            <w:tcW w:w="2561" w:type="dxa"/>
+            <w:tcW w:w="2343" w:type="dxa"/>
           </w:tcPr>
           <w:p>
             <w:pPr>
@@ -7939,7 +7939,7 @@
         <w:tc>
           <w:tcPr>
             <w:cnfStyle w:val="001000000000" w:firstRow="0" w:lastRow="0" w:firstColumn="1" w:lastColumn="0" w:oddVBand="0" w:evenVBand="0" w:oddHBand="0" w:evenHBand="0" w:firstRowFirstColumn="0" w:firstRowLastColumn="0" w:lastRowFirstColumn="0" w:lastRowLastColumn="0"/>
-            <w:tcW w:w="2014" w:type="dxa"/>
+            <w:tcW w:w="2418" w:type="dxa"/>
           </w:tcPr>
           <w:p>
             <w:pPr>
@@ -7985,7 +7985,7 @@
         </w:tc>
         <w:tc>
           <w:tcPr>
-            <w:tcW w:w="1607" w:type="dxa"/>
+            <w:tcW w:w="1534" w:type="dxa"/>
           </w:tcPr>
           <w:p>
             <w:pPr>
@@ -7998,7 +7998,7 @@
         </w:tc>
         <w:tc>
           <w:tcPr>
-            <w:tcW w:w="3004" w:type="dxa"/>
+            <w:tcW w:w="2891" w:type="dxa"/>
           </w:tcPr>
           <w:p>
             <w:pPr>
@@ -8011,7 +8011,7 @@
         </w:tc>
         <w:tc>
           <w:tcPr>
-            <w:tcW w:w="2561" w:type="dxa"/>
+            <w:tcW w:w="2343" w:type="dxa"/>
           </w:tcPr>
           <w:p>
             <w:pPr>
@@ -8033,7 +8033,7 @@
         <w:tc>
           <w:tcPr>
             <w:cnfStyle w:val="001000000000" w:firstRow="0" w:lastRow="0" w:firstColumn="1" w:lastColumn="0" w:oddVBand="0" w:evenVBand="0" w:oddHBand="0" w:evenHBand="0" w:firstRowFirstColumn="0" w:firstRowLastColumn="0" w:lastRowFirstColumn="0" w:lastRowLastColumn="0"/>
-            <w:tcW w:w="2014" w:type="dxa"/>
+            <w:tcW w:w="2418" w:type="dxa"/>
           </w:tcPr>
           <w:p>
             <w:pPr>
@@ -8079,7 +8079,7 @@
         </w:tc>
         <w:tc>
           <w:tcPr>
-            <w:tcW w:w="1607" w:type="dxa"/>
+            <w:tcW w:w="1534" w:type="dxa"/>
           </w:tcPr>
           <w:p>
             <w:pPr>
@@ -8092,7 +8092,7 @@
         </w:tc>
         <w:tc>
           <w:tcPr>
-            <w:tcW w:w="3004" w:type="dxa"/>
+            <w:tcW w:w="2891" w:type="dxa"/>
           </w:tcPr>
           <w:p>
             <w:pPr>
@@ -8105,7 +8105,7 @@
         </w:tc>
         <w:tc>
           <w:tcPr>
-            <w:tcW w:w="2561" w:type="dxa"/>
+            <w:tcW w:w="2343" w:type="dxa"/>
           </w:tcPr>
           <w:p>
             <w:pPr>
@@ -8127,7 +8127,7 @@
         <w:tc>
           <w:tcPr>
             <w:cnfStyle w:val="001000000000" w:firstRow="0" w:lastRow="0" w:firstColumn="1" w:lastColumn="0" w:oddVBand="0" w:evenVBand="0" w:oddHBand="0" w:evenHBand="0" w:firstRowFirstColumn="0" w:firstRowLastColumn="0" w:lastRowFirstColumn="0" w:lastRowLastColumn="0"/>
-            <w:tcW w:w="2014" w:type="dxa"/>
+            <w:tcW w:w="2418" w:type="dxa"/>
           </w:tcPr>
           <w:p>
             <w:pPr>
@@ -8139,7 +8139,7 @@
         </w:tc>
         <w:tc>
           <w:tcPr>
-            <w:tcW w:w="1607" w:type="dxa"/>
+            <w:tcW w:w="1534" w:type="dxa"/>
           </w:tcPr>
           <w:p>
             <w:pPr>
@@ -8149,7 +8149,7 @@
         </w:tc>
         <w:tc>
           <w:tcPr>
-            <w:tcW w:w="3004" w:type="dxa"/>
+            <w:tcW w:w="2891" w:type="dxa"/>
           </w:tcPr>
           <w:p>
             <w:pPr>
@@ -8159,7 +8159,7 @@
         </w:tc>
         <w:tc>
           <w:tcPr>
-            <w:tcW w:w="2561" w:type="dxa"/>
+            <w:tcW w:w="2343" w:type="dxa"/>
           </w:tcPr>
           <w:p>
             <w:pPr>
@@ -8176,7 +8176,7 @@
         <w:tc>
           <w:tcPr>
             <w:cnfStyle w:val="001000000000" w:firstRow="0" w:lastRow="0" w:firstColumn="1" w:lastColumn="0" w:oddVBand="0" w:evenVBand="0" w:oddHBand="0" w:evenHBand="0" w:firstRowFirstColumn="0" w:firstRowLastColumn="0" w:lastRowFirstColumn="0" w:lastRowLastColumn="0"/>
-            <w:tcW w:w="2014" w:type="dxa"/>
+            <w:tcW w:w="2418" w:type="dxa"/>
           </w:tcPr>
           <w:p>
             <w:pPr>
@@ -8194,7 +8194,7 @@
         </w:tc>
         <w:tc>
           <w:tcPr>
-            <w:tcW w:w="1607" w:type="dxa"/>
+            <w:tcW w:w="1534" w:type="dxa"/>
           </w:tcPr>
           <w:p>
             <w:pPr>
@@ -8207,7 +8207,7 @@
         </w:tc>
         <w:tc>
           <w:tcPr>
-            <w:tcW w:w="3004" w:type="dxa"/>
+            <w:tcW w:w="2891" w:type="dxa"/>
           </w:tcPr>
           <w:p>
             <w:pPr>
@@ -8220,7 +8220,7 @@
         </w:tc>
         <w:tc>
           <w:tcPr>
-            <w:tcW w:w="2561" w:type="dxa"/>
+            <w:tcW w:w="2343" w:type="dxa"/>
           </w:tcPr>
           <w:p>
             <w:pPr>
@@ -8239,7 +8239,7 @@
         <w:tc>
           <w:tcPr>
             <w:cnfStyle w:val="001000000000" w:firstRow="0" w:lastRow="0" w:firstColumn="1" w:lastColumn="0" w:oddVBand="0" w:evenVBand="0" w:oddHBand="0" w:evenHBand="0" w:firstRowFirstColumn="0" w:firstRowLastColumn="0" w:lastRowFirstColumn="0" w:lastRowLastColumn="0"/>
-            <w:tcW w:w="2014" w:type="dxa"/>
+            <w:tcW w:w="2418" w:type="dxa"/>
           </w:tcPr>
           <w:p>
             <w:pPr>
@@ -8271,7 +8271,7 @@
         </w:tc>
         <w:tc>
           <w:tcPr>
-            <w:tcW w:w="1607" w:type="dxa"/>
+            <w:tcW w:w="1534" w:type="dxa"/>
           </w:tcPr>
           <w:p>
             <w:pPr>
@@ -8284,7 +8284,7 @@
         </w:tc>
         <w:tc>
           <w:tcPr>
-            <w:tcW w:w="3004" w:type="dxa"/>
+            <w:tcW w:w="2891" w:type="dxa"/>
           </w:tcPr>
           <w:p>
             <w:pPr>
@@ -8297,7 +8297,7 @@
         </w:tc>
         <w:tc>
           <w:tcPr>
-            <w:tcW w:w="2561" w:type="dxa"/>
+            <w:tcW w:w="2343" w:type="dxa"/>
           </w:tcPr>
           <w:p>
             <w:pPr>
@@ -8320,7 +8320,7 @@
         <w:tc>
           <w:tcPr>
             <w:cnfStyle w:val="001000000000" w:firstRow="0" w:lastRow="0" w:firstColumn="1" w:lastColumn="0" w:oddVBand="0" w:evenVBand="0" w:oddHBand="0" w:evenHBand="0" w:firstRowFirstColumn="0" w:firstRowLastColumn="0" w:lastRowFirstColumn="0" w:lastRowLastColumn="0"/>
-            <w:tcW w:w="2014" w:type="dxa"/>
+            <w:tcW w:w="2418" w:type="dxa"/>
           </w:tcPr>
           <w:p>
             <w:pPr>
@@ -8355,7 +8355,7 @@
         </w:tc>
         <w:tc>
           <w:tcPr>
-            <w:tcW w:w="1607" w:type="dxa"/>
+            <w:tcW w:w="1534" w:type="dxa"/>
           </w:tcPr>
           <w:p>
             <w:pPr>
@@ -8371,7 +8371,7 @@
         </w:tc>
         <w:tc>
           <w:tcPr>
-            <w:tcW w:w="3004" w:type="dxa"/>
+            <w:tcW w:w="2891" w:type="dxa"/>
           </w:tcPr>
           <w:p>
             <w:pPr>
@@ -8387,35 +8387,35 @@
         </w:tc>
         <w:tc>
           <w:tcPr>
-            <w:tcW w:w="2561" w:type="dxa"/>
+            <w:tcW w:w="2343" w:type="dxa"/>
           </w:tcPr>
           <w:p>
             <w:pPr>
               <w:cnfStyle w:val="000000100000" w:firstRow="0" w:lastRow="0" w:firstColumn="0" w:lastColumn="0" w:oddVBand="0" w:evenVBand="0" w:oddHBand="1" w:evenHBand="0" w:firstRowFirstColumn="0" w:firstRowLastColumn="0" w:lastRowFirstColumn="0" w:lastRowLastColumn="0"/>
+            </w:pPr>
+            <w:r>
               <w:rPr>
                 <w:color w:val="000000" w:themeColor="text1"/>
               </w:rPr>
-            </w:pPr>
+              <w:t xml:space="preserve">200, </w:t>
+            </w:r>
+            <w:r>
+              <w:t>400</w:t>
+            </w:r>
+            <w:r>
+              <w:t>,</w:t>
+            </w:r>
             <w:r>
               <w:rPr>
                 <w:color w:val="000000" w:themeColor="text1"/>
               </w:rPr>
-              <w:t xml:space="preserve">200, </w:t>
+              <w:t xml:space="preserve"> </w:t>
             </w:r>
             <w:r>
               <w:rPr>
                 <w:color w:val="000000" w:themeColor="text1"/>
               </w:rPr>
-              <w:t>40</w:t>
-            </w:r>
-            <w:r>
-              <w:rPr>
-                <w:color w:val="000000" w:themeColor="text1"/>
-              </w:rPr>
-              <w:t xml:space="preserve">3, </w:t>
-            </w:r>
-            <w:r>
-              <w:t>400</w:t>
+              <w:t>403</w:t>
             </w:r>
           </w:p>
         </w:tc>
@@ -8424,7 +8424,7 @@
         <w:tc>
           <w:tcPr>
             <w:cnfStyle w:val="001000000000" w:firstRow="0" w:lastRow="0" w:firstColumn="1" w:lastColumn="0" w:oddVBand="0" w:evenVBand="0" w:oddHBand="0" w:evenHBand="0" w:firstRowFirstColumn="0" w:firstRowLastColumn="0" w:lastRowFirstColumn="0" w:lastRowLastColumn="0"/>
-            <w:tcW w:w="2014" w:type="dxa"/>
+            <w:tcW w:w="2418" w:type="dxa"/>
           </w:tcPr>
           <w:p>
             <w:pPr>
@@ -8439,7 +8439,7 @@
         </w:tc>
         <w:tc>
           <w:tcPr>
-            <w:tcW w:w="1607" w:type="dxa"/>
+            <w:tcW w:w="1534" w:type="dxa"/>
           </w:tcPr>
           <w:p>
             <w:pPr>
@@ -8449,7 +8449,7 @@
         </w:tc>
         <w:tc>
           <w:tcPr>
-            <w:tcW w:w="3004" w:type="dxa"/>
+            <w:tcW w:w="2891" w:type="dxa"/>
           </w:tcPr>
           <w:p>
             <w:pPr>
@@ -8459,7 +8459,7 @@
         </w:tc>
         <w:tc>
           <w:tcPr>
-            <w:tcW w:w="2561" w:type="dxa"/>
+            <w:tcW w:w="2343" w:type="dxa"/>
           </w:tcPr>
           <w:p>
             <w:pPr>
@@ -8475,7 +8475,7 @@
         <w:tc>
           <w:tcPr>
             <w:cnfStyle w:val="001000000000" w:firstRow="0" w:lastRow="0" w:firstColumn="1" w:lastColumn="0" w:oddVBand="0" w:evenVBand="0" w:oddHBand="0" w:evenHBand="0" w:firstRowFirstColumn="0" w:firstRowLastColumn="0" w:lastRowFirstColumn="0" w:lastRowLastColumn="0"/>
-            <w:tcW w:w="2014" w:type="dxa"/>
+            <w:tcW w:w="2418" w:type="dxa"/>
           </w:tcPr>
           <w:p>
             <w:pPr>
@@ -8504,7 +8504,7 @@
         </w:tc>
         <w:tc>
           <w:tcPr>
-            <w:tcW w:w="1607" w:type="dxa"/>
+            <w:tcW w:w="1534" w:type="dxa"/>
           </w:tcPr>
           <w:p>
             <w:pPr>
@@ -8517,7 +8517,7 @@
         </w:tc>
         <w:tc>
           <w:tcPr>
-            <w:tcW w:w="3004" w:type="dxa"/>
+            <w:tcW w:w="2891" w:type="dxa"/>
           </w:tcPr>
           <w:p>
             <w:pPr>
@@ -8530,7 +8530,7 @@
         </w:tc>
         <w:tc>
           <w:tcPr>
-            <w:tcW w:w="2561" w:type="dxa"/>
+            <w:tcW w:w="2343" w:type="dxa"/>
           </w:tcPr>
           <w:p>
             <w:pPr>
@@ -8546,7 +8546,7 @@
         <w:tc>
           <w:tcPr>
             <w:cnfStyle w:val="001000000000" w:firstRow="0" w:lastRow="0" w:firstColumn="1" w:lastColumn="0" w:oddVBand="0" w:evenVBand="0" w:oddHBand="0" w:evenHBand="0" w:firstRowFirstColumn="0" w:firstRowLastColumn="0" w:lastRowFirstColumn="0" w:lastRowLastColumn="0"/>
-            <w:tcW w:w="2014" w:type="dxa"/>
+            <w:tcW w:w="2418" w:type="dxa"/>
           </w:tcPr>
           <w:p>
             <w:pPr>
@@ -8581,7 +8581,7 @@
         </w:tc>
         <w:tc>
           <w:tcPr>
-            <w:tcW w:w="1607" w:type="dxa"/>
+            <w:tcW w:w="1534" w:type="dxa"/>
           </w:tcPr>
           <w:p>
             <w:pPr>
@@ -8594,7 +8594,7 @@
         </w:tc>
         <w:tc>
           <w:tcPr>
-            <w:tcW w:w="3004" w:type="dxa"/>
+            <w:tcW w:w="2891" w:type="dxa"/>
           </w:tcPr>
           <w:p>
             <w:pPr>
@@ -8607,7 +8607,7 @@
         </w:tc>
         <w:tc>
           <w:tcPr>
-            <w:tcW w:w="2561" w:type="dxa"/>
+            <w:tcW w:w="2343" w:type="dxa"/>
           </w:tcPr>
           <w:p>
             <w:pPr>
@@ -8626,7 +8626,7 @@
         <w:tc>
           <w:tcPr>
             <w:cnfStyle w:val="001000000000" w:firstRow="0" w:lastRow="0" w:firstColumn="1" w:lastColumn="0" w:oddVBand="0" w:evenVBand="0" w:oddHBand="0" w:evenHBand="0" w:firstRowFirstColumn="0" w:firstRowLastColumn="0" w:lastRowFirstColumn="0" w:lastRowLastColumn="0"/>
-            <w:tcW w:w="2014" w:type="dxa"/>
+            <w:tcW w:w="2418" w:type="dxa"/>
           </w:tcPr>
           <w:p>
             <w:pPr>
@@ -8675,7 +8675,7 @@
         </w:tc>
         <w:tc>
           <w:tcPr>
-            <w:tcW w:w="1607" w:type="dxa"/>
+            <w:tcW w:w="1534" w:type="dxa"/>
           </w:tcPr>
           <w:p>
             <w:pPr>
@@ -8688,7 +8688,7 @@
         </w:tc>
         <w:tc>
           <w:tcPr>
-            <w:tcW w:w="3004" w:type="dxa"/>
+            <w:tcW w:w="2891" w:type="dxa"/>
           </w:tcPr>
           <w:p>
             <w:pPr>
@@ -8701,17 +8701,23 @@
         </w:tc>
         <w:tc>
           <w:tcPr>
-            <w:tcW w:w="2561" w:type="dxa"/>
+            <w:tcW w:w="2343" w:type="dxa"/>
           </w:tcPr>
           <w:p>
             <w:pPr>
               <w:cnfStyle w:val="000000100000" w:firstRow="0" w:lastRow="0" w:firstColumn="0" w:lastColumn="0" w:oddVBand="0" w:evenVBand="0" w:oddHBand="1" w:evenHBand="0" w:firstRowFirstColumn="0" w:firstRowLastColumn="0" w:lastRowFirstColumn="0" w:lastRowLastColumn="0"/>
             </w:pPr>
             <w:r>
-              <w:t xml:space="preserve">200, 403, </w:t>
-            </w:r>
-            <w:r>
-              <w:t>400</w:t>
+              <w:t>200, 400</w:t>
+            </w:r>
+            <w:r>
+              <w:t xml:space="preserve">, </w:t>
+            </w:r>
+            <w:r>
+              <w:t>40</w:t>
+            </w:r>
+            <w:r>
+              <w:t>3</w:t>
             </w:r>
           </w:p>
         </w:tc>
@@ -8720,7 +8726,7 @@
         <w:tc>
           <w:tcPr>
             <w:cnfStyle w:val="001000000000" w:firstRow="0" w:lastRow="0" w:firstColumn="1" w:lastColumn="0" w:oddVBand="0" w:evenVBand="0" w:oddHBand="0" w:evenHBand="0" w:firstRowFirstColumn="0" w:firstRowLastColumn="0" w:lastRowFirstColumn="0" w:lastRowLastColumn="0"/>
-            <w:tcW w:w="2014" w:type="dxa"/>
+            <w:tcW w:w="2418" w:type="dxa"/>
           </w:tcPr>
           <w:p>
             <w:pPr>
@@ -8769,7 +8775,7 @@
         </w:tc>
         <w:tc>
           <w:tcPr>
-            <w:tcW w:w="1607" w:type="dxa"/>
+            <w:tcW w:w="1534" w:type="dxa"/>
           </w:tcPr>
           <w:p>
             <w:pPr>
@@ -8782,7 +8788,7 @@
         </w:tc>
         <w:tc>
           <w:tcPr>
-            <w:tcW w:w="3004" w:type="dxa"/>
+            <w:tcW w:w="2891" w:type="dxa"/>
           </w:tcPr>
           <w:p>
             <w:pPr>
@@ -8795,17 +8801,26 @@
         </w:tc>
         <w:tc>
           <w:tcPr>
-            <w:tcW w:w="2561" w:type="dxa"/>
+            <w:tcW w:w="2343" w:type="dxa"/>
           </w:tcPr>
           <w:p>
             <w:pPr>
               <w:cnfStyle w:val="000000000000" w:firstRow="0" w:lastRow="0" w:firstColumn="0" w:lastColumn="0" w:oddVBand="0" w:evenVBand="0" w:oddHBand="0" w:evenHBand="0" w:firstRowFirstColumn="0" w:firstRowLastColumn="0" w:lastRowFirstColumn="0" w:lastRowLastColumn="0"/>
             </w:pPr>
             <w:r>
-              <w:t xml:space="preserve">200, 403, </w:t>
-            </w:r>
-            <w:r>
-              <w:t>400</w:t>
+              <w:t>200, 40</w:t>
+            </w:r>
+            <w:r>
+              <w:t>0</w:t>
+            </w:r>
+            <w:r>
+              <w:t xml:space="preserve">, </w:t>
+            </w:r>
+            <w:r>
+              <w:t>40</w:t>
+            </w:r>
+            <w:r>
+              <w:t>3</w:t>
             </w:r>
             <w:r>
               <w:t>, 910</w:t>
@@ -8820,7 +8835,7 @@
         <w:tc>
           <w:tcPr>
             <w:cnfStyle w:val="001000000000" w:firstRow="0" w:lastRow="0" w:firstColumn="1" w:lastColumn="0" w:oddVBand="0" w:evenVBand="0" w:oddHBand="0" w:evenHBand="0" w:firstRowFirstColumn="0" w:firstRowLastColumn="0" w:lastRowFirstColumn="0" w:lastRowLastColumn="0"/>
-            <w:tcW w:w="2014" w:type="dxa"/>
+            <w:tcW w:w="2418" w:type="dxa"/>
           </w:tcPr>
           <w:p>
             <w:pPr>
@@ -8869,7 +8884,7 @@
         </w:tc>
         <w:tc>
           <w:tcPr>
-            <w:tcW w:w="1607" w:type="dxa"/>
+            <w:tcW w:w="1534" w:type="dxa"/>
           </w:tcPr>
           <w:p>
             <w:pPr>
@@ -8882,7 +8897,7 @@
         </w:tc>
         <w:tc>
           <w:tcPr>
-            <w:tcW w:w="3004" w:type="dxa"/>
+            <w:tcW w:w="2891" w:type="dxa"/>
           </w:tcPr>
           <w:p>
             <w:pPr>
@@ -8895,17 +8910,26 @@
         </w:tc>
         <w:tc>
           <w:tcPr>
-            <w:tcW w:w="2561" w:type="dxa"/>
+            <w:tcW w:w="2343" w:type="dxa"/>
           </w:tcPr>
           <w:p>
             <w:pPr>
               <w:cnfStyle w:val="000000100000" w:firstRow="0" w:lastRow="0" w:firstColumn="0" w:lastColumn="0" w:oddVBand="0" w:evenVBand="0" w:oddHBand="1" w:evenHBand="0" w:firstRowFirstColumn="0" w:firstRowLastColumn="0" w:lastRowFirstColumn="0" w:lastRowLastColumn="0"/>
             </w:pPr>
             <w:r>
-              <w:t xml:space="preserve">200, 403, </w:t>
-            </w:r>
-            <w:r>
-              <w:t>400</w:t>
+              <w:t>200, 40</w:t>
+            </w:r>
+            <w:r>
+              <w:t>0</w:t>
+            </w:r>
+            <w:r>
+              <w:t xml:space="preserve">, </w:t>
+            </w:r>
+            <w:r>
+              <w:t>40</w:t>
+            </w:r>
+            <w:r>
+              <w:t>3</w:t>
             </w:r>
           </w:p>
         </w:tc>
@@ -8914,7 +8938,7 @@
         <w:tc>
           <w:tcPr>
             <w:cnfStyle w:val="001000000000" w:firstRow="0" w:lastRow="0" w:firstColumn="1" w:lastColumn="0" w:oddVBand="0" w:evenVBand="0" w:oddHBand="0" w:evenHBand="0" w:firstRowFirstColumn="0" w:firstRowLastColumn="0" w:lastRowFirstColumn="0" w:lastRowLastColumn="0"/>
-            <w:tcW w:w="2014" w:type="dxa"/>
+            <w:tcW w:w="2418" w:type="dxa"/>
           </w:tcPr>
           <w:p>
             <w:pPr>
@@ -8926,7 +8950,7 @@
         </w:tc>
         <w:tc>
           <w:tcPr>
-            <w:tcW w:w="1607" w:type="dxa"/>
+            <w:tcW w:w="1534" w:type="dxa"/>
           </w:tcPr>
           <w:p>
             <w:pPr>
@@ -8936,7 +8960,7 @@
         </w:tc>
         <w:tc>
           <w:tcPr>
-            <w:tcW w:w="3004" w:type="dxa"/>
+            <w:tcW w:w="2891" w:type="dxa"/>
           </w:tcPr>
           <w:p>
             <w:pPr>
@@ -8946,7 +8970,7 @@
         </w:tc>
         <w:tc>
           <w:tcPr>
-            <w:tcW w:w="2561" w:type="dxa"/>
+            <w:tcW w:w="2343" w:type="dxa"/>
           </w:tcPr>
           <w:p>
             <w:pPr>
@@ -8963,7 +8987,7 @@
         <w:tc>
           <w:tcPr>
             <w:cnfStyle w:val="001000000000" w:firstRow="0" w:lastRow="0" w:firstColumn="1" w:lastColumn="0" w:oddVBand="0" w:evenVBand="0" w:oddHBand="0" w:evenHBand="0" w:firstRowFirstColumn="0" w:firstRowLastColumn="0" w:lastRowFirstColumn="0" w:lastRowLastColumn="0"/>
-            <w:tcW w:w="2014" w:type="dxa"/>
+            <w:tcW w:w="2418" w:type="dxa"/>
           </w:tcPr>
           <w:p>
             <w:pPr>
@@ -8992,7 +9016,7 @@
         </w:tc>
         <w:tc>
           <w:tcPr>
-            <w:tcW w:w="1607" w:type="dxa"/>
+            <w:tcW w:w="1534" w:type="dxa"/>
           </w:tcPr>
           <w:p>
             <w:pPr>
@@ -9011,7 +9035,7 @@
         </w:tc>
         <w:tc>
           <w:tcPr>
-            <w:tcW w:w="3004" w:type="dxa"/>
+            <w:tcW w:w="2891" w:type="dxa"/>
           </w:tcPr>
           <w:p>
             <w:pPr>
@@ -9024,7 +9048,7 @@
         </w:tc>
         <w:tc>
           <w:tcPr>
-            <w:tcW w:w="2561" w:type="dxa"/>
+            <w:tcW w:w="2343" w:type="dxa"/>
           </w:tcPr>
           <w:p>
             <w:pPr>
@@ -9040,7 +9064,7 @@
         <w:tc>
           <w:tcPr>
             <w:cnfStyle w:val="001000000000" w:firstRow="0" w:lastRow="0" w:firstColumn="1" w:lastColumn="0" w:oddVBand="0" w:evenVBand="0" w:oddHBand="0" w:evenHBand="0" w:firstRowFirstColumn="0" w:firstRowLastColumn="0" w:lastRowFirstColumn="0" w:lastRowLastColumn="0"/>
-            <w:tcW w:w="2014" w:type="dxa"/>
+            <w:tcW w:w="2418" w:type="dxa"/>
           </w:tcPr>
           <w:p>
             <w:pPr>
@@ -9066,7 +9090,7 @@
         </w:tc>
         <w:tc>
           <w:tcPr>
-            <w:tcW w:w="1607" w:type="dxa"/>
+            <w:tcW w:w="1534" w:type="dxa"/>
           </w:tcPr>
           <w:p>
             <w:pPr>
@@ -9079,7 +9103,7 @@
         </w:tc>
         <w:tc>
           <w:tcPr>
-            <w:tcW w:w="3004" w:type="dxa"/>
+            <w:tcW w:w="2891" w:type="dxa"/>
           </w:tcPr>
           <w:p>
             <w:pPr>
@@ -9092,7 +9116,7 @@
         </w:tc>
         <w:tc>
           <w:tcPr>
-            <w:tcW w:w="2561" w:type="dxa"/>
+            <w:tcW w:w="2343" w:type="dxa"/>
           </w:tcPr>
           <w:p>
             <w:pPr>
@@ -9111,7 +9135,7 @@
         <w:tc>
           <w:tcPr>
             <w:cnfStyle w:val="001000000000" w:firstRow="0" w:lastRow="0" w:firstColumn="1" w:lastColumn="0" w:oddVBand="0" w:evenVBand="0" w:oddHBand="0" w:evenHBand="0" w:firstRowFirstColumn="0" w:firstRowLastColumn="0" w:lastRowFirstColumn="0" w:lastRowLastColumn="0"/>
-            <w:tcW w:w="2014" w:type="dxa"/>
+            <w:tcW w:w="2418" w:type="dxa"/>
           </w:tcPr>
           <w:p>
             <w:pPr>
@@ -9157,7 +9181,7 @@
         </w:tc>
         <w:tc>
           <w:tcPr>
-            <w:tcW w:w="1607" w:type="dxa"/>
+            <w:tcW w:w="1534" w:type="dxa"/>
           </w:tcPr>
           <w:p>
             <w:pPr>
@@ -9170,7 +9194,7 @@
         </w:tc>
         <w:tc>
           <w:tcPr>
-            <w:tcW w:w="3004" w:type="dxa"/>
+            <w:tcW w:w="2891" w:type="dxa"/>
           </w:tcPr>
           <w:p>
             <w:pPr>
@@ -9186,7 +9210,7 @@
         </w:tc>
         <w:tc>
           <w:tcPr>
-            <w:tcW w:w="2561" w:type="dxa"/>
+            <w:tcW w:w="2343" w:type="dxa"/>
           </w:tcPr>
           <w:p>
             <w:pPr>
@@ -9211,7 +9235,7 @@
         <w:tc>
           <w:tcPr>
             <w:cnfStyle w:val="001000000000" w:firstRow="0" w:lastRow="0" w:firstColumn="1" w:lastColumn="0" w:oddVBand="0" w:evenVBand="0" w:oddHBand="0" w:evenHBand="0" w:firstRowFirstColumn="0" w:firstRowLastColumn="0" w:lastRowFirstColumn="0" w:lastRowLastColumn="0"/>
-            <w:tcW w:w="2014" w:type="dxa"/>
+            <w:tcW w:w="2418" w:type="dxa"/>
           </w:tcPr>
           <w:p>
             <w:pPr>
@@ -9257,7 +9281,7 @@
         </w:tc>
         <w:tc>
           <w:tcPr>
-            <w:tcW w:w="1607" w:type="dxa"/>
+            <w:tcW w:w="1534" w:type="dxa"/>
           </w:tcPr>
           <w:p>
             <w:pPr>
@@ -9270,7 +9294,7 @@
         </w:tc>
         <w:tc>
           <w:tcPr>
-            <w:tcW w:w="3004" w:type="dxa"/>
+            <w:tcW w:w="2891" w:type="dxa"/>
           </w:tcPr>
           <w:p>
             <w:pPr>
@@ -9283,7 +9307,7 @@
         </w:tc>
         <w:tc>
           <w:tcPr>
-            <w:tcW w:w="2561" w:type="dxa"/>
+            <w:tcW w:w="2343" w:type="dxa"/>
           </w:tcPr>
           <w:p>
             <w:pPr>
@@ -9305,13 +9329,13 @@
         <w:tc>
           <w:tcPr>
             <w:cnfStyle w:val="001000000000" w:firstRow="0" w:lastRow="0" w:firstColumn="1" w:lastColumn="0" w:oddVBand="0" w:evenVBand="0" w:oddHBand="0" w:evenHBand="0" w:firstRowFirstColumn="0" w:firstRowLastColumn="0" w:lastRowFirstColumn="0" w:lastRowLastColumn="0"/>
-            <w:tcW w:w="2014" w:type="dxa"/>
+            <w:tcW w:w="2418" w:type="dxa"/>
           </w:tcPr>
           <w:p/>
         </w:tc>
         <w:tc>
           <w:tcPr>
-            <w:tcW w:w="1607" w:type="dxa"/>
+            <w:tcW w:w="1534" w:type="dxa"/>
           </w:tcPr>
           <w:p>
             <w:pPr>
@@ -9321,7 +9345,7 @@
         </w:tc>
         <w:tc>
           <w:tcPr>
-            <w:tcW w:w="3004" w:type="dxa"/>
+            <w:tcW w:w="2891" w:type="dxa"/>
           </w:tcPr>
           <w:p>
             <w:pPr>
@@ -9331,7 +9355,7 @@
         </w:tc>
         <w:tc>
           <w:tcPr>
-            <w:tcW w:w="2561" w:type="dxa"/>
+            <w:tcW w:w="2343" w:type="dxa"/>
           </w:tcPr>
           <w:p>
             <w:pPr>
@@ -9344,7 +9368,7 @@
         <w:tc>
           <w:tcPr>
             <w:cnfStyle w:val="001000000000" w:firstRow="0" w:lastRow="0" w:firstColumn="1" w:lastColumn="0" w:oddVBand="0" w:evenVBand="0" w:oddHBand="0" w:evenHBand="0" w:firstRowFirstColumn="0" w:firstRowLastColumn="0" w:lastRowFirstColumn="0" w:lastRowLastColumn="0"/>
-            <w:tcW w:w="2014" w:type="dxa"/>
+            <w:tcW w:w="2418" w:type="dxa"/>
           </w:tcPr>
           <w:p>
             <w:r>
@@ -9354,7 +9378,7 @@
         </w:tc>
         <w:tc>
           <w:tcPr>
-            <w:tcW w:w="1607" w:type="dxa"/>
+            <w:tcW w:w="1534" w:type="dxa"/>
           </w:tcPr>
           <w:p>
             <w:pPr>
@@ -9364,7 +9388,7 @@
         </w:tc>
         <w:tc>
           <w:tcPr>
-            <w:tcW w:w="3004" w:type="dxa"/>
+            <w:tcW w:w="2891" w:type="dxa"/>
           </w:tcPr>
           <w:p>
             <w:pPr>
@@ -9374,7 +9398,7 @@
         </w:tc>
         <w:tc>
           <w:tcPr>
-            <w:tcW w:w="2561" w:type="dxa"/>
+            <w:tcW w:w="2343" w:type="dxa"/>
           </w:tcPr>
           <w:p>
             <w:pPr>
@@ -9390,7 +9414,7 @@
         <w:tc>
           <w:tcPr>
             <w:cnfStyle w:val="001000000000" w:firstRow="0" w:lastRow="0" w:firstColumn="1" w:lastColumn="0" w:oddVBand="0" w:evenVBand="0" w:oddHBand="0" w:evenHBand="0" w:firstRowFirstColumn="0" w:firstRowLastColumn="0" w:lastRowFirstColumn="0" w:lastRowLastColumn="0"/>
-            <w:tcW w:w="2014" w:type="dxa"/>
+            <w:tcW w:w="2418" w:type="dxa"/>
           </w:tcPr>
           <w:p>
             <w:pPr>
@@ -9416,7 +9440,7 @@
         </w:tc>
         <w:tc>
           <w:tcPr>
-            <w:tcW w:w="1607" w:type="dxa"/>
+            <w:tcW w:w="1534" w:type="dxa"/>
           </w:tcPr>
           <w:p>
             <w:pPr>
@@ -9435,7 +9459,7 @@
         </w:tc>
         <w:tc>
           <w:tcPr>
-            <w:tcW w:w="3004" w:type="dxa"/>
+            <w:tcW w:w="2891" w:type="dxa"/>
           </w:tcPr>
           <w:p>
             <w:pPr>
@@ -9454,7 +9478,7 @@
         </w:tc>
         <w:tc>
           <w:tcPr>
-            <w:tcW w:w="2561" w:type="dxa"/>
+            <w:tcW w:w="2343" w:type="dxa"/>
           </w:tcPr>
           <w:p>
             <w:pPr>
@@ -9470,7 +9494,7 @@
         <w:tc>
           <w:tcPr>
             <w:cnfStyle w:val="001000000000" w:firstRow="0" w:lastRow="0" w:firstColumn="1" w:lastColumn="0" w:oddVBand="0" w:evenVBand="0" w:oddHBand="0" w:evenHBand="0" w:firstRowFirstColumn="0" w:firstRowLastColumn="0" w:lastRowFirstColumn="0" w:lastRowLastColumn="0"/>
-            <w:tcW w:w="2014" w:type="dxa"/>
+            <w:tcW w:w="2418" w:type="dxa"/>
           </w:tcPr>
           <w:p>
             <w:pPr>
@@ -9496,7 +9520,7 @@
         </w:tc>
         <w:tc>
           <w:tcPr>
-            <w:tcW w:w="1607" w:type="dxa"/>
+            <w:tcW w:w="1534" w:type="dxa"/>
           </w:tcPr>
           <w:p>
             <w:pPr>
@@ -9515,7 +9539,7 @@
         </w:tc>
         <w:tc>
           <w:tcPr>
-            <w:tcW w:w="3004" w:type="dxa"/>
+            <w:tcW w:w="2891" w:type="dxa"/>
           </w:tcPr>
           <w:p>
             <w:pPr>
@@ -9534,7 +9558,7 @@
         </w:tc>
         <w:tc>
           <w:tcPr>
-            <w:tcW w:w="2561" w:type="dxa"/>
+            <w:tcW w:w="2343" w:type="dxa"/>
           </w:tcPr>
           <w:p>
             <w:pPr>
@@ -9553,7 +9577,7 @@
         <w:tc>
           <w:tcPr>
             <w:cnfStyle w:val="001000000000" w:firstRow="0" w:lastRow="0" w:firstColumn="1" w:lastColumn="0" w:oddVBand="0" w:evenVBand="0" w:oddHBand="0" w:evenHBand="0" w:firstRowFirstColumn="0" w:firstRowLastColumn="0" w:lastRowFirstColumn="0" w:lastRowLastColumn="0"/>
-            <w:tcW w:w="2014" w:type="dxa"/>
+            <w:tcW w:w="2418" w:type="dxa"/>
           </w:tcPr>
           <w:p>
             <w:pPr>
@@ -9565,7 +9589,7 @@
         </w:tc>
         <w:tc>
           <w:tcPr>
-            <w:tcW w:w="1607" w:type="dxa"/>
+            <w:tcW w:w="1534" w:type="dxa"/>
           </w:tcPr>
           <w:p>
             <w:pPr>
@@ -9578,7 +9602,7 @@
         </w:tc>
         <w:tc>
           <w:tcPr>
-            <w:tcW w:w="3004" w:type="dxa"/>
+            <w:tcW w:w="2891" w:type="dxa"/>
           </w:tcPr>
           <w:p>
             <w:pPr>
@@ -9591,7 +9615,7 @@
         </w:tc>
         <w:tc>
           <w:tcPr>
-            <w:tcW w:w="2561" w:type="dxa"/>
+            <w:tcW w:w="2343" w:type="dxa"/>
           </w:tcPr>
           <w:p>
             <w:pPr>
@@ -9607,7 +9631,7 @@
         <w:tc>
           <w:tcPr>
             <w:cnfStyle w:val="001000000000" w:firstRow="0" w:lastRow="0" w:firstColumn="1" w:lastColumn="0" w:oddVBand="0" w:evenVBand="0" w:oddHBand="0" w:evenHBand="0" w:firstRowFirstColumn="0" w:firstRowLastColumn="0" w:lastRowFirstColumn="0" w:lastRowLastColumn="0"/>
-            <w:tcW w:w="2014" w:type="dxa"/>
+            <w:tcW w:w="2418" w:type="dxa"/>
           </w:tcPr>
           <w:p>
             <w:pPr>
@@ -9625,7 +9649,7 @@
         </w:tc>
         <w:tc>
           <w:tcPr>
-            <w:tcW w:w="1607" w:type="dxa"/>
+            <w:tcW w:w="1534" w:type="dxa"/>
           </w:tcPr>
           <w:p>
             <w:pPr>
@@ -9644,7 +9668,7 @@
         </w:tc>
         <w:tc>
           <w:tcPr>
-            <w:tcW w:w="3004" w:type="dxa"/>
+            <w:tcW w:w="2891" w:type="dxa"/>
           </w:tcPr>
           <w:p>
             <w:pPr>
@@ -9663,7 +9687,7 @@
         </w:tc>
         <w:tc>
           <w:tcPr>
-            <w:tcW w:w="2561" w:type="dxa"/>
+            <w:tcW w:w="2343" w:type="dxa"/>
           </w:tcPr>
           <w:p>
             <w:pPr>
@@ -9682,7 +9706,7 @@
         <w:tc>
           <w:tcPr>
             <w:cnfStyle w:val="001000000000" w:firstRow="0" w:lastRow="0" w:firstColumn="1" w:lastColumn="0" w:oddVBand="0" w:evenVBand="0" w:oddHBand="0" w:evenHBand="0" w:firstRowFirstColumn="0" w:firstRowLastColumn="0" w:lastRowFirstColumn="0" w:lastRowLastColumn="0"/>
-            <w:tcW w:w="2014" w:type="dxa"/>
+            <w:tcW w:w="2418" w:type="dxa"/>
           </w:tcPr>
           <w:p>
             <w:pPr>
@@ -9736,7 +9760,7 @@
         </w:tc>
         <w:tc>
           <w:tcPr>
-            <w:tcW w:w="1607" w:type="dxa"/>
+            <w:tcW w:w="1534" w:type="dxa"/>
           </w:tcPr>
           <w:p>
             <w:pPr>
@@ -9755,7 +9779,7 @@
         </w:tc>
         <w:tc>
           <w:tcPr>
-            <w:tcW w:w="3004" w:type="dxa"/>
+            <w:tcW w:w="2891" w:type="dxa"/>
           </w:tcPr>
           <w:p>
             <w:pPr>
@@ -9774,7 +9798,7 @@
         </w:tc>
         <w:tc>
           <w:tcPr>
-            <w:tcW w:w="2561" w:type="dxa"/>
+            <w:tcW w:w="2343" w:type="dxa"/>
           </w:tcPr>
           <w:p>
             <w:pPr>
@@ -9786,19 +9810,183 @@
           </w:p>
         </w:tc>
       </w:tr>
+      <w:tr>
+        <w:trPr>
+          <w:trHeight w:val="306"/>
+        </w:trPr>
+        <w:tc>
+          <w:tcPr>
+            <w:cnfStyle w:val="001000000000" w:firstRow="0" w:lastRow="0" w:firstColumn="1" w:lastColumn="0" w:oddVBand="0" w:evenVBand="0" w:oddHBand="0" w:evenHBand="0" w:firstRowFirstColumn="0" w:firstRowLastColumn="0" w:lastRowFirstColumn="0" w:lastRowLastColumn="0"/>
+            <w:tcW w:w="2418" w:type="dxa"/>
+          </w:tcPr>
+          <w:p>
+            <w:pPr>
+              <w:rPr>
+                <w:b w:val="0"/>
+                <w:color w:val="000000" w:themeColor="text1"/>
+              </w:rPr>
+            </w:pPr>
+          </w:p>
+        </w:tc>
+        <w:tc>
+          <w:tcPr>
+            <w:tcW w:w="1534" w:type="dxa"/>
+          </w:tcPr>
+          <w:p>
+            <w:pPr>
+              <w:cnfStyle w:val="000000000000" w:firstRow="0" w:lastRow="0" w:firstColumn="0" w:lastColumn="0" w:oddVBand="0" w:evenVBand="0" w:oddHBand="0" w:evenHBand="0" w:firstRowFirstColumn="0" w:firstRowLastColumn="0" w:lastRowFirstColumn="0" w:lastRowLastColumn="0"/>
+              <w:rPr>
+                <w:color w:val="000000" w:themeColor="text1"/>
+              </w:rPr>
+            </w:pPr>
+          </w:p>
+        </w:tc>
+        <w:tc>
+          <w:tcPr>
+            <w:tcW w:w="2891" w:type="dxa"/>
+          </w:tcPr>
+          <w:p>
+            <w:pPr>
+              <w:cnfStyle w:val="000000000000" w:firstRow="0" w:lastRow="0" w:firstColumn="0" w:lastColumn="0" w:oddVBand="0" w:evenVBand="0" w:oddHBand="0" w:evenHBand="0" w:firstRowFirstColumn="0" w:firstRowLastColumn="0" w:lastRowFirstColumn="0" w:lastRowLastColumn="0"/>
+              <w:rPr>
+                <w:color w:val="000000" w:themeColor="text1"/>
+              </w:rPr>
+            </w:pPr>
+          </w:p>
+        </w:tc>
+        <w:tc>
+          <w:tcPr>
+            <w:tcW w:w="2343" w:type="dxa"/>
+          </w:tcPr>
+          <w:p>
+            <w:pPr>
+              <w:cnfStyle w:val="000000000000" w:firstRow="0" w:lastRow="0" w:firstColumn="0" w:lastColumn="0" w:oddVBand="0" w:evenVBand="0" w:oddHBand="0" w:evenHBand="0" w:firstRowFirstColumn="0" w:firstRowLastColumn="0" w:lastRowFirstColumn="0" w:lastRowLastColumn="0"/>
+              <w:rPr>
+                <w:color w:val="000000" w:themeColor="text1"/>
+              </w:rPr>
+            </w:pPr>
+          </w:p>
+        </w:tc>
+      </w:tr>
+      <w:tr>
+        <w:trPr>
+          <w:cnfStyle w:val="000000100000" w:firstRow="0" w:lastRow="0" w:firstColumn="0" w:lastColumn="0" w:oddVBand="0" w:evenVBand="0" w:oddHBand="1" w:evenHBand="0" w:firstRowFirstColumn="0" w:firstRowLastColumn="0" w:lastRowFirstColumn="0" w:lastRowLastColumn="0"/>
+          <w:trHeight w:val="306"/>
+        </w:trPr>
+        <w:tc>
+          <w:tcPr>
+            <w:cnfStyle w:val="001000000000" w:firstRow="0" w:lastRow="0" w:firstColumn="1" w:lastColumn="0" w:oddVBand="0" w:evenVBand="0" w:oddHBand="0" w:evenHBand="0" w:firstRowFirstColumn="0" w:firstRowLastColumn="0" w:lastRowFirstColumn="0" w:lastRowLastColumn="0"/>
+            <w:tcW w:w="2418" w:type="dxa"/>
+          </w:tcPr>
+          <w:p>
+            <w:pPr>
+              <w:rPr>
+                <w:color w:val="FF0000"/>
+              </w:rPr>
+            </w:pPr>
+            <w:r>
+              <w:rPr>
+                <w:color w:val="FF0000"/>
+              </w:rPr>
+              <w:t>/raum/{</w:t>
+            </w:r>
+            <w:proofErr w:type="spellStart"/>
+            <w:r>
+              <w:rPr>
+                <w:color w:val="FF0000"/>
+              </w:rPr>
+              <w:t>id</w:t>
+            </w:r>
+            <w:proofErr w:type="spellEnd"/>
+            <w:r>
+              <w:rPr>
+                <w:color w:val="FF0000"/>
+              </w:rPr>
+              <w:t>}/</w:t>
+            </w:r>
+            <w:proofErr w:type="spellStart"/>
+            <w:r>
+              <w:rPr>
+                <w:color w:val="FF0000"/>
+              </w:rPr>
+              <w:t>foto</w:t>
+            </w:r>
+            <w:proofErr w:type="spellEnd"/>
+          </w:p>
+        </w:tc>
+        <w:tc>
+          <w:tcPr>
+            <w:tcW w:w="1534" w:type="dxa"/>
+          </w:tcPr>
+          <w:p>
+            <w:pPr>
+              <w:cnfStyle w:val="000000100000" w:firstRow="0" w:lastRow="0" w:firstColumn="0" w:lastColumn="0" w:oddVBand="0" w:evenVBand="0" w:oddHBand="1" w:evenHBand="0" w:firstRowFirstColumn="0" w:firstRowLastColumn="0" w:lastRowFirstColumn="0" w:lastRowLastColumn="0"/>
+              <w:rPr>
+                <w:color w:val="FF0000"/>
+              </w:rPr>
+            </w:pPr>
+            <w:r>
+              <w:rPr>
+                <w:color w:val="FF0000"/>
+              </w:rPr>
+              <w:t>GET</w:t>
+            </w:r>
+          </w:p>
+        </w:tc>
+        <w:tc>
+          <w:tcPr>
+            <w:tcW w:w="2891" w:type="dxa"/>
+          </w:tcPr>
+          <w:p>
+            <w:pPr>
+              <w:cnfStyle w:val="000000100000" w:firstRow="0" w:lastRow="0" w:firstColumn="0" w:lastColumn="0" w:oddVBand="0" w:evenVBand="0" w:oddHBand="1" w:evenHBand="0" w:firstRowFirstColumn="0" w:firstRowLastColumn="0" w:lastRowFirstColumn="0" w:lastRowLastColumn="0"/>
+              <w:rPr>
+                <w:color w:val="FF0000"/>
+              </w:rPr>
+            </w:pPr>
+            <w:r>
+              <w:rPr>
+                <w:color w:val="FF0000"/>
+              </w:rPr>
+              <w:t>Foto von angefragtem Raum</w:t>
+            </w:r>
+          </w:p>
+        </w:tc>
+        <w:tc>
+          <w:tcPr>
+            <w:tcW w:w="2343" w:type="dxa"/>
+          </w:tcPr>
+          <w:p>
+            <w:pPr>
+              <w:cnfStyle w:val="000000100000" w:firstRow="0" w:lastRow="0" w:firstColumn="0" w:lastColumn="0" w:oddVBand="0" w:evenVBand="0" w:oddHBand="1" w:evenHBand="0" w:firstRowFirstColumn="0" w:firstRowLastColumn="0" w:lastRowFirstColumn="0" w:lastRowLastColumn="0"/>
+              <w:rPr>
+                <w:color w:val="FF0000"/>
+              </w:rPr>
+            </w:pPr>
+            <w:r>
+              <w:rPr>
+                <w:color w:val="FF0000"/>
+              </w:rPr>
+              <w:t>200, 400, 404</w:t>
+            </w:r>
+          </w:p>
+        </w:tc>
+      </w:tr>
     </w:tbl>
-    <w:p/>
-    <w:p/>
+    <w:p>
+      <w:bookmarkStart w:id="7" w:name="_GoBack"/>
+    </w:p>
     <w:p>
       <w:pPr>
         <w:pStyle w:val="berschrift1"/>
       </w:pPr>
-      <w:bookmarkStart w:id="7" w:name="_Toc467604259"/>
+      <w:bookmarkStart w:id="8" w:name="_Toc467604259"/>
+      <w:bookmarkEnd w:id="7"/>
       <w:r>
         <w:lastRenderedPageBreak/>
         <w:t>Anforderungen:</w:t>
       </w:r>
-      <w:bookmarkEnd w:id="7"/>
+      <w:bookmarkEnd w:id="8"/>
     </w:p>
     <w:p>
       <w:pPr>
@@ -9967,7 +10155,7 @@
       <w:pPr>
         <w:pStyle w:val="berschrift2"/>
       </w:pPr>
-      <w:bookmarkStart w:id="8" w:name="_Toc467604260"/>
+      <w:bookmarkStart w:id="9" w:name="_Toc467604260"/>
       <w:r>
         <w:t>/</w:t>
       </w:r>
@@ -9975,23 +10163,28 @@
       <w:r>
         <w:t>benutzer</w:t>
       </w:r>
-      <w:bookmarkEnd w:id="8"/>
+      <w:bookmarkEnd w:id="9"/>
       <w:proofErr w:type="spellEnd"/>
     </w:p>
     <w:p>
       <w:pPr>
         <w:pStyle w:val="berschrift3"/>
       </w:pPr>
-      <w:bookmarkStart w:id="9" w:name="_POST"/>
-      <w:bookmarkStart w:id="10" w:name="_Toc467604261"/>
-      <w:bookmarkEnd w:id="9"/>
+      <w:bookmarkStart w:id="10" w:name="_POST"/>
+      <w:bookmarkStart w:id="11" w:name="_Toc467604261"/>
+      <w:bookmarkEnd w:id="10"/>
       <w:r>
         <w:t>P</w:t>
       </w:r>
       <w:r>
         <w:t>OST</w:t>
       </w:r>
-      <w:bookmarkEnd w:id="10"/>
+      <w:bookmarkEnd w:id="11"/>
+    </w:p>
+    <w:p>
+      <w:r>
+        <w:t>Diese Ressource wird benutzt, wenn der Benutzer auf einloggen klickt oder die App öffnet</w:t>
+      </w:r>
     </w:p>
     <w:p>
       <w:r>
@@ -10677,6 +10870,17 @@
         </w:rPr>
         <w:t>foto</w:t>
       </w:r>
+      <w:r>
+        <w:rPr>
+          <w:rFonts w:ascii="Consolas" w:eastAsia="Times New Roman" w:hAnsi="Consolas" w:cs="Times New Roman"/>
+          <w:color w:val="0000FF"/>
+          <w:sz w:val="18"/>
+          <w:szCs w:val="18"/>
+          <w:bdr w:val="none" w:sz="0" w:space="0" w:color="auto" w:frame="1"/>
+          <w:lang w:eastAsia="de-DE"/>
+        </w:rPr>
+        <w:t>URL</w:t>
+      </w:r>
       <w:proofErr w:type="spellEnd"/>
       <w:r>
         <w:rPr>
@@ -11453,6 +11657,17 @@
         </w:rPr>
         <w:t>foto</w:t>
       </w:r>
+      <w:r>
+        <w:rPr>
+          <w:rFonts w:ascii="Consolas" w:eastAsia="Times New Roman" w:hAnsi="Consolas" w:cs="Times New Roman"/>
+          <w:color w:val="0000FF"/>
+          <w:sz w:val="18"/>
+          <w:szCs w:val="18"/>
+          <w:bdr w:val="none" w:sz="0" w:space="0" w:color="auto" w:frame="1"/>
+          <w:lang w:val="en-US" w:eastAsia="de-DE"/>
+        </w:rPr>
+        <w:t>URL</w:t>
+      </w:r>
       <w:proofErr w:type="spellEnd"/>
       <w:r>
         <w:rPr>
@@ -12407,6 +12622,17 @@
         </w:rPr>
         <w:t>foto</w:t>
       </w:r>
+      <w:r>
+        <w:rPr>
+          <w:rFonts w:ascii="Consolas" w:eastAsia="Times New Roman" w:hAnsi="Consolas" w:cs="Times New Roman"/>
+          <w:color w:val="0000FF"/>
+          <w:sz w:val="18"/>
+          <w:szCs w:val="18"/>
+          <w:bdr w:val="none" w:sz="0" w:space="0" w:color="auto" w:frame="1"/>
+          <w:lang w:val="en-US" w:eastAsia="de-DE"/>
+        </w:rPr>
+        <w:t>URL</w:t>
+      </w:r>
       <w:proofErr w:type="spellEnd"/>
       <w:r>
         <w:rPr>
@@ -12709,11 +12935,11 @@
       <w:pPr>
         <w:pStyle w:val="berschrift2"/>
       </w:pPr>
-      <w:bookmarkStart w:id="11" w:name="_Toc467604262"/>
+      <w:bookmarkStart w:id="12" w:name="_Toc467604262"/>
       <w:r>
         <w:t>PUT:</w:t>
       </w:r>
-      <w:bookmarkEnd w:id="11"/>
+      <w:bookmarkEnd w:id="12"/>
     </w:p>
     <w:p>
       <w:r>
@@ -14126,22 +14352,22 @@
       <w:pPr>
         <w:pStyle w:val="berschrift2"/>
       </w:pPr>
-      <w:bookmarkStart w:id="12" w:name="_Toc467604263"/>
+      <w:bookmarkStart w:id="13" w:name="_Toc467604263"/>
       <w:r>
         <w:lastRenderedPageBreak/>
         <w:t>/tag</w:t>
       </w:r>
-      <w:bookmarkEnd w:id="12"/>
+      <w:bookmarkEnd w:id="13"/>
     </w:p>
     <w:p>
       <w:pPr>
         <w:pStyle w:val="berschrift3"/>
       </w:pPr>
-      <w:bookmarkStart w:id="13" w:name="_Toc467604264"/>
+      <w:bookmarkStart w:id="14" w:name="_Toc467604264"/>
       <w:r>
         <w:t>GET</w:t>
       </w:r>
-      <w:bookmarkEnd w:id="13"/>
+      <w:bookmarkEnd w:id="14"/>
     </w:p>
     <w:p>
       <w:r>
@@ -15419,14 +15645,14 @@
           <w:lang w:val="en-US"/>
         </w:rPr>
       </w:pPr>
-      <w:bookmarkStart w:id="14" w:name="_Toc467604265"/>
+      <w:bookmarkStart w:id="15" w:name="_Toc467604265"/>
       <w:r>
         <w:rPr>
           <w:lang w:val="en-US"/>
         </w:rPr>
         <w:t>POST</w:t>
       </w:r>
-      <w:bookmarkEnd w:id="14"/>
+      <w:bookmarkEnd w:id="15"/>
     </w:p>
     <w:p>
       <w:r>
@@ -16343,7 +16569,7 @@
       <w:pPr>
         <w:pStyle w:val="berschrift2"/>
       </w:pPr>
-      <w:bookmarkStart w:id="15" w:name="_Toc467604266"/>
+      <w:bookmarkStart w:id="16" w:name="_Toc467604266"/>
       <w:r>
         <w:lastRenderedPageBreak/>
         <w:t>/tag/{</w:t>
@@ -16356,20 +16582,20 @@
       <w:r>
         <w:t>}</w:t>
       </w:r>
-      <w:bookmarkEnd w:id="15"/>
+      <w:bookmarkEnd w:id="16"/>
     </w:p>
     <w:p>
       <w:pPr>
         <w:pStyle w:val="berschrift3"/>
       </w:pPr>
-      <w:bookmarkStart w:id="16" w:name="_Toc467604267"/>
+      <w:bookmarkStart w:id="17" w:name="_Toc467604267"/>
       <w:r>
         <w:t>DELET</w:t>
       </w:r>
       <w:r>
         <w:t>E</w:t>
       </w:r>
-      <w:bookmarkEnd w:id="16"/>
+      <w:bookmarkEnd w:id="17"/>
     </w:p>
     <w:p>
       <w:r>
@@ -16999,6 +17225,9 @@
       </w:r>
     </w:p>
     <w:p>
+      <w:pPr>
+        <w:spacing w:after="0"/>
+      </w:pPr>
       <w:r>
         <w:t>Antwort</w:t>
       </w:r>
@@ -17031,7 +17260,7 @@
       <w:pPr>
         <w:pStyle w:val="berschrift2"/>
       </w:pPr>
-      <w:bookmarkStart w:id="17" w:name="_Toc467604268"/>
+      <w:bookmarkStart w:id="18" w:name="_Toc467604268"/>
       <w:r>
         <w:t>/</w:t>
       </w:r>
@@ -17039,18 +17268,18 @@
       <w:r>
         <w:t>freundschaft</w:t>
       </w:r>
-      <w:bookmarkEnd w:id="17"/>
+      <w:bookmarkEnd w:id="18"/>
       <w:proofErr w:type="spellEnd"/>
     </w:p>
     <w:p>
       <w:pPr>
         <w:pStyle w:val="berschrift3"/>
       </w:pPr>
-      <w:bookmarkStart w:id="18" w:name="_Toc467604269"/>
+      <w:bookmarkStart w:id="19" w:name="_Toc467604269"/>
       <w:r>
         <w:t>GET</w:t>
       </w:r>
-      <w:bookmarkEnd w:id="18"/>
+      <w:bookmarkEnd w:id="19"/>
     </w:p>
     <w:p>
       <w:r>
@@ -17414,6 +17643,9 @@
       </w:r>
     </w:p>
     <w:p>
+      <w:pPr>
+        <w:spacing w:after="0"/>
+      </w:pPr>
       <w:r>
         <w:t>Antwort</w:t>
       </w:r>
@@ -17422,6 +17654,9 @@
       </w:r>
     </w:p>
     <w:p>
+      <w:pPr>
+        <w:spacing w:after="0"/>
+      </w:pPr>
       <w:r>
         <w:t>Status 200 OK</w:t>
       </w:r>
@@ -17693,7 +17928,6 @@
         <w:t>enutzer</w:t>
       </w:r>
       <w:proofErr w:type="spellEnd"/>
-      <w:proofErr w:type="gramStart"/>
       <w:r>
         <w:rPr>
           <w:rFonts w:ascii="Consolas" w:eastAsia="Times New Roman" w:hAnsi="Consolas" w:cs="Times New Roman"/>
@@ -17715,40 +17949,6 @@
           <w:lang w:eastAsia="de-DE"/>
         </w:rPr>
         <w:t>:</w:t>
-      </w:r>
-      <w:r>
-        <w:rPr>
-          <w:rFonts w:ascii="Consolas" w:eastAsia="Times New Roman" w:hAnsi="Consolas" w:cs="Times New Roman"/>
-          <w:color w:val="0000FF"/>
-          <w:sz w:val="18"/>
-          <w:szCs w:val="18"/>
-          <w:bdr w:val="none" w:sz="0" w:space="0" w:color="auto" w:frame="1"/>
-          <w:lang w:eastAsia="de-DE"/>
-        </w:rPr>
-        <w:t>{</w:t>
-      </w:r>
-      <w:proofErr w:type="gramEnd"/>
-      <w:r>
-        <w:rPr>
-          <w:rFonts w:ascii="Consolas" w:eastAsia="Times New Roman" w:hAnsi="Consolas" w:cs="Times New Roman"/>
-          <w:color w:val="0000FF"/>
-          <w:sz w:val="18"/>
-          <w:szCs w:val="18"/>
-          <w:bdr w:val="none" w:sz="0" w:space="0" w:color="auto" w:frame="1"/>
-          <w:lang w:eastAsia="de-DE"/>
-        </w:rPr>
-        <w:t>Benutzer-Objekt}</w:t>
-      </w:r>
-      <w:r>
-        <w:rPr>
-          <w:rFonts w:ascii="Consolas" w:eastAsia="Times New Roman" w:hAnsi="Consolas" w:cs="Times New Roman"/>
-          <w:color w:val="000000"/>
-          <w:sz w:val="18"/>
-          <w:szCs w:val="18"/>
-          <w:bdr w:val="none" w:sz="0" w:space="0" w:color="auto" w:frame="1"/>
-          <w:lang w:eastAsia="de-DE"/>
-        </w:rPr>
-        <w:t>,  </w:t>
       </w:r>
     </w:p>
     <w:p>
@@ -17801,97 +18001,7 @@
           <w:bdr w:val="none" w:sz="0" w:space="0" w:color="auto" w:frame="1"/>
           <w:lang w:eastAsia="de-DE"/>
         </w:rPr>
-        <w:t>"</w:t>
-      </w:r>
-      <w:proofErr w:type="spellStart"/>
-      <w:r>
-        <w:rPr>
-          <w:rFonts w:ascii="Consolas" w:eastAsia="Times New Roman" w:hAnsi="Consolas" w:cs="Times New Roman"/>
-          <w:color w:val="0000FF"/>
-          <w:sz w:val="18"/>
-          <w:szCs w:val="18"/>
-          <w:bdr w:val="none" w:sz="0" w:space="0" w:color="auto" w:frame="1"/>
-          <w:lang w:eastAsia="de-DE"/>
-        </w:rPr>
-        <w:t>s</w:t>
-      </w:r>
-      <w:r>
-        <w:rPr>
-          <w:rFonts w:ascii="Consolas" w:eastAsia="Times New Roman" w:hAnsi="Consolas" w:cs="Times New Roman"/>
-          <w:color w:val="0000FF"/>
-          <w:sz w:val="18"/>
-          <w:szCs w:val="18"/>
-          <w:bdr w:val="none" w:sz="0" w:space="0" w:color="auto" w:frame="1"/>
-          <w:lang w:eastAsia="de-DE"/>
-        </w:rPr>
-        <w:t>tatus</w:t>
-      </w:r>
-      <w:proofErr w:type="spellEnd"/>
-      <w:r>
-        <w:rPr>
-          <w:rFonts w:ascii="Consolas" w:eastAsia="Times New Roman" w:hAnsi="Consolas" w:cs="Times New Roman"/>
-          <w:color w:val="0000FF"/>
-          <w:sz w:val="18"/>
-          <w:szCs w:val="18"/>
-          <w:bdr w:val="none" w:sz="0" w:space="0" w:color="auto" w:frame="1"/>
-          <w:lang w:eastAsia="de-DE"/>
-        </w:rPr>
-        <w:t>"</w:t>
-      </w:r>
-      <w:r>
-        <w:rPr>
-          <w:rFonts w:ascii="Consolas" w:eastAsia="Times New Roman" w:hAnsi="Consolas" w:cs="Times New Roman"/>
-          <w:color w:val="000000"/>
-          <w:sz w:val="18"/>
-          <w:szCs w:val="18"/>
-          <w:bdr w:val="none" w:sz="0" w:space="0" w:color="auto" w:frame="1"/>
-          <w:lang w:eastAsia="de-DE"/>
-        </w:rPr>
-        <w:t>:</w:t>
-      </w:r>
-      <w:r>
-        <w:rPr>
-          <w:rFonts w:ascii="Consolas" w:eastAsia="Times New Roman" w:hAnsi="Consolas" w:cs="Times New Roman"/>
-          <w:color w:val="0000FF"/>
-          <w:sz w:val="18"/>
-          <w:szCs w:val="18"/>
-          <w:bdr w:val="none" w:sz="0" w:space="0" w:color="auto" w:frame="1"/>
-          <w:lang w:eastAsia="de-DE"/>
-        </w:rPr>
-        <w:t>"</w:t>
-      </w:r>
-      <w:r>
-        <w:rPr>
-          <w:rFonts w:ascii="Consolas" w:eastAsia="Times New Roman" w:hAnsi="Consolas" w:cs="Times New Roman"/>
-          <w:color w:val="0000FF"/>
-          <w:sz w:val="18"/>
-          <w:szCs w:val="18"/>
-          <w:bdr w:val="none" w:sz="0" w:space="0" w:color="auto" w:frame="1"/>
-          <w:lang w:eastAsia="de-DE"/>
-        </w:rPr>
-        <w:t>freund</w:t>
-      </w:r>
-      <w:r>
-        <w:rPr>
-          <w:rFonts w:ascii="Consolas" w:eastAsia="Times New Roman" w:hAnsi="Consolas" w:cs="Times New Roman"/>
-          <w:color w:val="0000FF"/>
-          <w:sz w:val="18"/>
-          <w:szCs w:val="18"/>
-          <w:bdr w:val="none" w:sz="0" w:space="0" w:color="auto" w:frame="1"/>
-          <w:lang w:eastAsia="de-DE"/>
-        </w:rPr>
-        <w:t>"</w:t>
-      </w:r>
-      <w:r>
-        <w:rPr>
-          <w:rFonts w:ascii="Consolas" w:eastAsia="Times New Roman" w:hAnsi="Consolas" w:cs="Times New Roman"/>
-          <w:color w:val="0000FF"/>
-          <w:sz w:val="18"/>
-          <w:szCs w:val="18"/>
-          <w:bdr w:val="none" w:sz="0" w:space="0" w:color="auto" w:frame="1"/>
-          <w:lang w:eastAsia="de-DE"/>
-        </w:rPr>
-        <w:t xml:space="preserve"> //Boolean</w:t>
+        <w:t>{</w:t>
       </w:r>
     </w:p>
     <w:p>
@@ -17944,86 +18054,19 @@
           <w:bdr w:val="none" w:sz="0" w:space="0" w:color="auto" w:frame="1"/>
           <w:lang w:eastAsia="de-DE"/>
         </w:rPr>
-        <w:t>"</w:t>
-      </w:r>
-      <w:r>
-        <w:rPr>
-          <w:rFonts w:ascii="Consolas" w:eastAsia="Times New Roman" w:hAnsi="Consolas" w:cs="Times New Roman"/>
-          <w:color w:val="0000FF"/>
-          <w:sz w:val="18"/>
-          <w:szCs w:val="18"/>
-          <w:bdr w:val="none" w:sz="0" w:space="0" w:color="auto" w:frame="1"/>
-          <w:lang w:eastAsia="de-DE"/>
-        </w:rPr>
-        <w:t>r</w:t>
-      </w:r>
-      <w:r>
-        <w:rPr>
-          <w:rFonts w:ascii="Consolas" w:eastAsia="Times New Roman" w:hAnsi="Consolas" w:cs="Times New Roman"/>
-          <w:color w:val="0000FF"/>
-          <w:sz w:val="18"/>
-          <w:szCs w:val="18"/>
-          <w:bdr w:val="none" w:sz="0" w:space="0" w:color="auto" w:frame="1"/>
-          <w:lang w:eastAsia="de-DE"/>
-        </w:rPr>
-        <w:t>aum</w:t>
-      </w:r>
-      <w:proofErr w:type="gramStart"/>
-      <w:r>
-        <w:rPr>
-          <w:rFonts w:ascii="Consolas" w:eastAsia="Times New Roman" w:hAnsi="Consolas" w:cs="Times New Roman"/>
-          <w:color w:val="0000FF"/>
-          <w:sz w:val="18"/>
-          <w:szCs w:val="18"/>
-          <w:bdr w:val="none" w:sz="0" w:space="0" w:color="auto" w:frame="1"/>
-          <w:lang w:eastAsia="de-DE"/>
-        </w:rPr>
-        <w:t>"</w:t>
-      </w:r>
-      <w:r>
-        <w:rPr>
-          <w:rFonts w:ascii="Consolas" w:eastAsia="Times New Roman" w:hAnsi="Consolas" w:cs="Times New Roman"/>
-          <w:color w:val="000000"/>
-          <w:sz w:val="18"/>
-          <w:szCs w:val="18"/>
-          <w:bdr w:val="none" w:sz="0" w:space="0" w:color="auto" w:frame="1"/>
-          <w:lang w:eastAsia="de-DE"/>
-        </w:rPr>
-        <w:t>:</w:t>
-      </w:r>
-      <w:r>
-        <w:rPr>
-          <w:rFonts w:ascii="Consolas" w:eastAsia="Times New Roman" w:hAnsi="Consolas" w:cs="Times New Roman"/>
-          <w:color w:val="0000FF"/>
-          <w:sz w:val="18"/>
-          <w:szCs w:val="18"/>
-          <w:bdr w:val="none" w:sz="0" w:space="0" w:color="auto" w:frame="1"/>
-          <w:lang w:eastAsia="de-DE"/>
-        </w:rPr>
-        <w:t>{</w:t>
-      </w:r>
-      <w:proofErr w:type="gramEnd"/>
-      <w:r>
-        <w:rPr>
-          <w:rFonts w:ascii="Consolas" w:eastAsia="Times New Roman" w:hAnsi="Consolas" w:cs="Times New Roman"/>
-          <w:color w:val="0000FF"/>
-          <w:sz w:val="18"/>
-          <w:szCs w:val="18"/>
-          <w:bdr w:val="none" w:sz="0" w:space="0" w:color="auto" w:frame="1"/>
-          <w:lang w:eastAsia="de-DE"/>
-        </w:rPr>
-        <w:t>Raumo</w:t>
-      </w:r>
-      <w:r>
-        <w:rPr>
-          <w:rFonts w:ascii="Consolas" w:eastAsia="Times New Roman" w:hAnsi="Consolas" w:cs="Times New Roman"/>
-          <w:color w:val="0000FF"/>
-          <w:sz w:val="18"/>
-          <w:szCs w:val="18"/>
-          <w:bdr w:val="none" w:sz="0" w:space="0" w:color="auto" w:frame="1"/>
-          <w:lang w:eastAsia="de-DE"/>
-        </w:rPr>
-        <w:t>bjekt, wenn vorhanden}</w:t>
+        <w:tab/>
+        <w:t>//</w:t>
+      </w:r>
+      <w:r>
+        <w:rPr>
+          <w:rFonts w:ascii="Consolas" w:eastAsia="Times New Roman" w:hAnsi="Consolas" w:cs="Times New Roman"/>
+          <w:color w:val="0000FF"/>
+          <w:sz w:val="18"/>
+          <w:szCs w:val="18"/>
+          <w:bdr w:val="none" w:sz="0" w:space="0" w:color="auto" w:frame="1"/>
+          <w:lang w:eastAsia="de-DE"/>
+        </w:rPr>
+        <w:t>Benutzer-Objekt</w:t>
       </w:r>
     </w:p>
     <w:p>
@@ -18054,18 +18097,40 @@
           <w:bdr w:val="none" w:sz="0" w:space="0" w:color="auto" w:frame="1"/>
           <w:lang w:eastAsia="de-DE"/>
         </w:rPr>
-        <w:t xml:space="preserve">  </w:t>
-      </w:r>
-      <w:r>
-        <w:rPr>
-          <w:rFonts w:ascii="Consolas" w:eastAsia="Times New Roman" w:hAnsi="Consolas" w:cs="Times New Roman"/>
-          <w:color w:val="0000FF"/>
-          <w:sz w:val="18"/>
-          <w:szCs w:val="18"/>
-          <w:bdr w:val="none" w:sz="0" w:space="0" w:color="auto" w:frame="1"/>
-          <w:lang w:eastAsia="de-DE"/>
-        </w:rPr>
-        <w:t>},</w:t>
+        <w:t xml:space="preserve"> </w:t>
+      </w:r>
+      <w:r>
+        <w:rPr>
+          <w:rFonts w:ascii="Consolas" w:eastAsia="Times New Roman" w:hAnsi="Consolas" w:cs="Times New Roman"/>
+          <w:color w:val="0000FF"/>
+          <w:sz w:val="18"/>
+          <w:szCs w:val="18"/>
+          <w:bdr w:val="none" w:sz="0" w:space="0" w:color="auto" w:frame="1"/>
+          <w:lang w:eastAsia="de-DE"/>
+        </w:rPr>
+        <w:tab/>
+      </w:r>
+      <w:r>
+        <w:rPr>
+          <w:rFonts w:ascii="Consolas" w:eastAsia="Times New Roman" w:hAnsi="Consolas" w:cs="Times New Roman"/>
+          <w:color w:val="0000FF"/>
+          <w:sz w:val="18"/>
+          <w:szCs w:val="18"/>
+          <w:bdr w:val="none" w:sz="0" w:space="0" w:color="auto" w:frame="1"/>
+          <w:lang w:eastAsia="de-DE"/>
+        </w:rPr>
+        <w:t>}</w:t>
+      </w:r>
+      <w:r>
+        <w:rPr>
+          <w:rFonts w:ascii="Consolas" w:eastAsia="Times New Roman" w:hAnsi="Consolas" w:cs="Times New Roman"/>
+          <w:color w:val="000000"/>
+          <w:sz w:val="18"/>
+          <w:szCs w:val="18"/>
+          <w:bdr w:val="none" w:sz="0" w:space="0" w:color="auto" w:frame="1"/>
+          <w:lang w:eastAsia="de-DE"/>
+        </w:rPr>
+        <w:t>,  </w:t>
       </w:r>
     </w:p>
     <w:p>
@@ -18090,24 +18155,125 @@
       <w:r>
         <w:rPr>
           <w:rFonts w:ascii="Consolas" w:eastAsia="Times New Roman" w:hAnsi="Consolas" w:cs="Times New Roman"/>
-          <w:color w:val="000000"/>
-          <w:sz w:val="18"/>
-          <w:szCs w:val="18"/>
-          <w:bdr w:val="none" w:sz="0" w:space="0" w:color="auto" w:frame="1"/>
-          <w:lang w:eastAsia="de-DE"/>
-        </w:rPr>
-        <w:t xml:space="preserve">  </w:t>
-      </w:r>
-      <w:r>
-        <w:rPr>
-          <w:rFonts w:ascii="Consolas" w:eastAsia="Times New Roman" w:hAnsi="Consolas" w:cs="Times New Roman"/>
-          <w:color w:val="000000"/>
-          <w:sz w:val="18"/>
-          <w:szCs w:val="18"/>
-          <w:bdr w:val="none" w:sz="0" w:space="0" w:color="auto" w:frame="1"/>
-          <w:lang w:eastAsia="de-DE"/>
-        </w:rPr>
-        <w:t>{</w:t>
+          <w:color w:val="0000FF"/>
+          <w:sz w:val="18"/>
+          <w:szCs w:val="18"/>
+          <w:bdr w:val="none" w:sz="0" w:space="0" w:color="auto" w:frame="1"/>
+          <w:lang w:eastAsia="de-DE"/>
+        </w:rPr>
+        <w:t xml:space="preserve"> </w:t>
+      </w:r>
+      <w:r>
+        <w:rPr>
+          <w:rFonts w:ascii="Consolas" w:eastAsia="Times New Roman" w:hAnsi="Consolas" w:cs="Times New Roman"/>
+          <w:color w:val="0000FF"/>
+          <w:sz w:val="18"/>
+          <w:szCs w:val="18"/>
+          <w:bdr w:val="none" w:sz="0" w:space="0" w:color="auto" w:frame="1"/>
+          <w:lang w:eastAsia="de-DE"/>
+        </w:rPr>
+        <w:tab/>
+      </w:r>
+      <w:r>
+        <w:rPr>
+          <w:rFonts w:ascii="Consolas" w:eastAsia="Times New Roman" w:hAnsi="Consolas" w:cs="Times New Roman"/>
+          <w:color w:val="0000FF"/>
+          <w:sz w:val="18"/>
+          <w:szCs w:val="18"/>
+          <w:bdr w:val="none" w:sz="0" w:space="0" w:color="auto" w:frame="1"/>
+          <w:lang w:eastAsia="de-DE"/>
+        </w:rPr>
+        <w:t>"</w:t>
+      </w:r>
+      <w:proofErr w:type="spellStart"/>
+      <w:r>
+        <w:rPr>
+          <w:rFonts w:ascii="Consolas" w:eastAsia="Times New Roman" w:hAnsi="Consolas" w:cs="Times New Roman"/>
+          <w:color w:val="0000FF"/>
+          <w:sz w:val="18"/>
+          <w:szCs w:val="18"/>
+          <w:bdr w:val="none" w:sz="0" w:space="0" w:color="auto" w:frame="1"/>
+          <w:lang w:eastAsia="de-DE"/>
+        </w:rPr>
+        <w:t>s</w:t>
+      </w:r>
+      <w:r>
+        <w:rPr>
+          <w:rFonts w:ascii="Consolas" w:eastAsia="Times New Roman" w:hAnsi="Consolas" w:cs="Times New Roman"/>
+          <w:color w:val="0000FF"/>
+          <w:sz w:val="18"/>
+          <w:szCs w:val="18"/>
+          <w:bdr w:val="none" w:sz="0" w:space="0" w:color="auto" w:frame="1"/>
+          <w:lang w:eastAsia="de-DE"/>
+        </w:rPr>
+        <w:t>tatus</w:t>
+      </w:r>
+      <w:proofErr w:type="spellEnd"/>
+      <w:r>
+        <w:rPr>
+          <w:rFonts w:ascii="Consolas" w:eastAsia="Times New Roman" w:hAnsi="Consolas" w:cs="Times New Roman"/>
+          <w:color w:val="0000FF"/>
+          <w:sz w:val="18"/>
+          <w:szCs w:val="18"/>
+          <w:bdr w:val="none" w:sz="0" w:space="0" w:color="auto" w:frame="1"/>
+          <w:lang w:eastAsia="de-DE"/>
+        </w:rPr>
+        <w:t>"</w:t>
+      </w:r>
+      <w:r>
+        <w:rPr>
+          <w:rFonts w:ascii="Consolas" w:eastAsia="Times New Roman" w:hAnsi="Consolas" w:cs="Times New Roman"/>
+          <w:color w:val="000000"/>
+          <w:sz w:val="18"/>
+          <w:szCs w:val="18"/>
+          <w:bdr w:val="none" w:sz="0" w:space="0" w:color="auto" w:frame="1"/>
+          <w:lang w:eastAsia="de-DE"/>
+        </w:rPr>
+        <w:t>:</w:t>
+      </w:r>
+      <w:r>
+        <w:rPr>
+          <w:rFonts w:ascii="Consolas" w:eastAsia="Times New Roman" w:hAnsi="Consolas" w:cs="Times New Roman"/>
+          <w:color w:val="0000FF"/>
+          <w:sz w:val="18"/>
+          <w:szCs w:val="18"/>
+          <w:bdr w:val="none" w:sz="0" w:space="0" w:color="auto" w:frame="1"/>
+          <w:lang w:eastAsia="de-DE"/>
+        </w:rPr>
+        <w:t>"</w:t>
+      </w:r>
+      <w:r>
+        <w:rPr>
+          <w:rFonts w:ascii="Consolas" w:eastAsia="Times New Roman" w:hAnsi="Consolas" w:cs="Times New Roman"/>
+          <w:color w:val="0000FF"/>
+          <w:sz w:val="18"/>
+          <w:szCs w:val="18"/>
+          <w:bdr w:val="none" w:sz="0" w:space="0" w:color="auto" w:frame="1"/>
+          <w:lang w:eastAsia="de-DE"/>
+        </w:rPr>
+        <w:t>freund</w:t>
+      </w:r>
+      <w:r>
+        <w:rPr>
+          <w:rFonts w:ascii="Consolas" w:eastAsia="Times New Roman" w:hAnsi="Consolas" w:cs="Times New Roman"/>
+          <w:color w:val="0000FF"/>
+          <w:sz w:val="18"/>
+          <w:szCs w:val="18"/>
+          <w:bdr w:val="none" w:sz="0" w:space="0" w:color="auto" w:frame="1"/>
+          <w:lang w:eastAsia="de-DE"/>
+        </w:rPr>
+        <w:t>"</w:t>
+      </w:r>
+      <w:r>
+        <w:rPr>
+          <w:rFonts w:ascii="Consolas" w:eastAsia="Times New Roman" w:hAnsi="Consolas" w:cs="Times New Roman"/>
+          <w:color w:val="0000FF"/>
+          <w:sz w:val="18"/>
+          <w:szCs w:val="18"/>
+          <w:bdr w:val="none" w:sz="0" w:space="0" w:color="auto" w:frame="1"/>
+          <w:lang w:eastAsia="de-DE"/>
+        </w:rPr>
+        <w:t xml:space="preserve"> //Boolean</w:t>
       </w:r>
     </w:p>
     <w:p>
@@ -18162,31 +18328,28 @@
         </w:rPr>
         <w:t>"</w:t>
       </w:r>
-      <w:proofErr w:type="spellStart"/>
-      <w:r>
-        <w:rPr>
-          <w:rFonts w:ascii="Consolas" w:eastAsia="Times New Roman" w:hAnsi="Consolas" w:cs="Times New Roman"/>
-          <w:color w:val="0000FF"/>
-          <w:sz w:val="18"/>
-          <w:szCs w:val="18"/>
-          <w:bdr w:val="none" w:sz="0" w:space="0" w:color="auto" w:frame="1"/>
-          <w:lang w:eastAsia="de-DE"/>
-        </w:rPr>
-        <w:t>b</w:t>
-      </w:r>
-      <w:r>
-        <w:rPr>
-          <w:rFonts w:ascii="Consolas" w:eastAsia="Times New Roman" w:hAnsi="Consolas" w:cs="Times New Roman"/>
-          <w:color w:val="0000FF"/>
-          <w:sz w:val="18"/>
-          <w:szCs w:val="18"/>
-          <w:bdr w:val="none" w:sz="0" w:space="0" w:color="auto" w:frame="1"/>
-          <w:lang w:eastAsia="de-DE"/>
-        </w:rPr>
-        <w:t>enutzer</w:t>
-      </w:r>
-      <w:proofErr w:type="spellEnd"/>
-      <w:proofErr w:type="gramStart"/>
+      <w:r>
+        <w:rPr>
+          <w:rFonts w:ascii="Consolas" w:eastAsia="Times New Roman" w:hAnsi="Consolas" w:cs="Times New Roman"/>
+          <w:color w:val="0000FF"/>
+          <w:sz w:val="18"/>
+          <w:szCs w:val="18"/>
+          <w:bdr w:val="none" w:sz="0" w:space="0" w:color="auto" w:frame="1"/>
+          <w:lang w:eastAsia="de-DE"/>
+        </w:rPr>
+        <w:t>r</w:t>
+      </w:r>
+      <w:r>
+        <w:rPr>
+          <w:rFonts w:ascii="Consolas" w:eastAsia="Times New Roman" w:hAnsi="Consolas" w:cs="Times New Roman"/>
+          <w:color w:val="0000FF"/>
+          <w:sz w:val="18"/>
+          <w:szCs w:val="18"/>
+          <w:bdr w:val="none" w:sz="0" w:space="0" w:color="auto" w:frame="1"/>
+          <w:lang w:eastAsia="de-DE"/>
+        </w:rPr>
+        <w:t>aum</w:t>
+      </w:r>
       <w:r>
         <w:rPr>
           <w:rFonts w:ascii="Consolas" w:eastAsia="Times New Roman" w:hAnsi="Consolas" w:cs="Times New Roman"/>
@@ -18208,40 +18371,6 @@
           <w:lang w:eastAsia="de-DE"/>
         </w:rPr>
         <w:t>:</w:t>
-      </w:r>
-      <w:r>
-        <w:rPr>
-          <w:rFonts w:ascii="Consolas" w:eastAsia="Times New Roman" w:hAnsi="Consolas" w:cs="Times New Roman"/>
-          <w:color w:val="0000FF"/>
-          <w:sz w:val="18"/>
-          <w:szCs w:val="18"/>
-          <w:bdr w:val="none" w:sz="0" w:space="0" w:color="auto" w:frame="1"/>
-          <w:lang w:eastAsia="de-DE"/>
-        </w:rPr>
-        <w:t>{</w:t>
-      </w:r>
-      <w:proofErr w:type="gramEnd"/>
-      <w:r>
-        <w:rPr>
-          <w:rFonts w:ascii="Consolas" w:eastAsia="Times New Roman" w:hAnsi="Consolas" w:cs="Times New Roman"/>
-          <w:color w:val="0000FF"/>
-          <w:sz w:val="18"/>
-          <w:szCs w:val="18"/>
-          <w:bdr w:val="none" w:sz="0" w:space="0" w:color="auto" w:frame="1"/>
-          <w:lang w:eastAsia="de-DE"/>
-        </w:rPr>
-        <w:t>Benutzer-Objekt}</w:t>
-      </w:r>
-      <w:r>
-        <w:rPr>
-          <w:rFonts w:ascii="Consolas" w:eastAsia="Times New Roman" w:hAnsi="Consolas" w:cs="Times New Roman"/>
-          <w:color w:val="000000"/>
-          <w:sz w:val="18"/>
-          <w:szCs w:val="18"/>
-          <w:bdr w:val="none" w:sz="0" w:space="0" w:color="auto" w:frame="1"/>
-          <w:lang w:eastAsia="de-DE"/>
-        </w:rPr>
-        <w:t>,  </w:t>
       </w:r>
     </w:p>
     <w:p>
@@ -18294,97 +18423,7 @@
           <w:bdr w:val="none" w:sz="0" w:space="0" w:color="auto" w:frame="1"/>
           <w:lang w:eastAsia="de-DE"/>
         </w:rPr>
-        <w:t>"</w:t>
-      </w:r>
-      <w:proofErr w:type="spellStart"/>
-      <w:r>
-        <w:rPr>
-          <w:rFonts w:ascii="Consolas" w:eastAsia="Times New Roman" w:hAnsi="Consolas" w:cs="Times New Roman"/>
-          <w:color w:val="0000FF"/>
-          <w:sz w:val="18"/>
-          <w:szCs w:val="18"/>
-          <w:bdr w:val="none" w:sz="0" w:space="0" w:color="auto" w:frame="1"/>
-          <w:lang w:eastAsia="de-DE"/>
-        </w:rPr>
-        <w:t>s</w:t>
-      </w:r>
-      <w:r>
-        <w:rPr>
-          <w:rFonts w:ascii="Consolas" w:eastAsia="Times New Roman" w:hAnsi="Consolas" w:cs="Times New Roman"/>
-          <w:color w:val="0000FF"/>
-          <w:sz w:val="18"/>
-          <w:szCs w:val="18"/>
-          <w:bdr w:val="none" w:sz="0" w:space="0" w:color="auto" w:frame="1"/>
-          <w:lang w:eastAsia="de-DE"/>
-        </w:rPr>
-        <w:t>tatus</w:t>
-      </w:r>
-      <w:proofErr w:type="spellEnd"/>
-      <w:r>
-        <w:rPr>
-          <w:rFonts w:ascii="Consolas" w:eastAsia="Times New Roman" w:hAnsi="Consolas" w:cs="Times New Roman"/>
-          <w:color w:val="0000FF"/>
-          <w:sz w:val="18"/>
-          <w:szCs w:val="18"/>
-          <w:bdr w:val="none" w:sz="0" w:space="0" w:color="auto" w:frame="1"/>
-          <w:lang w:eastAsia="de-DE"/>
-        </w:rPr>
-        <w:t>"</w:t>
-      </w:r>
-      <w:r>
-        <w:rPr>
-          <w:rFonts w:ascii="Consolas" w:eastAsia="Times New Roman" w:hAnsi="Consolas" w:cs="Times New Roman"/>
-          <w:color w:val="000000"/>
-          <w:sz w:val="18"/>
-          <w:szCs w:val="18"/>
-          <w:bdr w:val="none" w:sz="0" w:space="0" w:color="auto" w:frame="1"/>
-          <w:lang w:eastAsia="de-DE"/>
-        </w:rPr>
-        <w:t>:</w:t>
-      </w:r>
-      <w:r>
-        <w:rPr>
-          <w:rFonts w:ascii="Consolas" w:eastAsia="Times New Roman" w:hAnsi="Consolas" w:cs="Times New Roman"/>
-          <w:color w:val="0000FF"/>
-          <w:sz w:val="18"/>
-          <w:szCs w:val="18"/>
-          <w:bdr w:val="none" w:sz="0" w:space="0" w:color="auto" w:frame="1"/>
-          <w:lang w:eastAsia="de-DE"/>
-        </w:rPr>
-        <w:t>"</w:t>
-      </w:r>
-      <w:r>
-        <w:rPr>
-          <w:rFonts w:ascii="Consolas" w:eastAsia="Times New Roman" w:hAnsi="Consolas" w:cs="Times New Roman"/>
-          <w:color w:val="0000FF"/>
-          <w:sz w:val="18"/>
-          <w:szCs w:val="18"/>
-          <w:bdr w:val="none" w:sz="0" w:space="0" w:color="auto" w:frame="1"/>
-          <w:lang w:eastAsia="de-DE"/>
-        </w:rPr>
-        <w:t>anfrage</w:t>
-      </w:r>
-      <w:r>
-        <w:rPr>
-          <w:rFonts w:ascii="Consolas" w:eastAsia="Times New Roman" w:hAnsi="Consolas" w:cs="Times New Roman"/>
-          <w:color w:val="0000FF"/>
-          <w:sz w:val="18"/>
-          <w:szCs w:val="18"/>
-          <w:bdr w:val="none" w:sz="0" w:space="0" w:color="auto" w:frame="1"/>
-          <w:lang w:eastAsia="de-DE"/>
-        </w:rPr>
-        <w:t>"</w:t>
-      </w:r>
-      <w:r>
-        <w:rPr>
-          <w:rFonts w:ascii="Consolas" w:eastAsia="Times New Roman" w:hAnsi="Consolas" w:cs="Times New Roman"/>
-          <w:color w:val="0000FF"/>
-          <w:sz w:val="18"/>
-          <w:szCs w:val="18"/>
-          <w:bdr w:val="none" w:sz="0" w:space="0" w:color="auto" w:frame="1"/>
-          <w:lang w:eastAsia="de-DE"/>
-        </w:rPr>
-        <w:t xml:space="preserve"> //Boolean</w:t>
+        <w:t>{</w:t>
       </w:r>
     </w:p>
     <w:p>
@@ -18437,86 +18476,30 @@
           <w:bdr w:val="none" w:sz="0" w:space="0" w:color="auto" w:frame="1"/>
           <w:lang w:eastAsia="de-DE"/>
         </w:rPr>
-        <w:t>"</w:t>
-      </w:r>
-      <w:r>
-        <w:rPr>
-          <w:rFonts w:ascii="Consolas" w:eastAsia="Times New Roman" w:hAnsi="Consolas" w:cs="Times New Roman"/>
-          <w:color w:val="0000FF"/>
-          <w:sz w:val="18"/>
-          <w:szCs w:val="18"/>
-          <w:bdr w:val="none" w:sz="0" w:space="0" w:color="auto" w:frame="1"/>
-          <w:lang w:eastAsia="de-DE"/>
-        </w:rPr>
-        <w:t>r</w:t>
-      </w:r>
-      <w:r>
-        <w:rPr>
-          <w:rFonts w:ascii="Consolas" w:eastAsia="Times New Roman" w:hAnsi="Consolas" w:cs="Times New Roman"/>
-          <w:color w:val="0000FF"/>
-          <w:sz w:val="18"/>
-          <w:szCs w:val="18"/>
-          <w:bdr w:val="none" w:sz="0" w:space="0" w:color="auto" w:frame="1"/>
-          <w:lang w:eastAsia="de-DE"/>
-        </w:rPr>
-        <w:t>aum</w:t>
-      </w:r>
-      <w:proofErr w:type="gramStart"/>
-      <w:r>
-        <w:rPr>
-          <w:rFonts w:ascii="Consolas" w:eastAsia="Times New Roman" w:hAnsi="Consolas" w:cs="Times New Roman"/>
-          <w:color w:val="0000FF"/>
-          <w:sz w:val="18"/>
-          <w:szCs w:val="18"/>
-          <w:bdr w:val="none" w:sz="0" w:space="0" w:color="auto" w:frame="1"/>
-          <w:lang w:eastAsia="de-DE"/>
-        </w:rPr>
-        <w:t>"</w:t>
-      </w:r>
-      <w:r>
-        <w:rPr>
-          <w:rFonts w:ascii="Consolas" w:eastAsia="Times New Roman" w:hAnsi="Consolas" w:cs="Times New Roman"/>
-          <w:color w:val="000000"/>
-          <w:sz w:val="18"/>
-          <w:szCs w:val="18"/>
-          <w:bdr w:val="none" w:sz="0" w:space="0" w:color="auto" w:frame="1"/>
-          <w:lang w:eastAsia="de-DE"/>
-        </w:rPr>
-        <w:t>:</w:t>
-      </w:r>
-      <w:r>
-        <w:rPr>
-          <w:rFonts w:ascii="Consolas" w:eastAsia="Times New Roman" w:hAnsi="Consolas" w:cs="Times New Roman"/>
-          <w:color w:val="0000FF"/>
-          <w:sz w:val="18"/>
-          <w:szCs w:val="18"/>
-          <w:bdr w:val="none" w:sz="0" w:space="0" w:color="auto" w:frame="1"/>
-          <w:lang w:eastAsia="de-DE"/>
-        </w:rPr>
-        <w:t>{</w:t>
-      </w:r>
-      <w:proofErr w:type="gramEnd"/>
-      <w:r>
-        <w:rPr>
-          <w:rFonts w:ascii="Consolas" w:eastAsia="Times New Roman" w:hAnsi="Consolas" w:cs="Times New Roman"/>
-          <w:color w:val="0000FF"/>
-          <w:sz w:val="18"/>
-          <w:szCs w:val="18"/>
-          <w:bdr w:val="none" w:sz="0" w:space="0" w:color="auto" w:frame="1"/>
-          <w:lang w:eastAsia="de-DE"/>
-        </w:rPr>
-        <w:t>} //</w:t>
-      </w:r>
-      <w:r>
-        <w:rPr>
-          <w:rFonts w:ascii="Consolas" w:eastAsia="Times New Roman" w:hAnsi="Consolas" w:cs="Times New Roman"/>
-          <w:color w:val="0000FF"/>
-          <w:sz w:val="18"/>
-          <w:szCs w:val="18"/>
-          <w:bdr w:val="none" w:sz="0" w:space="0" w:color="auto" w:frame="1"/>
-          <w:lang w:eastAsia="de-DE"/>
-        </w:rPr>
-        <w:t>leer</w:t>
+        <w:tab/>
+        <w:t>//</w:t>
+      </w:r>
+      <w:r>
+        <w:rPr>
+          <w:rFonts w:ascii="Consolas" w:eastAsia="Times New Roman" w:hAnsi="Consolas" w:cs="Times New Roman"/>
+          <w:color w:val="0000FF"/>
+          <w:sz w:val="18"/>
+          <w:szCs w:val="18"/>
+          <w:bdr w:val="none" w:sz="0" w:space="0" w:color="auto" w:frame="1"/>
+          <w:lang w:eastAsia="de-DE"/>
+        </w:rPr>
+        <w:t>Raumo</w:t>
+      </w:r>
+      <w:r>
+        <w:rPr>
+          <w:rFonts w:ascii="Consolas" w:eastAsia="Times New Roman" w:hAnsi="Consolas" w:cs="Times New Roman"/>
+          <w:color w:val="0000FF"/>
+          <w:sz w:val="18"/>
+          <w:szCs w:val="18"/>
+          <w:bdr w:val="none" w:sz="0" w:space="0" w:color="auto" w:frame="1"/>
+          <w:lang w:eastAsia="de-DE"/>
+        </w:rPr>
+        <w:t>bjekt, wenn vorhanden</w:t>
       </w:r>
     </w:p>
     <w:p>
@@ -18547,18 +18530,29 @@
           <w:bdr w:val="none" w:sz="0" w:space="0" w:color="auto" w:frame="1"/>
           <w:lang w:eastAsia="de-DE"/>
         </w:rPr>
-        <w:t xml:space="preserve">  </w:t>
-      </w:r>
-      <w:r>
-        <w:rPr>
-          <w:rFonts w:ascii="Consolas" w:eastAsia="Times New Roman" w:hAnsi="Consolas" w:cs="Times New Roman"/>
-          <w:color w:val="0000FF"/>
-          <w:sz w:val="18"/>
-          <w:szCs w:val="18"/>
-          <w:bdr w:val="none" w:sz="0" w:space="0" w:color="auto" w:frame="1"/>
-          <w:lang w:eastAsia="de-DE"/>
-        </w:rPr>
-        <w:t>},</w:t>
+        <w:t xml:space="preserve"> </w:t>
+      </w:r>
+      <w:r>
+        <w:rPr>
+          <w:rFonts w:ascii="Consolas" w:eastAsia="Times New Roman" w:hAnsi="Consolas" w:cs="Times New Roman"/>
+          <w:color w:val="0000FF"/>
+          <w:sz w:val="18"/>
+          <w:szCs w:val="18"/>
+          <w:bdr w:val="none" w:sz="0" w:space="0" w:color="auto" w:frame="1"/>
+          <w:lang w:eastAsia="de-DE"/>
+        </w:rPr>
+        <w:tab/>
+      </w:r>
+      <w:r>
+        <w:rPr>
+          <w:rFonts w:ascii="Consolas" w:eastAsia="Times New Roman" w:hAnsi="Consolas" w:cs="Times New Roman"/>
+          <w:color w:val="0000FF"/>
+          <w:sz w:val="18"/>
+          <w:szCs w:val="18"/>
+          <w:bdr w:val="none" w:sz="0" w:space="0" w:color="auto" w:frame="1"/>
+          <w:lang w:eastAsia="de-DE"/>
+        </w:rPr>
+        <w:t>}</w:t>
       </w:r>
     </w:p>
     <w:p>
@@ -18589,18 +18583,18 @@
           <w:bdr w:val="none" w:sz="0" w:space="0" w:color="auto" w:frame="1"/>
           <w:lang w:eastAsia="de-DE"/>
         </w:rPr>
-        <w:t xml:space="preserve"> </w:t>
-      </w:r>
-      <w:r>
-        <w:rPr>
-          <w:rFonts w:ascii="Consolas" w:eastAsia="Times New Roman" w:hAnsi="Consolas" w:cs="Times New Roman"/>
-          <w:color w:val="0000FF"/>
-          <w:sz w:val="18"/>
-          <w:szCs w:val="18"/>
-          <w:bdr w:val="none" w:sz="0" w:space="0" w:color="auto" w:frame="1"/>
-          <w:lang w:eastAsia="de-DE"/>
-        </w:rPr>
-        <w:t>]</w:t>
+        <w:t xml:space="preserve">  </w:t>
+      </w:r>
+      <w:r>
+        <w:rPr>
+          <w:rFonts w:ascii="Consolas" w:eastAsia="Times New Roman" w:hAnsi="Consolas" w:cs="Times New Roman"/>
+          <w:color w:val="0000FF"/>
+          <w:sz w:val="18"/>
+          <w:szCs w:val="18"/>
+          <w:bdr w:val="none" w:sz="0" w:space="0" w:color="auto" w:frame="1"/>
+          <w:lang w:eastAsia="de-DE"/>
+        </w:rPr>
+        <w:t>},</w:t>
       </w:r>
     </w:p>
     <w:p>
@@ -18625,6 +18619,287 @@
       <w:r>
         <w:rPr>
           <w:rFonts w:ascii="Consolas" w:eastAsia="Times New Roman" w:hAnsi="Consolas" w:cs="Times New Roman"/>
+          <w:color w:val="000000"/>
+          <w:sz w:val="18"/>
+          <w:szCs w:val="18"/>
+          <w:bdr w:val="none" w:sz="0" w:space="0" w:color="auto" w:frame="1"/>
+          <w:lang w:eastAsia="de-DE"/>
+        </w:rPr>
+        <w:t xml:space="preserve">  </w:t>
+      </w:r>
+      <w:r>
+        <w:rPr>
+          <w:rFonts w:ascii="Consolas" w:eastAsia="Times New Roman" w:hAnsi="Consolas" w:cs="Times New Roman"/>
+          <w:color w:val="000000"/>
+          <w:sz w:val="18"/>
+          <w:szCs w:val="18"/>
+          <w:bdr w:val="none" w:sz="0" w:space="0" w:color="auto" w:frame="1"/>
+          <w:lang w:eastAsia="de-DE"/>
+        </w:rPr>
+        <w:t>{</w:t>
+      </w:r>
+    </w:p>
+    <w:p>
+      <w:pPr>
+        <w:numPr>
+          <w:ilvl w:val="0"/>
+          <w:numId w:val="41"/>
+        </w:numPr>
+        <w:pBdr>
+          <w:left w:val="single" w:sz="18" w:space="0" w:color="6CE26C"/>
+        </w:pBdr>
+        <w:shd w:val="clear" w:color="auto" w:fill="F8F8F8"/>
+        <w:spacing w:beforeAutospacing="1" w:after="0" w:afterAutospacing="1" w:line="210" w:lineRule="atLeast"/>
+        <w:rPr>
+          <w:rFonts w:ascii="Consolas" w:eastAsia="Times New Roman" w:hAnsi="Consolas" w:cs="Times New Roman"/>
+          <w:color w:val="5C5C5C"/>
+          <w:sz w:val="18"/>
+          <w:szCs w:val="18"/>
+          <w:lang w:eastAsia="de-DE"/>
+        </w:rPr>
+      </w:pPr>
+      <w:r>
+        <w:rPr>
+          <w:rFonts w:ascii="Consolas" w:eastAsia="Times New Roman" w:hAnsi="Consolas" w:cs="Times New Roman"/>
+          <w:color w:val="0000FF"/>
+          <w:sz w:val="18"/>
+          <w:szCs w:val="18"/>
+          <w:bdr w:val="none" w:sz="0" w:space="0" w:color="auto" w:frame="1"/>
+          <w:lang w:eastAsia="de-DE"/>
+        </w:rPr>
+        <w:t xml:space="preserve"> </w:t>
+      </w:r>
+      <w:r>
+        <w:rPr>
+          <w:rFonts w:ascii="Consolas" w:eastAsia="Times New Roman" w:hAnsi="Consolas" w:cs="Times New Roman"/>
+          <w:color w:val="0000FF"/>
+          <w:sz w:val="18"/>
+          <w:szCs w:val="18"/>
+          <w:bdr w:val="none" w:sz="0" w:space="0" w:color="auto" w:frame="1"/>
+          <w:lang w:eastAsia="de-DE"/>
+        </w:rPr>
+        <w:tab/>
+      </w:r>
+      <w:r>
+        <w:rPr>
+          <w:rFonts w:ascii="Consolas" w:eastAsia="Times New Roman" w:hAnsi="Consolas" w:cs="Times New Roman"/>
+          <w:color w:val="0000FF"/>
+          <w:sz w:val="18"/>
+          <w:szCs w:val="18"/>
+          <w:bdr w:val="none" w:sz="0" w:space="0" w:color="auto" w:frame="1"/>
+          <w:lang w:eastAsia="de-DE"/>
+        </w:rPr>
+        <w:t>"</w:t>
+      </w:r>
+      <w:proofErr w:type="spellStart"/>
+      <w:r>
+        <w:rPr>
+          <w:rFonts w:ascii="Consolas" w:eastAsia="Times New Roman" w:hAnsi="Consolas" w:cs="Times New Roman"/>
+          <w:color w:val="0000FF"/>
+          <w:sz w:val="18"/>
+          <w:szCs w:val="18"/>
+          <w:bdr w:val="none" w:sz="0" w:space="0" w:color="auto" w:frame="1"/>
+          <w:lang w:eastAsia="de-DE"/>
+        </w:rPr>
+        <w:t>b</w:t>
+      </w:r>
+      <w:r>
+        <w:rPr>
+          <w:rFonts w:ascii="Consolas" w:eastAsia="Times New Roman" w:hAnsi="Consolas" w:cs="Times New Roman"/>
+          <w:color w:val="0000FF"/>
+          <w:sz w:val="18"/>
+          <w:szCs w:val="18"/>
+          <w:bdr w:val="none" w:sz="0" w:space="0" w:color="auto" w:frame="1"/>
+          <w:lang w:eastAsia="de-DE"/>
+        </w:rPr>
+        <w:t>enutzer</w:t>
+      </w:r>
+      <w:proofErr w:type="spellEnd"/>
+      <w:r>
+        <w:rPr>
+          <w:rFonts w:ascii="Consolas" w:eastAsia="Times New Roman" w:hAnsi="Consolas" w:cs="Times New Roman"/>
+          <w:color w:val="0000FF"/>
+          <w:sz w:val="18"/>
+          <w:szCs w:val="18"/>
+          <w:bdr w:val="none" w:sz="0" w:space="0" w:color="auto" w:frame="1"/>
+          <w:lang w:eastAsia="de-DE"/>
+        </w:rPr>
+        <w:t>"</w:t>
+      </w:r>
+      <w:r>
+        <w:rPr>
+          <w:rFonts w:ascii="Consolas" w:eastAsia="Times New Roman" w:hAnsi="Consolas" w:cs="Times New Roman"/>
+          <w:color w:val="000000"/>
+          <w:sz w:val="18"/>
+          <w:szCs w:val="18"/>
+          <w:bdr w:val="none" w:sz="0" w:space="0" w:color="auto" w:frame="1"/>
+          <w:lang w:eastAsia="de-DE"/>
+        </w:rPr>
+        <w:t>:</w:t>
+      </w:r>
+    </w:p>
+    <w:p>
+      <w:pPr>
+        <w:numPr>
+          <w:ilvl w:val="0"/>
+          <w:numId w:val="41"/>
+        </w:numPr>
+        <w:pBdr>
+          <w:left w:val="single" w:sz="18" w:space="0" w:color="6CE26C"/>
+        </w:pBdr>
+        <w:shd w:val="clear" w:color="auto" w:fill="F8F8F8"/>
+        <w:spacing w:beforeAutospacing="1" w:after="0" w:afterAutospacing="1" w:line="210" w:lineRule="atLeast"/>
+        <w:rPr>
+          <w:rFonts w:ascii="Consolas" w:eastAsia="Times New Roman" w:hAnsi="Consolas" w:cs="Times New Roman"/>
+          <w:color w:val="5C5C5C"/>
+          <w:sz w:val="18"/>
+          <w:szCs w:val="18"/>
+          <w:lang w:eastAsia="de-DE"/>
+        </w:rPr>
+      </w:pPr>
+      <w:r>
+        <w:rPr>
+          <w:rFonts w:ascii="Consolas" w:eastAsia="Times New Roman" w:hAnsi="Consolas" w:cs="Times New Roman"/>
+          <w:color w:val="0000FF"/>
+          <w:sz w:val="18"/>
+          <w:szCs w:val="18"/>
+          <w:bdr w:val="none" w:sz="0" w:space="0" w:color="auto" w:frame="1"/>
+          <w:lang w:eastAsia="de-DE"/>
+        </w:rPr>
+        <w:t xml:space="preserve"> </w:t>
+      </w:r>
+      <w:r>
+        <w:rPr>
+          <w:rFonts w:ascii="Consolas" w:eastAsia="Times New Roman" w:hAnsi="Consolas" w:cs="Times New Roman"/>
+          <w:color w:val="0000FF"/>
+          <w:sz w:val="18"/>
+          <w:szCs w:val="18"/>
+          <w:bdr w:val="none" w:sz="0" w:space="0" w:color="auto" w:frame="1"/>
+          <w:lang w:eastAsia="de-DE"/>
+        </w:rPr>
+        <w:tab/>
+      </w:r>
+      <w:r>
+        <w:rPr>
+          <w:rFonts w:ascii="Consolas" w:eastAsia="Times New Roman" w:hAnsi="Consolas" w:cs="Times New Roman"/>
+          <w:color w:val="0000FF"/>
+          <w:sz w:val="18"/>
+          <w:szCs w:val="18"/>
+          <w:bdr w:val="none" w:sz="0" w:space="0" w:color="auto" w:frame="1"/>
+          <w:lang w:eastAsia="de-DE"/>
+        </w:rPr>
+        <w:t>{</w:t>
+      </w:r>
+    </w:p>
+    <w:p>
+      <w:pPr>
+        <w:numPr>
+          <w:ilvl w:val="0"/>
+          <w:numId w:val="41"/>
+        </w:numPr>
+        <w:pBdr>
+          <w:left w:val="single" w:sz="18" w:space="0" w:color="6CE26C"/>
+        </w:pBdr>
+        <w:shd w:val="clear" w:color="auto" w:fill="F8F8F8"/>
+        <w:spacing w:beforeAutospacing="1" w:after="0" w:afterAutospacing="1" w:line="210" w:lineRule="atLeast"/>
+        <w:rPr>
+          <w:rFonts w:ascii="Consolas" w:eastAsia="Times New Roman" w:hAnsi="Consolas" w:cs="Times New Roman"/>
+          <w:color w:val="5C5C5C"/>
+          <w:sz w:val="18"/>
+          <w:szCs w:val="18"/>
+          <w:lang w:eastAsia="de-DE"/>
+        </w:rPr>
+      </w:pPr>
+      <w:r>
+        <w:rPr>
+          <w:rFonts w:ascii="Consolas" w:eastAsia="Times New Roman" w:hAnsi="Consolas" w:cs="Times New Roman"/>
+          <w:color w:val="0000FF"/>
+          <w:sz w:val="18"/>
+          <w:szCs w:val="18"/>
+          <w:bdr w:val="none" w:sz="0" w:space="0" w:color="auto" w:frame="1"/>
+          <w:lang w:eastAsia="de-DE"/>
+        </w:rPr>
+        <w:t xml:space="preserve"> </w:t>
+      </w:r>
+      <w:r>
+        <w:rPr>
+          <w:rFonts w:ascii="Consolas" w:eastAsia="Times New Roman" w:hAnsi="Consolas" w:cs="Times New Roman"/>
+          <w:color w:val="0000FF"/>
+          <w:sz w:val="18"/>
+          <w:szCs w:val="18"/>
+          <w:bdr w:val="none" w:sz="0" w:space="0" w:color="auto" w:frame="1"/>
+          <w:lang w:eastAsia="de-DE"/>
+        </w:rPr>
+        <w:tab/>
+      </w:r>
+      <w:r>
+        <w:rPr>
+          <w:rFonts w:ascii="Consolas" w:eastAsia="Times New Roman" w:hAnsi="Consolas" w:cs="Times New Roman"/>
+          <w:color w:val="0000FF"/>
+          <w:sz w:val="18"/>
+          <w:szCs w:val="18"/>
+          <w:bdr w:val="none" w:sz="0" w:space="0" w:color="auto" w:frame="1"/>
+          <w:lang w:eastAsia="de-DE"/>
+        </w:rPr>
+        <w:tab/>
+        <w:t>//</w:t>
+      </w:r>
+      <w:r>
+        <w:rPr>
+          <w:rFonts w:ascii="Consolas" w:eastAsia="Times New Roman" w:hAnsi="Consolas" w:cs="Times New Roman"/>
+          <w:color w:val="0000FF"/>
+          <w:sz w:val="18"/>
+          <w:szCs w:val="18"/>
+          <w:bdr w:val="none" w:sz="0" w:space="0" w:color="auto" w:frame="1"/>
+          <w:lang w:eastAsia="de-DE"/>
+        </w:rPr>
+        <w:t>Benutzer-Objekt</w:t>
+      </w:r>
+    </w:p>
+    <w:p>
+      <w:pPr>
+        <w:numPr>
+          <w:ilvl w:val="0"/>
+          <w:numId w:val="41"/>
+        </w:numPr>
+        <w:pBdr>
+          <w:left w:val="single" w:sz="18" w:space="0" w:color="6CE26C"/>
+        </w:pBdr>
+        <w:shd w:val="clear" w:color="auto" w:fill="F8F8F8"/>
+        <w:spacing w:beforeAutospacing="1" w:after="0" w:afterAutospacing="1" w:line="210" w:lineRule="atLeast"/>
+        <w:rPr>
+          <w:rFonts w:ascii="Consolas" w:eastAsia="Times New Roman" w:hAnsi="Consolas" w:cs="Times New Roman"/>
+          <w:color w:val="5C5C5C"/>
+          <w:sz w:val="18"/>
+          <w:szCs w:val="18"/>
+          <w:lang w:eastAsia="de-DE"/>
+        </w:rPr>
+      </w:pPr>
+      <w:r>
+        <w:rPr>
+          <w:rFonts w:ascii="Consolas" w:eastAsia="Times New Roman" w:hAnsi="Consolas" w:cs="Times New Roman"/>
+          <w:color w:val="0000FF"/>
+          <w:sz w:val="18"/>
+          <w:szCs w:val="18"/>
+          <w:bdr w:val="none" w:sz="0" w:space="0" w:color="auto" w:frame="1"/>
+          <w:lang w:eastAsia="de-DE"/>
+        </w:rPr>
+        <w:t xml:space="preserve"> </w:t>
+      </w:r>
+      <w:r>
+        <w:rPr>
+          <w:rFonts w:ascii="Consolas" w:eastAsia="Times New Roman" w:hAnsi="Consolas" w:cs="Times New Roman"/>
+          <w:color w:val="0000FF"/>
+          <w:sz w:val="18"/>
+          <w:szCs w:val="18"/>
+          <w:bdr w:val="none" w:sz="0" w:space="0" w:color="auto" w:frame="1"/>
+          <w:lang w:eastAsia="de-DE"/>
+        </w:rPr>
+        <w:tab/>
+      </w:r>
+      <w:r>
+        <w:rPr>
+          <w:rFonts w:ascii="Consolas" w:eastAsia="Times New Roman" w:hAnsi="Consolas" w:cs="Times New Roman"/>
           <w:color w:val="0000FF"/>
           <w:sz w:val="18"/>
           <w:szCs w:val="18"/>
@@ -18633,30 +18908,420 @@
         </w:rPr>
         <w:t>}</w:t>
       </w:r>
-    </w:p>
-    <w:p>
-      <w:pPr>
-        <w:rPr>
-          <w:rFonts w:asciiTheme="majorHAnsi" w:eastAsiaTheme="majorEastAsia" w:hAnsiTheme="majorHAnsi" w:cstheme="majorBidi"/>
-          <w:color w:val="2E74B5" w:themeColor="accent1" w:themeShade="BF"/>
-          <w:sz w:val="26"/>
-          <w:szCs w:val="26"/>
-        </w:rPr>
-      </w:pPr>
-      <w:r>
-        <w:br w:type="page"/>
+      <w:r>
+        <w:rPr>
+          <w:rFonts w:ascii="Consolas" w:eastAsia="Times New Roman" w:hAnsi="Consolas" w:cs="Times New Roman"/>
+          <w:color w:val="000000"/>
+          <w:sz w:val="18"/>
+          <w:szCs w:val="18"/>
+          <w:bdr w:val="none" w:sz="0" w:space="0" w:color="auto" w:frame="1"/>
+          <w:lang w:eastAsia="de-DE"/>
+        </w:rPr>
+        <w:t>,  </w:t>
+      </w:r>
+    </w:p>
+    <w:p>
+      <w:pPr>
+        <w:numPr>
+          <w:ilvl w:val="0"/>
+          <w:numId w:val="41"/>
+        </w:numPr>
+        <w:pBdr>
+          <w:left w:val="single" w:sz="18" w:space="0" w:color="6CE26C"/>
+        </w:pBdr>
+        <w:shd w:val="clear" w:color="auto" w:fill="F8F8F8"/>
+        <w:spacing w:beforeAutospacing="1" w:after="0" w:afterAutospacing="1" w:line="210" w:lineRule="atLeast"/>
+        <w:rPr>
+          <w:rFonts w:ascii="Consolas" w:eastAsia="Times New Roman" w:hAnsi="Consolas" w:cs="Times New Roman"/>
+          <w:color w:val="5C5C5C"/>
+          <w:sz w:val="18"/>
+          <w:szCs w:val="18"/>
+          <w:lang w:eastAsia="de-DE"/>
+        </w:rPr>
+      </w:pPr>
+      <w:r>
+        <w:rPr>
+          <w:rFonts w:ascii="Consolas" w:eastAsia="Times New Roman" w:hAnsi="Consolas" w:cs="Times New Roman"/>
+          <w:color w:val="0000FF"/>
+          <w:sz w:val="18"/>
+          <w:szCs w:val="18"/>
+          <w:bdr w:val="none" w:sz="0" w:space="0" w:color="auto" w:frame="1"/>
+          <w:lang w:eastAsia="de-DE"/>
+        </w:rPr>
+        <w:t xml:space="preserve"> </w:t>
+      </w:r>
+      <w:r>
+        <w:rPr>
+          <w:rFonts w:ascii="Consolas" w:eastAsia="Times New Roman" w:hAnsi="Consolas" w:cs="Times New Roman"/>
+          <w:color w:val="0000FF"/>
+          <w:sz w:val="18"/>
+          <w:szCs w:val="18"/>
+          <w:bdr w:val="none" w:sz="0" w:space="0" w:color="auto" w:frame="1"/>
+          <w:lang w:eastAsia="de-DE"/>
+        </w:rPr>
+        <w:tab/>
+      </w:r>
+      <w:r>
+        <w:rPr>
+          <w:rFonts w:ascii="Consolas" w:eastAsia="Times New Roman" w:hAnsi="Consolas" w:cs="Times New Roman"/>
+          <w:color w:val="0000FF"/>
+          <w:sz w:val="18"/>
+          <w:szCs w:val="18"/>
+          <w:bdr w:val="none" w:sz="0" w:space="0" w:color="auto" w:frame="1"/>
+          <w:lang w:eastAsia="de-DE"/>
+        </w:rPr>
+        <w:t>"</w:t>
+      </w:r>
+      <w:proofErr w:type="spellStart"/>
+      <w:r>
+        <w:rPr>
+          <w:rFonts w:ascii="Consolas" w:eastAsia="Times New Roman" w:hAnsi="Consolas" w:cs="Times New Roman"/>
+          <w:color w:val="0000FF"/>
+          <w:sz w:val="18"/>
+          <w:szCs w:val="18"/>
+          <w:bdr w:val="none" w:sz="0" w:space="0" w:color="auto" w:frame="1"/>
+          <w:lang w:eastAsia="de-DE"/>
+        </w:rPr>
+        <w:t>s</w:t>
+      </w:r>
+      <w:r>
+        <w:rPr>
+          <w:rFonts w:ascii="Consolas" w:eastAsia="Times New Roman" w:hAnsi="Consolas" w:cs="Times New Roman"/>
+          <w:color w:val="0000FF"/>
+          <w:sz w:val="18"/>
+          <w:szCs w:val="18"/>
+          <w:bdr w:val="none" w:sz="0" w:space="0" w:color="auto" w:frame="1"/>
+          <w:lang w:eastAsia="de-DE"/>
+        </w:rPr>
+        <w:t>tatus</w:t>
+      </w:r>
+      <w:proofErr w:type="spellEnd"/>
+      <w:r>
+        <w:rPr>
+          <w:rFonts w:ascii="Consolas" w:eastAsia="Times New Roman" w:hAnsi="Consolas" w:cs="Times New Roman"/>
+          <w:color w:val="0000FF"/>
+          <w:sz w:val="18"/>
+          <w:szCs w:val="18"/>
+          <w:bdr w:val="none" w:sz="0" w:space="0" w:color="auto" w:frame="1"/>
+          <w:lang w:eastAsia="de-DE"/>
+        </w:rPr>
+        <w:t>"</w:t>
+      </w:r>
+      <w:r>
+        <w:rPr>
+          <w:rFonts w:ascii="Consolas" w:eastAsia="Times New Roman" w:hAnsi="Consolas" w:cs="Times New Roman"/>
+          <w:color w:val="000000"/>
+          <w:sz w:val="18"/>
+          <w:szCs w:val="18"/>
+          <w:bdr w:val="none" w:sz="0" w:space="0" w:color="auto" w:frame="1"/>
+          <w:lang w:eastAsia="de-DE"/>
+        </w:rPr>
+        <w:t>:</w:t>
+      </w:r>
+      <w:r>
+        <w:rPr>
+          <w:rFonts w:ascii="Consolas" w:eastAsia="Times New Roman" w:hAnsi="Consolas" w:cs="Times New Roman"/>
+          <w:color w:val="0000FF"/>
+          <w:sz w:val="18"/>
+          <w:szCs w:val="18"/>
+          <w:bdr w:val="none" w:sz="0" w:space="0" w:color="auto" w:frame="1"/>
+          <w:lang w:eastAsia="de-DE"/>
+        </w:rPr>
+        <w:t>"</w:t>
+      </w:r>
+      <w:r>
+        <w:rPr>
+          <w:rFonts w:ascii="Consolas" w:eastAsia="Times New Roman" w:hAnsi="Consolas" w:cs="Times New Roman"/>
+          <w:color w:val="0000FF"/>
+          <w:sz w:val="18"/>
+          <w:szCs w:val="18"/>
+          <w:bdr w:val="none" w:sz="0" w:space="0" w:color="auto" w:frame="1"/>
+          <w:lang w:eastAsia="de-DE"/>
+        </w:rPr>
+        <w:t>anfrage</w:t>
+      </w:r>
+      <w:r>
+        <w:rPr>
+          <w:rFonts w:ascii="Consolas" w:eastAsia="Times New Roman" w:hAnsi="Consolas" w:cs="Times New Roman"/>
+          <w:color w:val="0000FF"/>
+          <w:sz w:val="18"/>
+          <w:szCs w:val="18"/>
+          <w:bdr w:val="none" w:sz="0" w:space="0" w:color="auto" w:frame="1"/>
+          <w:lang w:eastAsia="de-DE"/>
+        </w:rPr>
+        <w:t>"</w:t>
+      </w:r>
+      <w:r>
+        <w:rPr>
+          <w:rFonts w:ascii="Consolas" w:eastAsia="Times New Roman" w:hAnsi="Consolas" w:cs="Times New Roman"/>
+          <w:color w:val="0000FF"/>
+          <w:sz w:val="18"/>
+          <w:szCs w:val="18"/>
+          <w:bdr w:val="none" w:sz="0" w:space="0" w:color="auto" w:frame="1"/>
+          <w:lang w:eastAsia="de-DE"/>
+        </w:rPr>
+        <w:t xml:space="preserve"> //Boolean</w:t>
+      </w:r>
+    </w:p>
+    <w:p>
+      <w:pPr>
+        <w:numPr>
+          <w:ilvl w:val="0"/>
+          <w:numId w:val="41"/>
+        </w:numPr>
+        <w:pBdr>
+          <w:left w:val="single" w:sz="18" w:space="0" w:color="6CE26C"/>
+        </w:pBdr>
+        <w:shd w:val="clear" w:color="auto" w:fill="F8F8F8"/>
+        <w:spacing w:beforeAutospacing="1" w:after="0" w:afterAutospacing="1" w:line="210" w:lineRule="atLeast"/>
+        <w:rPr>
+          <w:rFonts w:ascii="Consolas" w:eastAsia="Times New Roman" w:hAnsi="Consolas" w:cs="Times New Roman"/>
+          <w:color w:val="5C5C5C"/>
+          <w:sz w:val="18"/>
+          <w:szCs w:val="18"/>
+          <w:lang w:eastAsia="de-DE"/>
+        </w:rPr>
+      </w:pPr>
+      <w:r>
+        <w:rPr>
+          <w:rFonts w:ascii="Consolas" w:eastAsia="Times New Roman" w:hAnsi="Consolas" w:cs="Times New Roman"/>
+          <w:color w:val="0000FF"/>
+          <w:sz w:val="18"/>
+          <w:szCs w:val="18"/>
+          <w:bdr w:val="none" w:sz="0" w:space="0" w:color="auto" w:frame="1"/>
+          <w:lang w:eastAsia="de-DE"/>
+        </w:rPr>
+        <w:t xml:space="preserve"> </w:t>
+      </w:r>
+      <w:r>
+        <w:rPr>
+          <w:rFonts w:ascii="Consolas" w:eastAsia="Times New Roman" w:hAnsi="Consolas" w:cs="Times New Roman"/>
+          <w:color w:val="0000FF"/>
+          <w:sz w:val="18"/>
+          <w:szCs w:val="18"/>
+          <w:bdr w:val="none" w:sz="0" w:space="0" w:color="auto" w:frame="1"/>
+          <w:lang w:eastAsia="de-DE"/>
+        </w:rPr>
+        <w:tab/>
+      </w:r>
+      <w:r>
+        <w:rPr>
+          <w:rFonts w:ascii="Consolas" w:eastAsia="Times New Roman" w:hAnsi="Consolas" w:cs="Times New Roman"/>
+          <w:color w:val="0000FF"/>
+          <w:sz w:val="18"/>
+          <w:szCs w:val="18"/>
+          <w:bdr w:val="none" w:sz="0" w:space="0" w:color="auto" w:frame="1"/>
+          <w:lang w:eastAsia="de-DE"/>
+        </w:rPr>
+        <w:t>"</w:t>
+      </w:r>
+      <w:proofErr w:type="spellStart"/>
+      <w:r>
+        <w:rPr>
+          <w:rFonts w:ascii="Consolas" w:eastAsia="Times New Roman" w:hAnsi="Consolas" w:cs="Times New Roman"/>
+          <w:color w:val="0000FF"/>
+          <w:sz w:val="18"/>
+          <w:szCs w:val="18"/>
+          <w:bdr w:val="none" w:sz="0" w:space="0" w:color="auto" w:frame="1"/>
+          <w:lang w:eastAsia="de-DE"/>
+        </w:rPr>
+        <w:t>r</w:t>
+      </w:r>
+      <w:r>
+        <w:rPr>
+          <w:rFonts w:ascii="Consolas" w:eastAsia="Times New Roman" w:hAnsi="Consolas" w:cs="Times New Roman"/>
+          <w:color w:val="0000FF"/>
+          <w:sz w:val="18"/>
+          <w:szCs w:val="18"/>
+          <w:bdr w:val="none" w:sz="0" w:space="0" w:color="auto" w:frame="1"/>
+          <w:lang w:eastAsia="de-DE"/>
+        </w:rPr>
+        <w:t>aum</w:t>
+      </w:r>
+      <w:proofErr w:type="gramStart"/>
+      <w:r>
+        <w:rPr>
+          <w:rFonts w:ascii="Consolas" w:eastAsia="Times New Roman" w:hAnsi="Consolas" w:cs="Times New Roman"/>
+          <w:color w:val="0000FF"/>
+          <w:sz w:val="18"/>
+          <w:szCs w:val="18"/>
+          <w:bdr w:val="none" w:sz="0" w:space="0" w:color="auto" w:frame="1"/>
+          <w:lang w:eastAsia="de-DE"/>
+        </w:rPr>
+        <w:t>"</w:t>
+      </w:r>
+      <w:r>
+        <w:rPr>
+          <w:rFonts w:ascii="Consolas" w:eastAsia="Times New Roman" w:hAnsi="Consolas" w:cs="Times New Roman"/>
+          <w:color w:val="000000"/>
+          <w:sz w:val="18"/>
+          <w:szCs w:val="18"/>
+          <w:bdr w:val="none" w:sz="0" w:space="0" w:color="auto" w:frame="1"/>
+          <w:lang w:eastAsia="de-DE"/>
+        </w:rPr>
+        <w:t>:</w:t>
+      </w:r>
+      <w:r>
+        <w:rPr>
+          <w:rFonts w:ascii="Consolas" w:eastAsia="Times New Roman" w:hAnsi="Consolas" w:cs="Times New Roman"/>
+          <w:color w:val="0000FF"/>
+          <w:sz w:val="18"/>
+          <w:szCs w:val="18"/>
+          <w:bdr w:val="none" w:sz="0" w:space="0" w:color="auto" w:frame="1"/>
+          <w:lang w:eastAsia="de-DE"/>
+        </w:rPr>
+        <w:t>NULL</w:t>
+      </w:r>
+      <w:proofErr w:type="spellEnd"/>
+      <w:proofErr w:type="gramEnd"/>
+      <w:r>
+        <w:rPr>
+          <w:rFonts w:ascii="Consolas" w:eastAsia="Times New Roman" w:hAnsi="Consolas" w:cs="Times New Roman"/>
+          <w:color w:val="0000FF"/>
+          <w:sz w:val="18"/>
+          <w:szCs w:val="18"/>
+          <w:bdr w:val="none" w:sz="0" w:space="0" w:color="auto" w:frame="1"/>
+          <w:lang w:eastAsia="de-DE"/>
+        </w:rPr>
+        <w:t xml:space="preserve"> //</w:t>
+      </w:r>
+      <w:r>
+        <w:rPr>
+          <w:rFonts w:ascii="Consolas" w:eastAsia="Times New Roman" w:hAnsi="Consolas" w:cs="Times New Roman"/>
+          <w:color w:val="0000FF"/>
+          <w:sz w:val="18"/>
+          <w:szCs w:val="18"/>
+          <w:bdr w:val="none" w:sz="0" w:space="0" w:color="auto" w:frame="1"/>
+          <w:lang w:eastAsia="de-DE"/>
+        </w:rPr>
+        <w:t>leer</w:t>
+      </w:r>
+    </w:p>
+    <w:p>
+      <w:pPr>
+        <w:numPr>
+          <w:ilvl w:val="0"/>
+          <w:numId w:val="41"/>
+        </w:numPr>
+        <w:pBdr>
+          <w:left w:val="single" w:sz="18" w:space="0" w:color="6CE26C"/>
+        </w:pBdr>
+        <w:shd w:val="clear" w:color="auto" w:fill="F8F8F8"/>
+        <w:spacing w:beforeAutospacing="1" w:after="0" w:afterAutospacing="1" w:line="210" w:lineRule="atLeast"/>
+        <w:rPr>
+          <w:rFonts w:ascii="Consolas" w:eastAsia="Times New Roman" w:hAnsi="Consolas" w:cs="Times New Roman"/>
+          <w:color w:val="5C5C5C"/>
+          <w:sz w:val="18"/>
+          <w:szCs w:val="18"/>
+          <w:lang w:eastAsia="de-DE"/>
+        </w:rPr>
+      </w:pPr>
+      <w:r>
+        <w:rPr>
+          <w:rFonts w:ascii="Consolas" w:eastAsia="Times New Roman" w:hAnsi="Consolas" w:cs="Times New Roman"/>
+          <w:color w:val="0000FF"/>
+          <w:sz w:val="18"/>
+          <w:szCs w:val="18"/>
+          <w:bdr w:val="none" w:sz="0" w:space="0" w:color="auto" w:frame="1"/>
+          <w:lang w:eastAsia="de-DE"/>
+        </w:rPr>
+        <w:t xml:space="preserve">  </w:t>
+      </w:r>
+      <w:r>
+        <w:rPr>
+          <w:rFonts w:ascii="Consolas" w:eastAsia="Times New Roman" w:hAnsi="Consolas" w:cs="Times New Roman"/>
+          <w:color w:val="0000FF"/>
+          <w:sz w:val="18"/>
+          <w:szCs w:val="18"/>
+          <w:bdr w:val="none" w:sz="0" w:space="0" w:color="auto" w:frame="1"/>
+          <w:lang w:eastAsia="de-DE"/>
+        </w:rPr>
+        <w:t>},</w:t>
+      </w:r>
+    </w:p>
+    <w:p>
+      <w:pPr>
+        <w:numPr>
+          <w:ilvl w:val="0"/>
+          <w:numId w:val="41"/>
+        </w:numPr>
+        <w:pBdr>
+          <w:left w:val="single" w:sz="18" w:space="0" w:color="6CE26C"/>
+        </w:pBdr>
+        <w:shd w:val="clear" w:color="auto" w:fill="F8F8F8"/>
+        <w:spacing w:beforeAutospacing="1" w:after="0" w:afterAutospacing="1" w:line="210" w:lineRule="atLeast"/>
+        <w:rPr>
+          <w:rFonts w:ascii="Consolas" w:eastAsia="Times New Roman" w:hAnsi="Consolas" w:cs="Times New Roman"/>
+          <w:color w:val="5C5C5C"/>
+          <w:sz w:val="18"/>
+          <w:szCs w:val="18"/>
+          <w:lang w:eastAsia="de-DE"/>
+        </w:rPr>
+      </w:pPr>
+      <w:r>
+        <w:rPr>
+          <w:rFonts w:ascii="Consolas" w:eastAsia="Times New Roman" w:hAnsi="Consolas" w:cs="Times New Roman"/>
+          <w:color w:val="0000FF"/>
+          <w:sz w:val="18"/>
+          <w:szCs w:val="18"/>
+          <w:bdr w:val="none" w:sz="0" w:space="0" w:color="auto" w:frame="1"/>
+          <w:lang w:eastAsia="de-DE"/>
+        </w:rPr>
+        <w:t xml:space="preserve"> </w:t>
+      </w:r>
+      <w:r>
+        <w:rPr>
+          <w:rFonts w:ascii="Consolas" w:eastAsia="Times New Roman" w:hAnsi="Consolas" w:cs="Times New Roman"/>
+          <w:color w:val="0000FF"/>
+          <w:sz w:val="18"/>
+          <w:szCs w:val="18"/>
+          <w:bdr w:val="none" w:sz="0" w:space="0" w:color="auto" w:frame="1"/>
+          <w:lang w:eastAsia="de-DE"/>
+        </w:rPr>
+        <w:t>]</w:t>
+      </w:r>
+    </w:p>
+    <w:p>
+      <w:pPr>
+        <w:numPr>
+          <w:ilvl w:val="0"/>
+          <w:numId w:val="41"/>
+        </w:numPr>
+        <w:pBdr>
+          <w:left w:val="single" w:sz="18" w:space="0" w:color="6CE26C"/>
+        </w:pBdr>
+        <w:shd w:val="clear" w:color="auto" w:fill="F8F8F8"/>
+        <w:spacing w:beforeAutospacing="1" w:after="0" w:afterAutospacing="1" w:line="210" w:lineRule="atLeast"/>
+        <w:rPr>
+          <w:rFonts w:ascii="Consolas" w:eastAsia="Times New Roman" w:hAnsi="Consolas" w:cs="Times New Roman"/>
+          <w:color w:val="5C5C5C"/>
+          <w:sz w:val="18"/>
+          <w:szCs w:val="18"/>
+          <w:lang w:eastAsia="de-DE"/>
+        </w:rPr>
+      </w:pPr>
+      <w:r>
+        <w:rPr>
+          <w:rFonts w:ascii="Consolas" w:eastAsia="Times New Roman" w:hAnsi="Consolas" w:cs="Times New Roman"/>
+          <w:color w:val="0000FF"/>
+          <w:sz w:val="18"/>
+          <w:szCs w:val="18"/>
+          <w:bdr w:val="none" w:sz="0" w:space="0" w:color="auto" w:frame="1"/>
+          <w:lang w:eastAsia="de-DE"/>
+        </w:rPr>
+        <w:t>}</w:t>
       </w:r>
     </w:p>
     <w:p>
       <w:pPr>
         <w:pStyle w:val="berschrift2"/>
       </w:pPr>
-      <w:bookmarkStart w:id="19" w:name="_Toc467604270"/>
+      <w:bookmarkStart w:id="20" w:name="_Toc467604270"/>
       <w:r>
         <w:lastRenderedPageBreak/>
         <w:t>POST</w:t>
       </w:r>
-      <w:bookmarkEnd w:id="19"/>
+      <w:bookmarkEnd w:id="20"/>
       <w:r>
         <w:t xml:space="preserve"> </w:t>
       </w:r>
@@ -19666,7 +20331,7 @@
       <w:pPr>
         <w:pStyle w:val="berschrift2"/>
       </w:pPr>
-      <w:bookmarkStart w:id="20" w:name="_Toc467604271"/>
+      <w:bookmarkStart w:id="21" w:name="_Toc467604271"/>
       <w:r>
         <w:t>/</w:t>
       </w:r>
@@ -19686,17 +20351,17 @@
       <w:r>
         <w:t>}</w:t>
       </w:r>
-      <w:bookmarkEnd w:id="20"/>
+      <w:bookmarkEnd w:id="21"/>
     </w:p>
     <w:p>
       <w:pPr>
         <w:pStyle w:val="berschrift3"/>
       </w:pPr>
-      <w:bookmarkStart w:id="21" w:name="_Toc467604272"/>
+      <w:bookmarkStart w:id="22" w:name="_Toc467604272"/>
       <w:r>
         <w:t>PUT</w:t>
       </w:r>
-      <w:bookmarkEnd w:id="21"/>
+      <w:bookmarkEnd w:id="22"/>
     </w:p>
     <w:p>
       <w:r>
@@ -20122,12 +20787,12 @@
       <w:pPr>
         <w:pStyle w:val="berschrift3"/>
       </w:pPr>
-      <w:bookmarkStart w:id="22" w:name="_Toc467604273"/>
+      <w:bookmarkStart w:id="23" w:name="_Toc467604273"/>
       <w:r>
         <w:lastRenderedPageBreak/>
         <w:t>DELETE</w:t>
       </w:r>
-      <w:bookmarkEnd w:id="22"/>
+      <w:bookmarkEnd w:id="23"/>
     </w:p>
     <w:p>
       <w:r>
@@ -20525,21 +21190,21 @@
       <w:pPr>
         <w:pStyle w:val="berschrift2"/>
       </w:pPr>
-      <w:bookmarkStart w:id="23" w:name="_Toc467604274"/>
+      <w:bookmarkStart w:id="24" w:name="_Toc467604274"/>
       <w:r>
         <w:t>/raum</w:t>
       </w:r>
-      <w:bookmarkEnd w:id="23"/>
+      <w:bookmarkEnd w:id="24"/>
     </w:p>
     <w:p>
       <w:pPr>
         <w:pStyle w:val="berschrift3"/>
       </w:pPr>
-      <w:bookmarkStart w:id="24" w:name="_Toc467604275"/>
+      <w:bookmarkStart w:id="25" w:name="_Toc467604275"/>
       <w:r>
         <w:t>GET</w:t>
       </w:r>
-      <w:bookmarkEnd w:id="24"/>
+      <w:bookmarkEnd w:id="25"/>
     </w:p>
     <w:p>
       <w:r>
@@ -21944,6 +22609,17 @@
         </w:rPr>
         <w:t>foto</w:t>
       </w:r>
+      <w:r>
+        <w:rPr>
+          <w:rFonts w:ascii="Consolas" w:eastAsia="Times New Roman" w:hAnsi="Consolas" w:cs="Times New Roman"/>
+          <w:color w:val="0000FF"/>
+          <w:sz w:val="18"/>
+          <w:szCs w:val="18"/>
+          <w:bdr w:val="none" w:sz="0" w:space="0" w:color="auto" w:frame="1"/>
+          <w:lang w:eastAsia="de-DE"/>
+        </w:rPr>
+        <w:t>URL</w:t>
+      </w:r>
       <w:proofErr w:type="spellEnd"/>
       <w:r>
         <w:rPr>
@@ -23511,6 +24187,17 @@
         </w:rPr>
         <w:t>foto</w:t>
       </w:r>
+      <w:r>
+        <w:rPr>
+          <w:rFonts w:ascii="Consolas" w:eastAsia="Times New Roman" w:hAnsi="Consolas" w:cs="Times New Roman"/>
+          <w:color w:val="0000FF"/>
+          <w:sz w:val="18"/>
+          <w:szCs w:val="18"/>
+          <w:bdr w:val="none" w:sz="0" w:space="0" w:color="auto" w:frame="1"/>
+          <w:lang w:eastAsia="de-DE"/>
+        </w:rPr>
+        <w:t>URL</w:t>
+      </w:r>
       <w:proofErr w:type="spellEnd"/>
       <w:r>
         <w:rPr>
@@ -24292,7 +24979,7 @@
       <w:pPr>
         <w:pStyle w:val="berschrift2"/>
       </w:pPr>
-      <w:bookmarkStart w:id="25" w:name="_Toc467604276"/>
+      <w:bookmarkStart w:id="26" w:name="_Toc467604276"/>
       <w:r>
         <w:lastRenderedPageBreak/>
         <w:t>/raum/{</w:t>
@@ -24305,17 +24992,17 @@
       <w:r>
         <w:t>}</w:t>
       </w:r>
-      <w:bookmarkEnd w:id="25"/>
+      <w:bookmarkEnd w:id="26"/>
     </w:p>
     <w:p>
       <w:pPr>
         <w:pStyle w:val="berschrift3"/>
       </w:pPr>
-      <w:bookmarkStart w:id="26" w:name="_Toc467604277"/>
+      <w:bookmarkStart w:id="27" w:name="_Toc467604277"/>
       <w:r>
         <w:t>GET</w:t>
       </w:r>
-      <w:bookmarkEnd w:id="26"/>
+      <w:bookmarkEnd w:id="27"/>
     </w:p>
     <w:p>
       <w:r>
@@ -25596,6 +26283,17 @@
         </w:rPr>
         <w:t>foto</w:t>
       </w:r>
+      <w:r>
+        <w:rPr>
+          <w:rFonts w:ascii="Consolas" w:eastAsia="Times New Roman" w:hAnsi="Consolas" w:cs="Times New Roman"/>
+          <w:color w:val="0000FF"/>
+          <w:sz w:val="18"/>
+          <w:szCs w:val="18"/>
+          <w:bdr w:val="none" w:sz="0" w:space="0" w:color="auto" w:frame="1"/>
+          <w:lang w:eastAsia="de-DE"/>
+        </w:rPr>
+        <w:t>URL</w:t>
+      </w:r>
       <w:proofErr w:type="spellEnd"/>
       <w:r>
         <w:rPr>
@@ -26664,7 +27362,7 @@
           <w:szCs w:val="24"/>
         </w:rPr>
       </w:pPr>
-      <w:bookmarkStart w:id="27" w:name="_Toc467604278"/>
+      <w:bookmarkStart w:id="28" w:name="_Toc467604278"/>
       <w:r>
         <w:br w:type="page"/>
       </w:r>
@@ -26677,7 +27375,7 @@
         <w:lastRenderedPageBreak/>
         <w:t>PUT</w:t>
       </w:r>
-      <w:bookmarkEnd w:id="27"/>
+      <w:bookmarkEnd w:id="28"/>
     </w:p>
     <w:p>
       <w:r>
@@ -28166,6 +28864,17 @@
         </w:rPr>
         <w:t>foto</w:t>
       </w:r>
+      <w:r>
+        <w:rPr>
+          <w:rFonts w:ascii="Consolas" w:eastAsia="Times New Roman" w:hAnsi="Consolas" w:cs="Times New Roman"/>
+          <w:color w:val="0000FF"/>
+          <w:sz w:val="18"/>
+          <w:szCs w:val="18"/>
+          <w:bdr w:val="none" w:sz="0" w:space="0" w:color="auto" w:frame="1"/>
+          <w:lang w:eastAsia="de-DE"/>
+        </w:rPr>
+        <w:t>URL</w:t>
+      </w:r>
       <w:proofErr w:type="spellEnd"/>
       <w:r>
         <w:rPr>
@@ -28920,7 +29629,7 @@
           <w:szCs w:val="26"/>
         </w:rPr>
       </w:pPr>
-      <w:bookmarkStart w:id="28" w:name="_Toc467604279"/>
+      <w:bookmarkStart w:id="29" w:name="_Toc467604279"/>
       <w:r>
         <w:br w:type="page"/>
       </w:r>
@@ -28937,18 +29646,18 @@
       <w:r>
         <w:t>veranstaltung</w:t>
       </w:r>
-      <w:bookmarkEnd w:id="28"/>
+      <w:bookmarkEnd w:id="29"/>
       <w:proofErr w:type="spellEnd"/>
     </w:p>
     <w:p>
       <w:pPr>
         <w:pStyle w:val="berschrift3"/>
       </w:pPr>
-      <w:bookmarkStart w:id="29" w:name="_Toc467604280"/>
+      <w:bookmarkStart w:id="30" w:name="_Toc467604280"/>
       <w:r>
         <w:t>GET</w:t>
       </w:r>
-      <w:bookmarkEnd w:id="29"/>
+      <w:bookmarkEnd w:id="30"/>
       <w:r>
         <w:t xml:space="preserve"> </w:t>
       </w:r>
@@ -29697,11 +30406,11 @@
       <w:pPr>
         <w:pStyle w:val="berschrift3"/>
       </w:pPr>
-      <w:bookmarkStart w:id="30" w:name="_Toc467604281"/>
+      <w:bookmarkStart w:id="31" w:name="_Toc467604281"/>
       <w:r>
         <w:t>POST</w:t>
       </w:r>
-      <w:bookmarkEnd w:id="30"/>
+      <w:bookmarkEnd w:id="31"/>
     </w:p>
     <w:p>
       <w:pPr>
@@ -30229,6 +30938,7 @@
         </w:rPr>
         <w:t xml:space="preserve"> 13:00</w:t>
       </w:r>
+      <w:proofErr w:type="gramStart"/>
       <w:r>
         <w:rPr>
           <w:rFonts w:ascii="Consolas" w:eastAsia="Times New Roman" w:hAnsi="Consolas" w:cs="Times New Roman"/>
@@ -30260,7 +30970,43 @@
           <w:bdr w:val="none" w:sz="0" w:space="0" w:color="auto" w:frame="1"/>
           <w:lang w:eastAsia="de-DE"/>
         </w:rPr>
-        <w:t>  </w:t>
+        <w:t> </w:t>
+      </w:r>
+      <w:proofErr w:type="gramEnd"/>
+      <w:r>
+        <w:rPr>
+          <w:rFonts w:ascii="Consolas" w:eastAsia="Times New Roman" w:hAnsi="Consolas" w:cs="Times New Roman"/>
+          <w:color w:val="000000"/>
+          <w:sz w:val="18"/>
+          <w:szCs w:val="18"/>
+          <w:bdr w:val="none" w:sz="0" w:space="0" w:color="auto" w:frame="1"/>
+          <w:lang w:eastAsia="de-DE"/>
+        </w:rPr>
+        <w:t xml:space="preserve">//UNIX </w:t>
+      </w:r>
+      <w:proofErr w:type="spellStart"/>
+      <w:r>
+        <w:rPr>
+          <w:rFonts w:ascii="Consolas" w:eastAsia="Times New Roman" w:hAnsi="Consolas" w:cs="Times New Roman"/>
+          <w:color w:val="000000"/>
+          <w:sz w:val="18"/>
+          <w:szCs w:val="18"/>
+          <w:bdr w:val="none" w:sz="0" w:space="0" w:color="auto" w:frame="1"/>
+          <w:lang w:eastAsia="de-DE"/>
+        </w:rPr>
+        <w:t>Timestamp</w:t>
+      </w:r>
+      <w:proofErr w:type="spellEnd"/>
+      <w:r>
+        <w:rPr>
+          <w:rFonts w:ascii="Consolas" w:eastAsia="Times New Roman" w:hAnsi="Consolas" w:cs="Times New Roman"/>
+          <w:color w:val="000000"/>
+          <w:sz w:val="18"/>
+          <w:szCs w:val="18"/>
+          <w:bdr w:val="none" w:sz="0" w:space="0" w:color="auto" w:frame="1"/>
+          <w:lang w:eastAsia="de-DE"/>
+        </w:rPr>
+        <w:t> </w:t>
       </w:r>
     </w:p>
     <w:p>
@@ -30392,6 +31138,7 @@
         </w:rPr>
         <w:t>15:00</w:t>
       </w:r>
+      <w:proofErr w:type="gramStart"/>
       <w:r>
         <w:rPr>
           <w:rFonts w:ascii="Consolas" w:eastAsia="Times New Roman" w:hAnsi="Consolas" w:cs="Times New Roman"/>
@@ -30423,7 +31170,43 @@
           <w:bdr w:val="none" w:sz="0" w:space="0" w:color="auto" w:frame="1"/>
           <w:lang w:eastAsia="de-DE"/>
         </w:rPr>
-        <w:t>  </w:t>
+        <w:t> </w:t>
+      </w:r>
+      <w:proofErr w:type="gramEnd"/>
+      <w:r>
+        <w:rPr>
+          <w:rFonts w:ascii="Consolas" w:eastAsia="Times New Roman" w:hAnsi="Consolas" w:cs="Times New Roman"/>
+          <w:color w:val="000000"/>
+          <w:sz w:val="18"/>
+          <w:szCs w:val="18"/>
+          <w:bdr w:val="none" w:sz="0" w:space="0" w:color="auto" w:frame="1"/>
+          <w:lang w:eastAsia="de-DE"/>
+        </w:rPr>
+        <w:t xml:space="preserve">//UNIX </w:t>
+      </w:r>
+      <w:proofErr w:type="spellStart"/>
+      <w:r>
+        <w:rPr>
+          <w:rFonts w:ascii="Consolas" w:eastAsia="Times New Roman" w:hAnsi="Consolas" w:cs="Times New Roman"/>
+          <w:color w:val="000000"/>
+          <w:sz w:val="18"/>
+          <w:szCs w:val="18"/>
+          <w:bdr w:val="none" w:sz="0" w:space="0" w:color="auto" w:frame="1"/>
+          <w:lang w:eastAsia="de-DE"/>
+        </w:rPr>
+        <w:t>Timestamp</w:t>
+      </w:r>
+      <w:proofErr w:type="spellEnd"/>
+      <w:r>
+        <w:rPr>
+          <w:rFonts w:ascii="Consolas" w:eastAsia="Times New Roman" w:hAnsi="Consolas" w:cs="Times New Roman"/>
+          <w:color w:val="000000"/>
+          <w:sz w:val="18"/>
+          <w:szCs w:val="18"/>
+          <w:bdr w:val="none" w:sz="0" w:space="0" w:color="auto" w:frame="1"/>
+          <w:lang w:eastAsia="de-DE"/>
+        </w:rPr>
+        <w:t> </w:t>
       </w:r>
     </w:p>
     <w:p>
@@ -31186,7 +31969,7 @@
           <w:bdr w:val="none" w:sz="0" w:space="0" w:color="auto" w:frame="1"/>
           <w:lang w:eastAsia="de-DE"/>
         </w:rPr>
-        <w:t>//Professor</w:t>
+        <w:t>//Benutzer</w:t>
       </w:r>
     </w:p>
     <w:p>
@@ -31380,7 +32163,53 @@
           <w:bdr w:val="none" w:sz="0" w:space="0" w:color="auto" w:frame="1"/>
           <w:lang w:eastAsia="de-DE"/>
         </w:rPr>
-        <w:t>,  </w:t>
+        <w:t>,</w:t>
+      </w:r>
+      <w:r>
+        <w:rPr>
+          <w:rFonts w:ascii="Consolas" w:eastAsia="Times New Roman" w:hAnsi="Consolas" w:cs="Times New Roman"/>
+          <w:color w:val="000000"/>
+          <w:sz w:val="18"/>
+          <w:szCs w:val="18"/>
+          <w:bdr w:val="none" w:sz="0" w:space="0" w:color="auto" w:frame="1"/>
+          <w:lang w:eastAsia="de-DE"/>
+        </w:rPr>
+        <w:t xml:space="preserve"> //UNIX </w:t>
+      </w:r>
+      <w:proofErr w:type="spellStart"/>
+      <w:r>
+        <w:rPr>
+          <w:rFonts w:ascii="Consolas" w:eastAsia="Times New Roman" w:hAnsi="Consolas" w:cs="Times New Roman"/>
+          <w:color w:val="000000"/>
+          <w:sz w:val="18"/>
+          <w:szCs w:val="18"/>
+          <w:bdr w:val="none" w:sz="0" w:space="0" w:color="auto" w:frame="1"/>
+          <w:lang w:eastAsia="de-DE"/>
+        </w:rPr>
+        <w:t>Timestamp</w:t>
+      </w:r>
+      <w:proofErr w:type="spellEnd"/>
+      <w:r>
+        <w:rPr>
+          <w:rFonts w:ascii="Consolas" w:eastAsia="Times New Roman" w:hAnsi="Consolas" w:cs="Times New Roman"/>
+          <w:color w:val="000000"/>
+          <w:sz w:val="18"/>
+          <w:szCs w:val="18"/>
+          <w:bdr w:val="none" w:sz="0" w:space="0" w:color="auto" w:frame="1"/>
+          <w:lang w:eastAsia="de-DE"/>
+        </w:rPr>
+        <w:t> </w:t>
+      </w:r>
+      <w:r>
+        <w:rPr>
+          <w:rFonts w:ascii="Consolas" w:eastAsia="Times New Roman" w:hAnsi="Consolas" w:cs="Times New Roman"/>
+          <w:color w:val="000000"/>
+          <w:sz w:val="18"/>
+          <w:szCs w:val="18"/>
+          <w:bdr w:val="none" w:sz="0" w:space="0" w:color="auto" w:frame="1"/>
+          <w:lang w:eastAsia="de-DE"/>
+        </w:rPr>
+        <w:t>  </w:t>
       </w:r>
       <w:r>
         <w:rPr>
@@ -31532,7 +32361,53 @@
           <w:bdr w:val="none" w:sz="0" w:space="0" w:color="auto" w:frame="1"/>
           <w:lang w:eastAsia="de-DE"/>
         </w:rPr>
-        <w:t>,  </w:t>
+        <w:t>, </w:t>
+      </w:r>
+      <w:r>
+        <w:rPr>
+          <w:rFonts w:ascii="Consolas" w:eastAsia="Times New Roman" w:hAnsi="Consolas" w:cs="Times New Roman"/>
+          <w:color w:val="000000"/>
+          <w:sz w:val="18"/>
+          <w:szCs w:val="18"/>
+          <w:bdr w:val="none" w:sz="0" w:space="0" w:color="auto" w:frame="1"/>
+          <w:lang w:eastAsia="de-DE"/>
+        </w:rPr>
+        <w:t xml:space="preserve">//UNIX </w:t>
+      </w:r>
+      <w:proofErr w:type="spellStart"/>
+      <w:r>
+        <w:rPr>
+          <w:rFonts w:ascii="Consolas" w:eastAsia="Times New Roman" w:hAnsi="Consolas" w:cs="Times New Roman"/>
+          <w:color w:val="000000"/>
+          <w:sz w:val="18"/>
+          <w:szCs w:val="18"/>
+          <w:bdr w:val="none" w:sz="0" w:space="0" w:color="auto" w:frame="1"/>
+          <w:lang w:eastAsia="de-DE"/>
+        </w:rPr>
+        <w:t>Timestamp</w:t>
+      </w:r>
+      <w:proofErr w:type="spellEnd"/>
+      <w:r>
+        <w:rPr>
+          <w:rFonts w:ascii="Consolas" w:eastAsia="Times New Roman" w:hAnsi="Consolas" w:cs="Times New Roman"/>
+          <w:color w:val="000000"/>
+          <w:sz w:val="18"/>
+          <w:szCs w:val="18"/>
+          <w:bdr w:val="none" w:sz="0" w:space="0" w:color="auto" w:frame="1"/>
+          <w:lang w:eastAsia="de-DE"/>
+        </w:rPr>
+        <w:t> </w:t>
+      </w:r>
+      <w:r>
+        <w:rPr>
+          <w:rFonts w:ascii="Consolas" w:eastAsia="Times New Roman" w:hAnsi="Consolas" w:cs="Times New Roman"/>
+          <w:color w:val="000000"/>
+          <w:sz w:val="18"/>
+          <w:szCs w:val="18"/>
+          <w:bdr w:val="none" w:sz="0" w:space="0" w:color="auto" w:frame="1"/>
+          <w:lang w:eastAsia="de-DE"/>
+        </w:rPr>
+        <w:t> </w:t>
       </w:r>
       <w:r>
         <w:rPr>
@@ -31890,7 +32765,7 @@
       <w:pPr>
         <w:pStyle w:val="berschrift2"/>
       </w:pPr>
-      <w:bookmarkStart w:id="31" w:name="_Toc467604282"/>
+      <w:bookmarkStart w:id="32" w:name="_Toc467604282"/>
       <w:r>
         <w:t>/</w:t>
       </w:r>
@@ -31910,7 +32785,7 @@
       <w:r>
         <w:t>}</w:t>
       </w:r>
-      <w:bookmarkEnd w:id="31"/>
+      <w:bookmarkEnd w:id="32"/>
     </w:p>
     <w:p>
       <w:r>
@@ -31929,11 +32804,11 @@
       <w:pPr>
         <w:pStyle w:val="berschrift3"/>
       </w:pPr>
-      <w:bookmarkStart w:id="32" w:name="_Toc467604283"/>
+      <w:bookmarkStart w:id="33" w:name="_Toc467604283"/>
       <w:r>
         <w:t>GET</w:t>
       </w:r>
-      <w:bookmarkEnd w:id="32"/>
+      <w:bookmarkEnd w:id="33"/>
     </w:p>
     <w:p>
       <w:r>
@@ -32820,7 +33695,18 @@
           <w:bdr w:val="none" w:sz="0" w:space="0" w:color="auto" w:frame="1"/>
           <w:lang w:eastAsia="de-DE"/>
         </w:rPr>
-        <w:t>//Professor</w:t>
+        <w:t>//</w:t>
+      </w:r>
+      <w:r>
+        <w:rPr>
+          <w:rFonts w:ascii="Consolas" w:eastAsia="Times New Roman" w:hAnsi="Consolas" w:cs="Times New Roman"/>
+          <w:color w:val="000000"/>
+          <w:sz w:val="18"/>
+          <w:szCs w:val="18"/>
+          <w:bdr w:val="none" w:sz="0" w:space="0" w:color="auto" w:frame="1"/>
+          <w:lang w:eastAsia="de-DE"/>
+        </w:rPr>
+        <w:t>Benutzer</w:t>
       </w:r>
     </w:p>
     <w:p>
@@ -33014,7 +33900,53 @@
           <w:bdr w:val="none" w:sz="0" w:space="0" w:color="auto" w:frame="1"/>
           <w:lang w:eastAsia="de-DE"/>
         </w:rPr>
-        <w:t>,  </w:t>
+        <w:t>, </w:t>
+      </w:r>
+      <w:r>
+        <w:rPr>
+          <w:rFonts w:ascii="Consolas" w:eastAsia="Times New Roman" w:hAnsi="Consolas" w:cs="Times New Roman"/>
+          <w:color w:val="000000"/>
+          <w:sz w:val="18"/>
+          <w:szCs w:val="18"/>
+          <w:bdr w:val="none" w:sz="0" w:space="0" w:color="auto" w:frame="1"/>
+          <w:lang w:eastAsia="de-DE"/>
+        </w:rPr>
+        <w:t xml:space="preserve">//UNIX </w:t>
+      </w:r>
+      <w:proofErr w:type="spellStart"/>
+      <w:r>
+        <w:rPr>
+          <w:rFonts w:ascii="Consolas" w:eastAsia="Times New Roman" w:hAnsi="Consolas" w:cs="Times New Roman"/>
+          <w:color w:val="000000"/>
+          <w:sz w:val="18"/>
+          <w:szCs w:val="18"/>
+          <w:bdr w:val="none" w:sz="0" w:space="0" w:color="auto" w:frame="1"/>
+          <w:lang w:eastAsia="de-DE"/>
+        </w:rPr>
+        <w:t>Timestamp</w:t>
+      </w:r>
+      <w:proofErr w:type="spellEnd"/>
+      <w:r>
+        <w:rPr>
+          <w:rFonts w:ascii="Consolas" w:eastAsia="Times New Roman" w:hAnsi="Consolas" w:cs="Times New Roman"/>
+          <w:color w:val="000000"/>
+          <w:sz w:val="18"/>
+          <w:szCs w:val="18"/>
+          <w:bdr w:val="none" w:sz="0" w:space="0" w:color="auto" w:frame="1"/>
+          <w:lang w:eastAsia="de-DE"/>
+        </w:rPr>
+        <w:t> </w:t>
+      </w:r>
+      <w:r>
+        <w:rPr>
+          <w:rFonts w:ascii="Consolas" w:eastAsia="Times New Roman" w:hAnsi="Consolas" w:cs="Times New Roman"/>
+          <w:color w:val="000000"/>
+          <w:sz w:val="18"/>
+          <w:szCs w:val="18"/>
+          <w:bdr w:val="none" w:sz="0" w:space="0" w:color="auto" w:frame="1"/>
+          <w:lang w:eastAsia="de-DE"/>
+        </w:rPr>
+        <w:t> </w:t>
       </w:r>
       <w:r>
         <w:rPr>
@@ -33166,7 +34098,53 @@
           <w:bdr w:val="none" w:sz="0" w:space="0" w:color="auto" w:frame="1"/>
           <w:lang w:eastAsia="de-DE"/>
         </w:rPr>
-        <w:t>,  </w:t>
+        <w:t>, </w:t>
+      </w:r>
+      <w:r>
+        <w:rPr>
+          <w:rFonts w:ascii="Consolas" w:eastAsia="Times New Roman" w:hAnsi="Consolas" w:cs="Times New Roman"/>
+          <w:color w:val="000000"/>
+          <w:sz w:val="18"/>
+          <w:szCs w:val="18"/>
+          <w:bdr w:val="none" w:sz="0" w:space="0" w:color="auto" w:frame="1"/>
+          <w:lang w:eastAsia="de-DE"/>
+        </w:rPr>
+        <w:t xml:space="preserve">//UNIX </w:t>
+      </w:r>
+      <w:proofErr w:type="spellStart"/>
+      <w:r>
+        <w:rPr>
+          <w:rFonts w:ascii="Consolas" w:eastAsia="Times New Roman" w:hAnsi="Consolas" w:cs="Times New Roman"/>
+          <w:color w:val="000000"/>
+          <w:sz w:val="18"/>
+          <w:szCs w:val="18"/>
+          <w:bdr w:val="none" w:sz="0" w:space="0" w:color="auto" w:frame="1"/>
+          <w:lang w:eastAsia="de-DE"/>
+        </w:rPr>
+        <w:t>Timestamp</w:t>
+      </w:r>
+      <w:proofErr w:type="spellEnd"/>
+      <w:r>
+        <w:rPr>
+          <w:rFonts w:ascii="Consolas" w:eastAsia="Times New Roman" w:hAnsi="Consolas" w:cs="Times New Roman"/>
+          <w:color w:val="000000"/>
+          <w:sz w:val="18"/>
+          <w:szCs w:val="18"/>
+          <w:bdr w:val="none" w:sz="0" w:space="0" w:color="auto" w:frame="1"/>
+          <w:lang w:eastAsia="de-DE"/>
+        </w:rPr>
+        <w:t> </w:t>
+      </w:r>
+      <w:r>
+        <w:rPr>
+          <w:rFonts w:ascii="Consolas" w:eastAsia="Times New Roman" w:hAnsi="Consolas" w:cs="Times New Roman"/>
+          <w:color w:val="000000"/>
+          <w:sz w:val="18"/>
+          <w:szCs w:val="18"/>
+          <w:bdr w:val="none" w:sz="0" w:space="0" w:color="auto" w:frame="1"/>
+          <w:lang w:eastAsia="de-DE"/>
+        </w:rPr>
+        <w:t> </w:t>
       </w:r>
       <w:r>
         <w:rPr>
@@ -33504,7 +34482,7 @@
       <w:pPr>
         <w:pStyle w:val="berschrift3"/>
       </w:pPr>
-      <w:bookmarkStart w:id="33" w:name="_Toc467604284"/>
+      <w:bookmarkStart w:id="34" w:name="_Toc467604284"/>
     </w:p>
     <w:p>
       <w:pPr>
@@ -33518,7 +34496,7 @@
       <w:r>
         <w:t>PUT</w:t>
       </w:r>
-      <w:bookmarkEnd w:id="33"/>
+      <w:bookmarkEnd w:id="34"/>
     </w:p>
     <w:p>
       <w:r>
@@ -34097,7 +35075,53 @@
           <w:bdr w:val="none" w:sz="0" w:space="0" w:color="auto" w:frame="1"/>
           <w:lang w:eastAsia="de-DE"/>
         </w:rPr>
-        <w:t>,  </w:t>
+        <w:t>,</w:t>
+      </w:r>
+      <w:r>
+        <w:rPr>
+          <w:rFonts w:ascii="Consolas" w:eastAsia="Times New Roman" w:hAnsi="Consolas" w:cs="Times New Roman"/>
+          <w:color w:val="000000"/>
+          <w:sz w:val="18"/>
+          <w:szCs w:val="18"/>
+          <w:bdr w:val="none" w:sz="0" w:space="0" w:color="auto" w:frame="1"/>
+          <w:lang w:eastAsia="de-DE"/>
+        </w:rPr>
+        <w:t xml:space="preserve"> //UNIX </w:t>
+      </w:r>
+      <w:proofErr w:type="spellStart"/>
+      <w:r>
+        <w:rPr>
+          <w:rFonts w:ascii="Consolas" w:eastAsia="Times New Roman" w:hAnsi="Consolas" w:cs="Times New Roman"/>
+          <w:color w:val="000000"/>
+          <w:sz w:val="18"/>
+          <w:szCs w:val="18"/>
+          <w:bdr w:val="none" w:sz="0" w:space="0" w:color="auto" w:frame="1"/>
+          <w:lang w:eastAsia="de-DE"/>
+        </w:rPr>
+        <w:t>Timestamp</w:t>
+      </w:r>
+      <w:proofErr w:type="spellEnd"/>
+      <w:r>
+        <w:rPr>
+          <w:rFonts w:ascii="Consolas" w:eastAsia="Times New Roman" w:hAnsi="Consolas" w:cs="Times New Roman"/>
+          <w:color w:val="000000"/>
+          <w:sz w:val="18"/>
+          <w:szCs w:val="18"/>
+          <w:bdr w:val="none" w:sz="0" w:space="0" w:color="auto" w:frame="1"/>
+          <w:lang w:eastAsia="de-DE"/>
+        </w:rPr>
+        <w:t> </w:t>
+      </w:r>
+      <w:r>
+        <w:rPr>
+          <w:rFonts w:ascii="Consolas" w:eastAsia="Times New Roman" w:hAnsi="Consolas" w:cs="Times New Roman"/>
+          <w:color w:val="000000"/>
+          <w:sz w:val="18"/>
+          <w:szCs w:val="18"/>
+          <w:bdr w:val="none" w:sz="0" w:space="0" w:color="auto" w:frame="1"/>
+          <w:lang w:eastAsia="de-DE"/>
+        </w:rPr>
+        <w:t>  </w:t>
       </w:r>
       <w:r>
         <w:rPr>
@@ -34260,7 +35284,53 @@
           <w:bdr w:val="none" w:sz="0" w:space="0" w:color="auto" w:frame="1"/>
           <w:lang w:eastAsia="de-DE"/>
         </w:rPr>
-        <w:t>,  </w:t>
+        <w:t>, </w:t>
+      </w:r>
+      <w:r>
+        <w:rPr>
+          <w:rFonts w:ascii="Consolas" w:eastAsia="Times New Roman" w:hAnsi="Consolas" w:cs="Times New Roman"/>
+          <w:color w:val="000000"/>
+          <w:sz w:val="18"/>
+          <w:szCs w:val="18"/>
+          <w:bdr w:val="none" w:sz="0" w:space="0" w:color="auto" w:frame="1"/>
+          <w:lang w:eastAsia="de-DE"/>
+        </w:rPr>
+        <w:t xml:space="preserve">//UNIX </w:t>
+      </w:r>
+      <w:proofErr w:type="spellStart"/>
+      <w:r>
+        <w:rPr>
+          <w:rFonts w:ascii="Consolas" w:eastAsia="Times New Roman" w:hAnsi="Consolas" w:cs="Times New Roman"/>
+          <w:color w:val="000000"/>
+          <w:sz w:val="18"/>
+          <w:szCs w:val="18"/>
+          <w:bdr w:val="none" w:sz="0" w:space="0" w:color="auto" w:frame="1"/>
+          <w:lang w:eastAsia="de-DE"/>
+        </w:rPr>
+        <w:t>Timestamp</w:t>
+      </w:r>
+      <w:proofErr w:type="spellEnd"/>
+      <w:r>
+        <w:rPr>
+          <w:rFonts w:ascii="Consolas" w:eastAsia="Times New Roman" w:hAnsi="Consolas" w:cs="Times New Roman"/>
+          <w:color w:val="000000"/>
+          <w:sz w:val="18"/>
+          <w:szCs w:val="18"/>
+          <w:bdr w:val="none" w:sz="0" w:space="0" w:color="auto" w:frame="1"/>
+          <w:lang w:eastAsia="de-DE"/>
+        </w:rPr>
+        <w:t> </w:t>
+      </w:r>
+      <w:r>
+        <w:rPr>
+          <w:rFonts w:ascii="Consolas" w:eastAsia="Times New Roman" w:hAnsi="Consolas" w:cs="Times New Roman"/>
+          <w:color w:val="000000"/>
+          <w:sz w:val="18"/>
+          <w:szCs w:val="18"/>
+          <w:bdr w:val="none" w:sz="0" w:space="0" w:color="auto" w:frame="1"/>
+          <w:lang w:eastAsia="de-DE"/>
+        </w:rPr>
+        <w:t> </w:t>
       </w:r>
       <w:r>
         <w:rPr>
@@ -35168,13 +36238,24 @@
       <w:r>
         <w:rPr>
           <w:rFonts w:ascii="Consolas" w:eastAsia="Times New Roman" w:hAnsi="Consolas" w:cs="Times New Roman"/>
-          <w:color w:val="0000FF"/>
-          <w:sz w:val="18"/>
-          <w:szCs w:val="18"/>
-          <w:bdr w:val="none" w:sz="0" w:space="0" w:color="auto" w:frame="1"/>
-          <w:lang w:eastAsia="de-DE"/>
-        </w:rPr>
-        <w:t>//Professor</w:t>
+          <w:color w:val="000000"/>
+          <w:sz w:val="18"/>
+          <w:szCs w:val="18"/>
+          <w:bdr w:val="none" w:sz="0" w:space="0" w:color="auto" w:frame="1"/>
+          <w:lang w:eastAsia="de-DE"/>
+        </w:rPr>
+        <w:tab/>
+      </w:r>
+      <w:r>
+        <w:rPr>
+          <w:rFonts w:ascii="Consolas" w:eastAsia="Times New Roman" w:hAnsi="Consolas" w:cs="Times New Roman"/>
+          <w:color w:val="0000FF"/>
+          <w:sz w:val="18"/>
+          <w:szCs w:val="18"/>
+          <w:bdr w:val="none" w:sz="0" w:space="0" w:color="auto" w:frame="1"/>
+          <w:lang w:eastAsia="de-DE"/>
+        </w:rPr>
+        <w:t>//Benutzer</w:t>
       </w:r>
     </w:p>
     <w:p>
@@ -35368,7 +36449,53 @@
           <w:bdr w:val="none" w:sz="0" w:space="0" w:color="auto" w:frame="1"/>
           <w:lang w:eastAsia="de-DE"/>
         </w:rPr>
-        <w:t>,  </w:t>
+        <w:t>, </w:t>
+      </w:r>
+      <w:r>
+        <w:rPr>
+          <w:rFonts w:ascii="Consolas" w:eastAsia="Times New Roman" w:hAnsi="Consolas" w:cs="Times New Roman"/>
+          <w:color w:val="000000"/>
+          <w:sz w:val="18"/>
+          <w:szCs w:val="18"/>
+          <w:bdr w:val="none" w:sz="0" w:space="0" w:color="auto" w:frame="1"/>
+          <w:lang w:eastAsia="de-DE"/>
+        </w:rPr>
+        <w:t xml:space="preserve">//UNIX </w:t>
+      </w:r>
+      <w:proofErr w:type="spellStart"/>
+      <w:r>
+        <w:rPr>
+          <w:rFonts w:ascii="Consolas" w:eastAsia="Times New Roman" w:hAnsi="Consolas" w:cs="Times New Roman"/>
+          <w:color w:val="000000"/>
+          <w:sz w:val="18"/>
+          <w:szCs w:val="18"/>
+          <w:bdr w:val="none" w:sz="0" w:space="0" w:color="auto" w:frame="1"/>
+          <w:lang w:eastAsia="de-DE"/>
+        </w:rPr>
+        <w:t>Timestamp</w:t>
+      </w:r>
+      <w:proofErr w:type="spellEnd"/>
+      <w:r>
+        <w:rPr>
+          <w:rFonts w:ascii="Consolas" w:eastAsia="Times New Roman" w:hAnsi="Consolas" w:cs="Times New Roman"/>
+          <w:color w:val="000000"/>
+          <w:sz w:val="18"/>
+          <w:szCs w:val="18"/>
+          <w:bdr w:val="none" w:sz="0" w:space="0" w:color="auto" w:frame="1"/>
+          <w:lang w:eastAsia="de-DE"/>
+        </w:rPr>
+        <w:t> </w:t>
+      </w:r>
+      <w:r>
+        <w:rPr>
+          <w:rFonts w:ascii="Consolas" w:eastAsia="Times New Roman" w:hAnsi="Consolas" w:cs="Times New Roman"/>
+          <w:color w:val="000000"/>
+          <w:sz w:val="18"/>
+          <w:szCs w:val="18"/>
+          <w:bdr w:val="none" w:sz="0" w:space="0" w:color="auto" w:frame="1"/>
+          <w:lang w:eastAsia="de-DE"/>
+        </w:rPr>
+        <w:t> </w:t>
       </w:r>
       <w:r>
         <w:rPr>
@@ -35520,7 +36647,31 @@
           <w:bdr w:val="none" w:sz="0" w:space="0" w:color="auto" w:frame="1"/>
           <w:lang w:eastAsia="de-DE"/>
         </w:rPr>
-        <w:t>,  </w:t>
+        <w:t xml:space="preserve">, //UNIX </w:t>
+      </w:r>
+      <w:proofErr w:type="spellStart"/>
+      <w:r>
+        <w:rPr>
+          <w:rFonts w:ascii="Consolas" w:eastAsia="Times New Roman" w:hAnsi="Consolas" w:cs="Times New Roman"/>
+          <w:color w:val="000000"/>
+          <w:sz w:val="18"/>
+          <w:szCs w:val="18"/>
+          <w:bdr w:val="none" w:sz="0" w:space="0" w:color="auto" w:frame="1"/>
+          <w:lang w:eastAsia="de-DE"/>
+        </w:rPr>
+        <w:t>Timestamp</w:t>
+      </w:r>
+      <w:proofErr w:type="spellEnd"/>
+      <w:r>
+        <w:rPr>
+          <w:rFonts w:ascii="Consolas" w:eastAsia="Times New Roman" w:hAnsi="Consolas" w:cs="Times New Roman"/>
+          <w:color w:val="000000"/>
+          <w:sz w:val="18"/>
+          <w:szCs w:val="18"/>
+          <w:bdr w:val="none" w:sz="0" w:space="0" w:color="auto" w:frame="1"/>
+          <w:lang w:eastAsia="de-DE"/>
+        </w:rPr>
+        <w:t> </w:t>
       </w:r>
       <w:r>
         <w:rPr>
@@ -35713,6 +36864,27 @@
           <w:lang w:eastAsia="de-DE"/>
         </w:rPr>
         <w:tab/>
+      </w:r>
+      <w:r>
+        <w:rPr>
+          <w:rFonts w:ascii="Consolas" w:eastAsia="Times New Roman" w:hAnsi="Consolas" w:cs="Times New Roman"/>
+          <w:color w:val="000000"/>
+          <w:sz w:val="18"/>
+          <w:szCs w:val="18"/>
+          <w:bdr w:val="none" w:sz="0" w:space="0" w:color="auto" w:frame="1"/>
+          <w:lang w:eastAsia="de-DE"/>
+        </w:rPr>
+        <w:tab/>
+      </w:r>
+      <w:r>
+        <w:rPr>
+          <w:rFonts w:ascii="Consolas" w:eastAsia="Times New Roman" w:hAnsi="Consolas" w:cs="Times New Roman"/>
+          <w:color w:val="000000"/>
+          <w:sz w:val="18"/>
+          <w:szCs w:val="18"/>
+          <w:bdr w:val="none" w:sz="0" w:space="0" w:color="auto" w:frame="1"/>
+          <w:lang w:eastAsia="de-DE"/>
+        </w:rPr>
         <w:t>// Raum der Veranstaltung</w:t>
       </w:r>
     </w:p>
@@ -35866,7 +37038,7 @@
           <w:szCs w:val="24"/>
         </w:rPr>
       </w:pPr>
-      <w:bookmarkStart w:id="34" w:name="_Toc467604285"/>
+      <w:bookmarkStart w:id="35" w:name="_Toc467604285"/>
       <w:r>
         <w:br w:type="page"/>
       </w:r>
@@ -35875,13 +37047,11 @@
       <w:pPr>
         <w:pStyle w:val="berschrift3"/>
       </w:pPr>
-      <w:bookmarkStart w:id="35" w:name="_GoBack"/>
-      <w:bookmarkEnd w:id="35"/>
       <w:r>
         <w:lastRenderedPageBreak/>
         <w:t>DELETE</w:t>
       </w:r>
-      <w:bookmarkEnd w:id="34"/>
+      <w:bookmarkEnd w:id="35"/>
     </w:p>
     <w:p>
       <w:r>
@@ -37171,6 +38341,17 @@
           <w:bdr w:val="none" w:sz="0" w:space="0" w:color="auto" w:frame="1"/>
           <w:lang w:eastAsia="de-DE"/>
         </w:rPr>
+        <w:t>//</w:t>
+      </w:r>
+      <w:r>
+        <w:rPr>
+          <w:rFonts w:ascii="Consolas" w:eastAsia="Times New Roman" w:hAnsi="Consolas" w:cs="Times New Roman"/>
+          <w:color w:val="0000FF"/>
+          <w:sz w:val="18"/>
+          <w:szCs w:val="18"/>
+          <w:bdr w:val="none" w:sz="0" w:space="0" w:color="auto" w:frame="1"/>
+          <w:lang w:eastAsia="de-DE"/>
+        </w:rPr>
         <w:t>Raum-Objekt</w:t>
       </w:r>
     </w:p>
@@ -38118,17 +39299,6 @@
         </w:rPr>
         <w:t>:</w:t>
       </w:r>
-      <w:r>
-        <w:rPr>
-          <w:rFonts w:ascii="Consolas" w:eastAsia="Times New Roman" w:hAnsi="Consolas" w:cs="Times New Roman"/>
-          <w:color w:val="0000FF"/>
-          <w:sz w:val="18"/>
-          <w:szCs w:val="18"/>
-          <w:bdr w:val="none" w:sz="0" w:space="0" w:color="auto" w:frame="1"/>
-          <w:lang w:eastAsia="de-DE"/>
-        </w:rPr>
-        <w:t xml:space="preserve"> ??????,</w:t>
-      </w:r>
     </w:p>
     <w:p>
       <w:pPr>
@@ -38169,7 +39339,8 @@
           <w:bdr w:val="none" w:sz="0" w:space="0" w:color="auto" w:frame="1"/>
           <w:lang w:eastAsia="de-DE"/>
         </w:rPr>
-        <w:t>}</w:t>
+        <w:tab/>
+        <w:t>{</w:t>
       </w:r>
     </w:p>
     <w:p>
@@ -38200,6 +39371,156 @@
           <w:bdr w:val="none" w:sz="0" w:space="0" w:color="auto" w:frame="1"/>
           <w:lang w:eastAsia="de-DE"/>
         </w:rPr>
+        <w:t xml:space="preserve"> </w:t>
+      </w:r>
+      <w:r>
+        <w:rPr>
+          <w:rFonts w:ascii="Consolas" w:eastAsia="Times New Roman" w:hAnsi="Consolas" w:cs="Times New Roman"/>
+          <w:color w:val="0000FF"/>
+          <w:sz w:val="18"/>
+          <w:szCs w:val="18"/>
+          <w:bdr w:val="none" w:sz="0" w:space="0" w:color="auto" w:frame="1"/>
+          <w:lang w:eastAsia="de-DE"/>
+        </w:rPr>
+        <w:tab/>
+      </w:r>
+      <w:r>
+        <w:rPr>
+          <w:rFonts w:ascii="Consolas" w:eastAsia="Times New Roman" w:hAnsi="Consolas" w:cs="Times New Roman"/>
+          <w:color w:val="0000FF"/>
+          <w:sz w:val="18"/>
+          <w:szCs w:val="18"/>
+          <w:bdr w:val="none" w:sz="0" w:space="0" w:color="auto" w:frame="1"/>
+          <w:lang w:eastAsia="de-DE"/>
+        </w:rPr>
+        <w:tab/>
+        <w:t>//Karte-Objekt</w:t>
+      </w:r>
+    </w:p>
+    <w:p>
+      <w:pPr>
+        <w:numPr>
+          <w:ilvl w:val="0"/>
+          <w:numId w:val="29"/>
+        </w:numPr>
+        <w:pBdr>
+          <w:left w:val="single" w:sz="18" w:space="0" w:color="6CE26C"/>
+        </w:pBdr>
+        <w:shd w:val="clear" w:color="auto" w:fill="F8F8F8"/>
+        <w:spacing w:beforeAutospacing="1" w:after="0" w:afterAutospacing="1" w:line="210" w:lineRule="atLeast"/>
+        <w:rPr>
+          <w:rFonts w:ascii="Consolas" w:eastAsia="Times New Roman" w:hAnsi="Consolas" w:cs="Times New Roman"/>
+          <w:color w:val="5C5C5C"/>
+          <w:sz w:val="18"/>
+          <w:szCs w:val="18"/>
+          <w:lang w:eastAsia="de-DE"/>
+        </w:rPr>
+      </w:pPr>
+      <w:r>
+        <w:rPr>
+          <w:rFonts w:ascii="Consolas" w:eastAsia="Times New Roman" w:hAnsi="Consolas" w:cs="Times New Roman"/>
+          <w:color w:val="0000FF"/>
+          <w:sz w:val="18"/>
+          <w:szCs w:val="18"/>
+          <w:bdr w:val="none" w:sz="0" w:space="0" w:color="auto" w:frame="1"/>
+          <w:lang w:eastAsia="de-DE"/>
+        </w:rPr>
+        <w:t xml:space="preserve"> </w:t>
+      </w:r>
+      <w:r>
+        <w:rPr>
+          <w:rFonts w:ascii="Consolas" w:eastAsia="Times New Roman" w:hAnsi="Consolas" w:cs="Times New Roman"/>
+          <w:color w:val="0000FF"/>
+          <w:sz w:val="18"/>
+          <w:szCs w:val="18"/>
+          <w:bdr w:val="none" w:sz="0" w:space="0" w:color="auto" w:frame="1"/>
+          <w:lang w:eastAsia="de-DE"/>
+        </w:rPr>
+        <w:tab/>
+        <w:t>}</w:t>
+      </w:r>
+      <w:r>
+        <w:rPr>
+          <w:rFonts w:ascii="Consolas" w:eastAsia="Times New Roman" w:hAnsi="Consolas" w:cs="Times New Roman"/>
+          <w:color w:val="0000FF"/>
+          <w:sz w:val="18"/>
+          <w:szCs w:val="18"/>
+          <w:bdr w:val="none" w:sz="0" w:space="0" w:color="auto" w:frame="1"/>
+          <w:lang w:eastAsia="de-DE"/>
+        </w:rPr>
+        <w:t>,</w:t>
+      </w:r>
+    </w:p>
+    <w:p>
+      <w:pPr>
+        <w:numPr>
+          <w:ilvl w:val="0"/>
+          <w:numId w:val="29"/>
+        </w:numPr>
+        <w:pBdr>
+          <w:left w:val="single" w:sz="18" w:space="0" w:color="6CE26C"/>
+        </w:pBdr>
+        <w:shd w:val="clear" w:color="auto" w:fill="F8F8F8"/>
+        <w:spacing w:beforeAutospacing="1" w:after="0" w:afterAutospacing="1" w:line="210" w:lineRule="atLeast"/>
+        <w:rPr>
+          <w:rFonts w:ascii="Consolas" w:eastAsia="Times New Roman" w:hAnsi="Consolas" w:cs="Times New Roman"/>
+          <w:color w:val="5C5C5C"/>
+          <w:sz w:val="18"/>
+          <w:szCs w:val="18"/>
+          <w:lang w:eastAsia="de-DE"/>
+        </w:rPr>
+      </w:pPr>
+      <w:r>
+        <w:rPr>
+          <w:rFonts w:ascii="Consolas" w:eastAsia="Times New Roman" w:hAnsi="Consolas" w:cs="Times New Roman"/>
+          <w:color w:val="0000FF"/>
+          <w:sz w:val="18"/>
+          <w:szCs w:val="18"/>
+          <w:bdr w:val="none" w:sz="0" w:space="0" w:color="auto" w:frame="1"/>
+          <w:lang w:eastAsia="de-DE"/>
+        </w:rPr>
+        <w:t xml:space="preserve"> </w:t>
+      </w:r>
+      <w:r>
+        <w:rPr>
+          <w:rFonts w:ascii="Consolas" w:eastAsia="Times New Roman" w:hAnsi="Consolas" w:cs="Times New Roman"/>
+          <w:color w:val="0000FF"/>
+          <w:sz w:val="18"/>
+          <w:szCs w:val="18"/>
+          <w:bdr w:val="none" w:sz="0" w:space="0" w:color="auto" w:frame="1"/>
+          <w:lang w:eastAsia="de-DE"/>
+        </w:rPr>
+        <w:t>}</w:t>
+      </w:r>
+    </w:p>
+    <w:p>
+      <w:pPr>
+        <w:numPr>
+          <w:ilvl w:val="0"/>
+          <w:numId w:val="29"/>
+        </w:numPr>
+        <w:pBdr>
+          <w:left w:val="single" w:sz="18" w:space="0" w:color="6CE26C"/>
+        </w:pBdr>
+        <w:shd w:val="clear" w:color="auto" w:fill="F8F8F8"/>
+        <w:spacing w:beforeAutospacing="1" w:after="0" w:afterAutospacing="1" w:line="210" w:lineRule="atLeast"/>
+        <w:rPr>
+          <w:rFonts w:ascii="Consolas" w:eastAsia="Times New Roman" w:hAnsi="Consolas" w:cs="Times New Roman"/>
+          <w:color w:val="5C5C5C"/>
+          <w:sz w:val="18"/>
+          <w:szCs w:val="18"/>
+          <w:lang w:eastAsia="de-DE"/>
+        </w:rPr>
+      </w:pPr>
+      <w:r>
+        <w:rPr>
+          <w:rFonts w:ascii="Consolas" w:eastAsia="Times New Roman" w:hAnsi="Consolas" w:cs="Times New Roman"/>
+          <w:color w:val="0000FF"/>
+          <w:sz w:val="18"/>
+          <w:szCs w:val="18"/>
+          <w:bdr w:val="none" w:sz="0" w:space="0" w:color="auto" w:frame="1"/>
+          <w:lang w:eastAsia="de-DE"/>
+        </w:rPr>
         <w:t>}</w:t>
       </w:r>
     </w:p>
@@ -39386,6 +40707,17 @@
           <w:bdr w:val="none" w:sz="0" w:space="0" w:color="auto" w:frame="1"/>
           <w:lang w:eastAsia="de-DE"/>
         </w:rPr>
+        <w:t>//</w:t>
+      </w:r>
+      <w:r>
+        <w:rPr>
+          <w:rFonts w:ascii="Consolas" w:eastAsia="Times New Roman" w:hAnsi="Consolas" w:cs="Times New Roman"/>
+          <w:color w:val="0000FF"/>
+          <w:sz w:val="18"/>
+          <w:szCs w:val="18"/>
+          <w:bdr w:val="none" w:sz="0" w:space="0" w:color="auto" w:frame="1"/>
+          <w:lang w:eastAsia="de-DE"/>
+        </w:rPr>
         <w:t>Raum-Objekt</w:t>
       </w:r>
     </w:p>
@@ -40684,6 +42016,17 @@
           <w:lang w:val="en-US" w:eastAsia="de-DE"/>
         </w:rPr>
         <w:tab/>
+      </w:r>
+      <w:r>
+        <w:rPr>
+          <w:rFonts w:ascii="Consolas" w:eastAsia="Times New Roman" w:hAnsi="Consolas" w:cs="Times New Roman"/>
+          <w:color w:val="0000FF"/>
+          <w:sz w:val="18"/>
+          <w:szCs w:val="18"/>
+          <w:bdr w:val="none" w:sz="0" w:space="0" w:color="auto" w:frame="1"/>
+          <w:lang w:val="en-US" w:eastAsia="de-DE"/>
+        </w:rPr>
+        <w:t>//</w:t>
       </w:r>
       <w:proofErr w:type="spellStart"/>
       <w:r>
@@ -43752,7 +45095,7 @@
         <w:ind w:left="720" w:hanging="360"/>
       </w:pPr>
     </w:lvl>
-    <w:lvl w:ilvl="1" w:tentative="1">
+    <w:lvl w:ilvl="1">
       <w:start w:val="1"/>
       <w:numFmt w:val="decimal"/>
       <w:lvlText w:val="%2."/>
@@ -47741,7 +49084,6 @@
   <w:style w:type="character" w:default="1" w:styleId="Absatz-Standardschriftart">
     <w:name w:val="Default Paragraph Font"/>
     <w:uiPriority w:val="1"/>
-    <w:semiHidden/>
     <w:unhideWhenUsed/>
   </w:style>
   <w:style w:type="table" w:default="1" w:styleId="NormaleTabelle">
@@ -48405,7 +49747,7 @@
 </file>
 
 <file path=customXml/itemProps1.xml><?xml version="1.0" encoding="utf-8"?>
-<ds:datastoreItem xmlns:ds="http://schemas.openxmlformats.org/officeDocument/2006/customXml" ds:itemID="{44D5CBD8-0998-436A-A259-8D7525110E3C}">
+<ds:datastoreItem xmlns:ds="http://schemas.openxmlformats.org/officeDocument/2006/customXml" ds:itemID="{E7211B82-8483-4D03-9459-238155811722}">
   <ds:schemaRefs>
     <ds:schemaRef ds:uri="http://schemas.openxmlformats.org/officeDocument/2006/bibliography"/>
   </ds:schemaRefs>

</xml_diff>

<commit_message>
Benutzermethoden im Systementwurf angepasst. Flags als int statt bool
</commit_message>
<xml_diff>
--- a/Dokumente/Systementwurf/Entwurf REST.docx
+++ b/Dokumente/Systementwurf/Entwurf REST.docx
@@ -1,6 +1,6 @@
 
 <file path=word/document.xml><?xml version="1.0" encoding="utf-8"?>
-<w:document xmlns:wpc="http://schemas.microsoft.com/office/word/2010/wordprocessingCanvas" xmlns:cx="http://schemas.microsoft.com/office/drawing/2014/chartex" xmlns:cx1="http://schemas.microsoft.com/office/drawing/2015/9/8/chartex" xmlns:cx2="http://schemas.microsoft.com/office/drawing/2015/10/21/chartex" xmlns:cx3="http://schemas.microsoft.com/office/drawing/2016/5/9/chartex" xmlns:cx4="http://schemas.microsoft.com/office/drawing/2016/5/10/chartex" xmlns:cx5="http://schemas.microsoft.com/office/drawing/2016/5/11/chartex" xmlns:mc="http://schemas.openxmlformats.org/markup-compatibility/2006" xmlns:o="urn:schemas-microsoft-com:office:office" xmlns:r="http://schemas.openxmlformats.org/officeDocument/2006/relationships" xmlns:m="http://schemas.openxmlformats.org/officeDocument/2006/math" xmlns:v="urn:schemas-microsoft-com:vml" xmlns:wp14="http://schemas.microsoft.com/office/word/2010/wordprocessingDrawing" xmlns:wp="http://schemas.openxmlformats.org/drawingml/2006/wordprocessingDrawing" xmlns:w10="urn:schemas-microsoft-com:office:word" xmlns:w="http://schemas.openxmlformats.org/wordprocessingml/2006/main" xmlns:w14="http://schemas.microsoft.com/office/word/2010/wordml" xmlns:w15="http://schemas.microsoft.com/office/word/2012/wordml" xmlns:w16se="http://schemas.microsoft.com/office/word/2015/wordml/symex" xmlns:wpg="http://schemas.microsoft.com/office/word/2010/wordprocessingGroup" xmlns:wpi="http://schemas.microsoft.com/office/word/2010/wordprocessingInk" xmlns:wne="http://schemas.microsoft.com/office/word/2006/wordml" xmlns:wps="http://schemas.microsoft.com/office/word/2010/wordprocessingShape" mc:Ignorable="w14 w15 w16se wp14">
+<w:document xmlns:ve="http://schemas.openxmlformats.org/markup-compatibility/2006" xmlns:o="urn:schemas-microsoft-com:office:office" xmlns:r="http://schemas.openxmlformats.org/officeDocument/2006/relationships" xmlns:m="http://schemas.openxmlformats.org/officeDocument/2006/math" xmlns:v="urn:schemas-microsoft-com:vml" xmlns:wp="http://schemas.openxmlformats.org/drawingml/2006/wordprocessingDrawing" xmlns:w10="urn:schemas-microsoft-com:office:word" xmlns:w="http://schemas.openxmlformats.org/wordprocessingml/2006/main" xmlns:wne="http://schemas.microsoft.com/office/word/2006/wordml">
   <w:body>
     <w:p>
       <w:pPr>
@@ -3105,7 +3105,7 @@
       <w:tblPr>
         <w:tblStyle w:val="EinfacheTabelle11"/>
         <w:tblW w:w="0" w:type="auto"/>
-        <w:tblLook w:val="04A0" w:firstRow="1" w:lastRow="0" w:firstColumn="1" w:lastColumn="0" w:noHBand="0" w:noVBand="1"/>
+        <w:tblLook w:val="04A0"/>
       </w:tblPr>
       <w:tblGrid>
         <w:gridCol w:w="4531"/>
@@ -3113,11 +3113,11 @@
       </w:tblGrid>
       <w:tr>
         <w:trPr>
-          <w:cnfStyle w:val="100000000000" w:firstRow="1" w:lastRow="0" w:firstColumn="0" w:lastColumn="0" w:oddVBand="0" w:evenVBand="0" w:oddHBand="0" w:evenHBand="0" w:firstRowFirstColumn="0" w:firstRowLastColumn="0" w:lastRowFirstColumn="0" w:lastRowLastColumn="0"/>
+          <w:cnfStyle w:val="100000000000"/>
         </w:trPr>
         <w:tc>
           <w:tcPr>
-            <w:cnfStyle w:val="001000000000" w:firstRow="0" w:lastRow="0" w:firstColumn="1" w:lastColumn="0" w:oddVBand="0" w:evenVBand="0" w:oddHBand="0" w:evenHBand="0" w:firstRowFirstColumn="0" w:firstRowLastColumn="0" w:lastRowFirstColumn="0" w:lastRowLastColumn="0"/>
+            <w:cnfStyle w:val="001000000000"/>
             <w:tcW w:w="4531" w:type="dxa"/>
           </w:tcPr>
           <w:p>
@@ -3132,7 +3132,7 @@
           </w:tcPr>
           <w:p>
             <w:pPr>
-              <w:cnfStyle w:val="100000000000" w:firstRow="1" w:lastRow="0" w:firstColumn="0" w:lastColumn="0" w:oddVBand="0" w:evenVBand="0" w:oddHBand="0" w:evenHBand="0" w:firstRowFirstColumn="0" w:firstRowLastColumn="0" w:lastRowFirstColumn="0" w:lastRowLastColumn="0"/>
+              <w:cnfStyle w:val="100000000000"/>
             </w:pPr>
             <w:r>
               <w:t>Plural</w:t>
@@ -3142,11 +3142,11 @@
       </w:tr>
       <w:tr>
         <w:trPr>
-          <w:cnfStyle w:val="000000100000" w:firstRow="0" w:lastRow="0" w:firstColumn="0" w:lastColumn="0" w:oddVBand="0" w:evenVBand="0" w:oddHBand="1" w:evenHBand="0" w:firstRowFirstColumn="0" w:firstRowLastColumn="0" w:lastRowFirstColumn="0" w:lastRowLastColumn="0"/>
+          <w:cnfStyle w:val="000000100000"/>
         </w:trPr>
         <w:tc>
           <w:tcPr>
-            <w:cnfStyle w:val="001000000000" w:firstRow="0" w:lastRow="0" w:firstColumn="1" w:lastColumn="0" w:oddVBand="0" w:evenVBand="0" w:oddHBand="0" w:evenHBand="0" w:firstRowFirstColumn="0" w:firstRowLastColumn="0" w:lastRowFirstColumn="0" w:lastRowLastColumn="0"/>
+            <w:cnfStyle w:val="001000000000"/>
             <w:tcW w:w="4531" w:type="dxa"/>
           </w:tcPr>
           <w:p>
@@ -3169,7 +3169,7 @@
           </w:tcPr>
           <w:p>
             <w:pPr>
-              <w:cnfStyle w:val="000000100000" w:firstRow="0" w:lastRow="0" w:firstColumn="0" w:lastColumn="0" w:oddVBand="0" w:evenVBand="0" w:oddHBand="1" w:evenHBand="0" w:firstRowFirstColumn="0" w:firstRowLastColumn="0" w:lastRowFirstColumn="0" w:lastRowLastColumn="0"/>
+              <w:cnfStyle w:val="000000100000"/>
             </w:pPr>
             <w:r>
               <w:t>Freundschaften</w:t>
@@ -3180,7 +3180,7 @@
       <w:tr>
         <w:tc>
           <w:tcPr>
-            <w:cnfStyle w:val="001000000000" w:firstRow="0" w:lastRow="0" w:firstColumn="1" w:lastColumn="0" w:oddVBand="0" w:evenVBand="0" w:oddHBand="0" w:evenHBand="0" w:firstRowFirstColumn="0" w:firstRowLastColumn="0" w:lastRowFirstColumn="0" w:lastRowLastColumn="0"/>
+            <w:cnfStyle w:val="001000000000"/>
             <w:tcW w:w="4531" w:type="dxa"/>
           </w:tcPr>
           <w:p>
@@ -3203,7 +3203,7 @@
           </w:tcPr>
           <w:p>
             <w:pPr>
-              <w:cnfStyle w:val="000000000000" w:firstRow="0" w:lastRow="0" w:firstColumn="0" w:lastColumn="0" w:oddVBand="0" w:evenVBand="0" w:oddHBand="0" w:evenHBand="0" w:firstRowFirstColumn="0" w:firstRowLastColumn="0" w:lastRowFirstColumn="0" w:lastRowLastColumn="0"/>
+              <w:cnfStyle w:val="000000000000"/>
             </w:pPr>
             <w:r>
               <w:t>Benutzer</w:t>
@@ -3213,11 +3213,11 @@
       </w:tr>
       <w:tr>
         <w:trPr>
-          <w:cnfStyle w:val="000000100000" w:firstRow="0" w:lastRow="0" w:firstColumn="0" w:lastColumn="0" w:oddVBand="0" w:evenVBand="0" w:oddHBand="1" w:evenHBand="0" w:firstRowFirstColumn="0" w:firstRowLastColumn="0" w:lastRowFirstColumn="0" w:lastRowLastColumn="0"/>
+          <w:cnfStyle w:val="000000100000"/>
         </w:trPr>
         <w:tc>
           <w:tcPr>
-            <w:cnfStyle w:val="001000000000" w:firstRow="0" w:lastRow="0" w:firstColumn="1" w:lastColumn="0" w:oddVBand="0" w:evenVBand="0" w:oddHBand="0" w:evenHBand="0" w:firstRowFirstColumn="0" w:firstRowLastColumn="0" w:lastRowFirstColumn="0" w:lastRowLastColumn="0"/>
+            <w:cnfStyle w:val="001000000000"/>
             <w:tcW w:w="4531" w:type="dxa"/>
           </w:tcPr>
           <w:p>
@@ -3240,7 +3240,7 @@
           </w:tcPr>
           <w:p>
             <w:pPr>
-              <w:cnfStyle w:val="000000100000" w:firstRow="0" w:lastRow="0" w:firstColumn="0" w:lastColumn="0" w:oddVBand="0" w:evenVBand="0" w:oddHBand="1" w:evenHBand="0" w:firstRowFirstColumn="0" w:firstRowLastColumn="0" w:lastRowFirstColumn="0" w:lastRowLastColumn="0"/>
+              <w:cnfStyle w:val="000000100000"/>
             </w:pPr>
             <w:r>
               <w:t>Sitzungen</w:t>
@@ -3251,7 +3251,7 @@
       <w:tr>
         <w:tc>
           <w:tcPr>
-            <w:cnfStyle w:val="001000000000" w:firstRow="0" w:lastRow="0" w:firstColumn="1" w:lastColumn="0" w:oddVBand="0" w:evenVBand="0" w:oddHBand="0" w:evenHBand="0" w:firstRowFirstColumn="0" w:firstRowLastColumn="0" w:lastRowFirstColumn="0" w:lastRowLastColumn="0"/>
+            <w:cnfStyle w:val="001000000000"/>
             <w:tcW w:w="4531" w:type="dxa"/>
           </w:tcPr>
           <w:p>
@@ -3274,7 +3274,7 @@
           </w:tcPr>
           <w:p>
             <w:pPr>
-              <w:cnfStyle w:val="000000000000" w:firstRow="0" w:lastRow="0" w:firstColumn="0" w:lastColumn="0" w:oddVBand="0" w:evenVBand="0" w:oddHBand="0" w:evenHBand="0" w:firstRowFirstColumn="0" w:firstRowLastColumn="0" w:lastRowFirstColumn="0" w:lastRowLastColumn="0"/>
+              <w:cnfStyle w:val="000000000000"/>
             </w:pPr>
             <w:r>
               <w:t>Veranstaltungen</w:t>
@@ -3284,11 +3284,11 @@
       </w:tr>
       <w:tr>
         <w:trPr>
-          <w:cnfStyle w:val="000000100000" w:firstRow="0" w:lastRow="0" w:firstColumn="0" w:lastColumn="0" w:oddVBand="0" w:evenVBand="0" w:oddHBand="1" w:evenHBand="0" w:firstRowFirstColumn="0" w:firstRowLastColumn="0" w:lastRowFirstColumn="0" w:lastRowLastColumn="0"/>
+          <w:cnfStyle w:val="000000100000"/>
         </w:trPr>
         <w:tc>
           <w:tcPr>
-            <w:cnfStyle w:val="001000000000" w:firstRow="0" w:lastRow="0" w:firstColumn="1" w:lastColumn="0" w:oddVBand="0" w:evenVBand="0" w:oddHBand="0" w:evenHBand="0" w:firstRowFirstColumn="0" w:firstRowLastColumn="0" w:lastRowFirstColumn="0" w:lastRowLastColumn="0"/>
+            <w:cnfStyle w:val="001000000000"/>
             <w:tcW w:w="4531" w:type="dxa"/>
           </w:tcPr>
           <w:p>
@@ -3311,7 +3311,7 @@
           </w:tcPr>
           <w:p>
             <w:pPr>
-              <w:cnfStyle w:val="000000100000" w:firstRow="0" w:lastRow="0" w:firstColumn="0" w:lastColumn="0" w:oddVBand="0" w:evenVBand="0" w:oddHBand="1" w:evenHBand="0" w:firstRowFirstColumn="0" w:firstRowLastColumn="0" w:lastRowFirstColumn="0" w:lastRowLastColumn="0"/>
+              <w:cnfStyle w:val="000000100000"/>
             </w:pPr>
             <w:r>
               <w:t>Räume</w:t>
@@ -3322,7 +3322,7 @@
       <w:tr>
         <w:tc>
           <w:tcPr>
-            <w:cnfStyle w:val="001000000000" w:firstRow="0" w:lastRow="0" w:firstColumn="1" w:lastColumn="0" w:oddVBand="0" w:evenVBand="0" w:oddHBand="0" w:evenHBand="0" w:firstRowFirstColumn="0" w:firstRowLastColumn="0" w:lastRowFirstColumn="0" w:lastRowLastColumn="0"/>
+            <w:cnfStyle w:val="001000000000"/>
             <w:tcW w:w="4531" w:type="dxa"/>
           </w:tcPr>
           <w:p>
@@ -3345,7 +3345,7 @@
           </w:tcPr>
           <w:p>
             <w:pPr>
-              <w:cnfStyle w:val="000000000000" w:firstRow="0" w:lastRow="0" w:firstColumn="0" w:lastColumn="0" w:oddVBand="0" w:evenVBand="0" w:oddHBand="0" w:evenHBand="0" w:firstRowFirstColumn="0" w:firstRowLastColumn="0" w:lastRowFirstColumn="0" w:lastRowLastColumn="0"/>
+              <w:cnfStyle w:val="000000000000"/>
             </w:pPr>
             <w:r>
               <w:t>Tags</w:t>
@@ -3355,12 +3355,12 @@
       </w:tr>
       <w:tr>
         <w:trPr>
-          <w:cnfStyle w:val="000000100000" w:firstRow="0" w:lastRow="0" w:firstColumn="0" w:lastColumn="0" w:oddVBand="0" w:evenVBand="0" w:oddHBand="1" w:evenHBand="0" w:firstRowFirstColumn="0" w:firstRowLastColumn="0" w:lastRowFirstColumn="0" w:lastRowLastColumn="0"/>
+          <w:cnfStyle w:val="000000100000"/>
           <w:trHeight w:val="250"/>
         </w:trPr>
         <w:tc>
           <w:tcPr>
-            <w:cnfStyle w:val="001000000000" w:firstRow="0" w:lastRow="0" w:firstColumn="1" w:lastColumn="0" w:oddVBand="0" w:evenVBand="0" w:oddHBand="0" w:evenHBand="0" w:firstRowFirstColumn="0" w:firstRowLastColumn="0" w:lastRowFirstColumn="0" w:lastRowLastColumn="0"/>
+            <w:cnfStyle w:val="001000000000"/>
             <w:tcW w:w="4531" w:type="dxa"/>
           </w:tcPr>
           <w:p>
@@ -3383,7 +3383,7 @@
           </w:tcPr>
           <w:p>
             <w:pPr>
-              <w:cnfStyle w:val="000000100000" w:firstRow="0" w:lastRow="0" w:firstColumn="0" w:lastColumn="0" w:oddVBand="0" w:evenVBand="0" w:oddHBand="1" w:evenHBand="0" w:firstRowFirstColumn="0" w:firstRowLastColumn="0" w:lastRowFirstColumn="0" w:lastRowLastColumn="0"/>
+              <w:cnfStyle w:val="000000100000"/>
             </w:pPr>
             <w:r>
               <w:t>Konfigurationen</w:t>
@@ -3397,7 +3397,7 @@
         </w:trPr>
         <w:tc>
           <w:tcPr>
-            <w:cnfStyle w:val="001000000000" w:firstRow="0" w:lastRow="0" w:firstColumn="1" w:lastColumn="0" w:oddVBand="0" w:evenVBand="0" w:oddHBand="0" w:evenHBand="0" w:firstRowFirstColumn="0" w:firstRowLastColumn="0" w:lastRowFirstColumn="0" w:lastRowLastColumn="0"/>
+            <w:cnfStyle w:val="001000000000"/>
             <w:tcW w:w="4531" w:type="dxa"/>
           </w:tcPr>
           <w:p>
@@ -3420,7 +3420,7 @@
           </w:tcPr>
           <w:p>
             <w:pPr>
-              <w:cnfStyle w:val="000000000000" w:firstRow="0" w:lastRow="0" w:firstColumn="0" w:lastColumn="0" w:oddVBand="0" w:evenVBand="0" w:oddHBand="0" w:evenHBand="0" w:firstRowFirstColumn="0" w:firstRowLastColumn="0" w:lastRowFirstColumn="0" w:lastRowLastColumn="0"/>
+              <w:cnfStyle w:val="000000000000"/>
             </w:pPr>
             <w:r>
               <w:t>Karten</w:t>
@@ -3487,7 +3487,7 @@
       <w:tblPr>
         <w:tblStyle w:val="EinfacheTabelle11"/>
         <w:tblW w:w="8619" w:type="dxa"/>
-        <w:tblLook w:val="04A0" w:firstRow="1" w:lastRow="0" w:firstColumn="1" w:lastColumn="0" w:noHBand="0" w:noVBand="1"/>
+        <w:tblLook w:val="04A0"/>
       </w:tblPr>
       <w:tblGrid>
         <w:gridCol w:w="2353"/>
@@ -3497,12 +3497,12 @@
       </w:tblGrid>
       <w:tr>
         <w:trPr>
-          <w:cnfStyle w:val="100000000000" w:firstRow="1" w:lastRow="0" w:firstColumn="0" w:lastColumn="0" w:oddVBand="0" w:evenVBand="0" w:oddHBand="0" w:evenHBand="0" w:firstRowFirstColumn="0" w:firstRowLastColumn="0" w:lastRowFirstColumn="0" w:lastRowLastColumn="0"/>
+          <w:cnfStyle w:val="100000000000"/>
           <w:trHeight w:val="306"/>
         </w:trPr>
         <w:tc>
           <w:tcPr>
-            <w:cnfStyle w:val="001000000000" w:firstRow="0" w:lastRow="0" w:firstColumn="1" w:lastColumn="0" w:oddVBand="0" w:evenVBand="0" w:oddHBand="0" w:evenHBand="0" w:firstRowFirstColumn="0" w:firstRowLastColumn="0" w:lastRowFirstColumn="0" w:lastRowLastColumn="0"/>
+            <w:cnfStyle w:val="001000000000"/>
             <w:tcW w:w="2353" w:type="dxa"/>
           </w:tcPr>
           <w:p>
@@ -3517,7 +3517,7 @@
           </w:tcPr>
           <w:p>
             <w:pPr>
-              <w:cnfStyle w:val="100000000000" w:firstRow="1" w:lastRow="0" w:firstColumn="0" w:lastColumn="0" w:oddVBand="0" w:evenVBand="0" w:oddHBand="0" w:evenHBand="0" w:firstRowFirstColumn="0" w:firstRowLastColumn="0" w:lastRowFirstColumn="0" w:lastRowLastColumn="0"/>
+              <w:cnfStyle w:val="100000000000"/>
             </w:pPr>
             <w:r>
               <w:t>CRUD-Operation</w:t>
@@ -3530,7 +3530,7 @@
           </w:tcPr>
           <w:p>
             <w:pPr>
-              <w:cnfStyle w:val="100000000000" w:firstRow="1" w:lastRow="0" w:firstColumn="0" w:lastColumn="0" w:oddVBand="0" w:evenVBand="0" w:oddHBand="0" w:evenHBand="0" w:firstRowFirstColumn="0" w:firstRowLastColumn="0" w:lastRowFirstColumn="0" w:lastRowLastColumn="0"/>
+              <w:cnfStyle w:val="100000000000"/>
             </w:pPr>
             <w:r>
               <w:t>Beschreibung</w:t>
@@ -3543,7 +3543,7 @@
           </w:tcPr>
           <w:p>
             <w:pPr>
-              <w:cnfStyle w:val="100000000000" w:firstRow="1" w:lastRow="0" w:firstColumn="0" w:lastColumn="0" w:oddVBand="0" w:evenVBand="0" w:oddHBand="0" w:evenHBand="0" w:firstRowFirstColumn="0" w:firstRowLastColumn="0" w:lastRowFirstColumn="0" w:lastRowLastColumn="0"/>
+              <w:cnfStyle w:val="100000000000"/>
             </w:pPr>
             <w:proofErr w:type="spellStart"/>
             <w:r>
@@ -3558,12 +3558,12 @@
       </w:tr>
       <w:tr>
         <w:trPr>
-          <w:cnfStyle w:val="000000100000" w:firstRow="0" w:lastRow="0" w:firstColumn="0" w:lastColumn="0" w:oddVBand="0" w:evenVBand="0" w:oddHBand="1" w:evenHBand="0" w:firstRowFirstColumn="0" w:firstRowLastColumn="0" w:lastRowFirstColumn="0" w:lastRowLastColumn="0"/>
+          <w:cnfStyle w:val="000000100000"/>
           <w:trHeight w:val="320"/>
         </w:trPr>
         <w:tc>
           <w:tcPr>
-            <w:cnfStyle w:val="001000000000" w:firstRow="0" w:lastRow="0" w:firstColumn="1" w:lastColumn="0" w:oddVBand="0" w:evenVBand="0" w:oddHBand="0" w:evenHBand="0" w:firstRowFirstColumn="0" w:firstRowLastColumn="0" w:lastRowFirstColumn="0" w:lastRowLastColumn="0"/>
+            <w:cnfStyle w:val="001000000000"/>
             <w:tcW w:w="2353" w:type="dxa"/>
           </w:tcPr>
           <w:p>
@@ -3578,7 +3578,7 @@
           </w:tcPr>
           <w:p>
             <w:pPr>
-              <w:cnfStyle w:val="000000100000" w:firstRow="0" w:lastRow="0" w:firstColumn="0" w:lastColumn="0" w:oddVBand="0" w:evenVBand="0" w:oddHBand="1" w:evenHBand="0" w:firstRowFirstColumn="0" w:firstRowLastColumn="0" w:lastRowFirstColumn="0" w:lastRowLastColumn="0"/>
+              <w:cnfStyle w:val="000000100000"/>
             </w:pPr>
             <w:r>
               <w:t>CREATE</w:t>
@@ -3591,7 +3591,7 @@
           </w:tcPr>
           <w:p>
             <w:pPr>
-              <w:cnfStyle w:val="000000100000" w:firstRow="0" w:lastRow="0" w:firstColumn="0" w:lastColumn="0" w:oddVBand="0" w:evenVBand="0" w:oddHBand="1" w:evenHBand="0" w:firstRowFirstColumn="0" w:firstRowLastColumn="0" w:lastRowFirstColumn="0" w:lastRowLastColumn="0"/>
+              <w:cnfStyle w:val="000000100000"/>
             </w:pPr>
           </w:p>
         </w:tc>
@@ -3601,7 +3601,7 @@
           </w:tcPr>
           <w:p>
             <w:pPr>
-              <w:cnfStyle w:val="000000100000" w:firstRow="0" w:lastRow="0" w:firstColumn="0" w:lastColumn="0" w:oddVBand="0" w:evenVBand="0" w:oddHBand="1" w:evenHBand="0" w:firstRowFirstColumn="0" w:firstRowLastColumn="0" w:lastRowFirstColumn="0" w:lastRowLastColumn="0"/>
+              <w:cnfStyle w:val="000000100000"/>
             </w:pPr>
             <w:r>
               <w:t>(JA)</w:t>
@@ -3621,7 +3621,7 @@
         </w:trPr>
         <w:tc>
           <w:tcPr>
-            <w:cnfStyle w:val="001000000000" w:firstRow="0" w:lastRow="0" w:firstColumn="1" w:lastColumn="0" w:oddVBand="0" w:evenVBand="0" w:oddHBand="0" w:evenHBand="0" w:firstRowFirstColumn="0" w:firstRowLastColumn="0" w:lastRowFirstColumn="0" w:lastRowLastColumn="0"/>
+            <w:cnfStyle w:val="001000000000"/>
             <w:tcW w:w="2353" w:type="dxa"/>
           </w:tcPr>
           <w:p>
@@ -3636,7 +3636,7 @@
           </w:tcPr>
           <w:p>
             <w:pPr>
-              <w:cnfStyle w:val="000000000000" w:firstRow="0" w:lastRow="0" w:firstColumn="0" w:lastColumn="0" w:oddVBand="0" w:evenVBand="0" w:oddHBand="0" w:evenHBand="0" w:firstRowFirstColumn="0" w:firstRowLastColumn="0" w:lastRowFirstColumn="0" w:lastRowLastColumn="0"/>
+              <w:cnfStyle w:val="000000000000"/>
             </w:pPr>
             <w:r>
               <w:t>READ</w:t>
@@ -3649,7 +3649,7 @@
           </w:tcPr>
           <w:p>
             <w:pPr>
-              <w:cnfStyle w:val="000000000000" w:firstRow="0" w:lastRow="0" w:firstColumn="0" w:lastColumn="0" w:oddVBand="0" w:evenVBand="0" w:oddHBand="0" w:evenHBand="0" w:firstRowFirstColumn="0" w:firstRowLastColumn="0" w:lastRowFirstColumn="0" w:lastRowLastColumn="0"/>
+              <w:cnfStyle w:val="000000000000"/>
             </w:pPr>
           </w:p>
         </w:tc>
@@ -3659,7 +3659,7 @@
           </w:tcPr>
           <w:p>
             <w:pPr>
-              <w:cnfStyle w:val="000000000000" w:firstRow="0" w:lastRow="0" w:firstColumn="0" w:lastColumn="0" w:oddVBand="0" w:evenVBand="0" w:oddHBand="0" w:evenHBand="0" w:firstRowFirstColumn="0" w:firstRowLastColumn="0" w:lastRowFirstColumn="0" w:lastRowLastColumn="0"/>
+              <w:cnfStyle w:val="000000000000"/>
             </w:pPr>
             <w:r>
               <w:t>JA</w:t>
@@ -3669,12 +3669,12 @@
       </w:tr>
       <w:tr>
         <w:trPr>
-          <w:cnfStyle w:val="000000100000" w:firstRow="0" w:lastRow="0" w:firstColumn="0" w:lastColumn="0" w:oddVBand="0" w:evenVBand="0" w:oddHBand="1" w:evenHBand="0" w:firstRowFirstColumn="0" w:firstRowLastColumn="0" w:lastRowFirstColumn="0" w:lastRowLastColumn="0"/>
+          <w:cnfStyle w:val="000000100000"/>
           <w:trHeight w:val="180"/>
         </w:trPr>
         <w:tc>
           <w:tcPr>
-            <w:cnfStyle w:val="001000000000" w:firstRow="0" w:lastRow="0" w:firstColumn="1" w:lastColumn="0" w:oddVBand="0" w:evenVBand="0" w:oddHBand="0" w:evenHBand="0" w:firstRowFirstColumn="0" w:firstRowLastColumn="0" w:lastRowFirstColumn="0" w:lastRowLastColumn="0"/>
+            <w:cnfStyle w:val="001000000000"/>
             <w:tcW w:w="2353" w:type="dxa"/>
           </w:tcPr>
           <w:p>
@@ -3689,7 +3689,7 @@
           </w:tcPr>
           <w:p>
             <w:pPr>
-              <w:cnfStyle w:val="000000100000" w:firstRow="0" w:lastRow="0" w:firstColumn="0" w:lastColumn="0" w:oddVBand="0" w:evenVBand="0" w:oddHBand="1" w:evenHBand="0" w:firstRowFirstColumn="0" w:firstRowLastColumn="0" w:lastRowFirstColumn="0" w:lastRowLastColumn="0"/>
+              <w:cnfStyle w:val="000000100000"/>
             </w:pPr>
             <w:r>
               <w:t>UPDATE</w:t>
@@ -3702,7 +3702,7 @@
           </w:tcPr>
           <w:p>
             <w:pPr>
-              <w:cnfStyle w:val="000000100000" w:firstRow="0" w:lastRow="0" w:firstColumn="0" w:lastColumn="0" w:oddVBand="0" w:evenVBand="0" w:oddHBand="1" w:evenHBand="0" w:firstRowFirstColumn="0" w:firstRowLastColumn="0" w:lastRowFirstColumn="0" w:lastRowLastColumn="0"/>
+              <w:cnfStyle w:val="000000100000"/>
             </w:pPr>
           </w:p>
         </w:tc>
@@ -3712,7 +3712,7 @@
           </w:tcPr>
           <w:p>
             <w:pPr>
-              <w:cnfStyle w:val="000000100000" w:firstRow="0" w:lastRow="0" w:firstColumn="0" w:lastColumn="0" w:oddVBand="0" w:evenVBand="0" w:oddHBand="1" w:evenHBand="0" w:firstRowFirstColumn="0" w:firstRowLastColumn="0" w:lastRowFirstColumn="0" w:lastRowLastColumn="0"/>
+              <w:cnfStyle w:val="000000100000"/>
             </w:pPr>
             <w:r>
               <w:t>JA</w:t>
@@ -3726,7 +3726,7 @@
         </w:trPr>
         <w:tc>
           <w:tcPr>
-            <w:cnfStyle w:val="001000000000" w:firstRow="0" w:lastRow="0" w:firstColumn="1" w:lastColumn="0" w:oddVBand="0" w:evenVBand="0" w:oddHBand="0" w:evenHBand="0" w:firstRowFirstColumn="0" w:firstRowLastColumn="0" w:lastRowFirstColumn="0" w:lastRowLastColumn="0"/>
+            <w:cnfStyle w:val="001000000000"/>
             <w:tcW w:w="2353" w:type="dxa"/>
           </w:tcPr>
           <w:p>
@@ -3741,7 +3741,7 @@
           </w:tcPr>
           <w:p>
             <w:pPr>
-              <w:cnfStyle w:val="000000000000" w:firstRow="0" w:lastRow="0" w:firstColumn="0" w:lastColumn="0" w:oddVBand="0" w:evenVBand="0" w:oddHBand="0" w:evenHBand="0" w:firstRowFirstColumn="0" w:firstRowLastColumn="0" w:lastRowFirstColumn="0" w:lastRowLastColumn="0"/>
+              <w:cnfStyle w:val="000000000000"/>
             </w:pPr>
             <w:r>
               <w:t>DELETE</w:t>
@@ -3754,7 +3754,7 @@
           </w:tcPr>
           <w:p>
             <w:pPr>
-              <w:cnfStyle w:val="000000000000" w:firstRow="0" w:lastRow="0" w:firstColumn="0" w:lastColumn="0" w:oddVBand="0" w:evenVBand="0" w:oddHBand="0" w:evenHBand="0" w:firstRowFirstColumn="0" w:firstRowLastColumn="0" w:lastRowFirstColumn="0" w:lastRowLastColumn="0"/>
+              <w:cnfStyle w:val="000000000000"/>
             </w:pPr>
           </w:p>
         </w:tc>
@@ -3764,7 +3764,7 @@
           </w:tcPr>
           <w:p>
             <w:pPr>
-              <w:cnfStyle w:val="000000000000" w:firstRow="0" w:lastRow="0" w:firstColumn="0" w:lastColumn="0" w:oddVBand="0" w:evenVBand="0" w:oddHBand="0" w:evenHBand="0" w:firstRowFirstColumn="0" w:firstRowLastColumn="0" w:lastRowFirstColumn="0" w:lastRowLastColumn="0"/>
+              <w:cnfStyle w:val="000000000000"/>
             </w:pPr>
             <w:r>
               <w:t>JA</w:t>
@@ -3843,7 +3843,7 @@
       <w:tblPr>
         <w:tblStyle w:val="EinfacheTabelle11"/>
         <w:tblW w:w="0" w:type="auto"/>
-        <w:tblLook w:val="04A0" w:firstRow="1" w:lastRow="0" w:firstColumn="1" w:lastColumn="0" w:noHBand="0" w:noVBand="1"/>
+        <w:tblLook w:val="04A0"/>
       </w:tblPr>
       <w:tblGrid>
         <w:gridCol w:w="4531"/>
@@ -3851,11 +3851,11 @@
       </w:tblGrid>
       <w:tr>
         <w:trPr>
-          <w:cnfStyle w:val="100000000000" w:firstRow="1" w:lastRow="0" w:firstColumn="0" w:lastColumn="0" w:oddVBand="0" w:evenVBand="0" w:oddHBand="0" w:evenHBand="0" w:firstRowFirstColumn="0" w:firstRowLastColumn="0" w:lastRowFirstColumn="0" w:lastRowLastColumn="0"/>
+          <w:cnfStyle w:val="100000000000"/>
         </w:trPr>
         <w:tc>
           <w:tcPr>
-            <w:cnfStyle w:val="001000000000" w:firstRow="0" w:lastRow="0" w:firstColumn="1" w:lastColumn="0" w:oddVBand="0" w:evenVBand="0" w:oddHBand="0" w:evenHBand="0" w:firstRowFirstColumn="0" w:firstRowLastColumn="0" w:lastRowFirstColumn="0" w:lastRowLastColumn="0"/>
+            <w:cnfStyle w:val="001000000000"/>
             <w:tcW w:w="4531" w:type="dxa"/>
           </w:tcPr>
           <w:p>
@@ -3870,7 +3870,7 @@
           </w:tcPr>
           <w:p>
             <w:pPr>
-              <w:cnfStyle w:val="100000000000" w:firstRow="1" w:lastRow="0" w:firstColumn="0" w:lastColumn="0" w:oddVBand="0" w:evenVBand="0" w:oddHBand="0" w:evenHBand="0" w:firstRowFirstColumn="0" w:firstRowLastColumn="0" w:lastRowFirstColumn="0" w:lastRowLastColumn="0"/>
+              <w:cnfStyle w:val="100000000000"/>
             </w:pPr>
             <w:r>
               <w:t>Fehlerbeschreibung</w:t>
@@ -3880,11 +3880,11 @@
       </w:tr>
       <w:tr>
         <w:trPr>
-          <w:cnfStyle w:val="000000100000" w:firstRow="0" w:lastRow="0" w:firstColumn="0" w:lastColumn="0" w:oddVBand="0" w:evenVBand="0" w:oddHBand="1" w:evenHBand="0" w:firstRowFirstColumn="0" w:firstRowLastColumn="0" w:lastRowFirstColumn="0" w:lastRowLastColumn="0"/>
+          <w:cnfStyle w:val="000000100000"/>
         </w:trPr>
         <w:tc>
           <w:tcPr>
-            <w:cnfStyle w:val="001000000000" w:firstRow="0" w:lastRow="0" w:firstColumn="1" w:lastColumn="0" w:oddVBand="0" w:evenVBand="0" w:oddHBand="0" w:evenHBand="0" w:firstRowFirstColumn="0" w:firstRowLastColumn="0" w:lastRowFirstColumn="0" w:lastRowLastColumn="0"/>
+            <w:cnfStyle w:val="001000000000"/>
             <w:tcW w:w="4531" w:type="dxa"/>
           </w:tcPr>
           <w:p>
@@ -3899,7 +3899,7 @@
           </w:tcPr>
           <w:p>
             <w:pPr>
-              <w:cnfStyle w:val="000000100000" w:firstRow="0" w:lastRow="0" w:firstColumn="0" w:lastColumn="0" w:oddVBand="0" w:evenVBand="0" w:oddHBand="1" w:evenHBand="0" w:firstRowFirstColumn="0" w:firstRowLastColumn="0" w:lastRowFirstColumn="0" w:lastRowLastColumn="0"/>
+              <w:cnfStyle w:val="000000100000"/>
             </w:pPr>
             <w:r>
               <w:t>OK</w:t>
@@ -3910,7 +3910,7 @@
       <w:tr>
         <w:tc>
           <w:tcPr>
-            <w:cnfStyle w:val="001000000000" w:firstRow="0" w:lastRow="0" w:firstColumn="1" w:lastColumn="0" w:oddVBand="0" w:evenVBand="0" w:oddHBand="0" w:evenHBand="0" w:firstRowFirstColumn="0" w:firstRowLastColumn="0" w:lastRowFirstColumn="0" w:lastRowLastColumn="0"/>
+            <w:cnfStyle w:val="001000000000"/>
             <w:tcW w:w="4531" w:type="dxa"/>
           </w:tcPr>
           <w:p>
@@ -3925,7 +3925,7 @@
           </w:tcPr>
           <w:p>
             <w:pPr>
-              <w:cnfStyle w:val="000000000000" w:firstRow="0" w:lastRow="0" w:firstColumn="0" w:lastColumn="0" w:oddVBand="0" w:evenVBand="0" w:oddHBand="0" w:evenHBand="0" w:firstRowFirstColumn="0" w:firstRowLastColumn="0" w:lastRowFirstColumn="0" w:lastRowLastColumn="0"/>
+              <w:cnfStyle w:val="000000000000"/>
             </w:pPr>
             <w:r>
               <w:t>CREATED</w:t>
@@ -3935,11 +3935,11 @@
       </w:tr>
       <w:tr>
         <w:trPr>
-          <w:cnfStyle w:val="000000100000" w:firstRow="0" w:lastRow="0" w:firstColumn="0" w:lastColumn="0" w:oddVBand="0" w:evenVBand="0" w:oddHBand="1" w:evenHBand="0" w:firstRowFirstColumn="0" w:firstRowLastColumn="0" w:lastRowFirstColumn="0" w:lastRowLastColumn="0"/>
+          <w:cnfStyle w:val="000000100000"/>
         </w:trPr>
         <w:tc>
           <w:tcPr>
-            <w:cnfStyle w:val="001000000000" w:firstRow="0" w:lastRow="0" w:firstColumn="1" w:lastColumn="0" w:oddVBand="0" w:evenVBand="0" w:oddHBand="0" w:evenHBand="0" w:firstRowFirstColumn="0" w:firstRowLastColumn="0" w:lastRowFirstColumn="0" w:lastRowLastColumn="0"/>
+            <w:cnfStyle w:val="001000000000"/>
             <w:tcW w:w="4531" w:type="dxa"/>
           </w:tcPr>
           <w:p/>
@@ -3950,7 +3950,7 @@
           </w:tcPr>
           <w:p>
             <w:pPr>
-              <w:cnfStyle w:val="000000100000" w:firstRow="0" w:lastRow="0" w:firstColumn="0" w:lastColumn="0" w:oddVBand="0" w:evenVBand="0" w:oddHBand="1" w:evenHBand="0" w:firstRowFirstColumn="0" w:firstRowLastColumn="0" w:lastRowFirstColumn="0" w:lastRowLastColumn="0"/>
+              <w:cnfStyle w:val="000000100000"/>
             </w:pPr>
           </w:p>
         </w:tc>
@@ -3958,7 +3958,7 @@
       <w:tr>
         <w:tc>
           <w:tcPr>
-            <w:cnfStyle w:val="001000000000" w:firstRow="0" w:lastRow="0" w:firstColumn="1" w:lastColumn="0" w:oddVBand="0" w:evenVBand="0" w:oddHBand="0" w:evenHBand="0" w:firstRowFirstColumn="0" w:firstRowLastColumn="0" w:lastRowFirstColumn="0" w:lastRowLastColumn="0"/>
+            <w:cnfStyle w:val="001000000000"/>
             <w:tcW w:w="4531" w:type="dxa"/>
           </w:tcPr>
           <w:p>
@@ -3973,7 +3973,7 @@
           </w:tcPr>
           <w:p>
             <w:pPr>
-              <w:cnfStyle w:val="000000000000" w:firstRow="0" w:lastRow="0" w:firstColumn="0" w:lastColumn="0" w:oddVBand="0" w:evenVBand="0" w:oddHBand="0" w:evenHBand="0" w:firstRowFirstColumn="0" w:firstRowLastColumn="0" w:lastRowFirstColumn="0" w:lastRowLastColumn="0"/>
+              <w:cnfStyle w:val="000000000000"/>
             </w:pPr>
             <w:r>
               <w:t>BAD REQUEST</w:t>
@@ -3983,11 +3983,11 @@
       </w:tr>
       <w:tr>
         <w:trPr>
-          <w:cnfStyle w:val="000000100000" w:firstRow="0" w:lastRow="0" w:firstColumn="0" w:lastColumn="0" w:oddVBand="0" w:evenVBand="0" w:oddHBand="1" w:evenHBand="0" w:firstRowFirstColumn="0" w:firstRowLastColumn="0" w:lastRowFirstColumn="0" w:lastRowLastColumn="0"/>
+          <w:cnfStyle w:val="000000100000"/>
         </w:trPr>
         <w:tc>
           <w:tcPr>
-            <w:cnfStyle w:val="001000000000" w:firstRow="0" w:lastRow="0" w:firstColumn="1" w:lastColumn="0" w:oddVBand="0" w:evenVBand="0" w:oddHBand="0" w:evenHBand="0" w:firstRowFirstColumn="0" w:firstRowLastColumn="0" w:lastRowFirstColumn="0" w:lastRowLastColumn="0"/>
+            <w:cnfStyle w:val="001000000000"/>
             <w:tcW w:w="4531" w:type="dxa"/>
           </w:tcPr>
           <w:p>
@@ -4002,7 +4002,7 @@
           </w:tcPr>
           <w:p>
             <w:pPr>
-              <w:cnfStyle w:val="000000100000" w:firstRow="0" w:lastRow="0" w:firstColumn="0" w:lastColumn="0" w:oddVBand="0" w:evenVBand="0" w:oddHBand="1" w:evenHBand="0" w:firstRowFirstColumn="0" w:firstRowLastColumn="0" w:lastRowFirstColumn="0" w:lastRowLastColumn="0"/>
+              <w:cnfStyle w:val="000000100000"/>
             </w:pPr>
             <w:r>
               <w:t>UNAUTHORIZED</w:t>
@@ -4013,7 +4013,7 @@
       <w:tr>
         <w:tc>
           <w:tcPr>
-            <w:cnfStyle w:val="001000000000" w:firstRow="0" w:lastRow="0" w:firstColumn="1" w:lastColumn="0" w:oddVBand="0" w:evenVBand="0" w:oddHBand="0" w:evenHBand="0" w:firstRowFirstColumn="0" w:firstRowLastColumn="0" w:lastRowFirstColumn="0" w:lastRowLastColumn="0"/>
+            <w:cnfStyle w:val="001000000000"/>
             <w:tcW w:w="4531" w:type="dxa"/>
           </w:tcPr>
           <w:p>
@@ -4028,7 +4028,7 @@
           </w:tcPr>
           <w:p>
             <w:pPr>
-              <w:cnfStyle w:val="000000000000" w:firstRow="0" w:lastRow="0" w:firstColumn="0" w:lastColumn="0" w:oddVBand="0" w:evenVBand="0" w:oddHBand="0" w:evenHBand="0" w:firstRowFirstColumn="0" w:firstRowLastColumn="0" w:lastRowFirstColumn="0" w:lastRowLastColumn="0"/>
+              <w:cnfStyle w:val="000000000000"/>
             </w:pPr>
             <w:r>
               <w:t>FORBIDDEN</w:t>
@@ -4038,11 +4038,11 @@
       </w:tr>
       <w:tr>
         <w:trPr>
-          <w:cnfStyle w:val="000000100000" w:firstRow="0" w:lastRow="0" w:firstColumn="0" w:lastColumn="0" w:oddVBand="0" w:evenVBand="0" w:oddHBand="1" w:evenHBand="0" w:firstRowFirstColumn="0" w:firstRowLastColumn="0" w:lastRowFirstColumn="0" w:lastRowLastColumn="0"/>
+          <w:cnfStyle w:val="000000100000"/>
         </w:trPr>
         <w:tc>
           <w:tcPr>
-            <w:cnfStyle w:val="001000000000" w:firstRow="0" w:lastRow="0" w:firstColumn="1" w:lastColumn="0" w:oddVBand="0" w:evenVBand="0" w:oddHBand="0" w:evenHBand="0" w:firstRowFirstColumn="0" w:firstRowLastColumn="0" w:lastRowFirstColumn="0" w:lastRowLastColumn="0"/>
+            <w:cnfStyle w:val="001000000000"/>
             <w:tcW w:w="4531" w:type="dxa"/>
           </w:tcPr>
           <w:p>
@@ -4057,7 +4057,7 @@
           </w:tcPr>
           <w:p>
             <w:pPr>
-              <w:cnfStyle w:val="000000100000" w:firstRow="0" w:lastRow="0" w:firstColumn="0" w:lastColumn="0" w:oddVBand="0" w:evenVBand="0" w:oddHBand="1" w:evenHBand="0" w:firstRowFirstColumn="0" w:firstRowLastColumn="0" w:lastRowFirstColumn="0" w:lastRowLastColumn="0"/>
+              <w:cnfStyle w:val="000000100000"/>
             </w:pPr>
             <w:r>
               <w:t>NOT FOUND</w:t>
@@ -4068,7 +4068,7 @@
       <w:tr>
         <w:tc>
           <w:tcPr>
-            <w:cnfStyle w:val="001000000000" w:firstRow="0" w:lastRow="0" w:firstColumn="1" w:lastColumn="0" w:oddVBand="0" w:evenVBand="0" w:oddHBand="0" w:evenHBand="0" w:firstRowFirstColumn="0" w:firstRowLastColumn="0" w:lastRowFirstColumn="0" w:lastRowLastColumn="0"/>
+            <w:cnfStyle w:val="001000000000"/>
             <w:tcW w:w="4531" w:type="dxa"/>
           </w:tcPr>
           <w:p/>
@@ -4079,18 +4079,18 @@
           </w:tcPr>
           <w:p>
             <w:pPr>
-              <w:cnfStyle w:val="000000000000" w:firstRow="0" w:lastRow="0" w:firstColumn="0" w:lastColumn="0" w:oddVBand="0" w:evenVBand="0" w:oddHBand="0" w:evenHBand="0" w:firstRowFirstColumn="0" w:firstRowLastColumn="0" w:lastRowFirstColumn="0" w:lastRowLastColumn="0"/>
+              <w:cnfStyle w:val="000000000000"/>
             </w:pPr>
           </w:p>
         </w:tc>
       </w:tr>
       <w:tr>
         <w:trPr>
-          <w:cnfStyle w:val="000000100000" w:firstRow="0" w:lastRow="0" w:firstColumn="0" w:lastColumn="0" w:oddVBand="0" w:evenVBand="0" w:oddHBand="1" w:evenHBand="0" w:firstRowFirstColumn="0" w:firstRowLastColumn="0" w:lastRowFirstColumn="0" w:lastRowLastColumn="0"/>
+          <w:cnfStyle w:val="000000100000"/>
         </w:trPr>
         <w:tc>
           <w:tcPr>
-            <w:cnfStyle w:val="001000000000" w:firstRow="0" w:lastRow="0" w:firstColumn="1" w:lastColumn="0" w:oddVBand="0" w:evenVBand="0" w:oddHBand="0" w:evenHBand="0" w:firstRowFirstColumn="0" w:firstRowLastColumn="0" w:lastRowFirstColumn="0" w:lastRowLastColumn="0"/>
+            <w:cnfStyle w:val="001000000000"/>
             <w:tcW w:w="4531" w:type="dxa"/>
           </w:tcPr>
           <w:p>
@@ -4105,7 +4105,7 @@
           </w:tcPr>
           <w:p>
             <w:pPr>
-              <w:cnfStyle w:val="000000100000" w:firstRow="0" w:lastRow="0" w:firstColumn="0" w:lastColumn="0" w:oddVBand="0" w:evenVBand="0" w:oddHBand="1" w:evenHBand="0" w:firstRowFirstColumn="0" w:firstRowLastColumn="0" w:lastRowFirstColumn="0" w:lastRowLastColumn="0"/>
+              <w:cnfStyle w:val="000000100000"/>
             </w:pPr>
             <w:r>
               <w:t>INTERNAL SERVER ERROR</w:t>
@@ -4119,7 +4119,7 @@
         </w:trPr>
         <w:tc>
           <w:tcPr>
-            <w:cnfStyle w:val="001000000000" w:firstRow="0" w:lastRow="0" w:firstColumn="1" w:lastColumn="0" w:oddVBand="0" w:evenVBand="0" w:oddHBand="0" w:evenHBand="0" w:firstRowFirstColumn="0" w:firstRowLastColumn="0" w:lastRowFirstColumn="0" w:lastRowLastColumn="0"/>
+            <w:cnfStyle w:val="001000000000"/>
             <w:tcW w:w="4531" w:type="dxa"/>
           </w:tcPr>
           <w:p>
@@ -4134,7 +4134,7 @@
           </w:tcPr>
           <w:p>
             <w:pPr>
-              <w:cnfStyle w:val="000000000000" w:firstRow="0" w:lastRow="0" w:firstColumn="0" w:lastColumn="0" w:oddVBand="0" w:evenVBand="0" w:oddHBand="0" w:evenHBand="0" w:firstRowFirstColumn="0" w:firstRowLastColumn="0" w:lastRowFirstColumn="0" w:lastRowLastColumn="0"/>
+              <w:cnfStyle w:val="000000000000"/>
             </w:pPr>
             <w:r>
               <w:t>NOT IMPLEMENTED</w:t>
@@ -4144,12 +4144,12 @@
       </w:tr>
       <w:tr>
         <w:trPr>
-          <w:cnfStyle w:val="000000100000" w:firstRow="0" w:lastRow="0" w:firstColumn="0" w:lastColumn="0" w:oddVBand="0" w:evenVBand="0" w:oddHBand="1" w:evenHBand="0" w:firstRowFirstColumn="0" w:firstRowLastColumn="0" w:lastRowFirstColumn="0" w:lastRowLastColumn="0"/>
+          <w:cnfStyle w:val="000000100000"/>
           <w:trHeight w:val="316"/>
         </w:trPr>
         <w:tc>
           <w:tcPr>
-            <w:cnfStyle w:val="001000000000" w:firstRow="0" w:lastRow="0" w:firstColumn="1" w:lastColumn="0" w:oddVBand="0" w:evenVBand="0" w:oddHBand="0" w:evenHBand="0" w:firstRowFirstColumn="0" w:firstRowLastColumn="0" w:lastRowFirstColumn="0" w:lastRowLastColumn="0"/>
+            <w:cnfStyle w:val="001000000000"/>
             <w:tcW w:w="4531" w:type="dxa"/>
           </w:tcPr>
           <w:p/>
@@ -4160,7 +4160,7 @@
           </w:tcPr>
           <w:p>
             <w:pPr>
-              <w:cnfStyle w:val="000000100000" w:firstRow="0" w:lastRow="0" w:firstColumn="0" w:lastColumn="0" w:oddVBand="0" w:evenVBand="0" w:oddHBand="1" w:evenHBand="0" w:firstRowFirstColumn="0" w:firstRowLastColumn="0" w:lastRowFirstColumn="0" w:lastRowLastColumn="0"/>
+              <w:cnfStyle w:val="000000100000"/>
             </w:pPr>
           </w:p>
         </w:tc>
@@ -4171,7 +4171,7 @@
         </w:trPr>
         <w:tc>
           <w:tcPr>
-            <w:cnfStyle w:val="001000000000" w:firstRow="0" w:lastRow="0" w:firstColumn="1" w:lastColumn="0" w:oddVBand="0" w:evenVBand="0" w:oddHBand="0" w:evenHBand="0" w:firstRowFirstColumn="0" w:firstRowLastColumn="0" w:lastRowFirstColumn="0" w:lastRowLastColumn="0"/>
+            <w:cnfStyle w:val="001000000000"/>
             <w:tcW w:w="4531" w:type="dxa"/>
           </w:tcPr>
           <w:p>
@@ -4186,7 +4186,7 @@
           </w:tcPr>
           <w:p>
             <w:pPr>
-              <w:cnfStyle w:val="000000000000" w:firstRow="0" w:lastRow="0" w:firstColumn="0" w:lastColumn="0" w:oddVBand="0" w:evenVBand="0" w:oddHBand="0" w:evenHBand="0" w:firstRowFirstColumn="0" w:firstRowLastColumn="0" w:lastRowFirstColumn="0" w:lastRowLastColumn="0"/>
+              <w:cnfStyle w:val="000000000000"/>
             </w:pPr>
             <w:r>
               <w:t>NO ACTIVE SESSION</w:t>
@@ -4196,12 +4196,12 @@
       </w:tr>
       <w:tr>
         <w:trPr>
-          <w:cnfStyle w:val="000000100000" w:firstRow="0" w:lastRow="0" w:firstColumn="0" w:lastColumn="0" w:oddVBand="0" w:evenVBand="0" w:oddHBand="1" w:evenHBand="0" w:firstRowFirstColumn="0" w:firstRowLastColumn="0" w:lastRowFirstColumn="0" w:lastRowLastColumn="0"/>
+          <w:cnfStyle w:val="000000100000"/>
           <w:trHeight w:val="232"/>
         </w:trPr>
         <w:tc>
           <w:tcPr>
-            <w:cnfStyle w:val="001000000000" w:firstRow="0" w:lastRow="0" w:firstColumn="1" w:lastColumn="0" w:oddVBand="0" w:evenVBand="0" w:oddHBand="0" w:evenHBand="0" w:firstRowFirstColumn="0" w:firstRowLastColumn="0" w:lastRowFirstColumn="0" w:lastRowLastColumn="0"/>
+            <w:cnfStyle w:val="001000000000"/>
             <w:tcW w:w="4531" w:type="dxa"/>
           </w:tcPr>
           <w:p>
@@ -4216,7 +4216,7 @@
           </w:tcPr>
           <w:p>
             <w:pPr>
-              <w:cnfStyle w:val="000000100000" w:firstRow="0" w:lastRow="0" w:firstColumn="0" w:lastColumn="0" w:oddVBand="0" w:evenVBand="0" w:oddHBand="1" w:evenHBand="0" w:firstRowFirstColumn="0" w:firstRowLastColumn="0" w:lastRowFirstColumn="0" w:lastRowLastColumn="0"/>
+              <w:cnfStyle w:val="000000100000"/>
             </w:pPr>
             <w:r>
               <w:t>ROOM BLOCKED</w:t>
@@ -6609,7 +6609,7 @@
       <w:tblPr>
         <w:tblStyle w:val="EinfacheTabelle11"/>
         <w:tblW w:w="9186" w:type="dxa"/>
-        <w:tblLook w:val="04A0" w:firstRow="1" w:lastRow="0" w:firstColumn="1" w:lastColumn="0" w:noHBand="0" w:noVBand="1"/>
+        <w:tblLook w:val="04A0"/>
       </w:tblPr>
       <w:tblGrid>
         <w:gridCol w:w="2418"/>
@@ -6619,12 +6619,12 @@
       </w:tblGrid>
       <w:tr>
         <w:trPr>
-          <w:cnfStyle w:val="100000000000" w:firstRow="1" w:lastRow="0" w:firstColumn="0" w:lastColumn="0" w:oddVBand="0" w:evenVBand="0" w:oddHBand="0" w:evenHBand="0" w:firstRowFirstColumn="0" w:firstRowLastColumn="0" w:lastRowFirstColumn="0" w:lastRowLastColumn="0"/>
+          <w:cnfStyle w:val="100000000000"/>
           <w:trHeight w:val="321"/>
         </w:trPr>
         <w:tc>
           <w:tcPr>
-            <w:cnfStyle w:val="001000000000" w:firstRow="0" w:lastRow="0" w:firstColumn="1" w:lastColumn="0" w:oddVBand="0" w:evenVBand="0" w:oddHBand="0" w:evenHBand="0" w:firstRowFirstColumn="0" w:firstRowLastColumn="0" w:lastRowFirstColumn="0" w:lastRowLastColumn="0"/>
+            <w:cnfStyle w:val="001000000000"/>
             <w:tcW w:w="2418" w:type="dxa"/>
           </w:tcPr>
           <w:p>
@@ -6639,7 +6639,7 @@
           </w:tcPr>
           <w:p>
             <w:pPr>
-              <w:cnfStyle w:val="100000000000" w:firstRow="1" w:lastRow="0" w:firstColumn="0" w:lastColumn="0" w:oddVBand="0" w:evenVBand="0" w:oddHBand="0" w:evenHBand="0" w:firstRowFirstColumn="0" w:firstRowLastColumn="0" w:lastRowFirstColumn="0" w:lastRowLastColumn="0"/>
+              <w:cnfStyle w:val="100000000000"/>
             </w:pPr>
             <w:r>
               <w:t>HTTP-Methode</w:t>
@@ -6652,7 +6652,7 @@
           </w:tcPr>
           <w:p>
             <w:pPr>
-              <w:cnfStyle w:val="100000000000" w:firstRow="1" w:lastRow="0" w:firstColumn="0" w:lastColumn="0" w:oddVBand="0" w:evenVBand="0" w:oddHBand="0" w:evenHBand="0" w:firstRowFirstColumn="0" w:firstRowLastColumn="0" w:lastRowFirstColumn="0" w:lastRowLastColumn="0"/>
+              <w:cnfStyle w:val="100000000000"/>
             </w:pPr>
             <w:r>
               <w:t>Ergebnis</w:t>
@@ -6665,7 +6665,7 @@
           </w:tcPr>
           <w:p>
             <w:pPr>
-              <w:cnfStyle w:val="100000000000" w:firstRow="1" w:lastRow="0" w:firstColumn="0" w:lastColumn="0" w:oddVBand="0" w:evenVBand="0" w:oddHBand="0" w:evenHBand="0" w:firstRowFirstColumn="0" w:firstRowLastColumn="0" w:lastRowFirstColumn="0" w:lastRowLastColumn="0"/>
+              <w:cnfStyle w:val="100000000000"/>
             </w:pPr>
             <w:r>
               <w:t>Status</w:t>
@@ -6675,12 +6675,12 @@
       </w:tr>
       <w:tr>
         <w:trPr>
-          <w:cnfStyle w:val="000000100000" w:firstRow="0" w:lastRow="0" w:firstColumn="0" w:lastColumn="0" w:oddVBand="0" w:evenVBand="0" w:oddHBand="1" w:evenHBand="0" w:firstRowFirstColumn="0" w:firstRowLastColumn="0" w:lastRowFirstColumn="0" w:lastRowLastColumn="0"/>
+          <w:cnfStyle w:val="000000100000"/>
           <w:trHeight w:val="293"/>
         </w:trPr>
         <w:tc>
           <w:tcPr>
-            <w:cnfStyle w:val="001000000000" w:firstRow="0" w:lastRow="0" w:firstColumn="1" w:lastColumn="0" w:oddVBand="0" w:evenVBand="0" w:oddHBand="0" w:evenHBand="0" w:firstRowFirstColumn="0" w:firstRowLastColumn="0" w:lastRowFirstColumn="0" w:lastRowLastColumn="0"/>
+            <w:cnfStyle w:val="001000000000"/>
             <w:tcW w:w="2418" w:type="dxa"/>
           </w:tcPr>
           <w:p>
@@ -6723,7 +6723,7 @@
           </w:tcPr>
           <w:p>
             <w:pPr>
-              <w:cnfStyle w:val="000000100000" w:firstRow="0" w:lastRow="0" w:firstColumn="0" w:lastColumn="0" w:oddVBand="0" w:evenVBand="0" w:oddHBand="1" w:evenHBand="0" w:firstRowFirstColumn="0" w:firstRowLastColumn="0" w:lastRowFirstColumn="0" w:lastRowLastColumn="0"/>
+              <w:cnfStyle w:val="000000100000"/>
               <w:rPr>
                 <w:color w:val="70AD47" w:themeColor="accent6"/>
               </w:rPr>
@@ -6742,7 +6742,7 @@
           </w:tcPr>
           <w:p>
             <w:pPr>
-              <w:cnfStyle w:val="000000100000" w:firstRow="0" w:lastRow="0" w:firstColumn="0" w:lastColumn="0" w:oddVBand="0" w:evenVBand="0" w:oddHBand="1" w:evenHBand="0" w:firstRowFirstColumn="0" w:firstRowLastColumn="0" w:lastRowFirstColumn="0" w:lastRowLastColumn="0"/>
+              <w:cnfStyle w:val="000000100000"/>
               <w:rPr>
                 <w:color w:val="70AD47" w:themeColor="accent6"/>
               </w:rPr>
@@ -6761,7 +6761,7 @@
           </w:tcPr>
           <w:p>
             <w:pPr>
-              <w:cnfStyle w:val="000000100000" w:firstRow="0" w:lastRow="0" w:firstColumn="0" w:lastColumn="0" w:oddVBand="0" w:evenVBand="0" w:oddHBand="1" w:evenHBand="0" w:firstRowFirstColumn="0" w:firstRowLastColumn="0" w:lastRowFirstColumn="0" w:lastRowLastColumn="0"/>
+              <w:cnfStyle w:val="000000100000"/>
               <w:rPr>
                 <w:color w:val="70AD47" w:themeColor="accent6"/>
               </w:rPr>
@@ -6787,7 +6787,7 @@
         </w:trPr>
         <w:tc>
           <w:tcPr>
-            <w:cnfStyle w:val="001000000000" w:firstRow="0" w:lastRow="0" w:firstColumn="1" w:lastColumn="0" w:oddVBand="0" w:evenVBand="0" w:oddHBand="0" w:evenHBand="0" w:firstRowFirstColumn="0" w:firstRowLastColumn="0" w:lastRowFirstColumn="0" w:lastRowLastColumn="0"/>
+            <w:cnfStyle w:val="001000000000"/>
             <w:tcW w:w="2418" w:type="dxa"/>
           </w:tcPr>
           <w:p>
@@ -6821,7 +6821,7 @@
           </w:tcPr>
           <w:p>
             <w:pPr>
-              <w:cnfStyle w:val="000000000000" w:firstRow="0" w:lastRow="0" w:firstColumn="0" w:lastColumn="0" w:oddVBand="0" w:evenVBand="0" w:oddHBand="0" w:evenHBand="0" w:firstRowFirstColumn="0" w:firstRowLastColumn="0" w:lastRowFirstColumn="0" w:lastRowLastColumn="0"/>
+              <w:cnfStyle w:val="000000000000"/>
               <w:rPr>
                 <w:color w:val="70AD47" w:themeColor="accent6"/>
               </w:rPr>
@@ -6840,7 +6840,7 @@
           </w:tcPr>
           <w:p>
             <w:pPr>
-              <w:cnfStyle w:val="000000000000" w:firstRow="0" w:lastRow="0" w:firstColumn="0" w:lastColumn="0" w:oddVBand="0" w:evenVBand="0" w:oddHBand="0" w:evenHBand="0" w:firstRowFirstColumn="0" w:firstRowLastColumn="0" w:lastRowFirstColumn="0" w:lastRowLastColumn="0"/>
+              <w:cnfStyle w:val="000000000000"/>
               <w:rPr>
                 <w:color w:val="70AD47" w:themeColor="accent6"/>
               </w:rPr>
@@ -6859,7 +6859,7 @@
           </w:tcPr>
           <w:p>
             <w:pPr>
-              <w:cnfStyle w:val="000000000000" w:firstRow="0" w:lastRow="0" w:firstColumn="0" w:lastColumn="0" w:oddVBand="0" w:evenVBand="0" w:oddHBand="0" w:evenHBand="0" w:firstRowFirstColumn="0" w:firstRowLastColumn="0" w:lastRowFirstColumn="0" w:lastRowLastColumn="0"/>
+              <w:cnfStyle w:val="000000000000"/>
               <w:rPr>
                 <w:color w:val="70AD47" w:themeColor="accent6"/>
               </w:rPr>
@@ -6881,12 +6881,12 @@
       </w:tr>
       <w:tr>
         <w:trPr>
-          <w:cnfStyle w:val="000000100000" w:firstRow="0" w:lastRow="0" w:firstColumn="0" w:lastColumn="0" w:oddVBand="0" w:evenVBand="0" w:oddHBand="1" w:evenHBand="0" w:firstRowFirstColumn="0" w:firstRowLastColumn="0" w:lastRowFirstColumn="0" w:lastRowLastColumn="0"/>
+          <w:cnfStyle w:val="000000100000"/>
           <w:trHeight w:val="321"/>
         </w:trPr>
         <w:tc>
           <w:tcPr>
-            <w:cnfStyle w:val="001000000000" w:firstRow="0" w:lastRow="0" w:firstColumn="1" w:lastColumn="0" w:oddVBand="0" w:evenVBand="0" w:oddHBand="0" w:evenHBand="0" w:firstRowFirstColumn="0" w:firstRowLastColumn="0" w:lastRowFirstColumn="0" w:lastRowLastColumn="0"/>
+            <w:cnfStyle w:val="001000000000"/>
             <w:tcW w:w="2418" w:type="dxa"/>
           </w:tcPr>
           <w:p/>
@@ -6897,7 +6897,7 @@
           </w:tcPr>
           <w:p>
             <w:pPr>
-              <w:cnfStyle w:val="000000100000" w:firstRow="0" w:lastRow="0" w:firstColumn="0" w:lastColumn="0" w:oddVBand="0" w:evenVBand="0" w:oddHBand="1" w:evenHBand="0" w:firstRowFirstColumn="0" w:firstRowLastColumn="0" w:lastRowFirstColumn="0" w:lastRowLastColumn="0"/>
+              <w:cnfStyle w:val="000000100000"/>
             </w:pPr>
           </w:p>
         </w:tc>
@@ -6907,7 +6907,7 @@
           </w:tcPr>
           <w:p>
             <w:pPr>
-              <w:cnfStyle w:val="000000100000" w:firstRow="0" w:lastRow="0" w:firstColumn="0" w:lastColumn="0" w:oddVBand="0" w:evenVBand="0" w:oddHBand="1" w:evenHBand="0" w:firstRowFirstColumn="0" w:firstRowLastColumn="0" w:lastRowFirstColumn="0" w:lastRowLastColumn="0"/>
+              <w:cnfStyle w:val="000000100000"/>
             </w:pPr>
           </w:p>
         </w:tc>
@@ -6917,7 +6917,7 @@
           </w:tcPr>
           <w:p>
             <w:pPr>
-              <w:cnfStyle w:val="000000100000" w:firstRow="0" w:lastRow="0" w:firstColumn="0" w:lastColumn="0" w:oddVBand="0" w:evenVBand="0" w:oddHBand="1" w:evenHBand="0" w:firstRowFirstColumn="0" w:firstRowLastColumn="0" w:lastRowFirstColumn="0" w:lastRowLastColumn="0"/>
+              <w:cnfStyle w:val="000000100000"/>
             </w:pPr>
           </w:p>
         </w:tc>
@@ -6928,7 +6928,7 @@
         </w:trPr>
         <w:tc>
           <w:tcPr>
-            <w:cnfStyle w:val="001000000000" w:firstRow="0" w:lastRow="0" w:firstColumn="1" w:lastColumn="0" w:oddVBand="0" w:evenVBand="0" w:oddHBand="0" w:evenHBand="0" w:firstRowFirstColumn="0" w:firstRowLastColumn="0" w:lastRowFirstColumn="0" w:lastRowLastColumn="0"/>
+            <w:cnfStyle w:val="001000000000"/>
             <w:tcW w:w="2418" w:type="dxa"/>
           </w:tcPr>
           <w:p>
@@ -6952,7 +6952,7 @@
           </w:tcPr>
           <w:p>
             <w:pPr>
-              <w:cnfStyle w:val="000000000000" w:firstRow="0" w:lastRow="0" w:firstColumn="0" w:lastColumn="0" w:oddVBand="0" w:evenVBand="0" w:oddHBand="0" w:evenHBand="0" w:firstRowFirstColumn="0" w:firstRowLastColumn="0" w:lastRowFirstColumn="0" w:lastRowLastColumn="0"/>
+              <w:cnfStyle w:val="000000000000"/>
               <w:rPr>
                 <w:color w:val="70AD47" w:themeColor="accent6"/>
               </w:rPr>
@@ -6971,7 +6971,7 @@
           </w:tcPr>
           <w:p>
             <w:pPr>
-              <w:cnfStyle w:val="000000000000" w:firstRow="0" w:lastRow="0" w:firstColumn="0" w:lastColumn="0" w:oddVBand="0" w:evenVBand="0" w:oddHBand="0" w:evenHBand="0" w:firstRowFirstColumn="0" w:firstRowLastColumn="0" w:lastRowFirstColumn="0" w:lastRowLastColumn="0"/>
+              <w:cnfStyle w:val="000000000000"/>
               <w:rPr>
                 <w:color w:val="70AD47" w:themeColor="accent6"/>
               </w:rPr>
@@ -6990,7 +6990,7 @@
           </w:tcPr>
           <w:p>
             <w:pPr>
-              <w:cnfStyle w:val="000000000000" w:firstRow="0" w:lastRow="0" w:firstColumn="0" w:lastColumn="0" w:oddVBand="0" w:evenVBand="0" w:oddHBand="0" w:evenHBand="0" w:firstRowFirstColumn="0" w:firstRowLastColumn="0" w:lastRowFirstColumn="0" w:lastRowLastColumn="0"/>
+              <w:cnfStyle w:val="000000000000"/>
               <w:rPr>
                 <w:color w:val="70AD47" w:themeColor="accent6"/>
               </w:rPr>
@@ -7006,12 +7006,12 @@
       </w:tr>
       <w:tr>
         <w:trPr>
-          <w:cnfStyle w:val="000000100000" w:firstRow="0" w:lastRow="0" w:firstColumn="0" w:lastColumn="0" w:oddVBand="0" w:evenVBand="0" w:oddHBand="1" w:evenHBand="0" w:firstRowFirstColumn="0" w:firstRowLastColumn="0" w:lastRowFirstColumn="0" w:lastRowLastColumn="0"/>
+          <w:cnfStyle w:val="000000100000"/>
           <w:trHeight w:val="293"/>
         </w:trPr>
         <w:tc>
           <w:tcPr>
-            <w:cnfStyle w:val="001000000000" w:firstRow="0" w:lastRow="0" w:firstColumn="1" w:lastColumn="0" w:oddVBand="0" w:evenVBand="0" w:oddHBand="0" w:evenHBand="0" w:firstRowFirstColumn="0" w:firstRowLastColumn="0" w:lastRowFirstColumn="0" w:lastRowLastColumn="0"/>
+            <w:cnfStyle w:val="001000000000"/>
             <w:tcW w:w="2418" w:type="dxa"/>
           </w:tcPr>
           <w:p>
@@ -7035,7 +7035,7 @@
           </w:tcPr>
           <w:p>
             <w:pPr>
-              <w:cnfStyle w:val="000000100000" w:firstRow="0" w:lastRow="0" w:firstColumn="0" w:lastColumn="0" w:oddVBand="0" w:evenVBand="0" w:oddHBand="1" w:evenHBand="0" w:firstRowFirstColumn="0" w:firstRowLastColumn="0" w:lastRowFirstColumn="0" w:lastRowLastColumn="0"/>
+              <w:cnfStyle w:val="000000100000"/>
               <w:rPr>
                 <w:color w:val="70AD47" w:themeColor="accent6"/>
               </w:rPr>
@@ -7054,7 +7054,7 @@
           </w:tcPr>
           <w:p>
             <w:pPr>
-              <w:cnfStyle w:val="000000100000" w:firstRow="0" w:lastRow="0" w:firstColumn="0" w:lastColumn="0" w:oddVBand="0" w:evenVBand="0" w:oddHBand="1" w:evenHBand="0" w:firstRowFirstColumn="0" w:firstRowLastColumn="0" w:lastRowFirstColumn="0" w:lastRowLastColumn="0"/>
+              <w:cnfStyle w:val="000000100000"/>
               <w:rPr>
                 <w:color w:val="70AD47" w:themeColor="accent6"/>
               </w:rPr>
@@ -7079,7 +7079,7 @@
           </w:tcPr>
           <w:p>
             <w:pPr>
-              <w:cnfStyle w:val="000000100000" w:firstRow="0" w:lastRow="0" w:firstColumn="0" w:lastColumn="0" w:oddVBand="0" w:evenVBand="0" w:oddHBand="1" w:evenHBand="0" w:firstRowFirstColumn="0" w:firstRowLastColumn="0" w:lastRowFirstColumn="0" w:lastRowLastColumn="0"/>
+              <w:cnfStyle w:val="000000100000"/>
               <w:rPr>
                 <w:color w:val="70AD47" w:themeColor="accent6"/>
               </w:rPr>
@@ -7099,7 +7099,7 @@
         </w:trPr>
         <w:tc>
           <w:tcPr>
-            <w:cnfStyle w:val="001000000000" w:firstRow="0" w:lastRow="0" w:firstColumn="1" w:lastColumn="0" w:oddVBand="0" w:evenVBand="0" w:oddHBand="0" w:evenHBand="0" w:firstRowFirstColumn="0" w:firstRowLastColumn="0" w:lastRowFirstColumn="0" w:lastRowLastColumn="0"/>
+            <w:cnfStyle w:val="001000000000"/>
             <w:tcW w:w="2418" w:type="dxa"/>
           </w:tcPr>
           <w:p>
@@ -7139,7 +7139,7 @@
           </w:tcPr>
           <w:p>
             <w:pPr>
-              <w:cnfStyle w:val="000000000000" w:firstRow="0" w:lastRow="0" w:firstColumn="0" w:lastColumn="0" w:oddVBand="0" w:evenVBand="0" w:oddHBand="0" w:evenHBand="0" w:firstRowFirstColumn="0" w:firstRowLastColumn="0" w:lastRowFirstColumn="0" w:lastRowLastColumn="0"/>
+              <w:cnfStyle w:val="000000000000"/>
               <w:rPr>
                 <w:color w:val="70AD47" w:themeColor="accent6"/>
               </w:rPr>
@@ -7158,7 +7158,7 @@
           </w:tcPr>
           <w:p>
             <w:pPr>
-              <w:cnfStyle w:val="000000000000" w:firstRow="0" w:lastRow="0" w:firstColumn="0" w:lastColumn="0" w:oddVBand="0" w:evenVBand="0" w:oddHBand="0" w:evenHBand="0" w:firstRowFirstColumn="0" w:firstRowLastColumn="0" w:lastRowFirstColumn="0" w:lastRowLastColumn="0"/>
+              <w:cnfStyle w:val="000000000000"/>
               <w:rPr>
                 <w:color w:val="70AD47" w:themeColor="accent6"/>
               </w:rPr>
@@ -7177,7 +7177,7 @@
           </w:tcPr>
           <w:p>
             <w:pPr>
-              <w:cnfStyle w:val="000000000000" w:firstRow="0" w:lastRow="0" w:firstColumn="0" w:lastColumn="0" w:oddVBand="0" w:evenVBand="0" w:oddHBand="0" w:evenHBand="0" w:firstRowFirstColumn="0" w:firstRowLastColumn="0" w:lastRowFirstColumn="0" w:lastRowLastColumn="0"/>
+              <w:cnfStyle w:val="000000000000"/>
               <w:rPr>
                 <w:color w:val="70AD47" w:themeColor="accent6"/>
               </w:rPr>
@@ -7199,12 +7199,12 @@
       </w:tr>
       <w:tr>
         <w:trPr>
-          <w:cnfStyle w:val="000000100000" w:firstRow="0" w:lastRow="0" w:firstColumn="0" w:lastColumn="0" w:oddVBand="0" w:evenVBand="0" w:oddHBand="1" w:evenHBand="0" w:firstRowFirstColumn="0" w:firstRowLastColumn="0" w:lastRowFirstColumn="0" w:lastRowLastColumn="0"/>
+          <w:cnfStyle w:val="000000100000"/>
           <w:trHeight w:val="293"/>
         </w:trPr>
         <w:tc>
           <w:tcPr>
-            <w:cnfStyle w:val="001000000000" w:firstRow="0" w:lastRow="0" w:firstColumn="1" w:lastColumn="0" w:oddVBand="0" w:evenVBand="0" w:oddHBand="0" w:evenHBand="0" w:firstRowFirstColumn="0" w:firstRowLastColumn="0" w:lastRowFirstColumn="0" w:lastRowLastColumn="0"/>
+            <w:cnfStyle w:val="001000000000"/>
             <w:tcW w:w="2418" w:type="dxa"/>
           </w:tcPr>
           <w:p/>
@@ -7215,7 +7215,7 @@
           </w:tcPr>
           <w:p>
             <w:pPr>
-              <w:cnfStyle w:val="000000100000" w:firstRow="0" w:lastRow="0" w:firstColumn="0" w:lastColumn="0" w:oddVBand="0" w:evenVBand="0" w:oddHBand="1" w:evenHBand="0" w:firstRowFirstColumn="0" w:firstRowLastColumn="0" w:lastRowFirstColumn="0" w:lastRowLastColumn="0"/>
+              <w:cnfStyle w:val="000000100000"/>
             </w:pPr>
           </w:p>
         </w:tc>
@@ -7225,7 +7225,7 @@
           </w:tcPr>
           <w:p>
             <w:pPr>
-              <w:cnfStyle w:val="000000100000" w:firstRow="0" w:lastRow="0" w:firstColumn="0" w:lastColumn="0" w:oddVBand="0" w:evenVBand="0" w:oddHBand="1" w:evenHBand="0" w:firstRowFirstColumn="0" w:firstRowLastColumn="0" w:lastRowFirstColumn="0" w:lastRowLastColumn="0"/>
+              <w:cnfStyle w:val="000000100000"/>
             </w:pPr>
           </w:p>
         </w:tc>
@@ -7235,7 +7235,7 @@
           </w:tcPr>
           <w:p>
             <w:pPr>
-              <w:cnfStyle w:val="000000100000" w:firstRow="0" w:lastRow="0" w:firstColumn="0" w:lastColumn="0" w:oddVBand="0" w:evenVBand="0" w:oddHBand="1" w:evenHBand="0" w:firstRowFirstColumn="0" w:firstRowLastColumn="0" w:lastRowFirstColumn="0" w:lastRowLastColumn="0"/>
+              <w:cnfStyle w:val="000000100000"/>
             </w:pPr>
           </w:p>
         </w:tc>
@@ -7243,7 +7243,7 @@
       <w:tr>
         <w:tc>
           <w:tcPr>
-            <w:cnfStyle w:val="001000000000" w:firstRow="0" w:lastRow="0" w:firstColumn="1" w:lastColumn="0" w:oddVBand="0" w:evenVBand="0" w:oddHBand="0" w:evenHBand="0" w:firstRowFirstColumn="0" w:firstRowLastColumn="0" w:lastRowFirstColumn="0" w:lastRowLastColumn="0"/>
+            <w:cnfStyle w:val="001000000000"/>
             <w:tcW w:w="2418" w:type="dxa"/>
           </w:tcPr>
           <w:p>
@@ -7274,7 +7274,7 @@
           </w:tcPr>
           <w:p>
             <w:pPr>
-              <w:cnfStyle w:val="000000000000" w:firstRow="0" w:lastRow="0" w:firstColumn="0" w:lastColumn="0" w:oddVBand="0" w:evenVBand="0" w:oddHBand="0" w:evenHBand="0" w:firstRowFirstColumn="0" w:firstRowLastColumn="0" w:lastRowFirstColumn="0" w:lastRowLastColumn="0"/>
+              <w:cnfStyle w:val="000000000000"/>
             </w:pPr>
             <w:r>
               <w:t>GET</w:t>
@@ -7287,7 +7287,7 @@
           </w:tcPr>
           <w:p>
             <w:pPr>
-              <w:cnfStyle w:val="000000000000" w:firstRow="0" w:lastRow="0" w:firstColumn="0" w:lastColumn="0" w:oddVBand="0" w:evenVBand="0" w:oddHBand="0" w:evenHBand="0" w:firstRowFirstColumn="0" w:firstRowLastColumn="0" w:lastRowFirstColumn="0" w:lastRowLastColumn="0"/>
+              <w:cnfStyle w:val="000000000000"/>
             </w:pPr>
             <w:r>
               <w:t>Freundschaften (alle Status)</w:t>
@@ -7300,7 +7300,7 @@
           </w:tcPr>
           <w:p>
             <w:pPr>
-              <w:cnfStyle w:val="000000000000" w:firstRow="0" w:lastRow="0" w:firstColumn="0" w:lastColumn="0" w:oddVBand="0" w:evenVBand="0" w:oddHBand="0" w:evenHBand="0" w:firstRowFirstColumn="0" w:firstRowLastColumn="0" w:lastRowFirstColumn="0" w:lastRowLastColumn="0"/>
+              <w:cnfStyle w:val="000000000000"/>
             </w:pPr>
             <w:r>
               <w:t>200</w:t>
@@ -7310,11 +7310,11 @@
       </w:tr>
       <w:tr>
         <w:trPr>
-          <w:cnfStyle w:val="000000100000" w:firstRow="0" w:lastRow="0" w:firstColumn="0" w:lastColumn="0" w:oddVBand="0" w:evenVBand="0" w:oddHBand="1" w:evenHBand="0" w:firstRowFirstColumn="0" w:firstRowLastColumn="0" w:lastRowFirstColumn="0" w:lastRowLastColumn="0"/>
+          <w:cnfStyle w:val="000000100000"/>
         </w:trPr>
         <w:tc>
           <w:tcPr>
-            <w:cnfStyle w:val="001000000000" w:firstRow="0" w:lastRow="0" w:firstColumn="1" w:lastColumn="0" w:oddVBand="0" w:evenVBand="0" w:oddHBand="0" w:evenHBand="0" w:firstRowFirstColumn="0" w:firstRowLastColumn="0" w:lastRowFirstColumn="0" w:lastRowLastColumn="0"/>
+            <w:cnfStyle w:val="001000000000"/>
             <w:tcW w:w="2418" w:type="dxa"/>
           </w:tcPr>
           <w:p>
@@ -7345,7 +7345,7 @@
           </w:tcPr>
           <w:p>
             <w:pPr>
-              <w:cnfStyle w:val="000000100000" w:firstRow="0" w:lastRow="0" w:firstColumn="0" w:lastColumn="0" w:oddVBand="0" w:evenVBand="0" w:oddHBand="1" w:evenHBand="0" w:firstRowFirstColumn="0" w:firstRowLastColumn="0" w:lastRowFirstColumn="0" w:lastRowLastColumn="0"/>
+              <w:cnfStyle w:val="000000100000"/>
             </w:pPr>
             <w:r>
               <w:t>POST</w:t>
@@ -7358,7 +7358,7 @@
           </w:tcPr>
           <w:p>
             <w:pPr>
-              <w:cnfStyle w:val="000000100000" w:firstRow="0" w:lastRow="0" w:firstColumn="0" w:lastColumn="0" w:oddVBand="0" w:evenVBand="0" w:oddHBand="1" w:evenHBand="0" w:firstRowFirstColumn="0" w:firstRowLastColumn="0" w:lastRowFirstColumn="0" w:lastRowLastColumn="0"/>
+              <w:cnfStyle w:val="000000100000"/>
             </w:pPr>
             <w:r>
               <w:t>Neue Freundschaftsanfrage</w:t>
@@ -7371,7 +7371,7 @@
           </w:tcPr>
           <w:p>
             <w:pPr>
-              <w:cnfStyle w:val="000000100000" w:firstRow="0" w:lastRow="0" w:firstColumn="0" w:lastColumn="0" w:oddVBand="0" w:evenVBand="0" w:oddHBand="1" w:evenHBand="0" w:firstRowFirstColumn="0" w:firstRowLastColumn="0" w:lastRowFirstColumn="0" w:lastRowLastColumn="0"/>
+              <w:cnfStyle w:val="000000100000"/>
             </w:pPr>
             <w:r>
               <w:t>200</w:t>
@@ -7385,7 +7385,7 @@
         </w:trPr>
         <w:tc>
           <w:tcPr>
-            <w:cnfStyle w:val="001000000000" w:firstRow="0" w:lastRow="0" w:firstColumn="1" w:lastColumn="0" w:oddVBand="0" w:evenVBand="0" w:oddHBand="0" w:evenHBand="0" w:firstRowFirstColumn="0" w:firstRowLastColumn="0" w:lastRowFirstColumn="0" w:lastRowLastColumn="0"/>
+            <w:cnfStyle w:val="001000000000"/>
             <w:tcW w:w="2418" w:type="dxa"/>
           </w:tcPr>
           <w:p>
@@ -7436,7 +7436,7 @@
           </w:tcPr>
           <w:p>
             <w:pPr>
-              <w:cnfStyle w:val="000000000000" w:firstRow="0" w:lastRow="0" w:firstColumn="0" w:lastColumn="0" w:oddVBand="0" w:evenVBand="0" w:oddHBand="0" w:evenHBand="0" w:firstRowFirstColumn="0" w:firstRowLastColumn="0" w:lastRowFirstColumn="0" w:lastRowLastColumn="0"/>
+              <w:cnfStyle w:val="000000000000"/>
             </w:pPr>
             <w:r>
               <w:t>PUT</w:t>
@@ -7449,7 +7449,7 @@
           </w:tcPr>
           <w:p>
             <w:pPr>
-              <w:cnfStyle w:val="000000000000" w:firstRow="0" w:lastRow="0" w:firstColumn="0" w:lastColumn="0" w:oddVBand="0" w:evenVBand="0" w:oddHBand="0" w:evenHBand="0" w:firstRowFirstColumn="0" w:firstRowLastColumn="0" w:lastRowFirstColumn="0" w:lastRowLastColumn="0"/>
+              <w:cnfStyle w:val="000000000000"/>
             </w:pPr>
             <w:r>
               <w:t>Freundschafts-Status ändern</w:t>
@@ -7462,7 +7462,7 @@
           </w:tcPr>
           <w:p>
             <w:pPr>
-              <w:cnfStyle w:val="000000000000" w:firstRow="0" w:lastRow="0" w:firstColumn="0" w:lastColumn="0" w:oddVBand="0" w:evenVBand="0" w:oddHBand="0" w:evenHBand="0" w:firstRowFirstColumn="0" w:firstRowLastColumn="0" w:lastRowFirstColumn="0" w:lastRowLastColumn="0"/>
+              <w:cnfStyle w:val="000000000000"/>
             </w:pPr>
             <w:r>
               <w:t xml:space="preserve">200, </w:t>
@@ -7475,11 +7475,11 @@
       </w:tr>
       <w:tr>
         <w:trPr>
-          <w:cnfStyle w:val="000000100000" w:firstRow="0" w:lastRow="0" w:firstColumn="0" w:lastColumn="0" w:oddVBand="0" w:evenVBand="0" w:oddHBand="1" w:evenHBand="0" w:firstRowFirstColumn="0" w:firstRowLastColumn="0" w:lastRowFirstColumn="0" w:lastRowLastColumn="0"/>
+          <w:cnfStyle w:val="000000100000"/>
         </w:trPr>
         <w:tc>
           <w:tcPr>
-            <w:cnfStyle w:val="001000000000" w:firstRow="0" w:lastRow="0" w:firstColumn="1" w:lastColumn="0" w:oddVBand="0" w:evenVBand="0" w:oddHBand="0" w:evenHBand="0" w:firstRowFirstColumn="0" w:firstRowLastColumn="0" w:lastRowFirstColumn="0" w:lastRowLastColumn="0"/>
+            <w:cnfStyle w:val="001000000000"/>
             <w:tcW w:w="2418" w:type="dxa"/>
           </w:tcPr>
           <w:p>
@@ -7530,7 +7530,7 @@
           </w:tcPr>
           <w:p>
             <w:pPr>
-              <w:cnfStyle w:val="000000100000" w:firstRow="0" w:lastRow="0" w:firstColumn="0" w:lastColumn="0" w:oddVBand="0" w:evenVBand="0" w:oddHBand="1" w:evenHBand="0" w:firstRowFirstColumn="0" w:firstRowLastColumn="0" w:lastRowFirstColumn="0" w:lastRowLastColumn="0"/>
+              <w:cnfStyle w:val="000000100000"/>
             </w:pPr>
             <w:r>
               <w:t>DELETE</w:t>
@@ -7543,7 +7543,7 @@
           </w:tcPr>
           <w:p>
             <w:pPr>
-              <w:cnfStyle w:val="000000100000" w:firstRow="0" w:lastRow="0" w:firstColumn="0" w:lastColumn="0" w:oddVBand="0" w:evenVBand="0" w:oddHBand="1" w:evenHBand="0" w:firstRowFirstColumn="0" w:firstRowLastColumn="0" w:lastRowFirstColumn="0" w:lastRowLastColumn="0"/>
+              <w:cnfStyle w:val="000000100000"/>
             </w:pPr>
             <w:r>
               <w:t>Freundschaft löschen</w:t>
@@ -7556,7 +7556,7 @@
           </w:tcPr>
           <w:p>
             <w:pPr>
-              <w:cnfStyle w:val="000000100000" w:firstRow="0" w:lastRow="0" w:firstColumn="0" w:lastColumn="0" w:oddVBand="0" w:evenVBand="0" w:oddHBand="1" w:evenHBand="0" w:firstRowFirstColumn="0" w:firstRowLastColumn="0" w:lastRowFirstColumn="0" w:lastRowLastColumn="0"/>
+              <w:cnfStyle w:val="000000100000"/>
             </w:pPr>
             <w:r>
               <w:t xml:space="preserve">200, </w:t>
@@ -7573,7 +7573,7 @@
         </w:trPr>
         <w:tc>
           <w:tcPr>
-            <w:cnfStyle w:val="001000000000" w:firstRow="0" w:lastRow="0" w:firstColumn="1" w:lastColumn="0" w:oddVBand="0" w:evenVBand="0" w:oddHBand="0" w:evenHBand="0" w:firstRowFirstColumn="0" w:firstRowLastColumn="0" w:lastRowFirstColumn="0" w:lastRowLastColumn="0"/>
+            <w:cnfStyle w:val="001000000000"/>
             <w:tcW w:w="2418" w:type="dxa"/>
           </w:tcPr>
           <w:p>
@@ -7590,7 +7590,7 @@
           </w:tcPr>
           <w:p>
             <w:pPr>
-              <w:cnfStyle w:val="000000000000" w:firstRow="0" w:lastRow="0" w:firstColumn="0" w:lastColumn="0" w:oddVBand="0" w:evenVBand="0" w:oddHBand="0" w:evenHBand="0" w:firstRowFirstColumn="0" w:firstRowLastColumn="0" w:lastRowFirstColumn="0" w:lastRowLastColumn="0"/>
+              <w:cnfStyle w:val="000000000000"/>
             </w:pPr>
           </w:p>
         </w:tc>
@@ -7600,7 +7600,7 @@
           </w:tcPr>
           <w:p>
             <w:pPr>
-              <w:cnfStyle w:val="000000000000" w:firstRow="0" w:lastRow="0" w:firstColumn="0" w:lastColumn="0" w:oddVBand="0" w:evenVBand="0" w:oddHBand="0" w:evenHBand="0" w:firstRowFirstColumn="0" w:firstRowLastColumn="0" w:lastRowFirstColumn="0" w:lastRowLastColumn="0"/>
+              <w:cnfStyle w:val="000000000000"/>
             </w:pPr>
           </w:p>
         </w:tc>
@@ -7610,19 +7610,19 @@
           </w:tcPr>
           <w:p>
             <w:pPr>
-              <w:cnfStyle w:val="000000000000" w:firstRow="0" w:lastRow="0" w:firstColumn="0" w:lastColumn="0" w:oddVBand="0" w:evenVBand="0" w:oddHBand="0" w:evenHBand="0" w:firstRowFirstColumn="0" w:firstRowLastColumn="0" w:lastRowFirstColumn="0" w:lastRowLastColumn="0"/>
+              <w:cnfStyle w:val="000000000000"/>
             </w:pPr>
           </w:p>
         </w:tc>
       </w:tr>
       <w:tr>
         <w:trPr>
-          <w:cnfStyle w:val="000000100000" w:firstRow="0" w:lastRow="0" w:firstColumn="0" w:lastColumn="0" w:oddVBand="0" w:evenVBand="0" w:oddHBand="1" w:evenHBand="0" w:firstRowFirstColumn="0" w:firstRowLastColumn="0" w:lastRowFirstColumn="0" w:lastRowLastColumn="0"/>
+          <w:cnfStyle w:val="000000100000"/>
           <w:trHeight w:val="306"/>
         </w:trPr>
         <w:tc>
           <w:tcPr>
-            <w:cnfStyle w:val="001000000000" w:firstRow="0" w:lastRow="0" w:firstColumn="1" w:lastColumn="0" w:oddVBand="0" w:evenVBand="0" w:oddHBand="0" w:evenHBand="0" w:firstRowFirstColumn="0" w:firstRowLastColumn="0" w:lastRowFirstColumn="0" w:lastRowLastColumn="0"/>
+            <w:cnfStyle w:val="001000000000"/>
             <w:tcW w:w="2418" w:type="dxa"/>
           </w:tcPr>
           <w:p>
@@ -7647,7 +7647,7 @@
           </w:tcPr>
           <w:p>
             <w:pPr>
-              <w:cnfStyle w:val="000000100000" w:firstRow="0" w:lastRow="0" w:firstColumn="0" w:lastColumn="0" w:oddVBand="0" w:evenVBand="0" w:oddHBand="1" w:evenHBand="0" w:firstRowFirstColumn="0" w:firstRowLastColumn="0" w:lastRowFirstColumn="0" w:lastRowLastColumn="0"/>
+              <w:cnfStyle w:val="000000100000"/>
               <w:rPr>
                 <w:color w:val="70AD47" w:themeColor="accent6"/>
               </w:rPr>
@@ -7666,7 +7666,7 @@
           </w:tcPr>
           <w:p>
             <w:pPr>
-              <w:cnfStyle w:val="000000100000" w:firstRow="0" w:lastRow="0" w:firstColumn="0" w:lastColumn="0" w:oddVBand="0" w:evenVBand="0" w:oddHBand="1" w:evenHBand="0" w:firstRowFirstColumn="0" w:firstRowLastColumn="0" w:lastRowFirstColumn="0" w:lastRowLastColumn="0"/>
+              <w:cnfStyle w:val="000000100000"/>
               <w:rPr>
                 <w:color w:val="70AD47" w:themeColor="accent6"/>
               </w:rPr>
@@ -7685,7 +7685,7 @@
           </w:tcPr>
           <w:p>
             <w:pPr>
-              <w:cnfStyle w:val="000000100000" w:firstRow="0" w:lastRow="0" w:firstColumn="0" w:lastColumn="0" w:oddVBand="0" w:evenVBand="0" w:oddHBand="1" w:evenHBand="0" w:firstRowFirstColumn="0" w:firstRowLastColumn="0" w:lastRowFirstColumn="0" w:lastRowLastColumn="0"/>
+              <w:cnfStyle w:val="000000100000"/>
               <w:rPr>
                 <w:color w:val="70AD47" w:themeColor="accent6"/>
               </w:rPr>
@@ -7705,7 +7705,7 @@
         </w:trPr>
         <w:tc>
           <w:tcPr>
-            <w:cnfStyle w:val="001000000000" w:firstRow="0" w:lastRow="0" w:firstColumn="1" w:lastColumn="0" w:oddVBand="0" w:evenVBand="0" w:oddHBand="0" w:evenHBand="0" w:firstRowFirstColumn="0" w:firstRowLastColumn="0" w:lastRowFirstColumn="0" w:lastRowLastColumn="0"/>
+            <w:cnfStyle w:val="001000000000"/>
             <w:tcW w:w="2418" w:type="dxa"/>
           </w:tcPr>
           <w:p>
@@ -7746,7 +7746,7 @@
           </w:tcPr>
           <w:p>
             <w:pPr>
-              <w:cnfStyle w:val="000000000000" w:firstRow="0" w:lastRow="0" w:firstColumn="0" w:lastColumn="0" w:oddVBand="0" w:evenVBand="0" w:oddHBand="0" w:evenHBand="0" w:firstRowFirstColumn="0" w:firstRowLastColumn="0" w:lastRowFirstColumn="0" w:lastRowLastColumn="0"/>
+              <w:cnfStyle w:val="000000000000"/>
               <w:rPr>
                 <w:color w:val="70AD47" w:themeColor="accent6"/>
               </w:rPr>
@@ -7765,7 +7765,7 @@
           </w:tcPr>
           <w:p>
             <w:pPr>
-              <w:cnfStyle w:val="000000000000" w:firstRow="0" w:lastRow="0" w:firstColumn="0" w:lastColumn="0" w:oddVBand="0" w:evenVBand="0" w:oddHBand="0" w:evenHBand="0" w:firstRowFirstColumn="0" w:firstRowLastColumn="0" w:lastRowFirstColumn="0" w:lastRowLastColumn="0"/>
+              <w:cnfStyle w:val="000000000000"/>
               <w:rPr>
                 <w:color w:val="70AD47" w:themeColor="accent6"/>
               </w:rPr>
@@ -7784,7 +7784,7 @@
           </w:tcPr>
           <w:p>
             <w:pPr>
-              <w:cnfStyle w:val="000000000000" w:firstRow="0" w:lastRow="0" w:firstColumn="0" w:lastColumn="0" w:oddVBand="0" w:evenVBand="0" w:oddHBand="0" w:evenHBand="0" w:firstRowFirstColumn="0" w:firstRowLastColumn="0" w:lastRowFirstColumn="0" w:lastRowLastColumn="0"/>
+              <w:cnfStyle w:val="000000000000"/>
               <w:rPr>
                 <w:color w:val="70AD47" w:themeColor="accent6"/>
               </w:rPr>
@@ -7806,12 +7806,12 @@
       </w:tr>
       <w:tr>
         <w:trPr>
-          <w:cnfStyle w:val="000000100000" w:firstRow="0" w:lastRow="0" w:firstColumn="0" w:lastColumn="0" w:oddVBand="0" w:evenVBand="0" w:oddHBand="1" w:evenHBand="0" w:firstRowFirstColumn="0" w:firstRowLastColumn="0" w:lastRowFirstColumn="0" w:lastRowLastColumn="0"/>
+          <w:cnfStyle w:val="000000100000"/>
           <w:trHeight w:val="306"/>
         </w:trPr>
         <w:tc>
           <w:tcPr>
-            <w:cnfStyle w:val="001000000000" w:firstRow="0" w:lastRow="0" w:firstColumn="1" w:lastColumn="0" w:oddVBand="0" w:evenVBand="0" w:oddHBand="0" w:evenHBand="0" w:firstRowFirstColumn="0" w:firstRowLastColumn="0" w:lastRowFirstColumn="0" w:lastRowLastColumn="0"/>
+            <w:cnfStyle w:val="001000000000"/>
             <w:tcW w:w="2418" w:type="dxa"/>
           </w:tcPr>
           <w:p>
@@ -7852,7 +7852,7 @@
           </w:tcPr>
           <w:p>
             <w:pPr>
-              <w:cnfStyle w:val="000000100000" w:firstRow="0" w:lastRow="0" w:firstColumn="0" w:lastColumn="0" w:oddVBand="0" w:evenVBand="0" w:oddHBand="1" w:evenHBand="0" w:firstRowFirstColumn="0" w:firstRowLastColumn="0" w:lastRowFirstColumn="0" w:lastRowLastColumn="0"/>
+              <w:cnfStyle w:val="000000100000"/>
               <w:rPr>
                 <w:color w:val="70AD47" w:themeColor="accent6"/>
               </w:rPr>
@@ -7871,7 +7871,7 @@
           </w:tcPr>
           <w:p>
             <w:pPr>
-              <w:cnfStyle w:val="000000100000" w:firstRow="0" w:lastRow="0" w:firstColumn="0" w:lastColumn="0" w:oddVBand="0" w:evenVBand="0" w:oddHBand="1" w:evenHBand="0" w:firstRowFirstColumn="0" w:firstRowLastColumn="0" w:lastRowFirstColumn="0" w:lastRowLastColumn="0"/>
+              <w:cnfStyle w:val="000000100000"/>
               <w:rPr>
                 <w:color w:val="70AD47" w:themeColor="accent6"/>
               </w:rPr>
@@ -7890,7 +7890,7 @@
           </w:tcPr>
           <w:p>
             <w:pPr>
-              <w:cnfStyle w:val="000000100000" w:firstRow="0" w:lastRow="0" w:firstColumn="0" w:lastColumn="0" w:oddVBand="0" w:evenVBand="0" w:oddHBand="1" w:evenHBand="0" w:firstRowFirstColumn="0" w:firstRowLastColumn="0" w:lastRowFirstColumn="0" w:lastRowLastColumn="0"/>
+              <w:cnfStyle w:val="000000100000"/>
               <w:rPr>
                 <w:color w:val="70AD47" w:themeColor="accent6"/>
               </w:rPr>
@@ -7919,7 +7919,7 @@
       <w:tr>
         <w:tc>
           <w:tcPr>
-            <w:cnfStyle w:val="001000000000" w:firstRow="0" w:lastRow="0" w:firstColumn="1" w:lastColumn="0" w:oddVBand="0" w:evenVBand="0" w:oddHBand="0" w:evenHBand="0" w:firstRowFirstColumn="0" w:firstRowLastColumn="0" w:lastRowFirstColumn="0" w:lastRowLastColumn="0"/>
+            <w:cnfStyle w:val="001000000000"/>
             <w:tcW w:w="2418" w:type="dxa"/>
           </w:tcPr>
           <w:p>
@@ -7939,7 +7939,7 @@
           </w:tcPr>
           <w:p>
             <w:pPr>
-              <w:cnfStyle w:val="000000000000" w:firstRow="0" w:lastRow="0" w:firstColumn="0" w:lastColumn="0" w:oddVBand="0" w:evenVBand="0" w:oddHBand="0" w:evenHBand="0" w:firstRowFirstColumn="0" w:firstRowLastColumn="0" w:lastRowFirstColumn="0" w:lastRowLastColumn="0"/>
+              <w:cnfStyle w:val="000000000000"/>
             </w:pPr>
           </w:p>
         </w:tc>
@@ -7949,7 +7949,7 @@
           </w:tcPr>
           <w:p>
             <w:pPr>
-              <w:cnfStyle w:val="000000000000" w:firstRow="0" w:lastRow="0" w:firstColumn="0" w:lastColumn="0" w:oddVBand="0" w:evenVBand="0" w:oddHBand="0" w:evenHBand="0" w:firstRowFirstColumn="0" w:firstRowLastColumn="0" w:lastRowFirstColumn="0" w:lastRowLastColumn="0"/>
+              <w:cnfStyle w:val="000000000000"/>
             </w:pPr>
           </w:p>
         </w:tc>
@@ -7959,18 +7959,18 @@
           </w:tcPr>
           <w:p>
             <w:pPr>
-              <w:cnfStyle w:val="000000000000" w:firstRow="0" w:lastRow="0" w:firstColumn="0" w:lastColumn="0" w:oddVBand="0" w:evenVBand="0" w:oddHBand="0" w:evenHBand="0" w:firstRowFirstColumn="0" w:firstRowLastColumn="0" w:lastRowFirstColumn="0" w:lastRowLastColumn="0"/>
+              <w:cnfStyle w:val="000000000000"/>
             </w:pPr>
           </w:p>
         </w:tc>
       </w:tr>
       <w:tr>
         <w:trPr>
-          <w:cnfStyle w:val="000000100000" w:firstRow="0" w:lastRow="0" w:firstColumn="0" w:lastColumn="0" w:oddVBand="0" w:evenVBand="0" w:oddHBand="1" w:evenHBand="0" w:firstRowFirstColumn="0" w:firstRowLastColumn="0" w:lastRowFirstColumn="0" w:lastRowLastColumn="0"/>
+          <w:cnfStyle w:val="000000100000"/>
         </w:trPr>
         <w:tc>
           <w:tcPr>
-            <w:cnfStyle w:val="001000000000" w:firstRow="0" w:lastRow="0" w:firstColumn="1" w:lastColumn="0" w:oddVBand="0" w:evenVBand="0" w:oddHBand="0" w:evenHBand="0" w:firstRowFirstColumn="0" w:firstRowLastColumn="0" w:lastRowFirstColumn="0" w:lastRowLastColumn="0"/>
+            <w:cnfStyle w:val="001000000000"/>
             <w:tcW w:w="2418" w:type="dxa"/>
           </w:tcPr>
           <w:p>
@@ -8007,7 +8007,7 @@
           </w:tcPr>
           <w:p>
             <w:pPr>
-              <w:cnfStyle w:val="000000100000" w:firstRow="0" w:lastRow="0" w:firstColumn="0" w:lastColumn="0" w:oddVBand="0" w:evenVBand="0" w:oddHBand="1" w:evenHBand="0" w:firstRowFirstColumn="0" w:firstRowLastColumn="0" w:lastRowFirstColumn="0" w:lastRowLastColumn="0"/>
+              <w:cnfStyle w:val="000000100000"/>
               <w:rPr>
                 <w:color w:val="70AD47" w:themeColor="accent6"/>
               </w:rPr>
@@ -8026,7 +8026,7 @@
           </w:tcPr>
           <w:p>
             <w:pPr>
-              <w:cnfStyle w:val="000000100000" w:firstRow="0" w:lastRow="0" w:firstColumn="0" w:lastColumn="0" w:oddVBand="0" w:evenVBand="0" w:oddHBand="1" w:evenHBand="0" w:firstRowFirstColumn="0" w:firstRowLastColumn="0" w:lastRowFirstColumn="0" w:lastRowLastColumn="0"/>
+              <w:cnfStyle w:val="000000100000"/>
               <w:rPr>
                 <w:color w:val="70AD47" w:themeColor="accent6"/>
               </w:rPr>
@@ -8045,7 +8045,7 @@
           </w:tcPr>
           <w:p>
             <w:pPr>
-              <w:cnfStyle w:val="000000100000" w:firstRow="0" w:lastRow="0" w:firstColumn="0" w:lastColumn="0" w:oddVBand="0" w:evenVBand="0" w:oddHBand="1" w:evenHBand="0" w:firstRowFirstColumn="0" w:firstRowLastColumn="0" w:lastRowFirstColumn="0" w:lastRowLastColumn="0"/>
+              <w:cnfStyle w:val="000000100000"/>
               <w:rPr>
                 <w:color w:val="70AD47" w:themeColor="accent6"/>
               </w:rPr>
@@ -8062,7 +8062,7 @@
       <w:tr>
         <w:tc>
           <w:tcPr>
-            <w:cnfStyle w:val="001000000000" w:firstRow="0" w:lastRow="0" w:firstColumn="1" w:lastColumn="0" w:oddVBand="0" w:evenVBand="0" w:oddHBand="0" w:evenHBand="0" w:firstRowFirstColumn="0" w:firstRowLastColumn="0" w:lastRowFirstColumn="0" w:lastRowLastColumn="0"/>
+            <w:cnfStyle w:val="001000000000"/>
             <w:tcW w:w="2418" w:type="dxa"/>
           </w:tcPr>
           <w:p>
@@ -8099,7 +8099,7 @@
           </w:tcPr>
           <w:p>
             <w:pPr>
-              <w:cnfStyle w:val="000000000000" w:firstRow="0" w:lastRow="0" w:firstColumn="0" w:lastColumn="0" w:oddVBand="0" w:evenVBand="0" w:oddHBand="0" w:evenHBand="0" w:firstRowFirstColumn="0" w:firstRowLastColumn="0" w:lastRowFirstColumn="0" w:lastRowLastColumn="0"/>
+              <w:cnfStyle w:val="000000000000"/>
               <w:rPr>
                 <w:color w:val="70AD47" w:themeColor="accent6"/>
               </w:rPr>
@@ -8118,7 +8118,7 @@
           </w:tcPr>
           <w:p>
             <w:pPr>
-              <w:cnfStyle w:val="000000000000" w:firstRow="0" w:lastRow="0" w:firstColumn="0" w:lastColumn="0" w:oddVBand="0" w:evenVBand="0" w:oddHBand="0" w:evenHBand="0" w:firstRowFirstColumn="0" w:firstRowLastColumn="0" w:lastRowFirstColumn="0" w:lastRowLastColumn="0"/>
+              <w:cnfStyle w:val="000000000000"/>
               <w:rPr>
                 <w:color w:val="70AD47" w:themeColor="accent6"/>
               </w:rPr>
@@ -8137,7 +8137,7 @@
           </w:tcPr>
           <w:p>
             <w:pPr>
-              <w:cnfStyle w:val="000000000000" w:firstRow="0" w:lastRow="0" w:firstColumn="0" w:lastColumn="0" w:oddVBand="0" w:evenVBand="0" w:oddHBand="0" w:evenHBand="0" w:firstRowFirstColumn="0" w:firstRowLastColumn="0" w:lastRowFirstColumn="0" w:lastRowLastColumn="0"/>
+              <w:cnfStyle w:val="000000000000"/>
               <w:rPr>
                 <w:color w:val="70AD47" w:themeColor="accent6"/>
               </w:rPr>
@@ -8153,11 +8153,11 @@
       </w:tr>
       <w:tr>
         <w:trPr>
-          <w:cnfStyle w:val="000000100000" w:firstRow="0" w:lastRow="0" w:firstColumn="0" w:lastColumn="0" w:oddVBand="0" w:evenVBand="0" w:oddHBand="1" w:evenHBand="0" w:firstRowFirstColumn="0" w:firstRowLastColumn="0" w:lastRowFirstColumn="0" w:lastRowLastColumn="0"/>
+          <w:cnfStyle w:val="000000100000"/>
         </w:trPr>
         <w:tc>
           <w:tcPr>
-            <w:cnfStyle w:val="001000000000" w:firstRow="0" w:lastRow="0" w:firstColumn="1" w:lastColumn="0" w:oddVBand="0" w:evenVBand="0" w:oddHBand="0" w:evenHBand="0" w:firstRowFirstColumn="0" w:firstRowLastColumn="0" w:lastRowFirstColumn="0" w:lastRowLastColumn="0"/>
+            <w:cnfStyle w:val="001000000000"/>
             <w:tcW w:w="2418" w:type="dxa"/>
           </w:tcPr>
           <w:p>
@@ -8217,7 +8217,7 @@
           </w:tcPr>
           <w:p>
             <w:pPr>
-              <w:cnfStyle w:val="000000100000" w:firstRow="0" w:lastRow="0" w:firstColumn="0" w:lastColumn="0" w:oddVBand="0" w:evenVBand="0" w:oddHBand="1" w:evenHBand="0" w:firstRowFirstColumn="0" w:firstRowLastColumn="0" w:lastRowFirstColumn="0" w:lastRowLastColumn="0"/>
+              <w:cnfStyle w:val="000000100000"/>
               <w:rPr>
                 <w:color w:val="70AD47" w:themeColor="accent6"/>
               </w:rPr>
@@ -8236,7 +8236,7 @@
           </w:tcPr>
           <w:p>
             <w:pPr>
-              <w:cnfStyle w:val="000000100000" w:firstRow="0" w:lastRow="0" w:firstColumn="0" w:lastColumn="0" w:oddVBand="0" w:evenVBand="0" w:oddHBand="1" w:evenHBand="0" w:firstRowFirstColumn="0" w:firstRowLastColumn="0" w:lastRowFirstColumn="0" w:lastRowLastColumn="0"/>
+              <w:cnfStyle w:val="000000100000"/>
               <w:rPr>
                 <w:color w:val="70AD47" w:themeColor="accent6"/>
               </w:rPr>
@@ -8255,7 +8255,7 @@
           </w:tcPr>
           <w:p>
             <w:pPr>
-              <w:cnfStyle w:val="000000100000" w:firstRow="0" w:lastRow="0" w:firstColumn="0" w:lastColumn="0" w:oddVBand="0" w:evenVBand="0" w:oddHBand="1" w:evenHBand="0" w:firstRowFirstColumn="0" w:firstRowLastColumn="0" w:lastRowFirstColumn="0" w:lastRowLastColumn="0"/>
+              <w:cnfStyle w:val="000000100000"/>
               <w:rPr>
                 <w:color w:val="70AD47" w:themeColor="accent6"/>
               </w:rPr>
@@ -8290,7 +8290,7 @@
       <w:tr>
         <w:tc>
           <w:tcPr>
-            <w:cnfStyle w:val="001000000000" w:firstRow="0" w:lastRow="0" w:firstColumn="1" w:lastColumn="0" w:oddVBand="0" w:evenVBand="0" w:oddHBand="0" w:evenHBand="0" w:firstRowFirstColumn="0" w:firstRowLastColumn="0" w:lastRowFirstColumn="0" w:lastRowLastColumn="0"/>
+            <w:cnfStyle w:val="001000000000"/>
             <w:tcW w:w="2418" w:type="dxa"/>
           </w:tcPr>
           <w:p>
@@ -8350,7 +8350,7 @@
           </w:tcPr>
           <w:p>
             <w:pPr>
-              <w:cnfStyle w:val="000000000000" w:firstRow="0" w:lastRow="0" w:firstColumn="0" w:lastColumn="0" w:oddVBand="0" w:evenVBand="0" w:oddHBand="0" w:evenHBand="0" w:firstRowFirstColumn="0" w:firstRowLastColumn="0" w:lastRowFirstColumn="0" w:lastRowLastColumn="0"/>
+              <w:cnfStyle w:val="000000000000"/>
               <w:rPr>
                 <w:color w:val="70AD47" w:themeColor="accent6"/>
               </w:rPr>
@@ -8369,7 +8369,7 @@
           </w:tcPr>
           <w:p>
             <w:pPr>
-              <w:cnfStyle w:val="000000000000" w:firstRow="0" w:lastRow="0" w:firstColumn="0" w:lastColumn="0" w:oddVBand="0" w:evenVBand="0" w:oddHBand="0" w:evenHBand="0" w:firstRowFirstColumn="0" w:firstRowLastColumn="0" w:lastRowFirstColumn="0" w:lastRowLastColumn="0"/>
+              <w:cnfStyle w:val="000000000000"/>
               <w:rPr>
                 <w:color w:val="70AD47" w:themeColor="accent6"/>
               </w:rPr>
@@ -8388,7 +8388,7 @@
           </w:tcPr>
           <w:p>
             <w:pPr>
-              <w:cnfStyle w:val="000000000000" w:firstRow="0" w:lastRow="0" w:firstColumn="0" w:lastColumn="0" w:oddVBand="0" w:evenVBand="0" w:oddHBand="0" w:evenHBand="0" w:firstRowFirstColumn="0" w:firstRowLastColumn="0" w:lastRowFirstColumn="0" w:lastRowLastColumn="0"/>
+              <w:cnfStyle w:val="000000000000"/>
               <w:rPr>
                 <w:color w:val="70AD47" w:themeColor="accent6"/>
               </w:rPr>
@@ -8434,11 +8434,11 @@
       </w:tr>
       <w:tr>
         <w:trPr>
-          <w:cnfStyle w:val="000000100000" w:firstRow="0" w:lastRow="0" w:firstColumn="0" w:lastColumn="0" w:oddVBand="0" w:evenVBand="0" w:oddHBand="1" w:evenHBand="0" w:firstRowFirstColumn="0" w:firstRowLastColumn="0" w:lastRowFirstColumn="0" w:lastRowLastColumn="0"/>
+          <w:cnfStyle w:val="000000100000"/>
         </w:trPr>
         <w:tc>
           <w:tcPr>
-            <w:cnfStyle w:val="001000000000" w:firstRow="0" w:lastRow="0" w:firstColumn="1" w:lastColumn="0" w:oddVBand="0" w:evenVBand="0" w:oddHBand="0" w:evenHBand="0" w:firstRowFirstColumn="0" w:firstRowLastColumn="0" w:lastRowFirstColumn="0" w:lastRowLastColumn="0"/>
+            <w:cnfStyle w:val="001000000000"/>
             <w:tcW w:w="2418" w:type="dxa"/>
           </w:tcPr>
           <w:p>
@@ -8498,7 +8498,7 @@
           </w:tcPr>
           <w:p>
             <w:pPr>
-              <w:cnfStyle w:val="000000100000" w:firstRow="0" w:lastRow="0" w:firstColumn="0" w:lastColumn="0" w:oddVBand="0" w:evenVBand="0" w:oddHBand="1" w:evenHBand="0" w:firstRowFirstColumn="0" w:firstRowLastColumn="0" w:lastRowFirstColumn="0" w:lastRowLastColumn="0"/>
+              <w:cnfStyle w:val="000000100000"/>
               <w:rPr>
                 <w:color w:val="70AD47" w:themeColor="accent6"/>
               </w:rPr>
@@ -8517,7 +8517,7 @@
           </w:tcPr>
           <w:p>
             <w:pPr>
-              <w:cnfStyle w:val="000000100000" w:firstRow="0" w:lastRow="0" w:firstColumn="0" w:lastColumn="0" w:oddVBand="0" w:evenVBand="0" w:oddHBand="1" w:evenHBand="0" w:firstRowFirstColumn="0" w:firstRowLastColumn="0" w:lastRowFirstColumn="0" w:lastRowLastColumn="0"/>
+              <w:cnfStyle w:val="000000100000"/>
               <w:rPr>
                 <w:color w:val="70AD47" w:themeColor="accent6"/>
               </w:rPr>
@@ -8536,7 +8536,7 @@
           </w:tcPr>
           <w:p>
             <w:pPr>
-              <w:cnfStyle w:val="000000100000" w:firstRow="0" w:lastRow="0" w:firstColumn="0" w:lastColumn="0" w:oddVBand="0" w:evenVBand="0" w:oddHBand="1" w:evenHBand="0" w:firstRowFirstColumn="0" w:firstRowLastColumn="0" w:lastRowFirstColumn="0" w:lastRowLastColumn="0"/>
+              <w:cnfStyle w:val="000000100000"/>
               <w:rPr>
                 <w:color w:val="70AD47" w:themeColor="accent6"/>
               </w:rPr>
@@ -8580,7 +8580,7 @@
         </w:trPr>
         <w:tc>
           <w:tcPr>
-            <w:cnfStyle w:val="001000000000" w:firstRow="0" w:lastRow="0" w:firstColumn="1" w:lastColumn="0" w:oddVBand="0" w:evenVBand="0" w:oddHBand="0" w:evenHBand="0" w:firstRowFirstColumn="0" w:firstRowLastColumn="0" w:lastRowFirstColumn="0" w:lastRowLastColumn="0"/>
+            <w:cnfStyle w:val="001000000000"/>
             <w:tcW w:w="2418" w:type="dxa"/>
           </w:tcPr>
           <w:p>
@@ -8597,7 +8597,7 @@
           </w:tcPr>
           <w:p>
             <w:pPr>
-              <w:cnfStyle w:val="000000000000" w:firstRow="0" w:lastRow="0" w:firstColumn="0" w:lastColumn="0" w:oddVBand="0" w:evenVBand="0" w:oddHBand="0" w:evenHBand="0" w:firstRowFirstColumn="0" w:firstRowLastColumn="0" w:lastRowFirstColumn="0" w:lastRowLastColumn="0"/>
+              <w:cnfStyle w:val="000000000000"/>
             </w:pPr>
           </w:p>
         </w:tc>
@@ -8607,7 +8607,7 @@
           </w:tcPr>
           <w:p>
             <w:pPr>
-              <w:cnfStyle w:val="000000000000" w:firstRow="0" w:lastRow="0" w:firstColumn="0" w:lastColumn="0" w:oddVBand="0" w:evenVBand="0" w:oddHBand="0" w:evenHBand="0" w:firstRowFirstColumn="0" w:firstRowLastColumn="0" w:lastRowFirstColumn="0" w:lastRowLastColumn="0"/>
+              <w:cnfStyle w:val="000000000000"/>
             </w:pPr>
           </w:p>
         </w:tc>
@@ -8617,19 +8617,19 @@
           </w:tcPr>
           <w:p>
             <w:pPr>
-              <w:cnfStyle w:val="000000000000" w:firstRow="0" w:lastRow="0" w:firstColumn="0" w:lastColumn="0" w:oddVBand="0" w:evenVBand="0" w:oddHBand="0" w:evenHBand="0" w:firstRowFirstColumn="0" w:firstRowLastColumn="0" w:lastRowFirstColumn="0" w:lastRowLastColumn="0"/>
+              <w:cnfStyle w:val="000000000000"/>
             </w:pPr>
           </w:p>
         </w:tc>
       </w:tr>
       <w:tr>
         <w:trPr>
-          <w:cnfStyle w:val="000000100000" w:firstRow="0" w:lastRow="0" w:firstColumn="0" w:lastColumn="0" w:oddVBand="0" w:evenVBand="0" w:oddHBand="1" w:evenHBand="0" w:firstRowFirstColumn="0" w:firstRowLastColumn="0" w:lastRowFirstColumn="0" w:lastRowLastColumn="0"/>
+          <w:cnfStyle w:val="000000100000"/>
           <w:trHeight w:val="292"/>
         </w:trPr>
         <w:tc>
           <w:tcPr>
-            <w:cnfStyle w:val="001000000000" w:firstRow="0" w:lastRow="0" w:firstColumn="1" w:lastColumn="0" w:oddVBand="0" w:evenVBand="0" w:oddHBand="0" w:evenHBand="0" w:firstRowFirstColumn="0" w:firstRowLastColumn="0" w:lastRowFirstColumn="0" w:lastRowLastColumn="0"/>
+            <w:cnfStyle w:val="001000000000"/>
             <w:tcW w:w="2418" w:type="dxa"/>
           </w:tcPr>
           <w:p>
@@ -8663,7 +8663,7 @@
           </w:tcPr>
           <w:p>
             <w:pPr>
-              <w:cnfStyle w:val="000000100000" w:firstRow="0" w:lastRow="0" w:firstColumn="0" w:lastColumn="0" w:oddVBand="0" w:evenVBand="0" w:oddHBand="1" w:evenHBand="0" w:firstRowFirstColumn="0" w:firstRowLastColumn="0" w:lastRowFirstColumn="0" w:lastRowLastColumn="0"/>
+              <w:cnfStyle w:val="000000100000"/>
               <w:rPr>
                 <w:color w:val="70AD47" w:themeColor="accent6"/>
               </w:rPr>
@@ -8682,7 +8682,7 @@
           </w:tcPr>
           <w:p>
             <w:pPr>
-              <w:cnfStyle w:val="000000100000" w:firstRow="0" w:lastRow="0" w:firstColumn="0" w:lastColumn="0" w:oddVBand="0" w:evenVBand="0" w:oddHBand="1" w:evenHBand="0" w:firstRowFirstColumn="0" w:firstRowLastColumn="0" w:lastRowFirstColumn="0" w:lastRowLastColumn="0"/>
+              <w:cnfStyle w:val="000000100000"/>
               <w:rPr>
                 <w:color w:val="70AD47" w:themeColor="accent6"/>
               </w:rPr>
@@ -8701,7 +8701,7 @@
           </w:tcPr>
           <w:p>
             <w:pPr>
-              <w:cnfStyle w:val="000000100000" w:firstRow="0" w:lastRow="0" w:firstColumn="0" w:lastColumn="0" w:oddVBand="0" w:evenVBand="0" w:oddHBand="1" w:evenHBand="0" w:firstRowFirstColumn="0" w:firstRowLastColumn="0" w:lastRowFirstColumn="0" w:lastRowLastColumn="0"/>
+              <w:cnfStyle w:val="000000100000"/>
               <w:rPr>
                 <w:color w:val="70AD47" w:themeColor="accent6"/>
               </w:rPr>
@@ -8718,7 +8718,7 @@
       <w:tr>
         <w:tc>
           <w:tcPr>
-            <w:cnfStyle w:val="001000000000" w:firstRow="0" w:lastRow="0" w:firstColumn="1" w:lastColumn="0" w:oddVBand="0" w:evenVBand="0" w:oddHBand="0" w:evenHBand="0" w:firstRowFirstColumn="0" w:firstRowLastColumn="0" w:lastRowFirstColumn="0" w:lastRowLastColumn="0"/>
+            <w:cnfStyle w:val="001000000000"/>
             <w:tcW w:w="2418" w:type="dxa"/>
           </w:tcPr>
           <w:p>
@@ -8752,7 +8752,7 @@
           </w:tcPr>
           <w:p>
             <w:pPr>
-              <w:cnfStyle w:val="000000000000" w:firstRow="0" w:lastRow="0" w:firstColumn="0" w:lastColumn="0" w:oddVBand="0" w:evenVBand="0" w:oddHBand="0" w:evenHBand="0" w:firstRowFirstColumn="0" w:firstRowLastColumn="0" w:lastRowFirstColumn="0" w:lastRowLastColumn="0"/>
+              <w:cnfStyle w:val="000000000000"/>
               <w:rPr>
                 <w:color w:val="70AD47" w:themeColor="accent6"/>
               </w:rPr>
@@ -8771,7 +8771,7 @@
           </w:tcPr>
           <w:p>
             <w:pPr>
-              <w:cnfStyle w:val="000000000000" w:firstRow="0" w:lastRow="0" w:firstColumn="0" w:lastColumn="0" w:oddVBand="0" w:evenVBand="0" w:oddHBand="0" w:evenHBand="0" w:firstRowFirstColumn="0" w:firstRowLastColumn="0" w:lastRowFirstColumn="0" w:lastRowLastColumn="0"/>
+              <w:cnfStyle w:val="000000000000"/>
               <w:rPr>
                 <w:color w:val="70AD47" w:themeColor="accent6"/>
               </w:rPr>
@@ -8790,7 +8790,7 @@
           </w:tcPr>
           <w:p>
             <w:pPr>
-              <w:cnfStyle w:val="000000000000" w:firstRow="0" w:lastRow="0" w:firstColumn="0" w:lastColumn="0" w:oddVBand="0" w:evenVBand="0" w:oddHBand="0" w:evenHBand="0" w:firstRowFirstColumn="0" w:firstRowLastColumn="0" w:lastRowFirstColumn="0" w:lastRowLastColumn="0"/>
+              <w:cnfStyle w:val="000000000000"/>
               <w:rPr>
                 <w:color w:val="70AD47" w:themeColor="accent6"/>
               </w:rPr>
@@ -8806,12 +8806,12 @@
       </w:tr>
       <w:tr>
         <w:trPr>
-          <w:cnfStyle w:val="000000100000" w:firstRow="0" w:lastRow="0" w:firstColumn="0" w:lastColumn="0" w:oddVBand="0" w:evenVBand="0" w:oddHBand="1" w:evenHBand="0" w:firstRowFirstColumn="0" w:firstRowLastColumn="0" w:lastRowFirstColumn="0" w:lastRowLastColumn="0"/>
+          <w:cnfStyle w:val="000000100000"/>
           <w:trHeight w:val="306"/>
         </w:trPr>
         <w:tc>
           <w:tcPr>
-            <w:cnfStyle w:val="001000000000" w:firstRow="0" w:lastRow="0" w:firstColumn="1" w:lastColumn="0" w:oddVBand="0" w:evenVBand="0" w:oddHBand="0" w:evenHBand="0" w:firstRowFirstColumn="0" w:firstRowLastColumn="0" w:lastRowFirstColumn="0" w:lastRowLastColumn="0"/>
+            <w:cnfStyle w:val="001000000000"/>
             <w:tcW w:w="2418" w:type="dxa"/>
           </w:tcPr>
           <w:p>
@@ -8868,7 +8868,7 @@
           </w:tcPr>
           <w:p>
             <w:pPr>
-              <w:cnfStyle w:val="000000100000" w:firstRow="0" w:lastRow="0" w:firstColumn="0" w:lastColumn="0" w:oddVBand="0" w:evenVBand="0" w:oddHBand="1" w:evenHBand="0" w:firstRowFirstColumn="0" w:firstRowLastColumn="0" w:lastRowFirstColumn="0" w:lastRowLastColumn="0"/>
+              <w:cnfStyle w:val="000000100000"/>
               <w:rPr>
                 <w:color w:val="70AD47" w:themeColor="accent6"/>
               </w:rPr>
@@ -8887,7 +8887,7 @@
           </w:tcPr>
           <w:p>
             <w:pPr>
-              <w:cnfStyle w:val="000000100000" w:firstRow="0" w:lastRow="0" w:firstColumn="0" w:lastColumn="0" w:oddVBand="0" w:evenVBand="0" w:oddHBand="1" w:evenHBand="0" w:firstRowFirstColumn="0" w:firstRowLastColumn="0" w:lastRowFirstColumn="0" w:lastRowLastColumn="0"/>
+              <w:cnfStyle w:val="000000100000"/>
               <w:rPr>
                 <w:color w:val="70AD47" w:themeColor="accent6"/>
               </w:rPr>
@@ -8912,7 +8912,7 @@
           </w:tcPr>
           <w:p>
             <w:pPr>
-              <w:cnfStyle w:val="000000100000" w:firstRow="0" w:lastRow="0" w:firstColumn="0" w:lastColumn="0" w:oddVBand="0" w:evenVBand="0" w:oddHBand="1" w:evenHBand="0" w:firstRowFirstColumn="0" w:firstRowLastColumn="0" w:lastRowFirstColumn="0" w:lastRowLastColumn="0"/>
+              <w:cnfStyle w:val="000000100000"/>
               <w:rPr>
                 <w:color w:val="70AD47" w:themeColor="accent6"/>
               </w:rPr>
@@ -8947,7 +8947,7 @@
       <w:tr>
         <w:tc>
           <w:tcPr>
-            <w:cnfStyle w:val="001000000000" w:firstRow="0" w:lastRow="0" w:firstColumn="1" w:lastColumn="0" w:oddVBand="0" w:evenVBand="0" w:oddHBand="0" w:evenHBand="0" w:firstRowFirstColumn="0" w:firstRowLastColumn="0" w:lastRowFirstColumn="0" w:lastRowLastColumn="0"/>
+            <w:cnfStyle w:val="001000000000"/>
             <w:tcW w:w="2418" w:type="dxa"/>
           </w:tcPr>
           <w:p>
@@ -9004,7 +9004,7 @@
           </w:tcPr>
           <w:p>
             <w:pPr>
-              <w:cnfStyle w:val="000000000000" w:firstRow="0" w:lastRow="0" w:firstColumn="0" w:lastColumn="0" w:oddVBand="0" w:evenVBand="0" w:oddHBand="0" w:evenHBand="0" w:firstRowFirstColumn="0" w:firstRowLastColumn="0" w:lastRowFirstColumn="0" w:lastRowLastColumn="0"/>
+              <w:cnfStyle w:val="000000000000"/>
               <w:rPr>
                 <w:color w:val="70AD47" w:themeColor="accent6"/>
               </w:rPr>
@@ -9023,7 +9023,7 @@
           </w:tcPr>
           <w:p>
             <w:pPr>
-              <w:cnfStyle w:val="000000000000" w:firstRow="0" w:lastRow="0" w:firstColumn="0" w:lastColumn="0" w:oddVBand="0" w:evenVBand="0" w:oddHBand="0" w:evenHBand="0" w:firstRowFirstColumn="0" w:firstRowLastColumn="0" w:lastRowFirstColumn="0" w:lastRowLastColumn="0"/>
+              <w:cnfStyle w:val="000000000000"/>
               <w:rPr>
                 <w:color w:val="70AD47" w:themeColor="accent6"/>
               </w:rPr>
@@ -9042,7 +9042,7 @@
           </w:tcPr>
           <w:p>
             <w:pPr>
-              <w:cnfStyle w:val="000000000000" w:firstRow="0" w:lastRow="0" w:firstColumn="0" w:lastColumn="0" w:oddVBand="0" w:evenVBand="0" w:oddHBand="0" w:evenHBand="0" w:firstRowFirstColumn="0" w:firstRowLastColumn="0" w:lastRowFirstColumn="0" w:lastRowLastColumn="0"/>
+              <w:cnfStyle w:val="000000000000"/>
               <w:rPr>
                 <w:color w:val="70AD47" w:themeColor="accent6"/>
               </w:rPr>
@@ -9064,11 +9064,11 @@
       </w:tr>
       <w:tr>
         <w:trPr>
-          <w:cnfStyle w:val="000000100000" w:firstRow="0" w:lastRow="0" w:firstColumn="0" w:lastColumn="0" w:oddVBand="0" w:evenVBand="0" w:oddHBand="1" w:evenHBand="0" w:firstRowFirstColumn="0" w:firstRowLastColumn="0" w:lastRowFirstColumn="0" w:lastRowLastColumn="0"/>
+          <w:cnfStyle w:val="000000100000"/>
         </w:trPr>
         <w:tc>
           <w:tcPr>
-            <w:cnfStyle w:val="001000000000" w:firstRow="0" w:lastRow="0" w:firstColumn="1" w:lastColumn="0" w:oddVBand="0" w:evenVBand="0" w:oddHBand="0" w:evenHBand="0" w:firstRowFirstColumn="0" w:firstRowLastColumn="0" w:lastRowFirstColumn="0" w:lastRowLastColumn="0"/>
+            <w:cnfStyle w:val="001000000000"/>
             <w:tcW w:w="2418" w:type="dxa"/>
           </w:tcPr>
           <w:p/>
@@ -9079,7 +9079,7 @@
           </w:tcPr>
           <w:p>
             <w:pPr>
-              <w:cnfStyle w:val="000000100000" w:firstRow="0" w:lastRow="0" w:firstColumn="0" w:lastColumn="0" w:oddVBand="0" w:evenVBand="0" w:oddHBand="1" w:evenHBand="0" w:firstRowFirstColumn="0" w:firstRowLastColumn="0" w:lastRowFirstColumn="0" w:lastRowLastColumn="0"/>
+              <w:cnfStyle w:val="000000100000"/>
             </w:pPr>
           </w:p>
         </w:tc>
@@ -9089,7 +9089,7 @@
           </w:tcPr>
           <w:p>
             <w:pPr>
-              <w:cnfStyle w:val="000000100000" w:firstRow="0" w:lastRow="0" w:firstColumn="0" w:lastColumn="0" w:oddVBand="0" w:evenVBand="0" w:oddHBand="1" w:evenHBand="0" w:firstRowFirstColumn="0" w:firstRowLastColumn="0" w:lastRowFirstColumn="0" w:lastRowLastColumn="0"/>
+              <w:cnfStyle w:val="000000100000"/>
             </w:pPr>
           </w:p>
         </w:tc>
@@ -9099,7 +9099,7 @@
           </w:tcPr>
           <w:p>
             <w:pPr>
-              <w:cnfStyle w:val="000000100000" w:firstRow="0" w:lastRow="0" w:firstColumn="0" w:lastColumn="0" w:oddVBand="0" w:evenVBand="0" w:oddHBand="1" w:evenHBand="0" w:firstRowFirstColumn="0" w:firstRowLastColumn="0" w:lastRowFirstColumn="0" w:lastRowLastColumn="0"/>
+              <w:cnfStyle w:val="000000100000"/>
             </w:pPr>
           </w:p>
         </w:tc>
@@ -9107,7 +9107,7 @@
       <w:tr>
         <w:tc>
           <w:tcPr>
-            <w:cnfStyle w:val="001000000000" w:firstRow="0" w:lastRow="0" w:firstColumn="1" w:lastColumn="0" w:oddVBand="0" w:evenVBand="0" w:oddHBand="0" w:evenHBand="0" w:firstRowFirstColumn="0" w:firstRowLastColumn="0" w:lastRowFirstColumn="0" w:lastRowLastColumn="0"/>
+            <w:cnfStyle w:val="001000000000"/>
             <w:tcW w:w="2418" w:type="dxa"/>
           </w:tcPr>
           <w:p>
@@ -9138,7 +9138,7 @@
           </w:tcPr>
           <w:p>
             <w:pPr>
-              <w:cnfStyle w:val="000000000000" w:firstRow="0" w:lastRow="0" w:firstColumn="0" w:lastColumn="0" w:oddVBand="0" w:evenVBand="0" w:oddHBand="0" w:evenHBand="0" w:firstRowFirstColumn="0" w:firstRowLastColumn="0" w:lastRowFirstColumn="0" w:lastRowLastColumn="0"/>
+              <w:cnfStyle w:val="000000000000"/>
               <w:rPr>
                 <w:color w:val="70AD47" w:themeColor="accent6"/>
               </w:rPr>
@@ -9157,7 +9157,7 @@
           </w:tcPr>
           <w:p>
             <w:pPr>
-              <w:cnfStyle w:val="000000000000" w:firstRow="0" w:lastRow="0" w:firstColumn="0" w:lastColumn="0" w:oddVBand="0" w:evenVBand="0" w:oddHBand="0" w:evenHBand="0" w:firstRowFirstColumn="0" w:firstRowLastColumn="0" w:lastRowFirstColumn="0" w:lastRowLastColumn="0"/>
+              <w:cnfStyle w:val="000000000000"/>
               <w:rPr>
                 <w:color w:val="70AD47" w:themeColor="accent6"/>
               </w:rPr>
@@ -9176,7 +9176,7 @@
           </w:tcPr>
           <w:p>
             <w:pPr>
-              <w:cnfStyle w:val="000000000000" w:firstRow="0" w:lastRow="0" w:firstColumn="0" w:lastColumn="0" w:oddVBand="0" w:evenVBand="0" w:oddHBand="0" w:evenHBand="0" w:firstRowFirstColumn="0" w:firstRowLastColumn="0" w:lastRowFirstColumn="0" w:lastRowLastColumn="0"/>
+              <w:cnfStyle w:val="000000000000"/>
               <w:rPr>
                 <w:color w:val="70AD47" w:themeColor="accent6"/>
               </w:rPr>
@@ -9186,11 +9186,11 @@
       </w:tr>
       <w:tr>
         <w:trPr>
-          <w:cnfStyle w:val="000000100000" w:firstRow="0" w:lastRow="0" w:firstColumn="0" w:lastColumn="0" w:oddVBand="0" w:evenVBand="0" w:oddHBand="1" w:evenHBand="0" w:firstRowFirstColumn="0" w:firstRowLastColumn="0" w:lastRowFirstColumn="0" w:lastRowLastColumn="0"/>
+          <w:cnfStyle w:val="000000100000"/>
         </w:trPr>
         <w:tc>
           <w:tcPr>
-            <w:cnfStyle w:val="001000000000" w:firstRow="0" w:lastRow="0" w:firstColumn="1" w:lastColumn="0" w:oddVBand="0" w:evenVBand="0" w:oddHBand="0" w:evenHBand="0" w:firstRowFirstColumn="0" w:firstRowLastColumn="0" w:lastRowFirstColumn="0" w:lastRowLastColumn="0"/>
+            <w:cnfStyle w:val="001000000000"/>
             <w:tcW w:w="2418" w:type="dxa"/>
           </w:tcPr>
           <w:p>
@@ -9221,7 +9221,7 @@
           </w:tcPr>
           <w:p>
             <w:pPr>
-              <w:cnfStyle w:val="000000100000" w:firstRow="0" w:lastRow="0" w:firstColumn="0" w:lastColumn="0" w:oddVBand="0" w:evenVBand="0" w:oddHBand="1" w:evenHBand="0" w:firstRowFirstColumn="0" w:firstRowLastColumn="0" w:lastRowFirstColumn="0" w:lastRowLastColumn="0"/>
+              <w:cnfStyle w:val="000000100000"/>
               <w:rPr>
                 <w:color w:val="70AD47" w:themeColor="accent6"/>
               </w:rPr>
@@ -9240,7 +9240,7 @@
           </w:tcPr>
           <w:p>
             <w:pPr>
-              <w:cnfStyle w:val="000000100000" w:firstRow="0" w:lastRow="0" w:firstColumn="0" w:lastColumn="0" w:oddVBand="0" w:evenVBand="0" w:oddHBand="1" w:evenHBand="0" w:firstRowFirstColumn="0" w:firstRowLastColumn="0" w:lastRowFirstColumn="0" w:lastRowLastColumn="0"/>
+              <w:cnfStyle w:val="000000100000"/>
               <w:rPr>
                 <w:color w:val="70AD47" w:themeColor="accent6"/>
               </w:rPr>
@@ -9259,7 +9259,7 @@
           </w:tcPr>
           <w:p>
             <w:pPr>
-              <w:cnfStyle w:val="000000100000" w:firstRow="0" w:lastRow="0" w:firstColumn="0" w:lastColumn="0" w:oddVBand="0" w:evenVBand="0" w:oddHBand="1" w:evenHBand="0" w:firstRowFirstColumn="0" w:firstRowLastColumn="0" w:lastRowFirstColumn="0" w:lastRowLastColumn="0"/>
+              <w:cnfStyle w:val="000000100000"/>
               <w:rPr>
                 <w:color w:val="70AD47" w:themeColor="accent6"/>
               </w:rPr>
@@ -9270,7 +9270,7 @@
       <w:tr>
         <w:tc>
           <w:tcPr>
-            <w:cnfStyle w:val="001000000000" w:firstRow="0" w:lastRow="0" w:firstColumn="1" w:lastColumn="0" w:oddVBand="0" w:evenVBand="0" w:oddHBand="0" w:evenHBand="0" w:firstRowFirstColumn="0" w:firstRowLastColumn="0" w:lastRowFirstColumn="0" w:lastRowLastColumn="0"/>
+            <w:cnfStyle w:val="001000000000"/>
             <w:tcW w:w="2418" w:type="dxa"/>
           </w:tcPr>
           <w:p>
@@ -9287,7 +9287,7 @@
           </w:tcPr>
           <w:p>
             <w:pPr>
-              <w:cnfStyle w:val="000000000000" w:firstRow="0" w:lastRow="0" w:firstColumn="0" w:lastColumn="0" w:oddVBand="0" w:evenVBand="0" w:oddHBand="0" w:evenHBand="0" w:firstRowFirstColumn="0" w:firstRowLastColumn="0" w:lastRowFirstColumn="0" w:lastRowLastColumn="0"/>
+              <w:cnfStyle w:val="000000000000"/>
               <w:rPr>
                 <w:color w:val="FF0000"/>
               </w:rPr>
@@ -9300,7 +9300,7 @@
           </w:tcPr>
           <w:p>
             <w:pPr>
-              <w:cnfStyle w:val="000000000000" w:firstRow="0" w:lastRow="0" w:firstColumn="0" w:lastColumn="0" w:oddVBand="0" w:evenVBand="0" w:oddHBand="0" w:evenHBand="0" w:firstRowFirstColumn="0" w:firstRowLastColumn="0" w:lastRowFirstColumn="0" w:lastRowLastColumn="0"/>
+              <w:cnfStyle w:val="000000000000"/>
               <w:rPr>
                 <w:color w:val="FF0000"/>
               </w:rPr>
@@ -9313,7 +9313,7 @@
           </w:tcPr>
           <w:p>
             <w:pPr>
-              <w:cnfStyle w:val="000000000000" w:firstRow="0" w:lastRow="0" w:firstColumn="0" w:lastColumn="0" w:oddVBand="0" w:evenVBand="0" w:oddHBand="0" w:evenHBand="0" w:firstRowFirstColumn="0" w:firstRowLastColumn="0" w:lastRowFirstColumn="0" w:lastRowLastColumn="0"/>
+              <w:cnfStyle w:val="000000000000"/>
               <w:rPr>
                 <w:color w:val="FF0000"/>
               </w:rPr>
@@ -9323,11 +9323,11 @@
       </w:tr>
       <w:tr>
         <w:trPr>
-          <w:cnfStyle w:val="000000100000" w:firstRow="0" w:lastRow="0" w:firstColumn="0" w:lastColumn="0" w:oddVBand="0" w:evenVBand="0" w:oddHBand="1" w:evenHBand="0" w:firstRowFirstColumn="0" w:firstRowLastColumn="0" w:lastRowFirstColumn="0" w:lastRowLastColumn="0"/>
+          <w:cnfStyle w:val="000000100000"/>
         </w:trPr>
         <w:tc>
           <w:tcPr>
-            <w:cnfStyle w:val="001000000000" w:firstRow="0" w:lastRow="0" w:firstColumn="1" w:lastColumn="0" w:oddVBand="0" w:evenVBand="0" w:oddHBand="0" w:evenHBand="0" w:firstRowFirstColumn="0" w:firstRowLastColumn="0" w:lastRowFirstColumn="0" w:lastRowLastColumn="0"/>
+            <w:cnfStyle w:val="001000000000"/>
             <w:tcW w:w="2418" w:type="dxa"/>
           </w:tcPr>
           <w:p>
@@ -9350,7 +9350,7 @@
           </w:tcPr>
           <w:p>
             <w:pPr>
-              <w:cnfStyle w:val="000000100000" w:firstRow="0" w:lastRow="0" w:firstColumn="0" w:lastColumn="0" w:oddVBand="0" w:evenVBand="0" w:oddHBand="1" w:evenHBand="0" w:firstRowFirstColumn="0" w:firstRowLastColumn="0" w:lastRowFirstColumn="0" w:lastRowLastColumn="0"/>
+              <w:cnfStyle w:val="000000100000"/>
               <w:rPr>
                 <w:color w:val="FF0000"/>
               </w:rPr>
@@ -9369,7 +9369,7 @@
           </w:tcPr>
           <w:p>
             <w:pPr>
-              <w:cnfStyle w:val="000000100000" w:firstRow="0" w:lastRow="0" w:firstColumn="0" w:lastColumn="0" w:oddVBand="0" w:evenVBand="0" w:oddHBand="1" w:evenHBand="0" w:firstRowFirstColumn="0" w:firstRowLastColumn="0" w:lastRowFirstColumn="0" w:lastRowLastColumn="0"/>
+              <w:cnfStyle w:val="000000100000"/>
               <w:rPr>
                 <w:color w:val="FF0000"/>
               </w:rPr>
@@ -9388,7 +9388,7 @@
           </w:tcPr>
           <w:p>
             <w:pPr>
-              <w:cnfStyle w:val="000000100000" w:firstRow="0" w:lastRow="0" w:firstColumn="0" w:lastColumn="0" w:oddVBand="0" w:evenVBand="0" w:oddHBand="1" w:evenHBand="0" w:firstRowFirstColumn="0" w:firstRowLastColumn="0" w:lastRowFirstColumn="0" w:lastRowLastColumn="0"/>
+              <w:cnfStyle w:val="000000100000"/>
               <w:rPr>
                 <w:color w:val="FF0000"/>
               </w:rPr>
@@ -9399,7 +9399,7 @@
       <w:tr>
         <w:tc>
           <w:tcPr>
-            <w:cnfStyle w:val="001000000000" w:firstRow="0" w:lastRow="0" w:firstColumn="1" w:lastColumn="0" w:oddVBand="0" w:evenVBand="0" w:oddHBand="0" w:evenHBand="0" w:firstRowFirstColumn="0" w:firstRowLastColumn="0" w:lastRowFirstColumn="0" w:lastRowLastColumn="0"/>
+            <w:cnfStyle w:val="001000000000"/>
             <w:tcW w:w="2418" w:type="dxa"/>
           </w:tcPr>
           <w:p>
@@ -9456,7 +9456,7 @@
           </w:tcPr>
           <w:p>
             <w:pPr>
-              <w:cnfStyle w:val="000000000000" w:firstRow="0" w:lastRow="0" w:firstColumn="0" w:lastColumn="0" w:oddVBand="0" w:evenVBand="0" w:oddHBand="0" w:evenHBand="0" w:firstRowFirstColumn="0" w:firstRowLastColumn="0" w:lastRowFirstColumn="0" w:lastRowLastColumn="0"/>
+              <w:cnfStyle w:val="000000000000"/>
               <w:rPr>
                 <w:color w:val="FF0000"/>
               </w:rPr>
@@ -9475,7 +9475,7 @@
           </w:tcPr>
           <w:p>
             <w:pPr>
-              <w:cnfStyle w:val="000000000000" w:firstRow="0" w:lastRow="0" w:firstColumn="0" w:lastColumn="0" w:oddVBand="0" w:evenVBand="0" w:oddHBand="0" w:evenHBand="0" w:firstRowFirstColumn="0" w:firstRowLastColumn="0" w:lastRowFirstColumn="0" w:lastRowLastColumn="0"/>
+              <w:cnfStyle w:val="000000000000"/>
               <w:rPr>
                 <w:color w:val="FF0000"/>
               </w:rPr>
@@ -9494,7 +9494,7 @@
           </w:tcPr>
           <w:p>
             <w:pPr>
-              <w:cnfStyle w:val="000000000000" w:firstRow="0" w:lastRow="0" w:firstColumn="0" w:lastColumn="0" w:oddVBand="0" w:evenVBand="0" w:oddHBand="0" w:evenHBand="0" w:firstRowFirstColumn="0" w:firstRowLastColumn="0" w:lastRowFirstColumn="0" w:lastRowLastColumn="0"/>
+              <w:cnfStyle w:val="000000000000"/>
               <w:rPr>
                 <w:color w:val="FF0000"/>
               </w:rPr>
@@ -9504,12 +9504,12 @@
       </w:tr>
       <w:tr>
         <w:trPr>
-          <w:cnfStyle w:val="000000100000" w:firstRow="0" w:lastRow="0" w:firstColumn="0" w:lastColumn="0" w:oddVBand="0" w:evenVBand="0" w:oddHBand="1" w:evenHBand="0" w:firstRowFirstColumn="0" w:firstRowLastColumn="0" w:lastRowFirstColumn="0" w:lastRowLastColumn="0"/>
+          <w:cnfStyle w:val="000000100000"/>
           <w:trHeight w:val="348"/>
         </w:trPr>
         <w:tc>
           <w:tcPr>
-            <w:cnfStyle w:val="001000000000" w:firstRow="0" w:lastRow="0" w:firstColumn="1" w:lastColumn="0" w:oddVBand="0" w:evenVBand="0" w:oddHBand="0" w:evenHBand="0" w:firstRowFirstColumn="0" w:firstRowLastColumn="0" w:lastRowFirstColumn="0" w:lastRowLastColumn="0"/>
+            <w:cnfStyle w:val="001000000000"/>
             <w:tcW w:w="2418" w:type="dxa"/>
           </w:tcPr>
           <w:p>
@@ -9527,7 +9527,7 @@
           </w:tcPr>
           <w:p>
             <w:pPr>
-              <w:cnfStyle w:val="000000100000" w:firstRow="0" w:lastRow="0" w:firstColumn="0" w:lastColumn="0" w:oddVBand="0" w:evenVBand="0" w:oddHBand="1" w:evenHBand="0" w:firstRowFirstColumn="0" w:firstRowLastColumn="0" w:lastRowFirstColumn="0" w:lastRowLastColumn="0"/>
+              <w:cnfStyle w:val="000000100000"/>
               <w:rPr>
                 <w:color w:val="000000" w:themeColor="text1"/>
               </w:rPr>
@@ -9540,7 +9540,7 @@
           </w:tcPr>
           <w:p>
             <w:pPr>
-              <w:cnfStyle w:val="000000100000" w:firstRow="0" w:lastRow="0" w:firstColumn="0" w:lastColumn="0" w:oddVBand="0" w:evenVBand="0" w:oddHBand="1" w:evenHBand="0" w:firstRowFirstColumn="0" w:firstRowLastColumn="0" w:lastRowFirstColumn="0" w:lastRowLastColumn="0"/>
+              <w:cnfStyle w:val="000000100000"/>
               <w:rPr>
                 <w:color w:val="000000" w:themeColor="text1"/>
               </w:rPr>
@@ -9553,7 +9553,7 @@
           </w:tcPr>
           <w:p>
             <w:pPr>
-              <w:cnfStyle w:val="000000100000" w:firstRow="0" w:lastRow="0" w:firstColumn="0" w:lastColumn="0" w:oddVBand="0" w:evenVBand="0" w:oddHBand="1" w:evenHBand="0" w:firstRowFirstColumn="0" w:firstRowLastColumn="0" w:lastRowFirstColumn="0" w:lastRowLastColumn="0"/>
+              <w:cnfStyle w:val="000000100000"/>
               <w:rPr>
                 <w:color w:val="000000" w:themeColor="text1"/>
               </w:rPr>
@@ -9567,7 +9567,7 @@
         </w:trPr>
         <w:tc>
           <w:tcPr>
-            <w:cnfStyle w:val="001000000000" w:firstRow="0" w:lastRow="0" w:firstColumn="1" w:lastColumn="0" w:oddVBand="0" w:evenVBand="0" w:oddHBand="0" w:evenHBand="0" w:firstRowFirstColumn="0" w:firstRowLastColumn="0" w:lastRowFirstColumn="0" w:lastRowLastColumn="0"/>
+            <w:cnfStyle w:val="001000000000"/>
             <w:tcW w:w="2418" w:type="dxa"/>
           </w:tcPr>
           <w:p>
@@ -9620,7 +9620,7 @@
           </w:tcPr>
           <w:p>
             <w:pPr>
-              <w:cnfStyle w:val="000000000000" w:firstRow="0" w:lastRow="0" w:firstColumn="0" w:lastColumn="0" w:oddVBand="0" w:evenVBand="0" w:oddHBand="0" w:evenHBand="0" w:firstRowFirstColumn="0" w:firstRowLastColumn="0" w:lastRowFirstColumn="0" w:lastRowLastColumn="0"/>
+              <w:cnfStyle w:val="000000000000"/>
               <w:rPr>
                 <w:color w:val="70AD47" w:themeColor="accent6"/>
               </w:rPr>
@@ -9639,7 +9639,7 @@
           </w:tcPr>
           <w:p>
             <w:pPr>
-              <w:cnfStyle w:val="000000000000" w:firstRow="0" w:lastRow="0" w:firstColumn="0" w:lastColumn="0" w:oddVBand="0" w:evenVBand="0" w:oddHBand="0" w:evenHBand="0" w:firstRowFirstColumn="0" w:firstRowLastColumn="0" w:lastRowFirstColumn="0" w:lastRowLastColumn="0"/>
+              <w:cnfStyle w:val="000000000000"/>
               <w:rPr>
                 <w:color w:val="70AD47" w:themeColor="accent6"/>
               </w:rPr>
@@ -9658,7 +9658,7 @@
           </w:tcPr>
           <w:p>
             <w:pPr>
-              <w:cnfStyle w:val="000000000000" w:firstRow="0" w:lastRow="0" w:firstColumn="0" w:lastColumn="0" w:oddVBand="0" w:evenVBand="0" w:oddHBand="0" w:evenHBand="0" w:firstRowFirstColumn="0" w:firstRowLastColumn="0" w:lastRowFirstColumn="0" w:lastRowLastColumn="0"/>
+              <w:cnfStyle w:val="000000000000"/>
               <w:rPr>
                 <w:color w:val="70AD47" w:themeColor="accent6"/>
               </w:rPr>
@@ -10274,7 +10274,31 @@
           <w:bdr w:val="none" w:sz="0" w:space="0" w:color="auto" w:frame="1"/>
           <w:lang w:eastAsia="de-DE"/>
         </w:rPr>
-        <w:t>"Gorgels"</w:t>
+        <w:t>"</w:t>
+      </w:r>
+      <w:proofErr w:type="spellStart"/>
+      <w:r>
+        <w:rPr>
+          <w:rFonts w:ascii="Consolas" w:eastAsia="Times New Roman" w:hAnsi="Consolas" w:cs="Times New Roman"/>
+          <w:color w:val="0000FF"/>
+          <w:sz w:val="18"/>
+          <w:szCs w:val="18"/>
+          <w:bdr w:val="none" w:sz="0" w:space="0" w:color="auto" w:frame="1"/>
+          <w:lang w:eastAsia="de-DE"/>
+        </w:rPr>
+        <w:t>Gorgels</w:t>
+      </w:r>
+      <w:proofErr w:type="spellEnd"/>
+      <w:r>
+        <w:rPr>
+          <w:rFonts w:ascii="Consolas" w:eastAsia="Times New Roman" w:hAnsi="Consolas" w:cs="Times New Roman"/>
+          <w:color w:val="0000FF"/>
+          <w:sz w:val="18"/>
+          <w:szCs w:val="18"/>
+          <w:bdr w:val="none" w:sz="0" w:space="0" w:color="auto" w:frame="1"/>
+          <w:lang w:eastAsia="de-DE"/>
+        </w:rPr>
+        <w:t>"</w:t>
       </w:r>
       <w:r>
         <w:rPr>
@@ -10793,6 +10817,28 @@
           <w:bdr w:val="none" w:sz="0" w:space="0" w:color="auto" w:frame="1"/>
           <w:lang w:val="en-US" w:eastAsia="de-DE"/>
         </w:rPr>
+        <w:t>"name"</w:t>
+      </w:r>
+      <w:r>
+        <w:rPr>
+          <w:rFonts w:ascii="Consolas" w:eastAsia="Times New Roman" w:hAnsi="Consolas" w:cs="Times New Roman"/>
+          <w:color w:val="000000"/>
+          <w:sz w:val="18"/>
+          <w:szCs w:val="18"/>
+          <w:bdr w:val="none" w:sz="0" w:space="0" w:color="auto" w:frame="1"/>
+          <w:lang w:val="en-US" w:eastAsia="de-DE"/>
+        </w:rPr>
+        <w:t>:</w:t>
+      </w:r>
+      <w:r>
+        <w:rPr>
+          <w:rFonts w:ascii="Consolas" w:eastAsia="Times New Roman" w:hAnsi="Consolas" w:cs="Times New Roman"/>
+          <w:color w:val="0000FF"/>
+          <w:sz w:val="18"/>
+          <w:szCs w:val="18"/>
+          <w:bdr w:val="none" w:sz="0" w:space="0" w:color="auto" w:frame="1"/>
+          <w:lang w:val="en-US" w:eastAsia="de-DE"/>
+        </w:rPr>
         <w:t>"</w:t>
       </w:r>
       <w:proofErr w:type="spellStart"/>
@@ -10805,29 +10851,7 @@
           <w:bdr w:val="none" w:sz="0" w:space="0" w:color="auto" w:frame="1"/>
           <w:lang w:val="en-US" w:eastAsia="de-DE"/>
         </w:rPr>
-        <w:t>name"</w:t>
-      </w:r>
-      <w:r>
-        <w:rPr>
-          <w:rFonts w:ascii="Consolas" w:eastAsia="Times New Roman" w:hAnsi="Consolas" w:cs="Times New Roman"/>
-          <w:color w:val="000000"/>
-          <w:sz w:val="18"/>
-          <w:szCs w:val="18"/>
-          <w:bdr w:val="none" w:sz="0" w:space="0" w:color="auto" w:frame="1"/>
-          <w:lang w:val="en-US" w:eastAsia="de-DE"/>
-        </w:rPr>
-        <w:t>:</w:t>
-      </w:r>
-      <w:r>
-        <w:rPr>
-          <w:rFonts w:ascii="Consolas" w:eastAsia="Times New Roman" w:hAnsi="Consolas" w:cs="Times New Roman"/>
-          <w:color w:val="0000FF"/>
-          <w:sz w:val="18"/>
-          <w:szCs w:val="18"/>
-          <w:bdr w:val="none" w:sz="0" w:space="0" w:color="auto" w:frame="1"/>
-          <w:lang w:val="en-US" w:eastAsia="de-DE"/>
-        </w:rPr>
-        <w:t>"Gorgels</w:t>
+        <w:t>Gorgels</w:t>
       </w:r>
       <w:proofErr w:type="spellEnd"/>
       <w:r>
@@ -11213,31 +11237,18 @@
           <w:bdr w:val="none" w:sz="0" w:space="0" w:color="auto" w:frame="1"/>
           <w:lang w:eastAsia="de-DE"/>
         </w:rPr>
-        <w:t>": "</w:t>
-      </w:r>
-      <w:proofErr w:type="spellStart"/>
-      <w:r>
-        <w:rPr>
-          <w:rFonts w:ascii="Consolas" w:eastAsia="Times New Roman" w:hAnsi="Consolas" w:cs="Times New Roman"/>
-          <w:color w:val="0000FF"/>
-          <w:sz w:val="18"/>
-          <w:szCs w:val="18"/>
-          <w:bdr w:val="none" w:sz="0" w:space="0" w:color="auto" w:frame="1"/>
-          <w:lang w:eastAsia="de-DE"/>
-        </w:rPr>
-        <w:t>false</w:t>
-      </w:r>
-      <w:proofErr w:type="spellEnd"/>
-      <w:r>
-        <w:rPr>
-          <w:rFonts w:ascii="Consolas" w:eastAsia="Times New Roman" w:hAnsi="Consolas" w:cs="Times New Roman"/>
-          <w:color w:val="0000FF"/>
-          <w:sz w:val="18"/>
-          <w:szCs w:val="18"/>
-          <w:bdr w:val="none" w:sz="0" w:space="0" w:color="auto" w:frame="1"/>
-          <w:lang w:eastAsia="de-DE"/>
-        </w:rPr>
-        <w:t>"</w:t>
+        <w:t xml:space="preserve">": </w:t>
+      </w:r>
+      <w:r>
+        <w:rPr>
+          <w:rFonts w:ascii="Consolas" w:eastAsia="Times New Roman" w:hAnsi="Consolas" w:cs="Times New Roman"/>
+          <w:color w:val="0000FF"/>
+          <w:sz w:val="18"/>
+          <w:szCs w:val="18"/>
+          <w:bdr w:val="none" w:sz="0" w:space="0" w:color="auto" w:frame="1"/>
+          <w:lang w:eastAsia="de-DE"/>
+        </w:rPr>
+        <w:t>0</w:t>
       </w:r>
     </w:p>
     <w:p>
@@ -11302,31 +11313,18 @@
           <w:bdr w:val="none" w:sz="0" w:space="0" w:color="auto" w:frame="1"/>
           <w:lang w:eastAsia="de-DE"/>
         </w:rPr>
-        <w:t>": "</w:t>
-      </w:r>
-      <w:proofErr w:type="spellStart"/>
-      <w:r>
-        <w:rPr>
-          <w:rFonts w:ascii="Consolas" w:eastAsia="Times New Roman" w:hAnsi="Consolas" w:cs="Times New Roman"/>
-          <w:color w:val="0000FF"/>
-          <w:sz w:val="18"/>
-          <w:szCs w:val="18"/>
-          <w:bdr w:val="none" w:sz="0" w:space="0" w:color="auto" w:frame="1"/>
-          <w:lang w:eastAsia="de-DE"/>
-        </w:rPr>
-        <w:t>false</w:t>
-      </w:r>
-      <w:proofErr w:type="spellEnd"/>
-      <w:r>
-        <w:rPr>
-          <w:rFonts w:ascii="Consolas" w:eastAsia="Times New Roman" w:hAnsi="Consolas" w:cs="Times New Roman"/>
-          <w:color w:val="0000FF"/>
-          <w:sz w:val="18"/>
-          <w:szCs w:val="18"/>
-          <w:bdr w:val="none" w:sz="0" w:space="0" w:color="auto" w:frame="1"/>
-          <w:lang w:eastAsia="de-DE"/>
-        </w:rPr>
-        <w:t>"</w:t>
+        <w:t xml:space="preserve">": </w:t>
+      </w:r>
+      <w:r>
+        <w:rPr>
+          <w:rFonts w:ascii="Consolas" w:eastAsia="Times New Roman" w:hAnsi="Consolas" w:cs="Times New Roman"/>
+          <w:color w:val="0000FF"/>
+          <w:sz w:val="18"/>
+          <w:szCs w:val="18"/>
+          <w:bdr w:val="none" w:sz="0" w:space="0" w:color="auto" w:frame="1"/>
+          <w:lang w:eastAsia="de-DE"/>
+        </w:rPr>
+        <w:t>0</w:t>
       </w:r>
     </w:p>
     <w:p>
@@ -11703,7 +11701,31 @@
           <w:bdr w:val="none" w:sz="0" w:space="0" w:color="auto" w:frame="1"/>
           <w:lang w:eastAsia="de-DE"/>
         </w:rPr>
-        <w:t>"Gorgels"</w:t>
+        <w:t>"</w:t>
+      </w:r>
+      <w:proofErr w:type="spellStart"/>
+      <w:r>
+        <w:rPr>
+          <w:rFonts w:ascii="Consolas" w:eastAsia="Times New Roman" w:hAnsi="Consolas" w:cs="Times New Roman"/>
+          <w:color w:val="0000FF"/>
+          <w:sz w:val="18"/>
+          <w:szCs w:val="18"/>
+          <w:bdr w:val="none" w:sz="0" w:space="0" w:color="auto" w:frame="1"/>
+          <w:lang w:eastAsia="de-DE"/>
+        </w:rPr>
+        <w:t>Gorgels</w:t>
+      </w:r>
+      <w:proofErr w:type="spellEnd"/>
+      <w:r>
+        <w:rPr>
+          <w:rFonts w:ascii="Consolas" w:eastAsia="Times New Roman" w:hAnsi="Consolas" w:cs="Times New Roman"/>
+          <w:color w:val="0000FF"/>
+          <w:sz w:val="18"/>
+          <w:szCs w:val="18"/>
+          <w:bdr w:val="none" w:sz="0" w:space="0" w:color="auto" w:frame="1"/>
+          <w:lang w:eastAsia="de-DE"/>
+        </w:rPr>
+        <w:t>"</w:t>
       </w:r>
       <w:r>
         <w:rPr>
@@ -12046,31 +12068,18 @@
           <w:bdr w:val="none" w:sz="0" w:space="0" w:color="auto" w:frame="1"/>
           <w:lang w:eastAsia="de-DE"/>
         </w:rPr>
-        <w:t>": "</w:t>
-      </w:r>
-      <w:proofErr w:type="spellStart"/>
-      <w:r>
-        <w:rPr>
-          <w:rFonts w:ascii="Consolas" w:eastAsia="Times New Roman" w:hAnsi="Consolas" w:cs="Times New Roman"/>
-          <w:color w:val="0000FF"/>
-          <w:sz w:val="18"/>
-          <w:szCs w:val="18"/>
-          <w:bdr w:val="none" w:sz="0" w:space="0" w:color="auto" w:frame="1"/>
-          <w:lang w:eastAsia="de-DE"/>
-        </w:rPr>
-        <w:t>false</w:t>
-      </w:r>
-      <w:proofErr w:type="spellEnd"/>
-      <w:r>
-        <w:rPr>
-          <w:rFonts w:ascii="Consolas" w:eastAsia="Times New Roman" w:hAnsi="Consolas" w:cs="Times New Roman"/>
-          <w:color w:val="0000FF"/>
-          <w:sz w:val="18"/>
-          <w:szCs w:val="18"/>
-          <w:bdr w:val="none" w:sz="0" w:space="0" w:color="auto" w:frame="1"/>
-          <w:lang w:eastAsia="de-DE"/>
-        </w:rPr>
-        <w:t>"</w:t>
+        <w:t xml:space="preserve">": </w:t>
+      </w:r>
+      <w:r>
+        <w:rPr>
+          <w:rFonts w:ascii="Consolas" w:eastAsia="Times New Roman" w:hAnsi="Consolas" w:cs="Times New Roman"/>
+          <w:color w:val="0000FF"/>
+          <w:sz w:val="18"/>
+          <w:szCs w:val="18"/>
+          <w:bdr w:val="none" w:sz="0" w:space="0" w:color="auto" w:frame="1"/>
+          <w:lang w:eastAsia="de-DE"/>
+        </w:rPr>
+        <w:t>0</w:t>
       </w:r>
     </w:p>
     <w:p>
@@ -12136,31 +12145,18 @@
           <w:bdr w:val="none" w:sz="0" w:space="0" w:color="auto" w:frame="1"/>
           <w:lang w:eastAsia="de-DE"/>
         </w:rPr>
-        <w:t>": "</w:t>
-      </w:r>
-      <w:proofErr w:type="spellStart"/>
-      <w:r>
-        <w:rPr>
-          <w:rFonts w:ascii="Consolas" w:eastAsia="Times New Roman" w:hAnsi="Consolas" w:cs="Times New Roman"/>
-          <w:color w:val="0000FF"/>
-          <w:sz w:val="18"/>
-          <w:szCs w:val="18"/>
-          <w:bdr w:val="none" w:sz="0" w:space="0" w:color="auto" w:frame="1"/>
-          <w:lang w:eastAsia="de-DE"/>
-        </w:rPr>
-        <w:t>false</w:t>
-      </w:r>
-      <w:proofErr w:type="spellEnd"/>
-      <w:r>
-        <w:rPr>
-          <w:rFonts w:ascii="Consolas" w:eastAsia="Times New Roman" w:hAnsi="Consolas" w:cs="Times New Roman"/>
-          <w:color w:val="0000FF"/>
-          <w:sz w:val="18"/>
-          <w:szCs w:val="18"/>
-          <w:bdr w:val="none" w:sz="0" w:space="0" w:color="auto" w:frame="1"/>
-          <w:lang w:eastAsia="de-DE"/>
-        </w:rPr>
-        <w:t>"</w:t>
+        <w:t xml:space="preserve">": </w:t>
+      </w:r>
+      <w:r>
+        <w:rPr>
+          <w:rFonts w:ascii="Consolas" w:eastAsia="Times New Roman" w:hAnsi="Consolas" w:cs="Times New Roman"/>
+          <w:color w:val="0000FF"/>
+          <w:sz w:val="18"/>
+          <w:szCs w:val="18"/>
+          <w:bdr w:val="none" w:sz="0" w:space="0" w:color="auto" w:frame="1"/>
+          <w:lang w:eastAsia="de-DE"/>
+        </w:rPr>
+        <w:t>0</w:t>
       </w:r>
     </w:p>
     <w:p>
@@ -12362,7 +12358,6 @@
         </w:rPr>
         <w:t>"</w:t>
       </w:r>
-      <w:proofErr w:type="spellStart"/>
       <w:r>
         <w:rPr>
           <w:rFonts w:ascii="Consolas" w:eastAsia="Times New Roman" w:hAnsi="Consolas" w:cs="Times New Roman"/>
@@ -12374,7 +12369,6 @@
         </w:rPr>
         <w:t>masterpasswort</w:t>
       </w:r>
-      <w:proofErr w:type="spellEnd"/>
       <w:r>
         <w:rPr>
           <w:rFonts w:ascii="Consolas" w:eastAsia="Times New Roman" w:hAnsi="Consolas" w:cs="Times New Roman"/>
@@ -12812,6 +12806,28 @@
           <w:bdr w:val="none" w:sz="0" w:space="0" w:color="auto" w:frame="1"/>
           <w:lang w:val="en-US" w:eastAsia="de-DE"/>
         </w:rPr>
+        <w:t>"name"</w:t>
+      </w:r>
+      <w:r>
+        <w:rPr>
+          <w:rFonts w:ascii="Consolas" w:eastAsia="Times New Roman" w:hAnsi="Consolas" w:cs="Times New Roman"/>
+          <w:color w:val="000000"/>
+          <w:sz w:val="18"/>
+          <w:szCs w:val="18"/>
+          <w:bdr w:val="none" w:sz="0" w:space="0" w:color="auto" w:frame="1"/>
+          <w:lang w:val="en-US" w:eastAsia="de-DE"/>
+        </w:rPr>
+        <w:t>:</w:t>
+      </w:r>
+      <w:r>
+        <w:rPr>
+          <w:rFonts w:ascii="Consolas" w:eastAsia="Times New Roman" w:hAnsi="Consolas" w:cs="Times New Roman"/>
+          <w:color w:val="0000FF"/>
+          <w:sz w:val="18"/>
+          <w:szCs w:val="18"/>
+          <w:bdr w:val="none" w:sz="0" w:space="0" w:color="auto" w:frame="1"/>
+          <w:lang w:val="en-US" w:eastAsia="de-DE"/>
+        </w:rPr>
         <w:t>"</w:t>
       </w:r>
       <w:proofErr w:type="spellStart"/>
@@ -12824,29 +12840,7 @@
           <w:bdr w:val="none" w:sz="0" w:space="0" w:color="auto" w:frame="1"/>
           <w:lang w:val="en-US" w:eastAsia="de-DE"/>
         </w:rPr>
-        <w:t>name"</w:t>
-      </w:r>
-      <w:r>
-        <w:rPr>
-          <w:rFonts w:ascii="Consolas" w:eastAsia="Times New Roman" w:hAnsi="Consolas" w:cs="Times New Roman"/>
-          <w:color w:val="000000"/>
-          <w:sz w:val="18"/>
-          <w:szCs w:val="18"/>
-          <w:bdr w:val="none" w:sz="0" w:space="0" w:color="auto" w:frame="1"/>
-          <w:lang w:val="en-US" w:eastAsia="de-DE"/>
-        </w:rPr>
-        <w:t>:</w:t>
-      </w:r>
-      <w:r>
-        <w:rPr>
-          <w:rFonts w:ascii="Consolas" w:eastAsia="Times New Roman" w:hAnsi="Consolas" w:cs="Times New Roman"/>
-          <w:color w:val="0000FF"/>
-          <w:sz w:val="18"/>
-          <w:szCs w:val="18"/>
-          <w:bdr w:val="none" w:sz="0" w:space="0" w:color="auto" w:frame="1"/>
-          <w:lang w:val="en-US" w:eastAsia="de-DE"/>
-        </w:rPr>
-        <w:t>"Gorgels</w:t>
+        <w:t>Gorgels</w:t>
       </w:r>
       <w:proofErr w:type="spellEnd"/>
       <w:r>
@@ -12957,7 +12951,31 @@
           <w:bdr w:val="none" w:sz="0" w:space="0" w:color="auto" w:frame="1"/>
           <w:lang w:val="en-US" w:eastAsia="de-DE"/>
         </w:rPr>
-        <w:t>"thomas",</w:t>
+        <w:t>"</w:t>
+      </w:r>
+      <w:proofErr w:type="spellStart"/>
+      <w:r>
+        <w:rPr>
+          <w:rFonts w:ascii="Consolas" w:eastAsia="Times New Roman" w:hAnsi="Consolas" w:cs="Times New Roman"/>
+          <w:color w:val="0000FF"/>
+          <w:sz w:val="18"/>
+          <w:szCs w:val="18"/>
+          <w:bdr w:val="none" w:sz="0" w:space="0" w:color="auto" w:frame="1"/>
+          <w:lang w:val="en-US" w:eastAsia="de-DE"/>
+        </w:rPr>
+        <w:t>thomas</w:t>
+      </w:r>
+      <w:proofErr w:type="spellEnd"/>
+      <w:r>
+        <w:rPr>
+          <w:rFonts w:ascii="Consolas" w:eastAsia="Times New Roman" w:hAnsi="Consolas" w:cs="Times New Roman"/>
+          <w:color w:val="0000FF"/>
+          <w:sz w:val="18"/>
+          <w:szCs w:val="18"/>
+          <w:bdr w:val="none" w:sz="0" w:space="0" w:color="auto" w:frame="1"/>
+          <w:lang w:val="en-US" w:eastAsia="de-DE"/>
+        </w:rPr>
+        <w:t>",</w:t>
       </w:r>
     </w:p>
     <w:p>
@@ -13189,31 +13207,18 @@
           <w:bdr w:val="none" w:sz="0" w:space="0" w:color="auto" w:frame="1"/>
           <w:lang w:eastAsia="de-DE"/>
         </w:rPr>
-        <w:t>": "</w:t>
-      </w:r>
-      <w:proofErr w:type="spellStart"/>
-      <w:r>
-        <w:rPr>
-          <w:rFonts w:ascii="Consolas" w:eastAsia="Times New Roman" w:hAnsi="Consolas" w:cs="Times New Roman"/>
-          <w:color w:val="0000FF"/>
-          <w:sz w:val="18"/>
-          <w:szCs w:val="18"/>
-          <w:bdr w:val="none" w:sz="0" w:space="0" w:color="auto" w:frame="1"/>
-          <w:lang w:eastAsia="de-DE"/>
-        </w:rPr>
-        <w:t>true</w:t>
-      </w:r>
-      <w:proofErr w:type="spellEnd"/>
-      <w:r>
-        <w:rPr>
-          <w:rFonts w:ascii="Consolas" w:eastAsia="Times New Roman" w:hAnsi="Consolas" w:cs="Times New Roman"/>
-          <w:color w:val="0000FF"/>
-          <w:sz w:val="18"/>
-          <w:szCs w:val="18"/>
-          <w:bdr w:val="none" w:sz="0" w:space="0" w:color="auto" w:frame="1"/>
-          <w:lang w:eastAsia="de-DE"/>
-        </w:rPr>
-        <w:t>"</w:t>
+        <w:t xml:space="preserve">": </w:t>
+      </w:r>
+      <w:r>
+        <w:rPr>
+          <w:rFonts w:ascii="Consolas" w:eastAsia="Times New Roman" w:hAnsi="Consolas" w:cs="Times New Roman"/>
+          <w:color w:val="0000FF"/>
+          <w:sz w:val="18"/>
+          <w:szCs w:val="18"/>
+          <w:bdr w:val="none" w:sz="0" w:space="0" w:color="auto" w:frame="1"/>
+          <w:lang w:eastAsia="de-DE"/>
+        </w:rPr>
+        <w:t>1</w:t>
       </w:r>
     </w:p>
     <w:p>
@@ -13279,31 +13284,18 @@
           <w:bdr w:val="none" w:sz="0" w:space="0" w:color="auto" w:frame="1"/>
           <w:lang w:eastAsia="de-DE"/>
         </w:rPr>
-        <w:t>": "</w:t>
-      </w:r>
-      <w:proofErr w:type="spellStart"/>
-      <w:r>
-        <w:rPr>
-          <w:rFonts w:ascii="Consolas" w:eastAsia="Times New Roman" w:hAnsi="Consolas" w:cs="Times New Roman"/>
-          <w:color w:val="0000FF"/>
-          <w:sz w:val="18"/>
-          <w:szCs w:val="18"/>
-          <w:bdr w:val="none" w:sz="0" w:space="0" w:color="auto" w:frame="1"/>
-          <w:lang w:eastAsia="de-DE"/>
-        </w:rPr>
-        <w:t>false</w:t>
-      </w:r>
-      <w:proofErr w:type="spellEnd"/>
-      <w:r>
-        <w:rPr>
-          <w:rFonts w:ascii="Consolas" w:eastAsia="Times New Roman" w:hAnsi="Consolas" w:cs="Times New Roman"/>
-          <w:color w:val="0000FF"/>
-          <w:sz w:val="18"/>
-          <w:szCs w:val="18"/>
-          <w:bdr w:val="none" w:sz="0" w:space="0" w:color="auto" w:frame="1"/>
-          <w:lang w:eastAsia="de-DE"/>
-        </w:rPr>
-        <w:t>"</w:t>
+        <w:t xml:space="preserve">": </w:t>
+      </w:r>
+      <w:r>
+        <w:rPr>
+          <w:rFonts w:ascii="Consolas" w:eastAsia="Times New Roman" w:hAnsi="Consolas" w:cs="Times New Roman"/>
+          <w:color w:val="0000FF"/>
+          <w:sz w:val="18"/>
+          <w:szCs w:val="18"/>
+          <w:bdr w:val="none" w:sz="0" w:space="0" w:color="auto" w:frame="1"/>
+          <w:lang w:eastAsia="de-DE"/>
+        </w:rPr>
+        <w:t>0</w:t>
       </w:r>
     </w:p>
     <w:p>
@@ -17407,69 +17399,8 @@
           <w:bdr w:val="none" w:sz="0" w:space="0" w:color="auto" w:frame="1"/>
           <w:lang w:eastAsia="de-DE"/>
         </w:rPr>
-        <w:t>http://&lt;</w:t>
-      </w:r>
-      <w:proofErr w:type="spellStart"/>
-      <w:r>
-        <w:rPr>
-          <w:rFonts w:ascii="Consolas" w:eastAsia="Times New Roman" w:hAnsi="Consolas" w:cs="Times New Roman"/>
-          <w:color w:val="0000FF"/>
-          <w:sz w:val="18"/>
-          <w:szCs w:val="18"/>
-          <w:bdr w:val="none" w:sz="0" w:space="0" w:color="auto" w:frame="1"/>
-          <w:lang w:eastAsia="de-DE"/>
-        </w:rPr>
-        <w:t>server</w:t>
-      </w:r>
-      <w:proofErr w:type="spellEnd"/>
-      <w:r>
-        <w:rPr>
-          <w:rFonts w:ascii="Consolas" w:eastAsia="Times New Roman" w:hAnsi="Consolas" w:cs="Times New Roman"/>
-          <w:color w:val="0000FF"/>
-          <w:sz w:val="18"/>
-          <w:szCs w:val="18"/>
-          <w:bdr w:val="none" w:sz="0" w:space="0" w:color="auto" w:frame="1"/>
-          <w:lang w:eastAsia="de-DE"/>
-        </w:rPr>
-        <w:t>&gt;/raum/{</w:t>
-      </w:r>
-      <w:proofErr w:type="spellStart"/>
-      <w:r>
-        <w:rPr>
-          <w:rFonts w:ascii="Consolas" w:eastAsia="Times New Roman" w:hAnsi="Consolas" w:cs="Times New Roman"/>
-          <w:color w:val="0000FF"/>
-          <w:sz w:val="18"/>
-          <w:szCs w:val="18"/>
-          <w:bdr w:val="none" w:sz="0" w:space="0" w:color="auto" w:frame="1"/>
-          <w:lang w:eastAsia="de-DE"/>
-        </w:rPr>
-        <w:t>id</w:t>
-      </w:r>
-      <w:proofErr w:type="spellEnd"/>
-      <w:r>
-        <w:rPr>
-          <w:rFonts w:ascii="Consolas" w:eastAsia="Times New Roman" w:hAnsi="Consolas" w:cs="Times New Roman"/>
-          <w:color w:val="0000FF"/>
-          <w:sz w:val="18"/>
-          <w:szCs w:val="18"/>
-          <w:bdr w:val="none" w:sz="0" w:space="0" w:color="auto" w:frame="1"/>
-          <w:lang w:eastAsia="de-DE"/>
-        </w:rPr>
-        <w:t>}/</w:t>
-      </w:r>
-      <w:proofErr w:type="spellStart"/>
-      <w:r>
-        <w:rPr>
-          <w:rFonts w:ascii="Consolas" w:eastAsia="Times New Roman" w:hAnsi="Consolas" w:cs="Times New Roman"/>
-          <w:color w:val="0000FF"/>
-          <w:sz w:val="18"/>
-          <w:szCs w:val="18"/>
-          <w:bdr w:val="none" w:sz="0" w:space="0" w:color="auto" w:frame="1"/>
-          <w:lang w:eastAsia="de-DE"/>
-        </w:rPr>
-        <w:t>foto</w:t>
-      </w:r>
-      <w:proofErr w:type="spellEnd"/>
+        <w:t>http://&lt;server&gt;/raum/{id}/foto</w:t>
+      </w:r>
       <w:r>
         <w:rPr>
           <w:rFonts w:ascii="Consolas" w:eastAsia="Times New Roman" w:hAnsi="Consolas" w:cs="Times New Roman"/>
@@ -18746,69 +18677,8 @@
           <w:bdr w:val="none" w:sz="0" w:space="0" w:color="auto" w:frame="1"/>
           <w:lang w:eastAsia="de-DE"/>
         </w:rPr>
-        <w:t>http://&lt;</w:t>
-      </w:r>
-      <w:proofErr w:type="spellStart"/>
-      <w:r>
-        <w:rPr>
-          <w:rFonts w:ascii="Consolas" w:eastAsia="Times New Roman" w:hAnsi="Consolas" w:cs="Times New Roman"/>
-          <w:color w:val="0000FF"/>
-          <w:sz w:val="18"/>
-          <w:szCs w:val="18"/>
-          <w:bdr w:val="none" w:sz="0" w:space="0" w:color="auto" w:frame="1"/>
-          <w:lang w:eastAsia="de-DE"/>
-        </w:rPr>
-        <w:t>server</w:t>
-      </w:r>
-      <w:proofErr w:type="spellEnd"/>
-      <w:r>
-        <w:rPr>
-          <w:rFonts w:ascii="Consolas" w:eastAsia="Times New Roman" w:hAnsi="Consolas" w:cs="Times New Roman"/>
-          <w:color w:val="0000FF"/>
-          <w:sz w:val="18"/>
-          <w:szCs w:val="18"/>
-          <w:bdr w:val="none" w:sz="0" w:space="0" w:color="auto" w:frame="1"/>
-          <w:lang w:eastAsia="de-DE"/>
-        </w:rPr>
-        <w:t>&gt;/raum/{</w:t>
-      </w:r>
-      <w:proofErr w:type="spellStart"/>
-      <w:r>
-        <w:rPr>
-          <w:rFonts w:ascii="Consolas" w:eastAsia="Times New Roman" w:hAnsi="Consolas" w:cs="Times New Roman"/>
-          <w:color w:val="0000FF"/>
-          <w:sz w:val="18"/>
-          <w:szCs w:val="18"/>
-          <w:bdr w:val="none" w:sz="0" w:space="0" w:color="auto" w:frame="1"/>
-          <w:lang w:eastAsia="de-DE"/>
-        </w:rPr>
-        <w:t>id</w:t>
-      </w:r>
-      <w:proofErr w:type="spellEnd"/>
-      <w:r>
-        <w:rPr>
-          <w:rFonts w:ascii="Consolas" w:eastAsia="Times New Roman" w:hAnsi="Consolas" w:cs="Times New Roman"/>
-          <w:color w:val="0000FF"/>
-          <w:sz w:val="18"/>
-          <w:szCs w:val="18"/>
-          <w:bdr w:val="none" w:sz="0" w:space="0" w:color="auto" w:frame="1"/>
-          <w:lang w:eastAsia="de-DE"/>
-        </w:rPr>
-        <w:t>}/</w:t>
-      </w:r>
-      <w:proofErr w:type="spellStart"/>
-      <w:r>
-        <w:rPr>
-          <w:rFonts w:ascii="Consolas" w:eastAsia="Times New Roman" w:hAnsi="Consolas" w:cs="Times New Roman"/>
-          <w:color w:val="0000FF"/>
-          <w:sz w:val="18"/>
-          <w:szCs w:val="18"/>
-          <w:bdr w:val="none" w:sz="0" w:space="0" w:color="auto" w:frame="1"/>
-          <w:lang w:eastAsia="de-DE"/>
-        </w:rPr>
-        <w:t>foto</w:t>
-      </w:r>
-      <w:proofErr w:type="spellEnd"/>
+        <w:t>http://&lt;server&gt;/raum/{id}/foto</w:t>
+      </w:r>
       <w:r>
         <w:rPr>
           <w:rFonts w:ascii="Consolas" w:eastAsia="Times New Roman" w:hAnsi="Consolas" w:cs="Times New Roman"/>
@@ -20178,69 +20048,8 @@
           <w:bdr w:val="none" w:sz="0" w:space="0" w:color="auto" w:frame="1"/>
           <w:lang w:eastAsia="de-DE"/>
         </w:rPr>
-        <w:t>http://&lt;</w:t>
-      </w:r>
-      <w:proofErr w:type="spellStart"/>
-      <w:r>
-        <w:rPr>
-          <w:rFonts w:ascii="Consolas" w:eastAsia="Times New Roman" w:hAnsi="Consolas" w:cs="Times New Roman"/>
-          <w:color w:val="0000FF"/>
-          <w:sz w:val="18"/>
-          <w:szCs w:val="18"/>
-          <w:bdr w:val="none" w:sz="0" w:space="0" w:color="auto" w:frame="1"/>
-          <w:lang w:eastAsia="de-DE"/>
-        </w:rPr>
-        <w:t>server</w:t>
-      </w:r>
-      <w:proofErr w:type="spellEnd"/>
-      <w:r>
-        <w:rPr>
-          <w:rFonts w:ascii="Consolas" w:eastAsia="Times New Roman" w:hAnsi="Consolas" w:cs="Times New Roman"/>
-          <w:color w:val="0000FF"/>
-          <w:sz w:val="18"/>
-          <w:szCs w:val="18"/>
-          <w:bdr w:val="none" w:sz="0" w:space="0" w:color="auto" w:frame="1"/>
-          <w:lang w:eastAsia="de-DE"/>
-        </w:rPr>
-        <w:t>&gt;/raum/{</w:t>
-      </w:r>
-      <w:proofErr w:type="spellStart"/>
-      <w:r>
-        <w:rPr>
-          <w:rFonts w:ascii="Consolas" w:eastAsia="Times New Roman" w:hAnsi="Consolas" w:cs="Times New Roman"/>
-          <w:color w:val="0000FF"/>
-          <w:sz w:val="18"/>
-          <w:szCs w:val="18"/>
-          <w:bdr w:val="none" w:sz="0" w:space="0" w:color="auto" w:frame="1"/>
-          <w:lang w:eastAsia="de-DE"/>
-        </w:rPr>
-        <w:t>id</w:t>
-      </w:r>
-      <w:proofErr w:type="spellEnd"/>
-      <w:r>
-        <w:rPr>
-          <w:rFonts w:ascii="Consolas" w:eastAsia="Times New Roman" w:hAnsi="Consolas" w:cs="Times New Roman"/>
-          <w:color w:val="0000FF"/>
-          <w:sz w:val="18"/>
-          <w:szCs w:val="18"/>
-          <w:bdr w:val="none" w:sz="0" w:space="0" w:color="auto" w:frame="1"/>
-          <w:lang w:eastAsia="de-DE"/>
-        </w:rPr>
-        <w:t>}/</w:t>
-      </w:r>
-      <w:proofErr w:type="spellStart"/>
-      <w:r>
-        <w:rPr>
-          <w:rFonts w:ascii="Consolas" w:eastAsia="Times New Roman" w:hAnsi="Consolas" w:cs="Times New Roman"/>
-          <w:color w:val="0000FF"/>
-          <w:sz w:val="18"/>
-          <w:szCs w:val="18"/>
-          <w:bdr w:val="none" w:sz="0" w:space="0" w:color="auto" w:frame="1"/>
-          <w:lang w:eastAsia="de-DE"/>
-        </w:rPr>
-        <w:t>foto</w:t>
-      </w:r>
-      <w:proofErr w:type="spellEnd"/>
+        <w:t>http://&lt;server&gt;/raum/{id}/foto</w:t>
+      </w:r>
       <w:r>
         <w:rPr>
           <w:rFonts w:ascii="Consolas" w:eastAsia="Times New Roman" w:hAnsi="Consolas" w:cs="Times New Roman"/>
@@ -21883,69 +21692,8 @@
           <w:bdr w:val="none" w:sz="0" w:space="0" w:color="auto" w:frame="1"/>
           <w:lang w:eastAsia="de-DE"/>
         </w:rPr>
-        <w:t>http://&lt;</w:t>
-      </w:r>
-      <w:proofErr w:type="spellStart"/>
-      <w:r>
-        <w:rPr>
-          <w:rFonts w:ascii="Consolas" w:eastAsia="Times New Roman" w:hAnsi="Consolas" w:cs="Times New Roman"/>
-          <w:color w:val="0000FF"/>
-          <w:sz w:val="18"/>
-          <w:szCs w:val="18"/>
-          <w:bdr w:val="none" w:sz="0" w:space="0" w:color="auto" w:frame="1"/>
-          <w:lang w:eastAsia="de-DE"/>
-        </w:rPr>
-        <w:t>server</w:t>
-      </w:r>
-      <w:proofErr w:type="spellEnd"/>
-      <w:r>
-        <w:rPr>
-          <w:rFonts w:ascii="Consolas" w:eastAsia="Times New Roman" w:hAnsi="Consolas" w:cs="Times New Roman"/>
-          <w:color w:val="0000FF"/>
-          <w:sz w:val="18"/>
-          <w:szCs w:val="18"/>
-          <w:bdr w:val="none" w:sz="0" w:space="0" w:color="auto" w:frame="1"/>
-          <w:lang w:eastAsia="de-DE"/>
-        </w:rPr>
-        <w:t>&gt;/raum/{</w:t>
-      </w:r>
-      <w:proofErr w:type="spellStart"/>
-      <w:r>
-        <w:rPr>
-          <w:rFonts w:ascii="Consolas" w:eastAsia="Times New Roman" w:hAnsi="Consolas" w:cs="Times New Roman"/>
-          <w:color w:val="0000FF"/>
-          <w:sz w:val="18"/>
-          <w:szCs w:val="18"/>
-          <w:bdr w:val="none" w:sz="0" w:space="0" w:color="auto" w:frame="1"/>
-          <w:lang w:eastAsia="de-DE"/>
-        </w:rPr>
-        <w:t>id</w:t>
-      </w:r>
-      <w:proofErr w:type="spellEnd"/>
-      <w:r>
-        <w:rPr>
-          <w:rFonts w:ascii="Consolas" w:eastAsia="Times New Roman" w:hAnsi="Consolas" w:cs="Times New Roman"/>
-          <w:color w:val="0000FF"/>
-          <w:sz w:val="18"/>
-          <w:szCs w:val="18"/>
-          <w:bdr w:val="none" w:sz="0" w:space="0" w:color="auto" w:frame="1"/>
-          <w:lang w:eastAsia="de-DE"/>
-        </w:rPr>
-        <w:t>}/</w:t>
-      </w:r>
-      <w:proofErr w:type="spellStart"/>
-      <w:r>
-        <w:rPr>
-          <w:rFonts w:ascii="Consolas" w:eastAsia="Times New Roman" w:hAnsi="Consolas" w:cs="Times New Roman"/>
-          <w:color w:val="0000FF"/>
-          <w:sz w:val="18"/>
-          <w:szCs w:val="18"/>
-          <w:bdr w:val="none" w:sz="0" w:space="0" w:color="auto" w:frame="1"/>
-          <w:lang w:eastAsia="de-DE"/>
-        </w:rPr>
-        <w:t>foto</w:t>
-      </w:r>
-      <w:proofErr w:type="spellEnd"/>
+        <w:t>http://&lt;server&gt;/raum/{id}/foto</w:t>
+      </w:r>
       <w:r>
         <w:rPr>
           <w:rFonts w:ascii="Consolas" w:eastAsia="Times New Roman" w:hAnsi="Consolas" w:cs="Times New Roman"/>
@@ -30853,8 +30601,8 @@
 </file>
 
 <file path=word/numbering.xml><?xml version="1.0" encoding="utf-8"?>
-<w:numbering xmlns:wpc="http://schemas.microsoft.com/office/word/2010/wordprocessingCanvas" xmlns:cx="http://schemas.microsoft.com/office/drawing/2014/chartex" xmlns:cx1="http://schemas.microsoft.com/office/drawing/2015/9/8/chartex" xmlns:cx2="http://schemas.microsoft.com/office/drawing/2015/10/21/chartex" xmlns:cx3="http://schemas.microsoft.com/office/drawing/2016/5/9/chartex" xmlns:cx4="http://schemas.microsoft.com/office/drawing/2016/5/10/chartex" xmlns:cx5="http://schemas.microsoft.com/office/drawing/2016/5/11/chartex" xmlns:mc="http://schemas.openxmlformats.org/markup-compatibility/2006" xmlns:o="urn:schemas-microsoft-com:office:office" xmlns:r="http://schemas.openxmlformats.org/officeDocument/2006/relationships" xmlns:m="http://schemas.openxmlformats.org/officeDocument/2006/math" xmlns:v="urn:schemas-microsoft-com:vml" xmlns:wp14="http://schemas.microsoft.com/office/word/2010/wordprocessingDrawing" xmlns:wp="http://schemas.openxmlformats.org/drawingml/2006/wordprocessingDrawing" xmlns:w10="urn:schemas-microsoft-com:office:word" xmlns:w="http://schemas.openxmlformats.org/wordprocessingml/2006/main" xmlns:w14="http://schemas.microsoft.com/office/word/2010/wordml" xmlns:w15="http://schemas.microsoft.com/office/word/2012/wordml" xmlns:w16se="http://schemas.microsoft.com/office/word/2015/wordml/symex" xmlns:wpg="http://schemas.microsoft.com/office/word/2010/wordprocessingGroup" xmlns:wpi="http://schemas.microsoft.com/office/word/2010/wordprocessingInk" xmlns:wne="http://schemas.microsoft.com/office/word/2006/wordml" xmlns:wps="http://schemas.microsoft.com/office/word/2010/wordprocessingShape" mc:Ignorable="w14 w15 w16se wp14">
-  <w:abstractNum w:abstractNumId="0" w15:restartNumberingAfterBreak="0">
+<w:numbering xmlns:ve="http://schemas.openxmlformats.org/markup-compatibility/2006" xmlns:o="urn:schemas-microsoft-com:office:office" xmlns:r="http://schemas.openxmlformats.org/officeDocument/2006/relationships" xmlns:m="http://schemas.openxmlformats.org/officeDocument/2006/math" xmlns:v="urn:schemas-microsoft-com:vml" xmlns:wp="http://schemas.openxmlformats.org/drawingml/2006/wordprocessingDrawing" xmlns:w10="urn:schemas-microsoft-com:office:word" xmlns:w="http://schemas.openxmlformats.org/wordprocessingml/2006/main" xmlns:wne="http://schemas.microsoft.com/office/word/2006/wordml">
+  <w:abstractNum w:abstractNumId="0">
     <w:nsid w:val="00BB43C3"/>
     <w:multiLevelType w:val="multilevel"/>
     <w:tmpl w:val="D874514E"/>
@@ -30967,7 +30715,7 @@
       </w:pPr>
     </w:lvl>
   </w:abstractNum>
-  <w:abstractNum w:abstractNumId="1" w15:restartNumberingAfterBreak="0">
+  <w:abstractNum w:abstractNumId="1">
     <w:nsid w:val="05571B19"/>
     <w:multiLevelType w:val="multilevel"/>
     <w:tmpl w:val="D874514E"/>
@@ -31080,7 +30828,7 @@
       </w:pPr>
     </w:lvl>
   </w:abstractNum>
-  <w:abstractNum w:abstractNumId="2" w15:restartNumberingAfterBreak="0">
+  <w:abstractNum w:abstractNumId="2">
     <w:nsid w:val="09D90059"/>
     <w:multiLevelType w:val="multilevel"/>
     <w:tmpl w:val="D874514E"/>
@@ -31193,7 +30941,7 @@
       </w:pPr>
     </w:lvl>
   </w:abstractNum>
-  <w:abstractNum w:abstractNumId="3" w15:restartNumberingAfterBreak="0">
+  <w:abstractNum w:abstractNumId="3">
     <w:nsid w:val="0E504FFB"/>
     <w:multiLevelType w:val="multilevel"/>
     <w:tmpl w:val="D874514E"/>
@@ -31306,7 +31054,7 @@
       </w:pPr>
     </w:lvl>
   </w:abstractNum>
-  <w:abstractNum w:abstractNumId="4" w15:restartNumberingAfterBreak="0">
+  <w:abstractNum w:abstractNumId="4">
     <w:nsid w:val="114D75A3"/>
     <w:multiLevelType w:val="multilevel"/>
     <w:tmpl w:val="D874514E"/>
@@ -31419,7 +31167,7 @@
       </w:pPr>
     </w:lvl>
   </w:abstractNum>
-  <w:abstractNum w:abstractNumId="5" w15:restartNumberingAfterBreak="0">
+  <w:abstractNum w:abstractNumId="5">
     <w:nsid w:val="14146FF7"/>
     <w:multiLevelType w:val="multilevel"/>
     <w:tmpl w:val="D874514E"/>
@@ -31532,7 +31280,7 @@
       </w:pPr>
     </w:lvl>
   </w:abstractNum>
-  <w:abstractNum w:abstractNumId="6" w15:restartNumberingAfterBreak="0">
+  <w:abstractNum w:abstractNumId="6">
     <w:nsid w:val="15813A90"/>
     <w:multiLevelType w:val="multilevel"/>
     <w:tmpl w:val="D874514E"/>
@@ -31645,7 +31393,7 @@
       </w:pPr>
     </w:lvl>
   </w:abstractNum>
-  <w:abstractNum w:abstractNumId="7" w15:restartNumberingAfterBreak="0">
+  <w:abstractNum w:abstractNumId="7">
     <w:nsid w:val="16A90898"/>
     <w:multiLevelType w:val="multilevel"/>
     <w:tmpl w:val="D874514E"/>
@@ -31758,7 +31506,7 @@
       </w:pPr>
     </w:lvl>
   </w:abstractNum>
-  <w:abstractNum w:abstractNumId="8" w15:restartNumberingAfterBreak="0">
+  <w:abstractNum w:abstractNumId="8">
     <w:nsid w:val="1797244E"/>
     <w:multiLevelType w:val="multilevel"/>
     <w:tmpl w:val="D874514E"/>
@@ -31871,7 +31619,7 @@
       </w:pPr>
     </w:lvl>
   </w:abstractNum>
-  <w:abstractNum w:abstractNumId="9" w15:restartNumberingAfterBreak="0">
+  <w:abstractNum w:abstractNumId="9">
     <w:nsid w:val="1B8314DE"/>
     <w:multiLevelType w:val="multilevel"/>
     <w:tmpl w:val="D874514E"/>
@@ -31984,7 +31732,7 @@
       </w:pPr>
     </w:lvl>
   </w:abstractNum>
-  <w:abstractNum w:abstractNumId="10" w15:restartNumberingAfterBreak="0">
+  <w:abstractNum w:abstractNumId="10">
     <w:nsid w:val="1ED3353E"/>
     <w:multiLevelType w:val="multilevel"/>
     <w:tmpl w:val="D874514E"/>
@@ -32097,7 +31845,7 @@
       </w:pPr>
     </w:lvl>
   </w:abstractNum>
-  <w:abstractNum w:abstractNumId="11" w15:restartNumberingAfterBreak="0">
+  <w:abstractNum w:abstractNumId="11">
     <w:nsid w:val="23B91B72"/>
     <w:multiLevelType w:val="multilevel"/>
     <w:tmpl w:val="D874514E"/>
@@ -32210,7 +31958,7 @@
       </w:pPr>
     </w:lvl>
   </w:abstractNum>
-  <w:abstractNum w:abstractNumId="12" w15:restartNumberingAfterBreak="0">
+  <w:abstractNum w:abstractNumId="12">
     <w:nsid w:val="257A6429"/>
     <w:multiLevelType w:val="multilevel"/>
     <w:tmpl w:val="D874514E"/>
@@ -32323,7 +32071,7 @@
       </w:pPr>
     </w:lvl>
   </w:abstractNum>
-  <w:abstractNum w:abstractNumId="13" w15:restartNumberingAfterBreak="0">
+  <w:abstractNum w:abstractNumId="13">
     <w:nsid w:val="27495DF3"/>
     <w:multiLevelType w:val="multilevel"/>
     <w:tmpl w:val="D874514E"/>
@@ -32436,7 +32184,7 @@
       </w:pPr>
     </w:lvl>
   </w:abstractNum>
-  <w:abstractNum w:abstractNumId="14" w15:restartNumberingAfterBreak="0">
+  <w:abstractNum w:abstractNumId="14">
     <w:nsid w:val="2952602D"/>
     <w:multiLevelType w:val="multilevel"/>
     <w:tmpl w:val="D874514E"/>
@@ -32549,7 +32297,7 @@
       </w:pPr>
     </w:lvl>
   </w:abstractNum>
-  <w:abstractNum w:abstractNumId="15" w15:restartNumberingAfterBreak="0">
+  <w:abstractNum w:abstractNumId="15">
     <w:nsid w:val="29723C9F"/>
     <w:multiLevelType w:val="multilevel"/>
     <w:tmpl w:val="D874514E"/>
@@ -32662,7 +32410,7 @@
       </w:pPr>
     </w:lvl>
   </w:abstractNum>
-  <w:abstractNum w:abstractNumId="16" w15:restartNumberingAfterBreak="0">
+  <w:abstractNum w:abstractNumId="16">
     <w:nsid w:val="2A193E32"/>
     <w:multiLevelType w:val="hybridMultilevel"/>
     <w:tmpl w:val="C8B0AC54"/>
@@ -32751,7 +32499,7 @@
       </w:pPr>
     </w:lvl>
   </w:abstractNum>
-  <w:abstractNum w:abstractNumId="17" w15:restartNumberingAfterBreak="0">
+  <w:abstractNum w:abstractNumId="17">
     <w:nsid w:val="2D0A1258"/>
     <w:multiLevelType w:val="multilevel"/>
     <w:tmpl w:val="D874514E"/>
@@ -32864,7 +32612,7 @@
       </w:pPr>
     </w:lvl>
   </w:abstractNum>
-  <w:abstractNum w:abstractNumId="18" w15:restartNumberingAfterBreak="0">
+  <w:abstractNum w:abstractNumId="18">
     <w:nsid w:val="2E02428F"/>
     <w:multiLevelType w:val="multilevel"/>
     <w:tmpl w:val="D874514E"/>
@@ -32977,7 +32725,7 @@
       </w:pPr>
     </w:lvl>
   </w:abstractNum>
-  <w:abstractNum w:abstractNumId="19" w15:restartNumberingAfterBreak="0">
+  <w:abstractNum w:abstractNumId="19">
     <w:nsid w:val="34794E60"/>
     <w:multiLevelType w:val="multilevel"/>
     <w:tmpl w:val="D874514E"/>
@@ -33090,7 +32838,7 @@
       </w:pPr>
     </w:lvl>
   </w:abstractNum>
-  <w:abstractNum w:abstractNumId="20" w15:restartNumberingAfterBreak="0">
+  <w:abstractNum w:abstractNumId="20">
     <w:nsid w:val="3FF551E2"/>
     <w:multiLevelType w:val="multilevel"/>
     <w:tmpl w:val="D874514E"/>
@@ -33203,7 +32951,7 @@
       </w:pPr>
     </w:lvl>
   </w:abstractNum>
-  <w:abstractNum w:abstractNumId="21" w15:restartNumberingAfterBreak="0">
+  <w:abstractNum w:abstractNumId="21">
     <w:nsid w:val="439D1CA7"/>
     <w:multiLevelType w:val="multilevel"/>
     <w:tmpl w:val="D874514E"/>
@@ -33316,7 +33064,7 @@
       </w:pPr>
     </w:lvl>
   </w:abstractNum>
-  <w:abstractNum w:abstractNumId="22" w15:restartNumberingAfterBreak="0">
+  <w:abstractNum w:abstractNumId="22">
     <w:nsid w:val="44681AF8"/>
     <w:multiLevelType w:val="multilevel"/>
     <w:tmpl w:val="D874514E"/>
@@ -33429,7 +33177,7 @@
       </w:pPr>
     </w:lvl>
   </w:abstractNum>
-  <w:abstractNum w:abstractNumId="23" w15:restartNumberingAfterBreak="0">
+  <w:abstractNum w:abstractNumId="23">
     <w:nsid w:val="45840F3C"/>
     <w:multiLevelType w:val="multilevel"/>
     <w:tmpl w:val="D874514E"/>
@@ -33542,7 +33290,7 @@
       </w:pPr>
     </w:lvl>
   </w:abstractNum>
-  <w:abstractNum w:abstractNumId="24" w15:restartNumberingAfterBreak="0">
+  <w:abstractNum w:abstractNumId="24">
     <w:nsid w:val="49580574"/>
     <w:multiLevelType w:val="multilevel"/>
     <w:tmpl w:val="D874514E"/>
@@ -33655,7 +33403,7 @@
       </w:pPr>
     </w:lvl>
   </w:abstractNum>
-  <w:abstractNum w:abstractNumId="25" w15:restartNumberingAfterBreak="0">
+  <w:abstractNum w:abstractNumId="25">
     <w:nsid w:val="4C5A51D0"/>
     <w:multiLevelType w:val="multilevel"/>
     <w:tmpl w:val="D874514E"/>
@@ -33768,7 +33516,7 @@
       </w:pPr>
     </w:lvl>
   </w:abstractNum>
-  <w:abstractNum w:abstractNumId="26" w15:restartNumberingAfterBreak="0">
+  <w:abstractNum w:abstractNumId="26">
     <w:nsid w:val="51D64F60"/>
     <w:multiLevelType w:val="multilevel"/>
     <w:tmpl w:val="D874514E"/>
@@ -33881,7 +33629,7 @@
       </w:pPr>
     </w:lvl>
   </w:abstractNum>
-  <w:abstractNum w:abstractNumId="27" w15:restartNumberingAfterBreak="0">
+  <w:abstractNum w:abstractNumId="27">
     <w:nsid w:val="53581362"/>
     <w:multiLevelType w:val="multilevel"/>
     <w:tmpl w:val="D874514E"/>
@@ -33994,7 +33742,7 @@
       </w:pPr>
     </w:lvl>
   </w:abstractNum>
-  <w:abstractNum w:abstractNumId="28" w15:restartNumberingAfterBreak="0">
+  <w:abstractNum w:abstractNumId="28">
     <w:nsid w:val="58877D50"/>
     <w:multiLevelType w:val="multilevel"/>
     <w:tmpl w:val="D874514E"/>
@@ -34107,7 +33855,7 @@
       </w:pPr>
     </w:lvl>
   </w:abstractNum>
-  <w:abstractNum w:abstractNumId="29" w15:restartNumberingAfterBreak="0">
+  <w:abstractNum w:abstractNumId="29">
     <w:nsid w:val="5A275E3E"/>
     <w:multiLevelType w:val="multilevel"/>
     <w:tmpl w:val="D874514E"/>
@@ -34220,7 +33968,7 @@
       </w:pPr>
     </w:lvl>
   </w:abstractNum>
-  <w:abstractNum w:abstractNumId="30" w15:restartNumberingAfterBreak="0">
+  <w:abstractNum w:abstractNumId="30">
     <w:nsid w:val="5B3E3368"/>
     <w:multiLevelType w:val="hybridMultilevel"/>
     <w:tmpl w:val="EB7C8CB6"/>
@@ -34332,7 +34080,7 @@
       </w:rPr>
     </w:lvl>
   </w:abstractNum>
-  <w:abstractNum w:abstractNumId="31" w15:restartNumberingAfterBreak="0">
+  <w:abstractNum w:abstractNumId="31">
     <w:nsid w:val="605A282C"/>
     <w:multiLevelType w:val="multilevel"/>
     <w:tmpl w:val="D874514E"/>
@@ -34445,7 +34193,7 @@
       </w:pPr>
     </w:lvl>
   </w:abstractNum>
-  <w:abstractNum w:abstractNumId="32" w15:restartNumberingAfterBreak="0">
+  <w:abstractNum w:abstractNumId="32">
     <w:nsid w:val="61CC132A"/>
     <w:multiLevelType w:val="multilevel"/>
     <w:tmpl w:val="D874514E"/>
@@ -34558,7 +34306,7 @@
       </w:pPr>
     </w:lvl>
   </w:abstractNum>
-  <w:abstractNum w:abstractNumId="33" w15:restartNumberingAfterBreak="0">
+  <w:abstractNum w:abstractNumId="33">
     <w:nsid w:val="67A44683"/>
     <w:multiLevelType w:val="hybridMultilevel"/>
     <w:tmpl w:val="E58251D6"/>
@@ -34670,7 +34418,7 @@
       </w:rPr>
     </w:lvl>
   </w:abstractNum>
-  <w:abstractNum w:abstractNumId="34" w15:restartNumberingAfterBreak="0">
+  <w:abstractNum w:abstractNumId="34">
     <w:nsid w:val="69694181"/>
     <w:multiLevelType w:val="multilevel"/>
     <w:tmpl w:val="D874514E"/>
@@ -34783,7 +34531,7 @@
       </w:pPr>
     </w:lvl>
   </w:abstractNum>
-  <w:abstractNum w:abstractNumId="35" w15:restartNumberingAfterBreak="0">
+  <w:abstractNum w:abstractNumId="35">
     <w:nsid w:val="6A25640E"/>
     <w:multiLevelType w:val="multilevel"/>
     <w:tmpl w:val="D874514E"/>
@@ -34896,7 +34644,7 @@
       </w:pPr>
     </w:lvl>
   </w:abstractNum>
-  <w:abstractNum w:abstractNumId="36" w15:restartNumberingAfterBreak="0">
+  <w:abstractNum w:abstractNumId="36">
     <w:nsid w:val="6BB25089"/>
     <w:multiLevelType w:val="multilevel"/>
     <w:tmpl w:val="D874514E"/>
@@ -35009,7 +34757,7 @@
       </w:pPr>
     </w:lvl>
   </w:abstractNum>
-  <w:abstractNum w:abstractNumId="37" w15:restartNumberingAfterBreak="0">
+  <w:abstractNum w:abstractNumId="37">
     <w:nsid w:val="6DB2082F"/>
     <w:multiLevelType w:val="multilevel"/>
     <w:tmpl w:val="D874514E"/>
@@ -35122,7 +34870,7 @@
       </w:pPr>
     </w:lvl>
   </w:abstractNum>
-  <w:abstractNum w:abstractNumId="38" w15:restartNumberingAfterBreak="0">
+  <w:abstractNum w:abstractNumId="38">
     <w:nsid w:val="6E2A00D7"/>
     <w:multiLevelType w:val="multilevel"/>
     <w:tmpl w:val="D874514E"/>
@@ -35235,7 +34983,7 @@
       </w:pPr>
     </w:lvl>
   </w:abstractNum>
-  <w:abstractNum w:abstractNumId="39" w15:restartNumberingAfterBreak="0">
+  <w:abstractNum w:abstractNumId="39">
     <w:nsid w:val="6FED162F"/>
     <w:multiLevelType w:val="multilevel"/>
     <w:tmpl w:val="D874514E"/>
@@ -35348,7 +35096,7 @@
       </w:pPr>
     </w:lvl>
   </w:abstractNum>
-  <w:abstractNum w:abstractNumId="40" w15:restartNumberingAfterBreak="0">
+  <w:abstractNum w:abstractNumId="40">
     <w:nsid w:val="75F6380F"/>
     <w:multiLevelType w:val="multilevel"/>
     <w:tmpl w:val="D874514E"/>
@@ -35461,7 +35209,7 @@
       </w:pPr>
     </w:lvl>
   </w:abstractNum>
-  <w:abstractNum w:abstractNumId="41" w15:restartNumberingAfterBreak="0">
+  <w:abstractNum w:abstractNumId="41">
     <w:nsid w:val="76A602E5"/>
     <w:multiLevelType w:val="multilevel"/>
     <w:tmpl w:val="D874514E"/>
@@ -35574,7 +35322,7 @@
       </w:pPr>
     </w:lvl>
   </w:abstractNum>
-  <w:abstractNum w:abstractNumId="42" w15:restartNumberingAfterBreak="0">
+  <w:abstractNum w:abstractNumId="42">
     <w:nsid w:val="793B168E"/>
     <w:multiLevelType w:val="multilevel"/>
     <w:tmpl w:val="D874514E"/>
@@ -35687,7 +35435,7 @@
       </w:pPr>
     </w:lvl>
   </w:abstractNum>
-  <w:abstractNum w:abstractNumId="43" w15:restartNumberingAfterBreak="0">
+  <w:abstractNum w:abstractNumId="43">
     <w:nsid w:val="79DC438E"/>
     <w:multiLevelType w:val="multilevel"/>
     <w:tmpl w:val="D874514E"/>
@@ -35800,7 +35548,7 @@
       </w:pPr>
     </w:lvl>
   </w:abstractNum>
-  <w:abstractNum w:abstractNumId="44" w15:restartNumberingAfterBreak="0">
+  <w:abstractNum w:abstractNumId="44">
     <w:nsid w:val="7AD6480A"/>
     <w:multiLevelType w:val="multilevel"/>
     <w:tmpl w:val="D874514E"/>
@@ -35913,7 +35661,7 @@
       </w:pPr>
     </w:lvl>
   </w:abstractNum>
-  <w:abstractNum w:abstractNumId="45" w15:restartNumberingAfterBreak="0">
+  <w:abstractNum w:abstractNumId="45">
     <w:nsid w:val="7AE62928"/>
     <w:multiLevelType w:val="multilevel"/>
     <w:tmpl w:val="D874514E"/>
@@ -36026,7 +35774,7 @@
       </w:pPr>
     </w:lvl>
   </w:abstractNum>
-  <w:abstractNum w:abstractNumId="46" w15:restartNumberingAfterBreak="0">
+  <w:abstractNum w:abstractNumId="46">
     <w:nsid w:val="7DF856C8"/>
     <w:multiLevelType w:val="multilevel"/>
     <w:tmpl w:val="D874514E"/>
@@ -36312,7 +36060,7 @@
 </file>
 
 <file path=word/styles.xml><?xml version="1.0" encoding="utf-8"?>
-<w:styles xmlns:mc="http://schemas.openxmlformats.org/markup-compatibility/2006" xmlns:r="http://schemas.openxmlformats.org/officeDocument/2006/relationships" xmlns:w="http://schemas.openxmlformats.org/wordprocessingml/2006/main" xmlns:w14="http://schemas.microsoft.com/office/word/2010/wordml" xmlns:w15="http://schemas.microsoft.com/office/word/2012/wordml" xmlns:w16se="http://schemas.microsoft.com/office/word/2015/wordml/symex" mc:Ignorable="w14 w15 w16se">
+<w:styles xmlns:r="http://schemas.openxmlformats.org/officeDocument/2006/relationships" xmlns:w="http://schemas.openxmlformats.org/wordprocessingml/2006/main">
   <w:docDefaults>
     <w:rPrDefault>
       <w:rPr>
@@ -36328,381 +36076,144 @@
       </w:pPr>
     </w:pPrDefault>
   </w:docDefaults>
-  <w:latentStyles w:defLockedState="0" w:defUIPriority="99" w:defSemiHidden="0" w:defUnhideWhenUsed="0" w:defQFormat="0" w:count="374">
-    <w:lsdException w:name="Normal" w:uiPriority="0" w:qFormat="1"/>
-    <w:lsdException w:name="heading 1" w:uiPriority="9" w:qFormat="1"/>
-    <w:lsdException w:name="heading 2" w:semiHidden="1" w:uiPriority="9" w:unhideWhenUsed="1" w:qFormat="1"/>
-    <w:lsdException w:name="heading 3" w:semiHidden="1" w:uiPriority="9" w:unhideWhenUsed="1" w:qFormat="1"/>
-    <w:lsdException w:name="heading 4" w:semiHidden="1" w:uiPriority="9" w:unhideWhenUsed="1" w:qFormat="1"/>
-    <w:lsdException w:name="heading 5" w:semiHidden="1" w:uiPriority="9" w:unhideWhenUsed="1" w:qFormat="1"/>
-    <w:lsdException w:name="heading 6" w:semiHidden="1" w:uiPriority="9" w:unhideWhenUsed="1" w:qFormat="1"/>
-    <w:lsdException w:name="heading 7" w:semiHidden="1" w:uiPriority="9" w:unhideWhenUsed="1" w:qFormat="1"/>
-    <w:lsdException w:name="heading 8" w:semiHidden="1" w:uiPriority="9" w:unhideWhenUsed="1" w:qFormat="1"/>
-    <w:lsdException w:name="heading 9" w:semiHidden="1" w:uiPriority="9" w:unhideWhenUsed="1" w:qFormat="1"/>
-    <w:lsdException w:name="index 1" w:semiHidden="1" w:unhideWhenUsed="1"/>
-    <w:lsdException w:name="index 2" w:semiHidden="1" w:unhideWhenUsed="1"/>
-    <w:lsdException w:name="index 3" w:semiHidden="1" w:unhideWhenUsed="1"/>
-    <w:lsdException w:name="index 4" w:semiHidden="1" w:unhideWhenUsed="1"/>
-    <w:lsdException w:name="index 5" w:semiHidden="1" w:unhideWhenUsed="1"/>
-    <w:lsdException w:name="index 6" w:semiHidden="1" w:unhideWhenUsed="1"/>
-    <w:lsdException w:name="index 7" w:semiHidden="1" w:unhideWhenUsed="1"/>
-    <w:lsdException w:name="index 8" w:semiHidden="1" w:unhideWhenUsed="1"/>
-    <w:lsdException w:name="index 9" w:semiHidden="1" w:unhideWhenUsed="1"/>
-    <w:lsdException w:name="toc 1" w:semiHidden="1" w:uiPriority="39" w:unhideWhenUsed="1"/>
-    <w:lsdException w:name="toc 2" w:semiHidden="1" w:uiPriority="39" w:unhideWhenUsed="1"/>
-    <w:lsdException w:name="toc 3" w:semiHidden="1" w:uiPriority="39" w:unhideWhenUsed="1"/>
-    <w:lsdException w:name="toc 4" w:semiHidden="1" w:uiPriority="39" w:unhideWhenUsed="1"/>
-    <w:lsdException w:name="toc 5" w:semiHidden="1" w:uiPriority="39" w:unhideWhenUsed="1"/>
-    <w:lsdException w:name="toc 6" w:semiHidden="1" w:uiPriority="39" w:unhideWhenUsed="1"/>
-    <w:lsdException w:name="toc 7" w:semiHidden="1" w:uiPriority="39" w:unhideWhenUsed="1"/>
-    <w:lsdException w:name="toc 8" w:semiHidden="1" w:uiPriority="39" w:unhideWhenUsed="1"/>
-    <w:lsdException w:name="toc 9" w:semiHidden="1" w:uiPriority="39" w:unhideWhenUsed="1"/>
-    <w:lsdException w:name="Normal Indent" w:semiHidden="1" w:unhideWhenUsed="1"/>
-    <w:lsdException w:name="footnote text" w:semiHidden="1" w:unhideWhenUsed="1"/>
-    <w:lsdException w:name="annotation text" w:semiHidden="1" w:unhideWhenUsed="1"/>
-    <w:lsdException w:name="header" w:semiHidden="1" w:unhideWhenUsed="1"/>
-    <w:lsdException w:name="footer" w:semiHidden="1" w:unhideWhenUsed="1"/>
-    <w:lsdException w:name="index heading" w:semiHidden="1" w:unhideWhenUsed="1"/>
-    <w:lsdException w:name="caption" w:semiHidden="1" w:uiPriority="35" w:unhideWhenUsed="1" w:qFormat="1"/>
-    <w:lsdException w:name="table of figures" w:semiHidden="1" w:unhideWhenUsed="1"/>
-    <w:lsdException w:name="envelope address" w:semiHidden="1" w:unhideWhenUsed="1"/>
-    <w:lsdException w:name="envelope return" w:semiHidden="1" w:unhideWhenUsed="1"/>
-    <w:lsdException w:name="footnote reference" w:semiHidden="1" w:unhideWhenUsed="1"/>
-    <w:lsdException w:name="annotation reference" w:semiHidden="1" w:unhideWhenUsed="1"/>
-    <w:lsdException w:name="line number" w:semiHidden="1" w:unhideWhenUsed="1"/>
-    <w:lsdException w:name="page number" w:semiHidden="1" w:unhideWhenUsed="1"/>
-    <w:lsdException w:name="endnote reference" w:semiHidden="1" w:unhideWhenUsed="1"/>
-    <w:lsdException w:name="endnote text" w:semiHidden="1" w:unhideWhenUsed="1"/>
-    <w:lsdException w:name="table of authorities" w:semiHidden="1" w:unhideWhenUsed="1"/>
-    <w:lsdException w:name="macro" w:semiHidden="1" w:unhideWhenUsed="1"/>
-    <w:lsdException w:name="toa heading" w:semiHidden="1" w:unhideWhenUsed="1"/>
-    <w:lsdException w:name="List" w:semiHidden="1" w:unhideWhenUsed="1"/>
-    <w:lsdException w:name="List Bullet" w:semiHidden="1" w:unhideWhenUsed="1"/>
-    <w:lsdException w:name="List Number" w:semiHidden="1" w:unhideWhenUsed="1"/>
-    <w:lsdException w:name="List 2" w:semiHidden="1" w:unhideWhenUsed="1"/>
-    <w:lsdException w:name="List 3" w:semiHidden="1" w:unhideWhenUsed="1"/>
-    <w:lsdException w:name="List 4" w:semiHidden="1" w:unhideWhenUsed="1"/>
-    <w:lsdException w:name="List 5" w:semiHidden="1" w:unhideWhenUsed="1"/>
-    <w:lsdException w:name="List Bullet 2" w:semiHidden="1" w:unhideWhenUsed="1"/>
-    <w:lsdException w:name="List Bullet 3" w:semiHidden="1" w:unhideWhenUsed="1"/>
-    <w:lsdException w:name="List Bullet 4" w:semiHidden="1" w:unhideWhenUsed="1"/>
-    <w:lsdException w:name="List Bullet 5" w:semiHidden="1" w:unhideWhenUsed="1"/>
-    <w:lsdException w:name="List Number 2" w:semiHidden="1" w:unhideWhenUsed="1"/>
-    <w:lsdException w:name="List Number 3" w:semiHidden="1" w:unhideWhenUsed="1"/>
-    <w:lsdException w:name="List Number 4" w:semiHidden="1" w:unhideWhenUsed="1"/>
-    <w:lsdException w:name="List Number 5" w:semiHidden="1" w:unhideWhenUsed="1"/>
-    <w:lsdException w:name="Title" w:uiPriority="10" w:qFormat="1"/>
-    <w:lsdException w:name="Closing" w:semiHidden="1" w:unhideWhenUsed="1"/>
-    <w:lsdException w:name="Signature" w:semiHidden="1" w:unhideWhenUsed="1"/>
-    <w:lsdException w:name="Default Paragraph Font" w:semiHidden="1" w:uiPriority="1" w:unhideWhenUsed="1"/>
-    <w:lsdException w:name="Body Text" w:semiHidden="1" w:unhideWhenUsed="1"/>
-    <w:lsdException w:name="Body Text Indent" w:semiHidden="1" w:unhideWhenUsed="1"/>
-    <w:lsdException w:name="List Continue" w:semiHidden="1" w:unhideWhenUsed="1"/>
-    <w:lsdException w:name="List Continue 2" w:semiHidden="1" w:unhideWhenUsed="1"/>
-    <w:lsdException w:name="List Continue 3" w:semiHidden="1" w:unhideWhenUsed="1"/>
-    <w:lsdException w:name="List Continue 4" w:semiHidden="1" w:unhideWhenUsed="1"/>
-    <w:lsdException w:name="List Continue 5" w:semiHidden="1" w:unhideWhenUsed="1"/>
-    <w:lsdException w:name="Message Header" w:semiHidden="1" w:unhideWhenUsed="1"/>
-    <w:lsdException w:name="Subtitle" w:uiPriority="11" w:qFormat="1"/>
-    <w:lsdException w:name="Salutation" w:semiHidden="1" w:unhideWhenUsed="1"/>
-    <w:lsdException w:name="Date" w:semiHidden="1" w:unhideWhenUsed="1"/>
-    <w:lsdException w:name="Body Text First Indent" w:semiHidden="1" w:unhideWhenUsed="1"/>
-    <w:lsdException w:name="Body Text First Indent 2" w:semiHidden="1" w:unhideWhenUsed="1"/>
-    <w:lsdException w:name="Note Heading" w:semiHidden="1" w:unhideWhenUsed="1"/>
-    <w:lsdException w:name="Body Text 2" w:semiHidden="1" w:unhideWhenUsed="1"/>
-    <w:lsdException w:name="Body Text 3" w:semiHidden="1" w:unhideWhenUsed="1"/>
-    <w:lsdException w:name="Body Text Indent 2" w:semiHidden="1" w:unhideWhenUsed="1"/>
-    <w:lsdException w:name="Body Text Indent 3" w:semiHidden="1" w:unhideWhenUsed="1"/>
-    <w:lsdException w:name="Block Text" w:semiHidden="1" w:unhideWhenUsed="1"/>
-    <w:lsdException w:name="Hyperlink" w:semiHidden="1" w:unhideWhenUsed="1"/>
-    <w:lsdException w:name="FollowedHyperlink" w:semiHidden="1" w:unhideWhenUsed="1"/>
-    <w:lsdException w:name="Strong" w:uiPriority="22" w:qFormat="1"/>
-    <w:lsdException w:name="Emphasis" w:uiPriority="20" w:qFormat="1"/>
-    <w:lsdException w:name="Document Map" w:semiHidden="1" w:unhideWhenUsed="1"/>
-    <w:lsdException w:name="Plain Text" w:semiHidden="1" w:unhideWhenUsed="1"/>
-    <w:lsdException w:name="E-mail Signature" w:semiHidden="1" w:unhideWhenUsed="1"/>
-    <w:lsdException w:name="HTML Top of Form" w:semiHidden="1" w:unhideWhenUsed="1"/>
-    <w:lsdException w:name="HTML Bottom of Form" w:semiHidden="1" w:unhideWhenUsed="1"/>
-    <w:lsdException w:name="Normal (Web)" w:semiHidden="1" w:unhideWhenUsed="1"/>
-    <w:lsdException w:name="HTML Acronym" w:semiHidden="1" w:unhideWhenUsed="1"/>
-    <w:lsdException w:name="HTML Address" w:semiHidden="1" w:unhideWhenUsed="1"/>
-    <w:lsdException w:name="HTML Cite" w:semiHidden="1" w:unhideWhenUsed="1"/>
-    <w:lsdException w:name="HTML Code" w:semiHidden="1" w:unhideWhenUsed="1"/>
-    <w:lsdException w:name="HTML Definition" w:semiHidden="1" w:unhideWhenUsed="1"/>
-    <w:lsdException w:name="HTML Keyboard" w:semiHidden="1" w:unhideWhenUsed="1"/>
-    <w:lsdException w:name="HTML Preformatted" w:semiHidden="1" w:unhideWhenUsed="1"/>
-    <w:lsdException w:name="HTML Sample" w:semiHidden="1" w:unhideWhenUsed="1"/>
-    <w:lsdException w:name="HTML Typewriter" w:semiHidden="1" w:unhideWhenUsed="1"/>
-    <w:lsdException w:name="HTML Variable" w:semiHidden="1" w:unhideWhenUsed="1"/>
-    <w:lsdException w:name="Normal Table" w:semiHidden="1" w:unhideWhenUsed="1"/>
-    <w:lsdException w:name="annotation subject" w:semiHidden="1" w:unhideWhenUsed="1"/>
-    <w:lsdException w:name="No List" w:semiHidden="1" w:unhideWhenUsed="1"/>
-    <w:lsdException w:name="Outline List 1" w:semiHidden="1" w:unhideWhenUsed="1"/>
-    <w:lsdException w:name="Outline List 2" w:semiHidden="1" w:unhideWhenUsed="1"/>
-    <w:lsdException w:name="Outline List 3" w:semiHidden="1" w:unhideWhenUsed="1"/>
-    <w:lsdException w:name="Table Simple 1" w:semiHidden="1" w:unhideWhenUsed="1"/>
-    <w:lsdException w:name="Table Simple 2" w:semiHidden="1" w:unhideWhenUsed="1"/>
-    <w:lsdException w:name="Table Simple 3" w:semiHidden="1" w:unhideWhenUsed="1"/>
-    <w:lsdException w:name="Table Classic 1" w:semiHidden="1" w:unhideWhenUsed="1"/>
-    <w:lsdException w:name="Table Classic 2" w:semiHidden="1" w:unhideWhenUsed="1"/>
-    <w:lsdException w:name="Table Classic 3" w:semiHidden="1" w:unhideWhenUsed="1"/>
-    <w:lsdException w:name="Table Classic 4" w:semiHidden="1" w:unhideWhenUsed="1"/>
-    <w:lsdException w:name="Table Colorful 1" w:semiHidden="1" w:unhideWhenUsed="1"/>
-    <w:lsdException w:name="Table Colorful 2" w:semiHidden="1" w:unhideWhenUsed="1"/>
-    <w:lsdException w:name="Table Colorful 3" w:semiHidden="1" w:unhideWhenUsed="1"/>
-    <w:lsdException w:name="Table Columns 1" w:semiHidden="1" w:unhideWhenUsed="1"/>
-    <w:lsdException w:name="Table Columns 2" w:semiHidden="1" w:unhideWhenUsed="1"/>
-    <w:lsdException w:name="Table Columns 3" w:semiHidden="1" w:unhideWhenUsed="1"/>
-    <w:lsdException w:name="Table Columns 4" w:semiHidden="1" w:unhideWhenUsed="1"/>
-    <w:lsdException w:name="Table Columns 5" w:semiHidden="1" w:unhideWhenUsed="1"/>
-    <w:lsdException w:name="Table Grid 1" w:semiHidden="1" w:unhideWhenUsed="1"/>
-    <w:lsdException w:name="Table Grid 2" w:semiHidden="1" w:unhideWhenUsed="1"/>
-    <w:lsdException w:name="Table Grid 3" w:semiHidden="1" w:unhideWhenUsed="1"/>
-    <w:lsdException w:name="Table Grid 4" w:semiHidden="1" w:unhideWhenUsed="1"/>
-    <w:lsdException w:name="Table Grid 5" w:semiHidden="1" w:unhideWhenUsed="1"/>
-    <w:lsdException w:name="Table Grid 6" w:semiHidden="1" w:unhideWhenUsed="1"/>
-    <w:lsdException w:name="Table Grid 7" w:semiHidden="1" w:unhideWhenUsed="1"/>
-    <w:lsdException w:name="Table Grid 8" w:semiHidden="1" w:unhideWhenUsed="1"/>
-    <w:lsdException w:name="Table List 1" w:semiHidden="1" w:unhideWhenUsed="1"/>
-    <w:lsdException w:name="Table List 2" w:semiHidden="1" w:unhideWhenUsed="1"/>
-    <w:lsdException w:name="Table List 3" w:semiHidden="1" w:unhideWhenUsed="1"/>
-    <w:lsdException w:name="Table List 4" w:semiHidden="1" w:unhideWhenUsed="1"/>
-    <w:lsdException w:name="Table List 5" w:semiHidden="1" w:unhideWhenUsed="1"/>
-    <w:lsdException w:name="Table List 6" w:semiHidden="1" w:unhideWhenUsed="1"/>
-    <w:lsdException w:name="Table List 7" w:semiHidden="1" w:unhideWhenUsed="1"/>
-    <w:lsdException w:name="Table List 8" w:semiHidden="1" w:unhideWhenUsed="1"/>
-    <w:lsdException w:name="Table 3D effects 1" w:semiHidden="1" w:unhideWhenUsed="1"/>
-    <w:lsdException w:name="Table 3D effects 2" w:semiHidden="1" w:unhideWhenUsed="1"/>
-    <w:lsdException w:name="Table 3D effects 3" w:semiHidden="1" w:unhideWhenUsed="1"/>
-    <w:lsdException w:name="Table Contemporary" w:semiHidden="1" w:unhideWhenUsed="1"/>
-    <w:lsdException w:name="Table Elegant" w:semiHidden="1" w:unhideWhenUsed="1"/>
-    <w:lsdException w:name="Table Professional" w:semiHidden="1" w:unhideWhenUsed="1"/>
-    <w:lsdException w:name="Table Subtle 1" w:semiHidden="1" w:unhideWhenUsed="1"/>
-    <w:lsdException w:name="Table Subtle 2" w:semiHidden="1" w:unhideWhenUsed="1"/>
-    <w:lsdException w:name="Table Web 1" w:semiHidden="1" w:unhideWhenUsed="1"/>
-    <w:lsdException w:name="Table Web 2" w:semiHidden="1" w:unhideWhenUsed="1"/>
-    <w:lsdException w:name="Table Web 3" w:semiHidden="1" w:unhideWhenUsed="1"/>
-    <w:lsdException w:name="Balloon Text" w:semiHidden="1" w:unhideWhenUsed="1"/>
-    <w:lsdException w:name="Table Grid" w:semiHidden="1" w:uiPriority="39" w:unhideWhenUsed="1"/>
-    <w:lsdException w:name="Table Theme" w:semiHidden="1" w:unhideWhenUsed="1"/>
-    <w:lsdException w:name="Placeholder Text" w:semiHidden="1"/>
-    <w:lsdException w:name="No Spacing" w:uiPriority="1" w:qFormat="1"/>
-    <w:lsdException w:name="Light Shading" w:uiPriority="60"/>
-    <w:lsdException w:name="Light List" w:uiPriority="61"/>
-    <w:lsdException w:name="Light Grid" w:uiPriority="62"/>
-    <w:lsdException w:name="Medium Shading 1" w:uiPriority="63"/>
-    <w:lsdException w:name="Medium Shading 2" w:uiPriority="64"/>
-    <w:lsdException w:name="Medium List 1" w:uiPriority="65"/>
-    <w:lsdException w:name="Medium List 2" w:uiPriority="66"/>
-    <w:lsdException w:name="Medium Grid 1" w:uiPriority="67"/>
-    <w:lsdException w:name="Medium Grid 2" w:uiPriority="68"/>
-    <w:lsdException w:name="Medium Grid 3" w:uiPriority="69"/>
-    <w:lsdException w:name="Dark List" w:uiPriority="70"/>
-    <w:lsdException w:name="Colorful Shading" w:uiPriority="71"/>
-    <w:lsdException w:name="Colorful List" w:uiPriority="72"/>
-    <w:lsdException w:name="Colorful Grid" w:uiPriority="73"/>
-    <w:lsdException w:name="Light Shading Accent 1" w:uiPriority="60"/>
-    <w:lsdException w:name="Light List Accent 1" w:uiPriority="61"/>
-    <w:lsdException w:name="Light Grid Accent 1" w:uiPriority="62"/>
-    <w:lsdException w:name="Medium Shading 1 Accent 1" w:uiPriority="63"/>
-    <w:lsdException w:name="Medium Shading 2 Accent 1" w:uiPriority="64"/>
-    <w:lsdException w:name="Medium List 1 Accent 1" w:uiPriority="65"/>
-    <w:lsdException w:name="Revision" w:semiHidden="1"/>
-    <w:lsdException w:name="List Paragraph" w:uiPriority="34" w:qFormat="1"/>
-    <w:lsdException w:name="Quote" w:uiPriority="29" w:qFormat="1"/>
-    <w:lsdException w:name="Intense Quote" w:uiPriority="30" w:qFormat="1"/>
-    <w:lsdException w:name="Medium List 2 Accent 1" w:uiPriority="66"/>
-    <w:lsdException w:name="Medium Grid 1 Accent 1" w:uiPriority="67"/>
-    <w:lsdException w:name="Medium Grid 2 Accent 1" w:uiPriority="68"/>
-    <w:lsdException w:name="Medium Grid 3 Accent 1" w:uiPriority="69"/>
-    <w:lsdException w:name="Dark List Accent 1" w:uiPriority="70"/>
-    <w:lsdException w:name="Colorful Shading Accent 1" w:uiPriority="71"/>
-    <w:lsdException w:name="Colorful List Accent 1" w:uiPriority="72"/>
-    <w:lsdException w:name="Colorful Grid Accent 1" w:uiPriority="73"/>
-    <w:lsdException w:name="Light Shading Accent 2" w:uiPriority="60"/>
-    <w:lsdException w:name="Light List Accent 2" w:uiPriority="61"/>
-    <w:lsdException w:name="Light Grid Accent 2" w:uiPriority="62"/>
-    <w:lsdException w:name="Medium Shading 1 Accent 2" w:uiPriority="63"/>
-    <w:lsdException w:name="Medium Shading 2 Accent 2" w:uiPriority="64"/>
-    <w:lsdException w:name="Medium List 1 Accent 2" w:uiPriority="65"/>
-    <w:lsdException w:name="Medium List 2 Accent 2" w:uiPriority="66"/>
-    <w:lsdException w:name="Medium Grid 1 Accent 2" w:uiPriority="67"/>
-    <w:lsdException w:name="Medium Grid 2 Accent 2" w:uiPriority="68"/>
-    <w:lsdException w:name="Medium Grid 3 Accent 2" w:uiPriority="69"/>
-    <w:lsdException w:name="Dark List Accent 2" w:uiPriority="70"/>
-    <w:lsdException w:name="Colorful Shading Accent 2" w:uiPriority="71"/>
-    <w:lsdException w:name="Colorful List Accent 2" w:uiPriority="72"/>
-    <w:lsdException w:name="Colorful Grid Accent 2" w:uiPriority="73"/>
-    <w:lsdException w:name="Light Shading Accent 3" w:uiPriority="60"/>
-    <w:lsdException w:name="Light List Accent 3" w:uiPriority="61"/>
-    <w:lsdException w:name="Light Grid Accent 3" w:uiPriority="62"/>
-    <w:lsdException w:name="Medium Shading 1 Accent 3" w:uiPriority="63"/>
-    <w:lsdException w:name="Medium Shading 2 Accent 3" w:uiPriority="64"/>
-    <w:lsdException w:name="Medium List 1 Accent 3" w:uiPriority="65"/>
-    <w:lsdException w:name="Medium List 2 Accent 3" w:uiPriority="66"/>
-    <w:lsdException w:name="Medium Grid 1 Accent 3" w:uiPriority="67"/>
-    <w:lsdException w:name="Medium Grid 2 Accent 3" w:uiPriority="68"/>
-    <w:lsdException w:name="Medium Grid 3 Accent 3" w:uiPriority="69"/>
-    <w:lsdException w:name="Dark List Accent 3" w:uiPriority="70"/>
-    <w:lsdException w:name="Colorful Shading Accent 3" w:uiPriority="71"/>
-    <w:lsdException w:name="Colorful List Accent 3" w:uiPriority="72"/>
-    <w:lsdException w:name="Colorful Grid Accent 3" w:uiPriority="73"/>
-    <w:lsdException w:name="Light Shading Accent 4" w:uiPriority="60"/>
-    <w:lsdException w:name="Light List Accent 4" w:uiPriority="61"/>
-    <w:lsdException w:name="Light Grid Accent 4" w:uiPriority="62"/>
-    <w:lsdException w:name="Medium Shading 1 Accent 4" w:uiPriority="63"/>
-    <w:lsdException w:name="Medium Shading 2 Accent 4" w:uiPriority="64"/>
-    <w:lsdException w:name="Medium List 1 Accent 4" w:uiPriority="65"/>
-    <w:lsdException w:name="Medium List 2 Accent 4" w:uiPriority="66"/>
-    <w:lsdException w:name="Medium Grid 1 Accent 4" w:uiPriority="67"/>
-    <w:lsdException w:name="Medium Grid 2 Accent 4" w:uiPriority="68"/>
-    <w:lsdException w:name="Medium Grid 3 Accent 4" w:uiPriority="69"/>
-    <w:lsdException w:name="Dark List Accent 4" w:uiPriority="70"/>
-    <w:lsdException w:name="Colorful Shading Accent 4" w:uiPriority="71"/>
-    <w:lsdException w:name="Colorful List Accent 4" w:uiPriority="72"/>
-    <w:lsdException w:name="Colorful Grid Accent 4" w:uiPriority="73"/>
-    <w:lsdException w:name="Light Shading Accent 5" w:uiPriority="60"/>
-    <w:lsdException w:name="Light List Accent 5" w:uiPriority="61"/>
-    <w:lsdException w:name="Light Grid Accent 5" w:uiPriority="62"/>
-    <w:lsdException w:name="Medium Shading 1 Accent 5" w:uiPriority="63"/>
-    <w:lsdException w:name="Medium Shading 2 Accent 5" w:uiPriority="64"/>
-    <w:lsdException w:name="Medium List 1 Accent 5" w:uiPriority="65"/>
-    <w:lsdException w:name="Medium List 2 Accent 5" w:uiPriority="66"/>
-    <w:lsdException w:name="Medium Grid 1 Accent 5" w:uiPriority="67"/>
-    <w:lsdException w:name="Medium Grid 2 Accent 5" w:uiPriority="68"/>
-    <w:lsdException w:name="Medium Grid 3 Accent 5" w:uiPriority="69"/>
-    <w:lsdException w:name="Dark List Accent 5" w:uiPriority="70"/>
-    <w:lsdException w:name="Colorful Shading Accent 5" w:uiPriority="71"/>
-    <w:lsdException w:name="Colorful List Accent 5" w:uiPriority="72"/>
-    <w:lsdException w:name="Colorful Grid Accent 5" w:uiPriority="73"/>
-    <w:lsdException w:name="Light Shading Accent 6" w:uiPriority="60"/>
-    <w:lsdException w:name="Light List Accent 6" w:uiPriority="61"/>
-    <w:lsdException w:name="Light Grid Accent 6" w:uiPriority="62"/>
-    <w:lsdException w:name="Medium Shading 1 Accent 6" w:uiPriority="63"/>
-    <w:lsdException w:name="Medium Shading 2 Accent 6" w:uiPriority="64"/>
-    <w:lsdException w:name="Medium List 1 Accent 6" w:uiPriority="65"/>
-    <w:lsdException w:name="Medium List 2 Accent 6" w:uiPriority="66"/>
-    <w:lsdException w:name="Medium Grid 1 Accent 6" w:uiPriority="67"/>
-    <w:lsdException w:name="Medium Grid 2 Accent 6" w:uiPriority="68"/>
-    <w:lsdException w:name="Medium Grid 3 Accent 6" w:uiPriority="69"/>
-    <w:lsdException w:name="Dark List Accent 6" w:uiPriority="70"/>
-    <w:lsdException w:name="Colorful Shading Accent 6" w:uiPriority="71"/>
-    <w:lsdException w:name="Colorful List Accent 6" w:uiPriority="72"/>
-    <w:lsdException w:name="Colorful Grid Accent 6" w:uiPriority="73"/>
-    <w:lsdException w:name="Subtle Emphasis" w:uiPriority="19" w:qFormat="1"/>
-    <w:lsdException w:name="Intense Emphasis" w:uiPriority="21" w:qFormat="1"/>
-    <w:lsdException w:name="Subtle Reference" w:uiPriority="31" w:qFormat="1"/>
-    <w:lsdException w:name="Intense Reference" w:uiPriority="32" w:qFormat="1"/>
-    <w:lsdException w:name="Book Title" w:uiPriority="33" w:qFormat="1"/>
-    <w:lsdException w:name="Bibliography" w:semiHidden="1" w:uiPriority="37" w:unhideWhenUsed="1"/>
-    <w:lsdException w:name="TOC Heading" w:semiHidden="1" w:uiPriority="39" w:unhideWhenUsed="1" w:qFormat="1"/>
-    <w:lsdException w:name="Plain Table 1" w:uiPriority="41"/>
-    <w:lsdException w:name="Plain Table 2" w:uiPriority="42"/>
-    <w:lsdException w:name="Plain Table 3" w:uiPriority="43"/>
-    <w:lsdException w:name="Plain Table 4" w:uiPriority="44"/>
-    <w:lsdException w:name="Plain Table 5" w:uiPriority="45"/>
-    <w:lsdException w:name="Grid Table Light" w:uiPriority="40"/>
-    <w:lsdException w:name="Grid Table 1 Light" w:uiPriority="46"/>
-    <w:lsdException w:name="Grid Table 2" w:uiPriority="47"/>
-    <w:lsdException w:name="Grid Table 3" w:uiPriority="48"/>
-    <w:lsdException w:name="Grid Table 4" w:uiPriority="49"/>
-    <w:lsdException w:name="Grid Table 5 Dark" w:uiPriority="50"/>
-    <w:lsdException w:name="Grid Table 6 Colorful" w:uiPriority="51"/>
-    <w:lsdException w:name="Grid Table 7 Colorful" w:uiPriority="52"/>
-    <w:lsdException w:name="Grid Table 1 Light Accent 1" w:uiPriority="46"/>
-    <w:lsdException w:name="Grid Table 2 Accent 1" w:uiPriority="47"/>
-    <w:lsdException w:name="Grid Table 3 Accent 1" w:uiPriority="48"/>
-    <w:lsdException w:name="Grid Table 4 Accent 1" w:uiPriority="49"/>
-    <w:lsdException w:name="Grid Table 5 Dark Accent 1" w:uiPriority="50"/>
-    <w:lsdException w:name="Grid Table 6 Colorful Accent 1" w:uiPriority="51"/>
-    <w:lsdException w:name="Grid Table 7 Colorful Accent 1" w:uiPriority="52"/>
-    <w:lsdException w:name="Grid Table 1 Light Accent 2" w:uiPriority="46"/>
-    <w:lsdException w:name="Grid Table 2 Accent 2" w:uiPriority="47"/>
-    <w:lsdException w:name="Grid Table 3 Accent 2" w:uiPriority="48"/>
-    <w:lsdException w:name="Grid Table 4 Accent 2" w:uiPriority="49"/>
-    <w:lsdException w:name="Grid Table 5 Dark Accent 2" w:uiPriority="50"/>
-    <w:lsdException w:name="Grid Table 6 Colorful Accent 2" w:uiPriority="51"/>
-    <w:lsdException w:name="Grid Table 7 Colorful Accent 2" w:uiPriority="52"/>
-    <w:lsdException w:name="Grid Table 1 Light Accent 3" w:uiPriority="46"/>
-    <w:lsdException w:name="Grid Table 2 Accent 3" w:uiPriority="47"/>
-    <w:lsdException w:name="Grid Table 3 Accent 3" w:uiPriority="48"/>
-    <w:lsdException w:name="Grid Table 4 Accent 3" w:uiPriority="49"/>
-    <w:lsdException w:name="Grid Table 5 Dark Accent 3" w:uiPriority="50"/>
-    <w:lsdException w:name="Grid Table 6 Colorful Accent 3" w:uiPriority="51"/>
-    <w:lsdException w:name="Grid Table 7 Colorful Accent 3" w:uiPriority="52"/>
-    <w:lsdException w:name="Grid Table 1 Light Accent 4" w:uiPriority="46"/>
-    <w:lsdException w:name="Grid Table 2 Accent 4" w:uiPriority="47"/>
-    <w:lsdException w:name="Grid Table 3 Accent 4" w:uiPriority="48"/>
-    <w:lsdException w:name="Grid Table 4 Accent 4" w:uiPriority="49"/>
-    <w:lsdException w:name="Grid Table 5 Dark Accent 4" w:uiPriority="50"/>
-    <w:lsdException w:name="Grid Table 6 Colorful Accent 4" w:uiPriority="51"/>
-    <w:lsdException w:name="Grid Table 7 Colorful Accent 4" w:uiPriority="52"/>
-    <w:lsdException w:name="Grid Table 1 Light Accent 5" w:uiPriority="46"/>
-    <w:lsdException w:name="Grid Table 2 Accent 5" w:uiPriority="47"/>
-    <w:lsdException w:name="Grid Table 3 Accent 5" w:uiPriority="48"/>
-    <w:lsdException w:name="Grid Table 4 Accent 5" w:uiPriority="49"/>
-    <w:lsdException w:name="Grid Table 5 Dark Accent 5" w:uiPriority="50"/>
-    <w:lsdException w:name="Grid Table 6 Colorful Accent 5" w:uiPriority="51"/>
-    <w:lsdException w:name="Grid Table 7 Colorful Accent 5" w:uiPriority="52"/>
-    <w:lsdException w:name="Grid Table 1 Light Accent 6" w:uiPriority="46"/>
-    <w:lsdException w:name="Grid Table 2 Accent 6" w:uiPriority="47"/>
-    <w:lsdException w:name="Grid Table 3 Accent 6" w:uiPriority="48"/>
-    <w:lsdException w:name="Grid Table 4 Accent 6" w:uiPriority="49"/>
-    <w:lsdException w:name="Grid Table 5 Dark Accent 6" w:uiPriority="50"/>
-    <w:lsdException w:name="Grid Table 6 Colorful Accent 6" w:uiPriority="51"/>
-    <w:lsdException w:name="Grid Table 7 Colorful Accent 6" w:uiPriority="52"/>
-    <w:lsdException w:name="List Table 1 Light" w:uiPriority="46"/>
-    <w:lsdException w:name="List Table 2" w:uiPriority="47"/>
-    <w:lsdException w:name="List Table 3" w:uiPriority="48"/>
-    <w:lsdException w:name="List Table 4" w:uiPriority="49"/>
-    <w:lsdException w:name="List Table 5 Dark" w:uiPriority="50"/>
-    <w:lsdException w:name="List Table 6 Colorful" w:uiPriority="51"/>
-    <w:lsdException w:name="List Table 7 Colorful" w:uiPriority="52"/>
-    <w:lsdException w:name="List Table 1 Light Accent 1" w:uiPriority="46"/>
-    <w:lsdException w:name="List Table 2 Accent 1" w:uiPriority="47"/>
-    <w:lsdException w:name="List Table 3 Accent 1" w:uiPriority="48"/>
-    <w:lsdException w:name="List Table 4 Accent 1" w:uiPriority="49"/>
-    <w:lsdException w:name="List Table 5 Dark Accent 1" w:uiPriority="50"/>
-    <w:lsdException w:name="List Table 6 Colorful Accent 1" w:uiPriority="51"/>
-    <w:lsdException w:name="List Table 7 Colorful Accent 1" w:uiPriority="52"/>
-    <w:lsdException w:name="List Table 1 Light Accent 2" w:uiPriority="46"/>
-    <w:lsdException w:name="List Table 2 Accent 2" w:uiPriority="47"/>
-    <w:lsdException w:name="List Table 3 Accent 2" w:uiPriority="48"/>
-    <w:lsdException w:name="List Table 4 Accent 2" w:uiPriority="49"/>
-    <w:lsdException w:name="List Table 5 Dark Accent 2" w:uiPriority="50"/>
-    <w:lsdException w:name="List Table 6 Colorful Accent 2" w:uiPriority="51"/>
-    <w:lsdException w:name="List Table 7 Colorful Accent 2" w:uiPriority="52"/>
-    <w:lsdException w:name="List Table 1 Light Accent 3" w:uiPriority="46"/>
-    <w:lsdException w:name="List Table 2 Accent 3" w:uiPriority="47"/>
-    <w:lsdException w:name="List Table 3 Accent 3" w:uiPriority="48"/>
-    <w:lsdException w:name="List Table 4 Accent 3" w:uiPriority="49"/>
-    <w:lsdException w:name="List Table 5 Dark Accent 3" w:uiPriority="50"/>
-    <w:lsdException w:name="List Table 6 Colorful Accent 3" w:uiPriority="51"/>
-    <w:lsdException w:name="List Table 7 Colorful Accent 3" w:uiPriority="52"/>
-    <w:lsdException w:name="List Table 1 Light Accent 4" w:uiPriority="46"/>
-    <w:lsdException w:name="List Table 2 Accent 4" w:uiPriority="47"/>
-    <w:lsdException w:name="List Table 3 Accent 4" w:uiPriority="48"/>
-    <w:lsdException w:name="List Table 4 Accent 4" w:uiPriority="49"/>
-    <w:lsdException w:name="List Table 5 Dark Accent 4" w:uiPriority="50"/>
-    <w:lsdException w:name="List Table 6 Colorful Accent 4" w:uiPriority="51"/>
-    <w:lsdException w:name="List Table 7 Colorful Accent 4" w:uiPriority="52"/>
-    <w:lsdException w:name="List Table 1 Light Accent 5" w:uiPriority="46"/>
-    <w:lsdException w:name="List Table 2 Accent 5" w:uiPriority="47"/>
-    <w:lsdException w:name="List Table 3 Accent 5" w:uiPriority="48"/>
-    <w:lsdException w:name="List Table 4 Accent 5" w:uiPriority="49"/>
-    <w:lsdException w:name="List Table 5 Dark Accent 5" w:uiPriority="50"/>
-    <w:lsdException w:name="List Table 6 Colorful Accent 5" w:uiPriority="51"/>
-    <w:lsdException w:name="List Table 7 Colorful Accent 5" w:uiPriority="52"/>
-    <w:lsdException w:name="List Table 1 Light Accent 6" w:uiPriority="46"/>
-    <w:lsdException w:name="List Table 2 Accent 6" w:uiPriority="47"/>
-    <w:lsdException w:name="List Table 3 Accent 6" w:uiPriority="48"/>
-    <w:lsdException w:name="List Table 4 Accent 6" w:uiPriority="49"/>
-    <w:lsdException w:name="List Table 5 Dark Accent 6" w:uiPriority="50"/>
-    <w:lsdException w:name="List Table 6 Colorful Accent 6" w:uiPriority="51"/>
-    <w:lsdException w:name="List Table 7 Colorful Accent 6" w:uiPriority="52"/>
-    <w:lsdException w:name="Mention" w:semiHidden="1" w:unhideWhenUsed="1"/>
-    <w:lsdException w:name="Smart Hyperlink" w:semiHidden="1" w:unhideWhenUsed="1"/>
-    <w:lsdException w:name="Hashtag" w:semiHidden="1" w:unhideWhenUsed="1"/>
+  <w:latentStyles w:defLockedState="0" w:defUIPriority="99" w:defSemiHidden="1" w:defUnhideWhenUsed="1" w:defQFormat="0" w:count="267">
+    <w:lsdException w:name="Normal" w:semiHidden="0" w:uiPriority="0" w:unhideWhenUsed="0" w:qFormat="1"/>
+    <w:lsdException w:name="heading 1" w:semiHidden="0" w:uiPriority="9" w:unhideWhenUsed="0" w:qFormat="1"/>
+    <w:lsdException w:name="heading 2" w:uiPriority="9" w:qFormat="1"/>
+    <w:lsdException w:name="heading 3" w:uiPriority="9" w:qFormat="1"/>
+    <w:lsdException w:name="heading 4" w:uiPriority="9" w:qFormat="1"/>
+    <w:lsdException w:name="heading 5" w:uiPriority="9" w:qFormat="1"/>
+    <w:lsdException w:name="heading 6" w:uiPriority="9" w:qFormat="1"/>
+    <w:lsdException w:name="heading 7" w:uiPriority="9" w:qFormat="1"/>
+    <w:lsdException w:name="heading 8" w:uiPriority="9" w:qFormat="1"/>
+    <w:lsdException w:name="heading 9" w:uiPriority="9" w:qFormat="1"/>
+    <w:lsdException w:name="toc 1" w:uiPriority="39"/>
+    <w:lsdException w:name="toc 2" w:uiPriority="39"/>
+    <w:lsdException w:name="toc 3" w:uiPriority="39"/>
+    <w:lsdException w:name="toc 4" w:uiPriority="39"/>
+    <w:lsdException w:name="toc 5" w:uiPriority="39"/>
+    <w:lsdException w:name="toc 6" w:uiPriority="39"/>
+    <w:lsdException w:name="toc 7" w:uiPriority="39"/>
+    <w:lsdException w:name="toc 8" w:uiPriority="39"/>
+    <w:lsdException w:name="toc 9" w:uiPriority="39"/>
+    <w:lsdException w:name="caption" w:uiPriority="35" w:qFormat="1"/>
+    <w:lsdException w:name="Title" w:semiHidden="0" w:uiPriority="10" w:unhideWhenUsed="0" w:qFormat="1"/>
+    <w:lsdException w:name="Default Paragraph Font" w:uiPriority="1"/>
+    <w:lsdException w:name="Subtitle" w:semiHidden="0" w:uiPriority="11" w:unhideWhenUsed="0" w:qFormat="1"/>
+    <w:lsdException w:name="Strong" w:semiHidden="0" w:uiPriority="22" w:unhideWhenUsed="0" w:qFormat="1"/>
+    <w:lsdException w:name="Emphasis" w:semiHidden="0" w:uiPriority="20" w:unhideWhenUsed="0" w:qFormat="1"/>
+    <w:lsdException w:name="Table Grid" w:uiPriority="39"/>
+    <w:lsdException w:name="Placeholder Text" w:unhideWhenUsed="0"/>
+    <w:lsdException w:name="No Spacing" w:semiHidden="0" w:uiPriority="1" w:unhideWhenUsed="0" w:qFormat="1"/>
+    <w:lsdException w:name="Light Shading" w:semiHidden="0" w:uiPriority="60" w:unhideWhenUsed="0"/>
+    <w:lsdException w:name="Light List" w:semiHidden="0" w:uiPriority="61" w:unhideWhenUsed="0"/>
+    <w:lsdException w:name="Light Grid" w:semiHidden="0" w:uiPriority="62" w:unhideWhenUsed="0"/>
+    <w:lsdException w:name="Medium Shading 1" w:semiHidden="0" w:uiPriority="63" w:unhideWhenUsed="0"/>
+    <w:lsdException w:name="Medium Shading 2" w:semiHidden="0" w:uiPriority="64" w:unhideWhenUsed="0"/>
+    <w:lsdException w:name="Medium List 1" w:semiHidden="0" w:uiPriority="65" w:unhideWhenUsed="0"/>
+    <w:lsdException w:name="Medium List 2" w:semiHidden="0" w:uiPriority="66" w:unhideWhenUsed="0"/>
+    <w:lsdException w:name="Medium Grid 1" w:semiHidden="0" w:uiPriority="67" w:unhideWhenUsed="0"/>
+    <w:lsdException w:name="Medium Grid 2" w:semiHidden="0" w:uiPriority="68" w:unhideWhenUsed="0"/>
+    <w:lsdException w:name="Medium Grid 3" w:semiHidden="0" w:uiPriority="69" w:unhideWhenUsed="0"/>
+    <w:lsdException w:name="Dark List" w:semiHidden="0" w:uiPriority="70" w:unhideWhenUsed="0"/>
+    <w:lsdException w:name="Colorful Shading" w:semiHidden="0" w:uiPriority="71" w:unhideWhenUsed="0"/>
+    <w:lsdException w:name="Colorful List" w:semiHidden="0" w:uiPriority="72" w:unhideWhenUsed="0"/>
+    <w:lsdException w:name="Colorful Grid" w:semiHidden="0" w:uiPriority="73" w:unhideWhenUsed="0"/>
+    <w:lsdException w:name="Light Shading Accent 1" w:semiHidden="0" w:uiPriority="60" w:unhideWhenUsed="0"/>
+    <w:lsdException w:name="Light List Accent 1" w:semiHidden="0" w:uiPriority="61" w:unhideWhenUsed="0"/>
+    <w:lsdException w:name="Light Grid Accent 1" w:semiHidden="0" w:uiPriority="62" w:unhideWhenUsed="0"/>
+    <w:lsdException w:name="Medium Shading 1 Accent 1" w:semiHidden="0" w:uiPriority="63" w:unhideWhenUsed="0"/>
+    <w:lsdException w:name="Medium Shading 2 Accent 1" w:semiHidden="0" w:uiPriority="64" w:unhideWhenUsed="0"/>
+    <w:lsdException w:name="Medium List 1 Accent 1" w:semiHidden="0" w:uiPriority="65" w:unhideWhenUsed="0"/>
+    <w:lsdException w:name="Revision" w:unhideWhenUsed="0"/>
+    <w:lsdException w:name="List Paragraph" w:semiHidden="0" w:uiPriority="34" w:unhideWhenUsed="0" w:qFormat="1"/>
+    <w:lsdException w:name="Quote" w:semiHidden="0" w:uiPriority="29" w:unhideWhenUsed="0" w:qFormat="1"/>
+    <w:lsdException w:name="Intense Quote" w:semiHidden="0" w:uiPriority="30" w:unhideWhenUsed="0" w:qFormat="1"/>
+    <w:lsdException w:name="Medium List 2 Accent 1" w:semiHidden="0" w:uiPriority="66" w:unhideWhenUsed="0"/>
+    <w:lsdException w:name="Medium Grid 1 Accent 1" w:semiHidden="0" w:uiPriority="67" w:unhideWhenUsed="0"/>
+    <w:lsdException w:name="Medium Grid 2 Accent 1" w:semiHidden="0" w:uiPriority="68" w:unhideWhenUsed="0"/>
+    <w:lsdException w:name="Medium Grid 3 Accent 1" w:semiHidden="0" w:uiPriority="69" w:unhideWhenUsed="0"/>
+    <w:lsdException w:name="Dark List Accent 1" w:semiHidden="0" w:uiPriority="70" w:unhideWhenUsed="0"/>
+    <w:lsdException w:name="Colorful Shading Accent 1" w:semiHidden="0" w:uiPriority="71" w:unhideWhenUsed="0"/>
+    <w:lsdException w:name="Colorful List Accent 1" w:semiHidden="0" w:uiPriority="72" w:unhideWhenUsed="0"/>
+    <w:lsdException w:name="Colorful Grid Accent 1" w:semiHidden="0" w:uiPriority="73" w:unhideWhenUsed="0"/>
+    <w:lsdException w:name="Light Shading Accent 2" w:semiHidden="0" w:uiPriority="60" w:unhideWhenUsed="0"/>
+    <w:lsdException w:name="Light List Accent 2" w:semiHidden="0" w:uiPriority="61" w:unhideWhenUsed="0"/>
+    <w:lsdException w:name="Light Grid Accent 2" w:semiHidden="0" w:uiPriority="62" w:unhideWhenUsed="0"/>
+    <w:lsdException w:name="Medium Shading 1 Accent 2" w:semiHidden="0" w:uiPriority="63" w:unhideWhenUsed="0"/>
+    <w:lsdException w:name="Medium Shading 2 Accent 2" w:semiHidden="0" w:uiPriority="64" w:unhideWhenUsed="0"/>
+    <w:lsdException w:name="Medium List 1 Accent 2" w:semiHidden="0" w:uiPriority="65" w:unhideWhenUsed="0"/>
+    <w:lsdException w:name="Medium List 2 Accent 2" w:semiHidden="0" w:uiPriority="66" w:unhideWhenUsed="0"/>
+    <w:lsdException w:name="Medium Grid 1 Accent 2" w:semiHidden="0" w:uiPriority="67" w:unhideWhenUsed="0"/>
+    <w:lsdException w:name="Medium Grid 2 Accent 2" w:semiHidden="0" w:uiPriority="68" w:unhideWhenUsed="0"/>
+    <w:lsdException w:name="Medium Grid 3 Accent 2" w:semiHidden="0" w:uiPriority="69" w:unhideWhenUsed="0"/>
+    <w:lsdException w:name="Dark List Accent 2" w:semiHidden="0" w:uiPriority="70" w:unhideWhenUsed="0"/>
+    <w:lsdException w:name="Colorful Shading Accent 2" w:semiHidden="0" w:uiPriority="71" w:unhideWhenUsed="0"/>
+    <w:lsdException w:name="Colorful List Accent 2" w:semiHidden="0" w:uiPriority="72" w:unhideWhenUsed="0"/>
+    <w:lsdException w:name="Colorful Grid Accent 2" w:semiHidden="0" w:uiPriority="73" w:unhideWhenUsed="0"/>
+    <w:lsdException w:name="Light Shading Accent 3" w:semiHidden="0" w:uiPriority="60" w:unhideWhenUsed="0"/>
+    <w:lsdException w:name="Light List Accent 3" w:semiHidden="0" w:uiPriority="61" w:unhideWhenUsed="0"/>
+    <w:lsdException w:name="Light Grid Accent 3" w:semiHidden="0" w:uiPriority="62" w:unhideWhenUsed="0"/>
+    <w:lsdException w:name="Medium Shading 1 Accent 3" w:semiHidden="0" w:uiPriority="63" w:unhideWhenUsed="0"/>
+    <w:lsdException w:name="Medium Shading 2 Accent 3" w:semiHidden="0" w:uiPriority="64" w:unhideWhenUsed="0"/>
+    <w:lsdException w:name="Medium List 1 Accent 3" w:semiHidden="0" w:uiPriority="65" w:unhideWhenUsed="0"/>
+    <w:lsdException w:name="Medium List 2 Accent 3" w:semiHidden="0" w:uiPriority="66" w:unhideWhenUsed="0"/>
+    <w:lsdException w:name="Medium Grid 1 Accent 3" w:semiHidden="0" w:uiPriority="67" w:unhideWhenUsed="0"/>
+    <w:lsdException w:name="Medium Grid 2 Accent 3" w:semiHidden="0" w:uiPriority="68" w:unhideWhenUsed="0"/>
+    <w:lsdException w:name="Medium Grid 3 Accent 3" w:semiHidden="0" w:uiPriority="69" w:unhideWhenUsed="0"/>
+    <w:lsdException w:name="Dark List Accent 3" w:semiHidden="0" w:uiPriority="70" w:unhideWhenUsed="0"/>
+    <w:lsdException w:name="Colorful Shading Accent 3" w:semiHidden="0" w:uiPriority="71" w:unhideWhenUsed="0"/>
+    <w:lsdException w:name="Colorful List Accent 3" w:semiHidden="0" w:uiPriority="72" w:unhideWhenUsed="0"/>
+    <w:lsdException w:name="Colorful Grid Accent 3" w:semiHidden="0" w:uiPriority="73" w:unhideWhenUsed="0"/>
+    <w:lsdException w:name="Light Shading Accent 4" w:semiHidden="0" w:uiPriority="60" w:unhideWhenUsed="0"/>
+    <w:lsdException w:name="Light List Accent 4" w:semiHidden="0" w:uiPriority="61" w:unhideWhenUsed="0"/>
+    <w:lsdException w:name="Light Grid Accent 4" w:semiHidden="0" w:uiPriority="62" w:unhideWhenUsed="0"/>
+    <w:lsdException w:name="Medium Shading 1 Accent 4" w:semiHidden="0" w:uiPriority="63" w:unhideWhenUsed="0"/>
+    <w:lsdException w:name="Medium Shading 2 Accent 4" w:semiHidden="0" w:uiPriority="64" w:unhideWhenUsed="0"/>
+    <w:lsdException w:name="Medium List 1 Accent 4" w:semiHidden="0" w:uiPriority="65" w:unhideWhenUsed="0"/>
+    <w:lsdException w:name="Medium List 2 Accent 4" w:semiHidden="0" w:uiPriority="66" w:unhideWhenUsed="0"/>
+    <w:lsdException w:name="Medium Grid 1 Accent 4" w:semiHidden="0" w:uiPriority="67" w:unhideWhenUsed="0"/>
+    <w:lsdException w:name="Medium Grid 2 Accent 4" w:semiHidden="0" w:uiPriority="68" w:unhideWhenUsed="0"/>
+    <w:lsdException w:name="Medium Grid 3 Accent 4" w:semiHidden="0" w:uiPriority="69" w:unhideWhenUsed="0"/>
+    <w:lsdException w:name="Dark List Accent 4" w:semiHidden="0" w:uiPriority="70" w:unhideWhenUsed="0"/>
+    <w:lsdException w:name="Colorful Shading Accent 4" w:semiHidden="0" w:uiPriority="71" w:unhideWhenUsed="0"/>
+    <w:lsdException w:name="Colorful List Accent 4" w:semiHidden="0" w:uiPriority="72" w:unhideWhenUsed="0"/>
+    <w:lsdException w:name="Colorful Grid Accent 4" w:semiHidden="0" w:uiPriority="73" w:unhideWhenUsed="0"/>
+    <w:lsdException w:name="Light Shading Accent 5" w:semiHidden="0" w:uiPriority="60" w:unhideWhenUsed="0"/>
+    <w:lsdException w:name="Light List Accent 5" w:semiHidden="0" w:uiPriority="61" w:unhideWhenUsed="0"/>
+    <w:lsdException w:name="Light Grid Accent 5" w:semiHidden="0" w:uiPriority="62" w:unhideWhenUsed="0"/>
+    <w:lsdException w:name="Medium Shading 1 Accent 5" w:semiHidden="0" w:uiPriority="63" w:unhideWhenUsed="0"/>
+    <w:lsdException w:name="Medium Shading 2 Accent 5" w:semiHidden="0" w:uiPriority="64" w:unhideWhenUsed="0"/>
+    <w:lsdException w:name="Medium List 1 Accent 5" w:semiHidden="0" w:uiPriority="65" w:unhideWhenUsed="0"/>
+    <w:lsdException w:name="Medium List 2 Accent 5" w:semiHidden="0" w:uiPriority="66" w:unhideWhenUsed="0"/>
+    <w:lsdException w:name="Medium Grid 1 Accent 5" w:semiHidden="0" w:uiPriority="67" w:unhideWhenUsed="0"/>
+    <w:lsdException w:name="Medium Grid 2 Accent 5" w:semiHidden="0" w:uiPriority="68" w:unhideWhenUsed="0"/>
+    <w:lsdException w:name="Medium Grid 3 Accent 5" w:semiHidden="0" w:uiPriority="69" w:unhideWhenUsed="0"/>
+    <w:lsdException w:name="Dark List Accent 5" w:semiHidden="0" w:uiPriority="70" w:unhideWhenUsed="0"/>
+    <w:lsdException w:name="Colorful Shading Accent 5" w:semiHidden="0" w:uiPriority="71" w:unhideWhenUsed="0"/>
+    <w:lsdException w:name="Colorful List Accent 5" w:semiHidden="0" w:uiPriority="72" w:unhideWhenUsed="0"/>
+    <w:lsdException w:name="Colorful Grid Accent 5" w:semiHidden="0" w:uiPriority="73" w:unhideWhenUsed="0"/>
+    <w:lsdException w:name="Light Shading Accent 6" w:semiHidden="0" w:uiPriority="60" w:unhideWhenUsed="0"/>
+    <w:lsdException w:name="Light List Accent 6" w:semiHidden="0" w:uiPriority="61" w:unhideWhenUsed="0"/>
+    <w:lsdException w:name="Light Grid Accent 6" w:semiHidden="0" w:uiPriority="62" w:unhideWhenUsed="0"/>
+    <w:lsdException w:name="Medium Shading 1 Accent 6" w:semiHidden="0" w:uiPriority="63" w:unhideWhenUsed="0"/>
+    <w:lsdException w:name="Medium Shading 2 Accent 6" w:semiHidden="0" w:uiPriority="64" w:unhideWhenUsed="0"/>
+    <w:lsdException w:name="Medium List 1 Accent 6" w:semiHidden="0" w:uiPriority="65" w:unhideWhenUsed="0"/>
+    <w:lsdException w:name="Medium List 2 Accent 6" w:semiHidden="0" w:uiPriority="66" w:unhideWhenUsed="0"/>
+    <w:lsdException w:name="Medium Grid 1 Accent 6" w:semiHidden="0" w:uiPriority="67" w:unhideWhenUsed="0"/>
+    <w:lsdException w:name="Medium Grid 2 Accent 6" w:semiHidden="0" w:uiPriority="68" w:unhideWhenUsed="0"/>
+    <w:lsdException w:name="Medium Grid 3 Accent 6" w:semiHidden="0" w:uiPriority="69" w:unhideWhenUsed="0"/>
+    <w:lsdException w:name="Dark List Accent 6" w:semiHidden="0" w:uiPriority="70" w:unhideWhenUsed="0"/>
+    <w:lsdException w:name="Colorful Shading Accent 6" w:semiHidden="0" w:uiPriority="71" w:unhideWhenUsed="0"/>
+    <w:lsdException w:name="Colorful List Accent 6" w:semiHidden="0" w:uiPriority="72" w:unhideWhenUsed="0"/>
+    <w:lsdException w:name="Colorful Grid Accent 6" w:semiHidden="0" w:uiPriority="73" w:unhideWhenUsed="0"/>
+    <w:lsdException w:name="Subtle Emphasis" w:semiHidden="0" w:uiPriority="19" w:unhideWhenUsed="0" w:qFormat="1"/>
+    <w:lsdException w:name="Intense Emphasis" w:semiHidden="0" w:uiPriority="21" w:unhideWhenUsed="0" w:qFormat="1"/>
+    <w:lsdException w:name="Subtle Reference" w:semiHidden="0" w:uiPriority="31" w:unhideWhenUsed="0" w:qFormat="1"/>
+    <w:lsdException w:name="Intense Reference" w:semiHidden="0" w:uiPriority="32" w:unhideWhenUsed="0" w:qFormat="1"/>
+    <w:lsdException w:name="Book Title" w:semiHidden="0" w:uiPriority="33" w:unhideWhenUsed="0" w:qFormat="1"/>
+    <w:lsdException w:name="Bibliography" w:uiPriority="37"/>
+    <w:lsdException w:name="TOC Heading" w:uiPriority="39" w:qFormat="1"/>
   </w:latentStyles>
   <w:style w:type="paragraph" w:default="1" w:styleId="Standard">
     <w:name w:val="Normal"/>
@@ -36785,6 +36296,7 @@
     <w:uiPriority w:val="99"/>
     <w:semiHidden/>
     <w:unhideWhenUsed/>
+    <w:qFormat/>
     <w:tblPr>
       <w:tblInd w:w="0" w:type="dxa"/>
       <w:tblCellMar>
@@ -36848,7 +36360,7 @@
       <w:szCs w:val="32"/>
     </w:rPr>
   </w:style>
-  <w:style w:type="table" w:styleId="Tabellenraster">
+  <w:style w:type="table" w:styleId="Tabellengitternetz">
     <w:name w:val="Table Grid"/>
     <w:basedOn w:val="NormaleTabelle"/>
     <w:uiPriority w:val="39"/>
@@ -36857,6 +36369,7 @@
       <w:spacing w:after="0" w:line="240" w:lineRule="auto"/>
     </w:pPr>
     <w:tblPr>
+      <w:tblInd w:w="0" w:type="dxa"/>
       <w:tblBorders>
         <w:top w:val="single" w:sz="4" w:space="0" w:color="auto"/>
         <w:left w:val="single" w:sz="4" w:space="0" w:color="auto"/>
@@ -36865,6 +36378,12 @@
         <w:insideH w:val="single" w:sz="4" w:space="0" w:color="auto"/>
         <w:insideV w:val="single" w:sz="4" w:space="0" w:color="auto"/>
       </w:tblBorders>
+      <w:tblCellMar>
+        <w:top w:w="0" w:type="dxa"/>
+        <w:left w:w="108" w:type="dxa"/>
+        <w:bottom w:w="0" w:type="dxa"/>
+        <w:right w:w="108" w:type="dxa"/>
+      </w:tblCellMar>
     </w:tblPr>
   </w:style>
   <w:style w:type="table" w:customStyle="1" w:styleId="EinfacheTabelle11">
@@ -36878,6 +36397,7 @@
     <w:tblPr>
       <w:tblStyleRowBandSize w:val="1"/>
       <w:tblStyleColBandSize w:val="1"/>
+      <w:tblInd w:w="0" w:type="dxa"/>
       <w:tblBorders>
         <w:top w:val="single" w:sz="4" w:space="0" w:color="BFBFBF" w:themeColor="background1" w:themeShade="BF"/>
         <w:left w:val="single" w:sz="4" w:space="0" w:color="BFBFBF" w:themeColor="background1" w:themeShade="BF"/>
@@ -36886,6 +36406,12 @@
         <w:insideH w:val="single" w:sz="4" w:space="0" w:color="BFBFBF" w:themeColor="background1" w:themeShade="BF"/>
         <w:insideV w:val="single" w:sz="4" w:space="0" w:color="BFBFBF" w:themeColor="background1" w:themeShade="BF"/>
       </w:tblBorders>
+      <w:tblCellMar>
+        <w:top w:w="0" w:type="dxa"/>
+        <w:left w:w="108" w:type="dxa"/>
+        <w:bottom w:w="0" w:type="dxa"/>
+        <w:right w:w="108" w:type="dxa"/>
+      </w:tblCellMar>
     </w:tblPr>
     <w:tblStylePr w:type="firstRow">
       <w:rPr>
@@ -37069,6 +36595,13 @@
     <w:tblPr>
       <w:tblStyleRowBandSize w:val="1"/>
       <w:tblStyleColBandSize w:val="1"/>
+      <w:tblInd w:w="0" w:type="dxa"/>
+      <w:tblCellMar>
+        <w:top w:w="0" w:type="dxa"/>
+        <w:left w:w="108" w:type="dxa"/>
+        <w:bottom w:w="0" w:type="dxa"/>
+        <w:right w:w="108" w:type="dxa"/>
+      </w:tblCellMar>
     </w:tblPr>
     <w:tblStylePr w:type="firstRow">
       <w:rPr>
@@ -37460,7 +36993,7 @@
   <a:extraClrSchemeLst/>
   <a:extLst>
     <a:ext uri="{05A4C25C-085E-4340-85A3-A5531E510DB2}">
-      <thm15:themeFamily xmlns:thm15="http://schemas.microsoft.com/office/thememl/2012/main" name="Office Theme" id="{62F939B6-93AF-4DB8-9C6B-D6C7DFDC589F}" vid="{4A3C46E8-61CC-4603-A589-7422A47A8E4A}"/>
+      <thm15:themeFamily xmlns:thm15="http://schemas.microsoft.com/office/thememl/2012/main" xmlns="" name="Office Theme" id="{62F939B6-93AF-4DB8-9C6B-D6C7DFDC589F}" vid="{4A3C46E8-61CC-4603-A589-7422A47A8E4A}"/>
     </a:ext>
   </a:extLst>
 </a:theme>

</xml_diff>

<commit_message>
TG: Anpassung systementwurf fotoURL -> foto
</commit_message>
<xml_diff>
--- a/Dokumente/Systementwurf/Entwurf REST.docx
+++ b/Dokumente/Systementwurf/Entwurf REST.docx
@@ -8821,6 +8821,7 @@
                 <w:color w:val="70AD47" w:themeColor="accent6"/>
               </w:rPr>
             </w:pPr>
+            <w:bookmarkStart w:id="6" w:name="_GoBack"/>
             <w:r>
               <w:rPr>
                 <w:b w:val="0"/>
@@ -8944,6 +8945,7 @@
           </w:p>
         </w:tc>
       </w:tr>
+      <w:bookmarkEnd w:id="6"/>
       <w:tr>
         <w:tc>
           <w:tcPr>
@@ -9601,15 +9603,7 @@
               <w:rPr>
                 <w:color w:val="70AD47" w:themeColor="accent6"/>
               </w:rPr>
-              <w:t>f</w:t>
-            </w:r>
-            <w:bookmarkStart w:id="6" w:name="_GoBack"/>
-            <w:bookmarkEnd w:id="6"/>
-            <w:r>
-              <w:rPr>
-                <w:color w:val="70AD47" w:themeColor="accent6"/>
-              </w:rPr>
-              <w:t>oto</w:t>
+              <w:t>foto</w:t>
             </w:r>
             <w:proofErr w:type="spellEnd"/>
           </w:p>
@@ -10451,17 +10445,6 @@
         </w:rPr>
         <w:t>foto</w:t>
       </w:r>
-      <w:r>
-        <w:rPr>
-          <w:rFonts w:ascii="Consolas" w:eastAsia="Times New Roman" w:hAnsi="Consolas" w:cs="Times New Roman"/>
-          <w:color w:val="0000FF"/>
-          <w:sz w:val="18"/>
-          <w:szCs w:val="18"/>
-          <w:bdr w:val="none" w:sz="0" w:space="0" w:color="auto" w:frame="1"/>
-          <w:lang w:eastAsia="de-DE"/>
-        </w:rPr>
-        <w:t>URL</w:t>
-      </w:r>
       <w:proofErr w:type="spellEnd"/>
       <w:r>
         <w:rPr>
@@ -11016,17 +10999,6 @@
         </w:rPr>
         <w:t>foto</w:t>
       </w:r>
-      <w:r>
-        <w:rPr>
-          <w:rFonts w:ascii="Consolas" w:eastAsia="Times New Roman" w:hAnsi="Consolas" w:cs="Times New Roman"/>
-          <w:color w:val="0000FF"/>
-          <w:sz w:val="18"/>
-          <w:szCs w:val="18"/>
-          <w:bdr w:val="none" w:sz="0" w:space="0" w:color="auto" w:frame="1"/>
-          <w:lang w:val="en-US" w:eastAsia="de-DE"/>
-        </w:rPr>
-        <w:t>URL</w:t>
-      </w:r>
       <w:proofErr w:type="spellEnd"/>
       <w:r>
         <w:rPr>
@@ -11869,17 +11841,6 @@
           <w:lang w:val="en-US" w:eastAsia="de-DE"/>
         </w:rPr>
         <w:t>foto</w:t>
-      </w:r>
-      <w:r>
-        <w:rPr>
-          <w:rFonts w:ascii="Consolas" w:eastAsia="Times New Roman" w:hAnsi="Consolas" w:cs="Times New Roman"/>
-          <w:color w:val="0000FF"/>
-          <w:sz w:val="18"/>
-          <w:szCs w:val="18"/>
-          <w:bdr w:val="none" w:sz="0" w:space="0" w:color="auto" w:frame="1"/>
-          <w:lang w:val="en-US" w:eastAsia="de-DE"/>
-        </w:rPr>
-        <w:t>URL</w:t>
       </w:r>
       <w:proofErr w:type="spellEnd"/>
       <w:r>
@@ -17353,17 +17314,6 @@
         </w:rPr>
         <w:t>foto</w:t>
       </w:r>
-      <w:r>
-        <w:rPr>
-          <w:rFonts w:ascii="Consolas" w:eastAsia="Times New Roman" w:hAnsi="Consolas" w:cs="Times New Roman"/>
-          <w:color w:val="0000FF"/>
-          <w:sz w:val="18"/>
-          <w:szCs w:val="18"/>
-          <w:bdr w:val="none" w:sz="0" w:space="0" w:color="auto" w:frame="1"/>
-          <w:lang w:eastAsia="de-DE"/>
-        </w:rPr>
-        <w:t>URL</w:t>
-      </w:r>
       <w:proofErr w:type="spellEnd"/>
       <w:r>
         <w:rPr>
@@ -18692,17 +18642,6 @@
         </w:rPr>
         <w:t>foto</w:t>
       </w:r>
-      <w:r>
-        <w:rPr>
-          <w:rFonts w:ascii="Consolas" w:eastAsia="Times New Roman" w:hAnsi="Consolas" w:cs="Times New Roman"/>
-          <w:color w:val="0000FF"/>
-          <w:sz w:val="18"/>
-          <w:szCs w:val="18"/>
-          <w:bdr w:val="none" w:sz="0" w:space="0" w:color="auto" w:frame="1"/>
-          <w:lang w:eastAsia="de-DE"/>
-        </w:rPr>
-        <w:t>URL</w:t>
-      </w:r>
       <w:proofErr w:type="spellEnd"/>
       <w:r>
         <w:rPr>
@@ -20124,17 +20063,6 @@
         </w:rPr>
         <w:t>foto</w:t>
       </w:r>
-      <w:r>
-        <w:rPr>
-          <w:rFonts w:ascii="Consolas" w:eastAsia="Times New Roman" w:hAnsi="Consolas" w:cs="Times New Roman"/>
-          <w:color w:val="0000FF"/>
-          <w:sz w:val="18"/>
-          <w:szCs w:val="18"/>
-          <w:bdr w:val="none" w:sz="0" w:space="0" w:color="auto" w:frame="1"/>
-          <w:lang w:eastAsia="de-DE"/>
-        </w:rPr>
-        <w:t>URL</w:t>
-      </w:r>
       <w:proofErr w:type="spellEnd"/>
       <w:r>
         <w:rPr>
@@ -21828,17 +21756,6 @@
           <w:lang w:eastAsia="de-DE"/>
         </w:rPr>
         <w:t>foto</w:t>
-      </w:r>
-      <w:r>
-        <w:rPr>
-          <w:rFonts w:ascii="Consolas" w:eastAsia="Times New Roman" w:hAnsi="Consolas" w:cs="Times New Roman"/>
-          <w:color w:val="0000FF"/>
-          <w:sz w:val="18"/>
-          <w:szCs w:val="18"/>
-          <w:bdr w:val="none" w:sz="0" w:space="0" w:color="auto" w:frame="1"/>
-          <w:lang w:eastAsia="de-DE"/>
-        </w:rPr>
-        <w:t>URL</w:t>
       </w:r>
       <w:proofErr w:type="spellEnd"/>
       <w:r>
@@ -36483,7 +36400,7 @@
     <w:lsdException w:name="Table Web 2" w:semiHidden="1" w:unhideWhenUsed="1"/>
     <w:lsdException w:name="Table Web 3" w:semiHidden="1" w:unhideWhenUsed="1"/>
     <w:lsdException w:name="Balloon Text" w:semiHidden="1" w:unhideWhenUsed="1"/>
-    <w:lsdException w:name="Table Grid" w:semiHidden="1" w:uiPriority="39" w:unhideWhenUsed="1"/>
+    <w:lsdException w:name="Table Grid" w:uiPriority="39"/>
     <w:lsdException w:name="Table Theme" w:semiHidden="1" w:unhideWhenUsed="1"/>
     <w:lsdException w:name="Placeholder Text" w:semiHidden="1"/>
     <w:lsdException w:name="No Spacing" w:uiPriority="1" w:qFormat="1"/>
@@ -37471,7 +37388,7 @@
 </file>
 
 <file path=customXml/itemProps1.xml><?xml version="1.0" encoding="utf-8"?>
-<ds:datastoreItem xmlns:ds="http://schemas.openxmlformats.org/officeDocument/2006/customXml" ds:itemID="{72581B8C-9EF5-4E63-AB0F-7B7106871D08}">
+<ds:datastoreItem xmlns:ds="http://schemas.openxmlformats.org/officeDocument/2006/customXml" ds:itemID="{D1E998B9-3728-46D3-993F-B99D136628C2}">
   <ds:schemaRefs>
     <ds:schemaRef ds:uri="http://schemas.openxmlformats.org/officeDocument/2006/bibliography"/>
   </ds:schemaRefs>

</xml_diff>

<commit_message>
benutzer POST um JSON Eintrag tokenFCM erweitert
</commit_message>
<xml_diff>
--- a/Dokumente/Systementwurf/Entwurf REST.docx
+++ b/Dokumente/Systementwurf/Entwurf REST.docx
@@ -1,6 +1,6 @@
 
 <file path=word/document.xml><?xml version="1.0" encoding="utf-8"?>
-<w:document xmlns:ve="http://schemas.openxmlformats.org/markup-compatibility/2006" xmlns:o="urn:schemas-microsoft-com:office:office" xmlns:r="http://schemas.openxmlformats.org/officeDocument/2006/relationships" xmlns:m="http://schemas.openxmlformats.org/officeDocument/2006/math" xmlns:v="urn:schemas-microsoft-com:vml" xmlns:wp="http://schemas.openxmlformats.org/drawingml/2006/wordprocessingDrawing" xmlns:w10="urn:schemas-microsoft-com:office:word" xmlns:w="http://schemas.openxmlformats.org/wordprocessingml/2006/main" xmlns:wne="http://schemas.microsoft.com/office/word/2006/wordml">
+<w:document xmlns:wpc="http://schemas.microsoft.com/office/word/2010/wordprocessingCanvas" xmlns:cx="http://schemas.microsoft.com/office/drawing/2014/chartex" xmlns:cx1="http://schemas.microsoft.com/office/drawing/2015/9/8/chartex" xmlns:cx2="http://schemas.microsoft.com/office/drawing/2015/10/21/chartex" xmlns:cx3="http://schemas.microsoft.com/office/drawing/2016/5/9/chartex" xmlns:cx4="http://schemas.microsoft.com/office/drawing/2016/5/10/chartex" xmlns:cx5="http://schemas.microsoft.com/office/drawing/2016/5/11/chartex" xmlns:mc="http://schemas.openxmlformats.org/markup-compatibility/2006" xmlns:o="urn:schemas-microsoft-com:office:office" xmlns:r="http://schemas.openxmlformats.org/officeDocument/2006/relationships" xmlns:m="http://schemas.openxmlformats.org/officeDocument/2006/math" xmlns:v="urn:schemas-microsoft-com:vml" xmlns:wp14="http://schemas.microsoft.com/office/word/2010/wordprocessingDrawing" xmlns:wp="http://schemas.openxmlformats.org/drawingml/2006/wordprocessingDrawing" xmlns:w10="urn:schemas-microsoft-com:office:word" xmlns:w="http://schemas.openxmlformats.org/wordprocessingml/2006/main" xmlns:w14="http://schemas.microsoft.com/office/word/2010/wordml" xmlns:w15="http://schemas.microsoft.com/office/word/2012/wordml" xmlns:w16se="http://schemas.microsoft.com/office/word/2015/wordml/symex" xmlns:wpg="http://schemas.microsoft.com/office/word/2010/wordprocessingGroup" xmlns:wpi="http://schemas.microsoft.com/office/word/2010/wordprocessingInk" xmlns:wne="http://schemas.microsoft.com/office/word/2006/wordml" xmlns:wps="http://schemas.microsoft.com/office/word/2010/wordprocessingShape" mc:Ignorable="w14 w15 w16se wp14">
   <w:body>
     <w:p>
       <w:pPr>
@@ -3105,7 +3105,7 @@
       <w:tblPr>
         <w:tblStyle w:val="EinfacheTabelle11"/>
         <w:tblW w:w="0" w:type="auto"/>
-        <w:tblLook w:val="04A0"/>
+        <w:tblLook w:val="04A0" w:firstRow="1" w:lastRow="0" w:firstColumn="1" w:lastColumn="0" w:noHBand="0" w:noVBand="1"/>
       </w:tblPr>
       <w:tblGrid>
         <w:gridCol w:w="4531"/>
@@ -3113,11 +3113,11 @@
       </w:tblGrid>
       <w:tr>
         <w:trPr>
-          <w:cnfStyle w:val="100000000000"/>
+          <w:cnfStyle w:val="100000000000" w:firstRow="1" w:lastRow="0" w:firstColumn="0" w:lastColumn="0" w:oddVBand="0" w:evenVBand="0" w:oddHBand="0" w:evenHBand="0" w:firstRowFirstColumn="0" w:firstRowLastColumn="0" w:lastRowFirstColumn="0" w:lastRowLastColumn="0"/>
         </w:trPr>
         <w:tc>
           <w:tcPr>
-            <w:cnfStyle w:val="001000000000"/>
+            <w:cnfStyle w:val="001000000000" w:firstRow="0" w:lastRow="0" w:firstColumn="1" w:lastColumn="0" w:oddVBand="0" w:evenVBand="0" w:oddHBand="0" w:evenHBand="0" w:firstRowFirstColumn="0" w:firstRowLastColumn="0" w:lastRowFirstColumn="0" w:lastRowLastColumn="0"/>
             <w:tcW w:w="4531" w:type="dxa"/>
           </w:tcPr>
           <w:p>
@@ -3132,7 +3132,7 @@
           </w:tcPr>
           <w:p>
             <w:pPr>
-              <w:cnfStyle w:val="100000000000"/>
+              <w:cnfStyle w:val="100000000000" w:firstRow="1" w:lastRow="0" w:firstColumn="0" w:lastColumn="0" w:oddVBand="0" w:evenVBand="0" w:oddHBand="0" w:evenHBand="0" w:firstRowFirstColumn="0" w:firstRowLastColumn="0" w:lastRowFirstColumn="0" w:lastRowLastColumn="0"/>
             </w:pPr>
             <w:r>
               <w:t>Plural</w:t>
@@ -3142,11 +3142,11 @@
       </w:tr>
       <w:tr>
         <w:trPr>
-          <w:cnfStyle w:val="000000100000"/>
+          <w:cnfStyle w:val="000000100000" w:firstRow="0" w:lastRow="0" w:firstColumn="0" w:lastColumn="0" w:oddVBand="0" w:evenVBand="0" w:oddHBand="1" w:evenHBand="0" w:firstRowFirstColumn="0" w:firstRowLastColumn="0" w:lastRowFirstColumn="0" w:lastRowLastColumn="0"/>
         </w:trPr>
         <w:tc>
           <w:tcPr>
-            <w:cnfStyle w:val="001000000000"/>
+            <w:cnfStyle w:val="001000000000" w:firstRow="0" w:lastRow="0" w:firstColumn="1" w:lastColumn="0" w:oddVBand="0" w:evenVBand="0" w:oddHBand="0" w:evenHBand="0" w:firstRowFirstColumn="0" w:firstRowLastColumn="0" w:lastRowFirstColumn="0" w:lastRowLastColumn="0"/>
             <w:tcW w:w="4531" w:type="dxa"/>
           </w:tcPr>
           <w:p>
@@ -3169,7 +3169,7 @@
           </w:tcPr>
           <w:p>
             <w:pPr>
-              <w:cnfStyle w:val="000000100000"/>
+              <w:cnfStyle w:val="000000100000" w:firstRow="0" w:lastRow="0" w:firstColumn="0" w:lastColumn="0" w:oddVBand="0" w:evenVBand="0" w:oddHBand="1" w:evenHBand="0" w:firstRowFirstColumn="0" w:firstRowLastColumn="0" w:lastRowFirstColumn="0" w:lastRowLastColumn="0"/>
             </w:pPr>
             <w:r>
               <w:t>Freundschaften</w:t>
@@ -3180,7 +3180,7 @@
       <w:tr>
         <w:tc>
           <w:tcPr>
-            <w:cnfStyle w:val="001000000000"/>
+            <w:cnfStyle w:val="001000000000" w:firstRow="0" w:lastRow="0" w:firstColumn="1" w:lastColumn="0" w:oddVBand="0" w:evenVBand="0" w:oddHBand="0" w:evenHBand="0" w:firstRowFirstColumn="0" w:firstRowLastColumn="0" w:lastRowFirstColumn="0" w:lastRowLastColumn="0"/>
             <w:tcW w:w="4531" w:type="dxa"/>
           </w:tcPr>
           <w:p>
@@ -3203,7 +3203,7 @@
           </w:tcPr>
           <w:p>
             <w:pPr>
-              <w:cnfStyle w:val="000000000000"/>
+              <w:cnfStyle w:val="000000000000" w:firstRow="0" w:lastRow="0" w:firstColumn="0" w:lastColumn="0" w:oddVBand="0" w:evenVBand="0" w:oddHBand="0" w:evenHBand="0" w:firstRowFirstColumn="0" w:firstRowLastColumn="0" w:lastRowFirstColumn="0" w:lastRowLastColumn="0"/>
             </w:pPr>
             <w:r>
               <w:t>Benutzer</w:t>
@@ -3213,11 +3213,11 @@
       </w:tr>
       <w:tr>
         <w:trPr>
-          <w:cnfStyle w:val="000000100000"/>
+          <w:cnfStyle w:val="000000100000" w:firstRow="0" w:lastRow="0" w:firstColumn="0" w:lastColumn="0" w:oddVBand="0" w:evenVBand="0" w:oddHBand="1" w:evenHBand="0" w:firstRowFirstColumn="0" w:firstRowLastColumn="0" w:lastRowFirstColumn="0" w:lastRowLastColumn="0"/>
         </w:trPr>
         <w:tc>
           <w:tcPr>
-            <w:cnfStyle w:val="001000000000"/>
+            <w:cnfStyle w:val="001000000000" w:firstRow="0" w:lastRow="0" w:firstColumn="1" w:lastColumn="0" w:oddVBand="0" w:evenVBand="0" w:oddHBand="0" w:evenHBand="0" w:firstRowFirstColumn="0" w:firstRowLastColumn="0" w:lastRowFirstColumn="0" w:lastRowLastColumn="0"/>
             <w:tcW w:w="4531" w:type="dxa"/>
           </w:tcPr>
           <w:p>
@@ -3240,7 +3240,7 @@
           </w:tcPr>
           <w:p>
             <w:pPr>
-              <w:cnfStyle w:val="000000100000"/>
+              <w:cnfStyle w:val="000000100000" w:firstRow="0" w:lastRow="0" w:firstColumn="0" w:lastColumn="0" w:oddVBand="0" w:evenVBand="0" w:oddHBand="1" w:evenHBand="0" w:firstRowFirstColumn="0" w:firstRowLastColumn="0" w:lastRowFirstColumn="0" w:lastRowLastColumn="0"/>
             </w:pPr>
             <w:r>
               <w:t>Sitzungen</w:t>
@@ -3251,7 +3251,7 @@
       <w:tr>
         <w:tc>
           <w:tcPr>
-            <w:cnfStyle w:val="001000000000"/>
+            <w:cnfStyle w:val="001000000000" w:firstRow="0" w:lastRow="0" w:firstColumn="1" w:lastColumn="0" w:oddVBand="0" w:evenVBand="0" w:oddHBand="0" w:evenHBand="0" w:firstRowFirstColumn="0" w:firstRowLastColumn="0" w:lastRowFirstColumn="0" w:lastRowLastColumn="0"/>
             <w:tcW w:w="4531" w:type="dxa"/>
           </w:tcPr>
           <w:p>
@@ -3274,7 +3274,7 @@
           </w:tcPr>
           <w:p>
             <w:pPr>
-              <w:cnfStyle w:val="000000000000"/>
+              <w:cnfStyle w:val="000000000000" w:firstRow="0" w:lastRow="0" w:firstColumn="0" w:lastColumn="0" w:oddVBand="0" w:evenVBand="0" w:oddHBand="0" w:evenHBand="0" w:firstRowFirstColumn="0" w:firstRowLastColumn="0" w:lastRowFirstColumn="0" w:lastRowLastColumn="0"/>
             </w:pPr>
             <w:r>
               <w:t>Veranstaltungen</w:t>
@@ -3284,11 +3284,11 @@
       </w:tr>
       <w:tr>
         <w:trPr>
-          <w:cnfStyle w:val="000000100000"/>
+          <w:cnfStyle w:val="000000100000" w:firstRow="0" w:lastRow="0" w:firstColumn="0" w:lastColumn="0" w:oddVBand="0" w:evenVBand="0" w:oddHBand="1" w:evenHBand="0" w:firstRowFirstColumn="0" w:firstRowLastColumn="0" w:lastRowFirstColumn="0" w:lastRowLastColumn="0"/>
         </w:trPr>
         <w:tc>
           <w:tcPr>
-            <w:cnfStyle w:val="001000000000"/>
+            <w:cnfStyle w:val="001000000000" w:firstRow="0" w:lastRow="0" w:firstColumn="1" w:lastColumn="0" w:oddVBand="0" w:evenVBand="0" w:oddHBand="0" w:evenHBand="0" w:firstRowFirstColumn="0" w:firstRowLastColumn="0" w:lastRowFirstColumn="0" w:lastRowLastColumn="0"/>
             <w:tcW w:w="4531" w:type="dxa"/>
           </w:tcPr>
           <w:p>
@@ -3311,7 +3311,7 @@
           </w:tcPr>
           <w:p>
             <w:pPr>
-              <w:cnfStyle w:val="000000100000"/>
+              <w:cnfStyle w:val="000000100000" w:firstRow="0" w:lastRow="0" w:firstColumn="0" w:lastColumn="0" w:oddVBand="0" w:evenVBand="0" w:oddHBand="1" w:evenHBand="0" w:firstRowFirstColumn="0" w:firstRowLastColumn="0" w:lastRowFirstColumn="0" w:lastRowLastColumn="0"/>
             </w:pPr>
             <w:r>
               <w:t>Räume</w:t>
@@ -3322,7 +3322,7 @@
       <w:tr>
         <w:tc>
           <w:tcPr>
-            <w:cnfStyle w:val="001000000000"/>
+            <w:cnfStyle w:val="001000000000" w:firstRow="0" w:lastRow="0" w:firstColumn="1" w:lastColumn="0" w:oddVBand="0" w:evenVBand="0" w:oddHBand="0" w:evenHBand="0" w:firstRowFirstColumn="0" w:firstRowLastColumn="0" w:lastRowFirstColumn="0" w:lastRowLastColumn="0"/>
             <w:tcW w:w="4531" w:type="dxa"/>
           </w:tcPr>
           <w:p>
@@ -3345,7 +3345,7 @@
           </w:tcPr>
           <w:p>
             <w:pPr>
-              <w:cnfStyle w:val="000000000000"/>
+              <w:cnfStyle w:val="000000000000" w:firstRow="0" w:lastRow="0" w:firstColumn="0" w:lastColumn="0" w:oddVBand="0" w:evenVBand="0" w:oddHBand="0" w:evenHBand="0" w:firstRowFirstColumn="0" w:firstRowLastColumn="0" w:lastRowFirstColumn="0" w:lastRowLastColumn="0"/>
             </w:pPr>
             <w:r>
               <w:t>Tags</w:t>
@@ -3355,12 +3355,12 @@
       </w:tr>
       <w:tr>
         <w:trPr>
-          <w:cnfStyle w:val="000000100000"/>
+          <w:cnfStyle w:val="000000100000" w:firstRow="0" w:lastRow="0" w:firstColumn="0" w:lastColumn="0" w:oddVBand="0" w:evenVBand="0" w:oddHBand="1" w:evenHBand="0" w:firstRowFirstColumn="0" w:firstRowLastColumn="0" w:lastRowFirstColumn="0" w:lastRowLastColumn="0"/>
           <w:trHeight w:val="250"/>
         </w:trPr>
         <w:tc>
           <w:tcPr>
-            <w:cnfStyle w:val="001000000000"/>
+            <w:cnfStyle w:val="001000000000" w:firstRow="0" w:lastRow="0" w:firstColumn="1" w:lastColumn="0" w:oddVBand="0" w:evenVBand="0" w:oddHBand="0" w:evenHBand="0" w:firstRowFirstColumn="0" w:firstRowLastColumn="0" w:lastRowFirstColumn="0" w:lastRowLastColumn="0"/>
             <w:tcW w:w="4531" w:type="dxa"/>
           </w:tcPr>
           <w:p>
@@ -3383,7 +3383,7 @@
           </w:tcPr>
           <w:p>
             <w:pPr>
-              <w:cnfStyle w:val="000000100000"/>
+              <w:cnfStyle w:val="000000100000" w:firstRow="0" w:lastRow="0" w:firstColumn="0" w:lastColumn="0" w:oddVBand="0" w:evenVBand="0" w:oddHBand="1" w:evenHBand="0" w:firstRowFirstColumn="0" w:firstRowLastColumn="0" w:lastRowFirstColumn="0" w:lastRowLastColumn="0"/>
             </w:pPr>
             <w:r>
               <w:t>Konfigurationen</w:t>
@@ -3397,7 +3397,7 @@
         </w:trPr>
         <w:tc>
           <w:tcPr>
-            <w:cnfStyle w:val="001000000000"/>
+            <w:cnfStyle w:val="001000000000" w:firstRow="0" w:lastRow="0" w:firstColumn="1" w:lastColumn="0" w:oddVBand="0" w:evenVBand="0" w:oddHBand="0" w:evenHBand="0" w:firstRowFirstColumn="0" w:firstRowLastColumn="0" w:lastRowFirstColumn="0" w:lastRowLastColumn="0"/>
             <w:tcW w:w="4531" w:type="dxa"/>
           </w:tcPr>
           <w:p>
@@ -3420,7 +3420,7 @@
           </w:tcPr>
           <w:p>
             <w:pPr>
-              <w:cnfStyle w:val="000000000000"/>
+              <w:cnfStyle w:val="000000000000" w:firstRow="0" w:lastRow="0" w:firstColumn="0" w:lastColumn="0" w:oddVBand="0" w:evenVBand="0" w:oddHBand="0" w:evenHBand="0" w:firstRowFirstColumn="0" w:firstRowLastColumn="0" w:lastRowFirstColumn="0" w:lastRowLastColumn="0"/>
             </w:pPr>
             <w:r>
               <w:t>Karten</w:t>
@@ -3487,7 +3487,7 @@
       <w:tblPr>
         <w:tblStyle w:val="EinfacheTabelle11"/>
         <w:tblW w:w="8619" w:type="dxa"/>
-        <w:tblLook w:val="04A0"/>
+        <w:tblLook w:val="04A0" w:firstRow="1" w:lastRow="0" w:firstColumn="1" w:lastColumn="0" w:noHBand="0" w:noVBand="1"/>
       </w:tblPr>
       <w:tblGrid>
         <w:gridCol w:w="2353"/>
@@ -3497,12 +3497,12 @@
       </w:tblGrid>
       <w:tr>
         <w:trPr>
-          <w:cnfStyle w:val="100000000000"/>
+          <w:cnfStyle w:val="100000000000" w:firstRow="1" w:lastRow="0" w:firstColumn="0" w:lastColumn="0" w:oddVBand="0" w:evenVBand="0" w:oddHBand="0" w:evenHBand="0" w:firstRowFirstColumn="0" w:firstRowLastColumn="0" w:lastRowFirstColumn="0" w:lastRowLastColumn="0"/>
           <w:trHeight w:val="306"/>
         </w:trPr>
         <w:tc>
           <w:tcPr>
-            <w:cnfStyle w:val="001000000000"/>
+            <w:cnfStyle w:val="001000000000" w:firstRow="0" w:lastRow="0" w:firstColumn="1" w:lastColumn="0" w:oddVBand="0" w:evenVBand="0" w:oddHBand="0" w:evenHBand="0" w:firstRowFirstColumn="0" w:firstRowLastColumn="0" w:lastRowFirstColumn="0" w:lastRowLastColumn="0"/>
             <w:tcW w:w="2353" w:type="dxa"/>
           </w:tcPr>
           <w:p>
@@ -3517,7 +3517,7 @@
           </w:tcPr>
           <w:p>
             <w:pPr>
-              <w:cnfStyle w:val="100000000000"/>
+              <w:cnfStyle w:val="100000000000" w:firstRow="1" w:lastRow="0" w:firstColumn="0" w:lastColumn="0" w:oddVBand="0" w:evenVBand="0" w:oddHBand="0" w:evenHBand="0" w:firstRowFirstColumn="0" w:firstRowLastColumn="0" w:lastRowFirstColumn="0" w:lastRowLastColumn="0"/>
             </w:pPr>
             <w:r>
               <w:t>CRUD-Operation</w:t>
@@ -3530,7 +3530,7 @@
           </w:tcPr>
           <w:p>
             <w:pPr>
-              <w:cnfStyle w:val="100000000000"/>
+              <w:cnfStyle w:val="100000000000" w:firstRow="1" w:lastRow="0" w:firstColumn="0" w:lastColumn="0" w:oddVBand="0" w:evenVBand="0" w:oddHBand="0" w:evenHBand="0" w:firstRowFirstColumn="0" w:firstRowLastColumn="0" w:lastRowFirstColumn="0" w:lastRowLastColumn="0"/>
             </w:pPr>
             <w:r>
               <w:t>Beschreibung</w:t>
@@ -3543,7 +3543,7 @@
           </w:tcPr>
           <w:p>
             <w:pPr>
-              <w:cnfStyle w:val="100000000000"/>
+              <w:cnfStyle w:val="100000000000" w:firstRow="1" w:lastRow="0" w:firstColumn="0" w:lastColumn="0" w:oddVBand="0" w:evenVBand="0" w:oddHBand="0" w:evenHBand="0" w:firstRowFirstColumn="0" w:firstRowLastColumn="0" w:lastRowFirstColumn="0" w:lastRowLastColumn="0"/>
             </w:pPr>
             <w:proofErr w:type="spellStart"/>
             <w:r>
@@ -3558,12 +3558,12 @@
       </w:tr>
       <w:tr>
         <w:trPr>
-          <w:cnfStyle w:val="000000100000"/>
+          <w:cnfStyle w:val="000000100000" w:firstRow="0" w:lastRow="0" w:firstColumn="0" w:lastColumn="0" w:oddVBand="0" w:evenVBand="0" w:oddHBand="1" w:evenHBand="0" w:firstRowFirstColumn="0" w:firstRowLastColumn="0" w:lastRowFirstColumn="0" w:lastRowLastColumn="0"/>
           <w:trHeight w:val="320"/>
         </w:trPr>
         <w:tc>
           <w:tcPr>
-            <w:cnfStyle w:val="001000000000"/>
+            <w:cnfStyle w:val="001000000000" w:firstRow="0" w:lastRow="0" w:firstColumn="1" w:lastColumn="0" w:oddVBand="0" w:evenVBand="0" w:oddHBand="0" w:evenHBand="0" w:firstRowFirstColumn="0" w:firstRowLastColumn="0" w:lastRowFirstColumn="0" w:lastRowLastColumn="0"/>
             <w:tcW w:w="2353" w:type="dxa"/>
           </w:tcPr>
           <w:p>
@@ -3578,7 +3578,7 @@
           </w:tcPr>
           <w:p>
             <w:pPr>
-              <w:cnfStyle w:val="000000100000"/>
+              <w:cnfStyle w:val="000000100000" w:firstRow="0" w:lastRow="0" w:firstColumn="0" w:lastColumn="0" w:oddVBand="0" w:evenVBand="0" w:oddHBand="1" w:evenHBand="0" w:firstRowFirstColumn="0" w:firstRowLastColumn="0" w:lastRowFirstColumn="0" w:lastRowLastColumn="0"/>
             </w:pPr>
             <w:r>
               <w:t>CREATE</w:t>
@@ -3591,7 +3591,7 @@
           </w:tcPr>
           <w:p>
             <w:pPr>
-              <w:cnfStyle w:val="000000100000"/>
+              <w:cnfStyle w:val="000000100000" w:firstRow="0" w:lastRow="0" w:firstColumn="0" w:lastColumn="0" w:oddVBand="0" w:evenVBand="0" w:oddHBand="1" w:evenHBand="0" w:firstRowFirstColumn="0" w:firstRowLastColumn="0" w:lastRowFirstColumn="0" w:lastRowLastColumn="0"/>
             </w:pPr>
           </w:p>
         </w:tc>
@@ -3601,7 +3601,7 @@
           </w:tcPr>
           <w:p>
             <w:pPr>
-              <w:cnfStyle w:val="000000100000"/>
+              <w:cnfStyle w:val="000000100000" w:firstRow="0" w:lastRow="0" w:firstColumn="0" w:lastColumn="0" w:oddVBand="0" w:evenVBand="0" w:oddHBand="1" w:evenHBand="0" w:firstRowFirstColumn="0" w:firstRowLastColumn="0" w:lastRowFirstColumn="0" w:lastRowLastColumn="0"/>
             </w:pPr>
             <w:r>
               <w:t>(JA)</w:t>
@@ -3621,7 +3621,7 @@
         </w:trPr>
         <w:tc>
           <w:tcPr>
-            <w:cnfStyle w:val="001000000000"/>
+            <w:cnfStyle w:val="001000000000" w:firstRow="0" w:lastRow="0" w:firstColumn="1" w:lastColumn="0" w:oddVBand="0" w:evenVBand="0" w:oddHBand="0" w:evenHBand="0" w:firstRowFirstColumn="0" w:firstRowLastColumn="0" w:lastRowFirstColumn="0" w:lastRowLastColumn="0"/>
             <w:tcW w:w="2353" w:type="dxa"/>
           </w:tcPr>
           <w:p>
@@ -3636,7 +3636,7 @@
           </w:tcPr>
           <w:p>
             <w:pPr>
-              <w:cnfStyle w:val="000000000000"/>
+              <w:cnfStyle w:val="000000000000" w:firstRow="0" w:lastRow="0" w:firstColumn="0" w:lastColumn="0" w:oddVBand="0" w:evenVBand="0" w:oddHBand="0" w:evenHBand="0" w:firstRowFirstColumn="0" w:firstRowLastColumn="0" w:lastRowFirstColumn="0" w:lastRowLastColumn="0"/>
             </w:pPr>
             <w:r>
               <w:t>READ</w:t>
@@ -3649,7 +3649,7 @@
           </w:tcPr>
           <w:p>
             <w:pPr>
-              <w:cnfStyle w:val="000000000000"/>
+              <w:cnfStyle w:val="000000000000" w:firstRow="0" w:lastRow="0" w:firstColumn="0" w:lastColumn="0" w:oddVBand="0" w:evenVBand="0" w:oddHBand="0" w:evenHBand="0" w:firstRowFirstColumn="0" w:firstRowLastColumn="0" w:lastRowFirstColumn="0" w:lastRowLastColumn="0"/>
             </w:pPr>
           </w:p>
         </w:tc>
@@ -3659,7 +3659,7 @@
           </w:tcPr>
           <w:p>
             <w:pPr>
-              <w:cnfStyle w:val="000000000000"/>
+              <w:cnfStyle w:val="000000000000" w:firstRow="0" w:lastRow="0" w:firstColumn="0" w:lastColumn="0" w:oddVBand="0" w:evenVBand="0" w:oddHBand="0" w:evenHBand="0" w:firstRowFirstColumn="0" w:firstRowLastColumn="0" w:lastRowFirstColumn="0" w:lastRowLastColumn="0"/>
             </w:pPr>
             <w:r>
               <w:t>JA</w:t>
@@ -3669,12 +3669,12 @@
       </w:tr>
       <w:tr>
         <w:trPr>
-          <w:cnfStyle w:val="000000100000"/>
+          <w:cnfStyle w:val="000000100000" w:firstRow="0" w:lastRow="0" w:firstColumn="0" w:lastColumn="0" w:oddVBand="0" w:evenVBand="0" w:oddHBand="1" w:evenHBand="0" w:firstRowFirstColumn="0" w:firstRowLastColumn="0" w:lastRowFirstColumn="0" w:lastRowLastColumn="0"/>
           <w:trHeight w:val="180"/>
         </w:trPr>
         <w:tc>
           <w:tcPr>
-            <w:cnfStyle w:val="001000000000"/>
+            <w:cnfStyle w:val="001000000000" w:firstRow="0" w:lastRow="0" w:firstColumn="1" w:lastColumn="0" w:oddVBand="0" w:evenVBand="0" w:oddHBand="0" w:evenHBand="0" w:firstRowFirstColumn="0" w:firstRowLastColumn="0" w:lastRowFirstColumn="0" w:lastRowLastColumn="0"/>
             <w:tcW w:w="2353" w:type="dxa"/>
           </w:tcPr>
           <w:p>
@@ -3689,7 +3689,7 @@
           </w:tcPr>
           <w:p>
             <w:pPr>
-              <w:cnfStyle w:val="000000100000"/>
+              <w:cnfStyle w:val="000000100000" w:firstRow="0" w:lastRow="0" w:firstColumn="0" w:lastColumn="0" w:oddVBand="0" w:evenVBand="0" w:oddHBand="1" w:evenHBand="0" w:firstRowFirstColumn="0" w:firstRowLastColumn="0" w:lastRowFirstColumn="0" w:lastRowLastColumn="0"/>
             </w:pPr>
             <w:r>
               <w:t>UPDATE</w:t>
@@ -3702,7 +3702,7 @@
           </w:tcPr>
           <w:p>
             <w:pPr>
-              <w:cnfStyle w:val="000000100000"/>
+              <w:cnfStyle w:val="000000100000" w:firstRow="0" w:lastRow="0" w:firstColumn="0" w:lastColumn="0" w:oddVBand="0" w:evenVBand="0" w:oddHBand="1" w:evenHBand="0" w:firstRowFirstColumn="0" w:firstRowLastColumn="0" w:lastRowFirstColumn="0" w:lastRowLastColumn="0"/>
             </w:pPr>
           </w:p>
         </w:tc>
@@ -3712,7 +3712,7 @@
           </w:tcPr>
           <w:p>
             <w:pPr>
-              <w:cnfStyle w:val="000000100000"/>
+              <w:cnfStyle w:val="000000100000" w:firstRow="0" w:lastRow="0" w:firstColumn="0" w:lastColumn="0" w:oddVBand="0" w:evenVBand="0" w:oddHBand="1" w:evenHBand="0" w:firstRowFirstColumn="0" w:firstRowLastColumn="0" w:lastRowFirstColumn="0" w:lastRowLastColumn="0"/>
             </w:pPr>
             <w:r>
               <w:t>JA</w:t>
@@ -3726,7 +3726,7 @@
         </w:trPr>
         <w:tc>
           <w:tcPr>
-            <w:cnfStyle w:val="001000000000"/>
+            <w:cnfStyle w:val="001000000000" w:firstRow="0" w:lastRow="0" w:firstColumn="1" w:lastColumn="0" w:oddVBand="0" w:evenVBand="0" w:oddHBand="0" w:evenHBand="0" w:firstRowFirstColumn="0" w:firstRowLastColumn="0" w:lastRowFirstColumn="0" w:lastRowLastColumn="0"/>
             <w:tcW w:w="2353" w:type="dxa"/>
           </w:tcPr>
           <w:p>
@@ -3741,7 +3741,7 @@
           </w:tcPr>
           <w:p>
             <w:pPr>
-              <w:cnfStyle w:val="000000000000"/>
+              <w:cnfStyle w:val="000000000000" w:firstRow="0" w:lastRow="0" w:firstColumn="0" w:lastColumn="0" w:oddVBand="0" w:evenVBand="0" w:oddHBand="0" w:evenHBand="0" w:firstRowFirstColumn="0" w:firstRowLastColumn="0" w:lastRowFirstColumn="0" w:lastRowLastColumn="0"/>
             </w:pPr>
             <w:r>
               <w:t>DELETE</w:t>
@@ -3754,7 +3754,7 @@
           </w:tcPr>
           <w:p>
             <w:pPr>
-              <w:cnfStyle w:val="000000000000"/>
+              <w:cnfStyle w:val="000000000000" w:firstRow="0" w:lastRow="0" w:firstColumn="0" w:lastColumn="0" w:oddVBand="0" w:evenVBand="0" w:oddHBand="0" w:evenHBand="0" w:firstRowFirstColumn="0" w:firstRowLastColumn="0" w:lastRowFirstColumn="0" w:lastRowLastColumn="0"/>
             </w:pPr>
           </w:p>
         </w:tc>
@@ -3764,7 +3764,7 @@
           </w:tcPr>
           <w:p>
             <w:pPr>
-              <w:cnfStyle w:val="000000000000"/>
+              <w:cnfStyle w:val="000000000000" w:firstRow="0" w:lastRow="0" w:firstColumn="0" w:lastColumn="0" w:oddVBand="0" w:evenVBand="0" w:oddHBand="0" w:evenHBand="0" w:firstRowFirstColumn="0" w:firstRowLastColumn="0" w:lastRowFirstColumn="0" w:lastRowLastColumn="0"/>
             </w:pPr>
             <w:r>
               <w:t>JA</w:t>
@@ -3843,7 +3843,7 @@
       <w:tblPr>
         <w:tblStyle w:val="EinfacheTabelle11"/>
         <w:tblW w:w="0" w:type="auto"/>
-        <w:tblLook w:val="04A0"/>
+        <w:tblLook w:val="04A0" w:firstRow="1" w:lastRow="0" w:firstColumn="1" w:lastColumn="0" w:noHBand="0" w:noVBand="1"/>
       </w:tblPr>
       <w:tblGrid>
         <w:gridCol w:w="4531"/>
@@ -3851,11 +3851,11 @@
       </w:tblGrid>
       <w:tr>
         <w:trPr>
-          <w:cnfStyle w:val="100000000000"/>
+          <w:cnfStyle w:val="100000000000" w:firstRow="1" w:lastRow="0" w:firstColumn="0" w:lastColumn="0" w:oddVBand="0" w:evenVBand="0" w:oddHBand="0" w:evenHBand="0" w:firstRowFirstColumn="0" w:firstRowLastColumn="0" w:lastRowFirstColumn="0" w:lastRowLastColumn="0"/>
         </w:trPr>
         <w:tc>
           <w:tcPr>
-            <w:cnfStyle w:val="001000000000"/>
+            <w:cnfStyle w:val="001000000000" w:firstRow="0" w:lastRow="0" w:firstColumn="1" w:lastColumn="0" w:oddVBand="0" w:evenVBand="0" w:oddHBand="0" w:evenHBand="0" w:firstRowFirstColumn="0" w:firstRowLastColumn="0" w:lastRowFirstColumn="0" w:lastRowLastColumn="0"/>
             <w:tcW w:w="4531" w:type="dxa"/>
           </w:tcPr>
           <w:p>
@@ -3870,7 +3870,7 @@
           </w:tcPr>
           <w:p>
             <w:pPr>
-              <w:cnfStyle w:val="100000000000"/>
+              <w:cnfStyle w:val="100000000000" w:firstRow="1" w:lastRow="0" w:firstColumn="0" w:lastColumn="0" w:oddVBand="0" w:evenVBand="0" w:oddHBand="0" w:evenHBand="0" w:firstRowFirstColumn="0" w:firstRowLastColumn="0" w:lastRowFirstColumn="0" w:lastRowLastColumn="0"/>
             </w:pPr>
             <w:r>
               <w:t>Fehlerbeschreibung</w:t>
@@ -3880,11 +3880,11 @@
       </w:tr>
       <w:tr>
         <w:trPr>
-          <w:cnfStyle w:val="000000100000"/>
+          <w:cnfStyle w:val="000000100000" w:firstRow="0" w:lastRow="0" w:firstColumn="0" w:lastColumn="0" w:oddVBand="0" w:evenVBand="0" w:oddHBand="1" w:evenHBand="0" w:firstRowFirstColumn="0" w:firstRowLastColumn="0" w:lastRowFirstColumn="0" w:lastRowLastColumn="0"/>
         </w:trPr>
         <w:tc>
           <w:tcPr>
-            <w:cnfStyle w:val="001000000000"/>
+            <w:cnfStyle w:val="001000000000" w:firstRow="0" w:lastRow="0" w:firstColumn="1" w:lastColumn="0" w:oddVBand="0" w:evenVBand="0" w:oddHBand="0" w:evenHBand="0" w:firstRowFirstColumn="0" w:firstRowLastColumn="0" w:lastRowFirstColumn="0" w:lastRowLastColumn="0"/>
             <w:tcW w:w="4531" w:type="dxa"/>
           </w:tcPr>
           <w:p>
@@ -3899,7 +3899,7 @@
           </w:tcPr>
           <w:p>
             <w:pPr>
-              <w:cnfStyle w:val="000000100000"/>
+              <w:cnfStyle w:val="000000100000" w:firstRow="0" w:lastRow="0" w:firstColumn="0" w:lastColumn="0" w:oddVBand="0" w:evenVBand="0" w:oddHBand="1" w:evenHBand="0" w:firstRowFirstColumn="0" w:firstRowLastColumn="0" w:lastRowFirstColumn="0" w:lastRowLastColumn="0"/>
             </w:pPr>
             <w:r>
               <w:t>OK</w:t>
@@ -3910,7 +3910,7 @@
       <w:tr>
         <w:tc>
           <w:tcPr>
-            <w:cnfStyle w:val="001000000000"/>
+            <w:cnfStyle w:val="001000000000" w:firstRow="0" w:lastRow="0" w:firstColumn="1" w:lastColumn="0" w:oddVBand="0" w:evenVBand="0" w:oddHBand="0" w:evenHBand="0" w:firstRowFirstColumn="0" w:firstRowLastColumn="0" w:lastRowFirstColumn="0" w:lastRowLastColumn="0"/>
             <w:tcW w:w="4531" w:type="dxa"/>
           </w:tcPr>
           <w:p>
@@ -3925,7 +3925,7 @@
           </w:tcPr>
           <w:p>
             <w:pPr>
-              <w:cnfStyle w:val="000000000000"/>
+              <w:cnfStyle w:val="000000000000" w:firstRow="0" w:lastRow="0" w:firstColumn="0" w:lastColumn="0" w:oddVBand="0" w:evenVBand="0" w:oddHBand="0" w:evenHBand="0" w:firstRowFirstColumn="0" w:firstRowLastColumn="0" w:lastRowFirstColumn="0" w:lastRowLastColumn="0"/>
             </w:pPr>
             <w:r>
               <w:t>CREATED</w:t>
@@ -3935,11 +3935,11 @@
       </w:tr>
       <w:tr>
         <w:trPr>
-          <w:cnfStyle w:val="000000100000"/>
+          <w:cnfStyle w:val="000000100000" w:firstRow="0" w:lastRow="0" w:firstColumn="0" w:lastColumn="0" w:oddVBand="0" w:evenVBand="0" w:oddHBand="1" w:evenHBand="0" w:firstRowFirstColumn="0" w:firstRowLastColumn="0" w:lastRowFirstColumn="0" w:lastRowLastColumn="0"/>
         </w:trPr>
         <w:tc>
           <w:tcPr>
-            <w:cnfStyle w:val="001000000000"/>
+            <w:cnfStyle w:val="001000000000" w:firstRow="0" w:lastRow="0" w:firstColumn="1" w:lastColumn="0" w:oddVBand="0" w:evenVBand="0" w:oddHBand="0" w:evenHBand="0" w:firstRowFirstColumn="0" w:firstRowLastColumn="0" w:lastRowFirstColumn="0" w:lastRowLastColumn="0"/>
             <w:tcW w:w="4531" w:type="dxa"/>
           </w:tcPr>
           <w:p/>
@@ -3950,7 +3950,7 @@
           </w:tcPr>
           <w:p>
             <w:pPr>
-              <w:cnfStyle w:val="000000100000"/>
+              <w:cnfStyle w:val="000000100000" w:firstRow="0" w:lastRow="0" w:firstColumn="0" w:lastColumn="0" w:oddVBand="0" w:evenVBand="0" w:oddHBand="1" w:evenHBand="0" w:firstRowFirstColumn="0" w:firstRowLastColumn="0" w:lastRowFirstColumn="0" w:lastRowLastColumn="0"/>
             </w:pPr>
           </w:p>
         </w:tc>
@@ -3958,7 +3958,7 @@
       <w:tr>
         <w:tc>
           <w:tcPr>
-            <w:cnfStyle w:val="001000000000"/>
+            <w:cnfStyle w:val="001000000000" w:firstRow="0" w:lastRow="0" w:firstColumn="1" w:lastColumn="0" w:oddVBand="0" w:evenVBand="0" w:oddHBand="0" w:evenHBand="0" w:firstRowFirstColumn="0" w:firstRowLastColumn="0" w:lastRowFirstColumn="0" w:lastRowLastColumn="0"/>
             <w:tcW w:w="4531" w:type="dxa"/>
           </w:tcPr>
           <w:p>
@@ -3973,7 +3973,7 @@
           </w:tcPr>
           <w:p>
             <w:pPr>
-              <w:cnfStyle w:val="000000000000"/>
+              <w:cnfStyle w:val="000000000000" w:firstRow="0" w:lastRow="0" w:firstColumn="0" w:lastColumn="0" w:oddVBand="0" w:evenVBand="0" w:oddHBand="0" w:evenHBand="0" w:firstRowFirstColumn="0" w:firstRowLastColumn="0" w:lastRowFirstColumn="0" w:lastRowLastColumn="0"/>
             </w:pPr>
             <w:r>
               <w:t>BAD REQUEST</w:t>
@@ -3983,11 +3983,11 @@
       </w:tr>
       <w:tr>
         <w:trPr>
-          <w:cnfStyle w:val="000000100000"/>
+          <w:cnfStyle w:val="000000100000" w:firstRow="0" w:lastRow="0" w:firstColumn="0" w:lastColumn="0" w:oddVBand="0" w:evenVBand="0" w:oddHBand="1" w:evenHBand="0" w:firstRowFirstColumn="0" w:firstRowLastColumn="0" w:lastRowFirstColumn="0" w:lastRowLastColumn="0"/>
         </w:trPr>
         <w:tc>
           <w:tcPr>
-            <w:cnfStyle w:val="001000000000"/>
+            <w:cnfStyle w:val="001000000000" w:firstRow="0" w:lastRow="0" w:firstColumn="1" w:lastColumn="0" w:oddVBand="0" w:evenVBand="0" w:oddHBand="0" w:evenHBand="0" w:firstRowFirstColumn="0" w:firstRowLastColumn="0" w:lastRowFirstColumn="0" w:lastRowLastColumn="0"/>
             <w:tcW w:w="4531" w:type="dxa"/>
           </w:tcPr>
           <w:p>
@@ -4002,7 +4002,7 @@
           </w:tcPr>
           <w:p>
             <w:pPr>
-              <w:cnfStyle w:val="000000100000"/>
+              <w:cnfStyle w:val="000000100000" w:firstRow="0" w:lastRow="0" w:firstColumn="0" w:lastColumn="0" w:oddVBand="0" w:evenVBand="0" w:oddHBand="1" w:evenHBand="0" w:firstRowFirstColumn="0" w:firstRowLastColumn="0" w:lastRowFirstColumn="0" w:lastRowLastColumn="0"/>
             </w:pPr>
             <w:r>
               <w:t>UNAUTHORIZED</w:t>
@@ -4013,7 +4013,7 @@
       <w:tr>
         <w:tc>
           <w:tcPr>
-            <w:cnfStyle w:val="001000000000"/>
+            <w:cnfStyle w:val="001000000000" w:firstRow="0" w:lastRow="0" w:firstColumn="1" w:lastColumn="0" w:oddVBand="0" w:evenVBand="0" w:oddHBand="0" w:evenHBand="0" w:firstRowFirstColumn="0" w:firstRowLastColumn="0" w:lastRowFirstColumn="0" w:lastRowLastColumn="0"/>
             <w:tcW w:w="4531" w:type="dxa"/>
           </w:tcPr>
           <w:p>
@@ -4028,7 +4028,7 @@
           </w:tcPr>
           <w:p>
             <w:pPr>
-              <w:cnfStyle w:val="000000000000"/>
+              <w:cnfStyle w:val="000000000000" w:firstRow="0" w:lastRow="0" w:firstColumn="0" w:lastColumn="0" w:oddVBand="0" w:evenVBand="0" w:oddHBand="0" w:evenHBand="0" w:firstRowFirstColumn="0" w:firstRowLastColumn="0" w:lastRowFirstColumn="0" w:lastRowLastColumn="0"/>
             </w:pPr>
             <w:r>
               <w:t>FORBIDDEN</w:t>
@@ -4038,11 +4038,11 @@
       </w:tr>
       <w:tr>
         <w:trPr>
-          <w:cnfStyle w:val="000000100000"/>
+          <w:cnfStyle w:val="000000100000" w:firstRow="0" w:lastRow="0" w:firstColumn="0" w:lastColumn="0" w:oddVBand="0" w:evenVBand="0" w:oddHBand="1" w:evenHBand="0" w:firstRowFirstColumn="0" w:firstRowLastColumn="0" w:lastRowFirstColumn="0" w:lastRowLastColumn="0"/>
         </w:trPr>
         <w:tc>
           <w:tcPr>
-            <w:cnfStyle w:val="001000000000"/>
+            <w:cnfStyle w:val="001000000000" w:firstRow="0" w:lastRow="0" w:firstColumn="1" w:lastColumn="0" w:oddVBand="0" w:evenVBand="0" w:oddHBand="0" w:evenHBand="0" w:firstRowFirstColumn="0" w:firstRowLastColumn="0" w:lastRowFirstColumn="0" w:lastRowLastColumn="0"/>
             <w:tcW w:w="4531" w:type="dxa"/>
           </w:tcPr>
           <w:p>
@@ -4057,7 +4057,7 @@
           </w:tcPr>
           <w:p>
             <w:pPr>
-              <w:cnfStyle w:val="000000100000"/>
+              <w:cnfStyle w:val="000000100000" w:firstRow="0" w:lastRow="0" w:firstColumn="0" w:lastColumn="0" w:oddVBand="0" w:evenVBand="0" w:oddHBand="1" w:evenHBand="0" w:firstRowFirstColumn="0" w:firstRowLastColumn="0" w:lastRowFirstColumn="0" w:lastRowLastColumn="0"/>
             </w:pPr>
             <w:r>
               <w:t>NOT FOUND</w:t>
@@ -4068,7 +4068,7 @@
       <w:tr>
         <w:tc>
           <w:tcPr>
-            <w:cnfStyle w:val="001000000000"/>
+            <w:cnfStyle w:val="001000000000" w:firstRow="0" w:lastRow="0" w:firstColumn="1" w:lastColumn="0" w:oddVBand="0" w:evenVBand="0" w:oddHBand="0" w:evenHBand="0" w:firstRowFirstColumn="0" w:firstRowLastColumn="0" w:lastRowFirstColumn="0" w:lastRowLastColumn="0"/>
             <w:tcW w:w="4531" w:type="dxa"/>
           </w:tcPr>
           <w:p/>
@@ -4079,18 +4079,18 @@
           </w:tcPr>
           <w:p>
             <w:pPr>
-              <w:cnfStyle w:val="000000000000"/>
+              <w:cnfStyle w:val="000000000000" w:firstRow="0" w:lastRow="0" w:firstColumn="0" w:lastColumn="0" w:oddVBand="0" w:evenVBand="0" w:oddHBand="0" w:evenHBand="0" w:firstRowFirstColumn="0" w:firstRowLastColumn="0" w:lastRowFirstColumn="0" w:lastRowLastColumn="0"/>
             </w:pPr>
           </w:p>
         </w:tc>
       </w:tr>
       <w:tr>
         <w:trPr>
-          <w:cnfStyle w:val="000000100000"/>
+          <w:cnfStyle w:val="000000100000" w:firstRow="0" w:lastRow="0" w:firstColumn="0" w:lastColumn="0" w:oddVBand="0" w:evenVBand="0" w:oddHBand="1" w:evenHBand="0" w:firstRowFirstColumn="0" w:firstRowLastColumn="0" w:lastRowFirstColumn="0" w:lastRowLastColumn="0"/>
         </w:trPr>
         <w:tc>
           <w:tcPr>
-            <w:cnfStyle w:val="001000000000"/>
+            <w:cnfStyle w:val="001000000000" w:firstRow="0" w:lastRow="0" w:firstColumn="1" w:lastColumn="0" w:oddVBand="0" w:evenVBand="0" w:oddHBand="0" w:evenHBand="0" w:firstRowFirstColumn="0" w:firstRowLastColumn="0" w:lastRowFirstColumn="0" w:lastRowLastColumn="0"/>
             <w:tcW w:w="4531" w:type="dxa"/>
           </w:tcPr>
           <w:p>
@@ -4105,7 +4105,7 @@
           </w:tcPr>
           <w:p>
             <w:pPr>
-              <w:cnfStyle w:val="000000100000"/>
+              <w:cnfStyle w:val="000000100000" w:firstRow="0" w:lastRow="0" w:firstColumn="0" w:lastColumn="0" w:oddVBand="0" w:evenVBand="0" w:oddHBand="1" w:evenHBand="0" w:firstRowFirstColumn="0" w:firstRowLastColumn="0" w:lastRowFirstColumn="0" w:lastRowLastColumn="0"/>
             </w:pPr>
             <w:r>
               <w:t>INTERNAL SERVER ERROR</w:t>
@@ -4119,7 +4119,7 @@
         </w:trPr>
         <w:tc>
           <w:tcPr>
-            <w:cnfStyle w:val="001000000000"/>
+            <w:cnfStyle w:val="001000000000" w:firstRow="0" w:lastRow="0" w:firstColumn="1" w:lastColumn="0" w:oddVBand="0" w:evenVBand="0" w:oddHBand="0" w:evenHBand="0" w:firstRowFirstColumn="0" w:firstRowLastColumn="0" w:lastRowFirstColumn="0" w:lastRowLastColumn="0"/>
             <w:tcW w:w="4531" w:type="dxa"/>
           </w:tcPr>
           <w:p>
@@ -4134,7 +4134,7 @@
           </w:tcPr>
           <w:p>
             <w:pPr>
-              <w:cnfStyle w:val="000000000000"/>
+              <w:cnfStyle w:val="000000000000" w:firstRow="0" w:lastRow="0" w:firstColumn="0" w:lastColumn="0" w:oddVBand="0" w:evenVBand="0" w:oddHBand="0" w:evenHBand="0" w:firstRowFirstColumn="0" w:firstRowLastColumn="0" w:lastRowFirstColumn="0" w:lastRowLastColumn="0"/>
             </w:pPr>
             <w:r>
               <w:t>NOT IMPLEMENTED</w:t>
@@ -4144,12 +4144,12 @@
       </w:tr>
       <w:tr>
         <w:trPr>
-          <w:cnfStyle w:val="000000100000"/>
+          <w:cnfStyle w:val="000000100000" w:firstRow="0" w:lastRow="0" w:firstColumn="0" w:lastColumn="0" w:oddVBand="0" w:evenVBand="0" w:oddHBand="1" w:evenHBand="0" w:firstRowFirstColumn="0" w:firstRowLastColumn="0" w:lastRowFirstColumn="0" w:lastRowLastColumn="0"/>
           <w:trHeight w:val="316"/>
         </w:trPr>
         <w:tc>
           <w:tcPr>
-            <w:cnfStyle w:val="001000000000"/>
+            <w:cnfStyle w:val="001000000000" w:firstRow="0" w:lastRow="0" w:firstColumn="1" w:lastColumn="0" w:oddVBand="0" w:evenVBand="0" w:oddHBand="0" w:evenHBand="0" w:firstRowFirstColumn="0" w:firstRowLastColumn="0" w:lastRowFirstColumn="0" w:lastRowLastColumn="0"/>
             <w:tcW w:w="4531" w:type="dxa"/>
           </w:tcPr>
           <w:p/>
@@ -4160,7 +4160,7 @@
           </w:tcPr>
           <w:p>
             <w:pPr>
-              <w:cnfStyle w:val="000000100000"/>
+              <w:cnfStyle w:val="000000100000" w:firstRow="0" w:lastRow="0" w:firstColumn="0" w:lastColumn="0" w:oddVBand="0" w:evenVBand="0" w:oddHBand="1" w:evenHBand="0" w:firstRowFirstColumn="0" w:firstRowLastColumn="0" w:lastRowFirstColumn="0" w:lastRowLastColumn="0"/>
             </w:pPr>
           </w:p>
         </w:tc>
@@ -4171,7 +4171,7 @@
         </w:trPr>
         <w:tc>
           <w:tcPr>
-            <w:cnfStyle w:val="001000000000"/>
+            <w:cnfStyle w:val="001000000000" w:firstRow="0" w:lastRow="0" w:firstColumn="1" w:lastColumn="0" w:oddVBand="0" w:evenVBand="0" w:oddHBand="0" w:evenHBand="0" w:firstRowFirstColumn="0" w:firstRowLastColumn="0" w:lastRowFirstColumn="0" w:lastRowLastColumn="0"/>
             <w:tcW w:w="4531" w:type="dxa"/>
           </w:tcPr>
           <w:p>
@@ -4186,7 +4186,7 @@
           </w:tcPr>
           <w:p>
             <w:pPr>
-              <w:cnfStyle w:val="000000000000"/>
+              <w:cnfStyle w:val="000000000000" w:firstRow="0" w:lastRow="0" w:firstColumn="0" w:lastColumn="0" w:oddVBand="0" w:evenVBand="0" w:oddHBand="0" w:evenHBand="0" w:firstRowFirstColumn="0" w:firstRowLastColumn="0" w:lastRowFirstColumn="0" w:lastRowLastColumn="0"/>
             </w:pPr>
             <w:r>
               <w:t>NO ACTIVE SESSION</w:t>
@@ -4196,12 +4196,12 @@
       </w:tr>
       <w:tr>
         <w:trPr>
-          <w:cnfStyle w:val="000000100000"/>
+          <w:cnfStyle w:val="000000100000" w:firstRow="0" w:lastRow="0" w:firstColumn="0" w:lastColumn="0" w:oddVBand="0" w:evenVBand="0" w:oddHBand="1" w:evenHBand="0" w:firstRowFirstColumn="0" w:firstRowLastColumn="0" w:lastRowFirstColumn="0" w:lastRowLastColumn="0"/>
           <w:trHeight w:val="232"/>
         </w:trPr>
         <w:tc>
           <w:tcPr>
-            <w:cnfStyle w:val="001000000000"/>
+            <w:cnfStyle w:val="001000000000" w:firstRow="0" w:lastRow="0" w:firstColumn="1" w:lastColumn="0" w:oddVBand="0" w:evenVBand="0" w:oddHBand="0" w:evenHBand="0" w:firstRowFirstColumn="0" w:firstRowLastColumn="0" w:lastRowFirstColumn="0" w:lastRowLastColumn="0"/>
             <w:tcW w:w="4531" w:type="dxa"/>
           </w:tcPr>
           <w:p>
@@ -4216,7 +4216,7 @@
           </w:tcPr>
           <w:p>
             <w:pPr>
-              <w:cnfStyle w:val="000000100000"/>
+              <w:cnfStyle w:val="000000100000" w:firstRow="0" w:lastRow="0" w:firstColumn="0" w:lastColumn="0" w:oddVBand="0" w:evenVBand="0" w:oddHBand="1" w:evenHBand="0" w:firstRowFirstColumn="0" w:firstRowLastColumn="0" w:lastRowFirstColumn="0" w:lastRowLastColumn="0"/>
             </w:pPr>
             <w:r>
               <w:t>ROOM BLOCKED</w:t>
@@ -6609,7 +6609,7 @@
       <w:tblPr>
         <w:tblStyle w:val="EinfacheTabelle11"/>
         <w:tblW w:w="9186" w:type="dxa"/>
-        <w:tblLook w:val="04A0"/>
+        <w:tblLook w:val="04A0" w:firstRow="1" w:lastRow="0" w:firstColumn="1" w:lastColumn="0" w:noHBand="0" w:noVBand="1"/>
       </w:tblPr>
       <w:tblGrid>
         <w:gridCol w:w="2418"/>
@@ -6619,12 +6619,12 @@
       </w:tblGrid>
       <w:tr>
         <w:trPr>
-          <w:cnfStyle w:val="100000000000"/>
+          <w:cnfStyle w:val="100000000000" w:firstRow="1" w:lastRow="0" w:firstColumn="0" w:lastColumn="0" w:oddVBand="0" w:evenVBand="0" w:oddHBand="0" w:evenHBand="0" w:firstRowFirstColumn="0" w:firstRowLastColumn="0" w:lastRowFirstColumn="0" w:lastRowLastColumn="0"/>
           <w:trHeight w:val="321"/>
         </w:trPr>
         <w:tc>
           <w:tcPr>
-            <w:cnfStyle w:val="001000000000"/>
+            <w:cnfStyle w:val="001000000000" w:firstRow="0" w:lastRow="0" w:firstColumn="1" w:lastColumn="0" w:oddVBand="0" w:evenVBand="0" w:oddHBand="0" w:evenHBand="0" w:firstRowFirstColumn="0" w:firstRowLastColumn="0" w:lastRowFirstColumn="0" w:lastRowLastColumn="0"/>
             <w:tcW w:w="2418" w:type="dxa"/>
           </w:tcPr>
           <w:p>
@@ -6639,7 +6639,7 @@
           </w:tcPr>
           <w:p>
             <w:pPr>
-              <w:cnfStyle w:val="100000000000"/>
+              <w:cnfStyle w:val="100000000000" w:firstRow="1" w:lastRow="0" w:firstColumn="0" w:lastColumn="0" w:oddVBand="0" w:evenVBand="0" w:oddHBand="0" w:evenHBand="0" w:firstRowFirstColumn="0" w:firstRowLastColumn="0" w:lastRowFirstColumn="0" w:lastRowLastColumn="0"/>
             </w:pPr>
             <w:r>
               <w:t>HTTP-Methode</w:t>
@@ -6652,7 +6652,7 @@
           </w:tcPr>
           <w:p>
             <w:pPr>
-              <w:cnfStyle w:val="100000000000"/>
+              <w:cnfStyle w:val="100000000000" w:firstRow="1" w:lastRow="0" w:firstColumn="0" w:lastColumn="0" w:oddVBand="0" w:evenVBand="0" w:oddHBand="0" w:evenHBand="0" w:firstRowFirstColumn="0" w:firstRowLastColumn="0" w:lastRowFirstColumn="0" w:lastRowLastColumn="0"/>
             </w:pPr>
             <w:r>
               <w:t>Ergebnis</w:t>
@@ -6665,7 +6665,7 @@
           </w:tcPr>
           <w:p>
             <w:pPr>
-              <w:cnfStyle w:val="100000000000"/>
+              <w:cnfStyle w:val="100000000000" w:firstRow="1" w:lastRow="0" w:firstColumn="0" w:lastColumn="0" w:oddVBand="0" w:evenVBand="0" w:oddHBand="0" w:evenHBand="0" w:firstRowFirstColumn="0" w:firstRowLastColumn="0" w:lastRowFirstColumn="0" w:lastRowLastColumn="0"/>
             </w:pPr>
             <w:r>
               <w:t>Status</w:t>
@@ -6675,12 +6675,12 @@
       </w:tr>
       <w:tr>
         <w:trPr>
-          <w:cnfStyle w:val="000000100000"/>
+          <w:cnfStyle w:val="000000100000" w:firstRow="0" w:lastRow="0" w:firstColumn="0" w:lastColumn="0" w:oddVBand="0" w:evenVBand="0" w:oddHBand="1" w:evenHBand="0" w:firstRowFirstColumn="0" w:firstRowLastColumn="0" w:lastRowFirstColumn="0" w:lastRowLastColumn="0"/>
           <w:trHeight w:val="293"/>
         </w:trPr>
         <w:tc>
           <w:tcPr>
-            <w:cnfStyle w:val="001000000000"/>
+            <w:cnfStyle w:val="001000000000" w:firstRow="0" w:lastRow="0" w:firstColumn="1" w:lastColumn="0" w:oddVBand="0" w:evenVBand="0" w:oddHBand="0" w:evenHBand="0" w:firstRowFirstColumn="0" w:firstRowLastColumn="0" w:lastRowFirstColumn="0" w:lastRowLastColumn="0"/>
             <w:tcW w:w="2418" w:type="dxa"/>
           </w:tcPr>
           <w:p>
@@ -6723,7 +6723,7 @@
           </w:tcPr>
           <w:p>
             <w:pPr>
-              <w:cnfStyle w:val="000000100000"/>
+              <w:cnfStyle w:val="000000100000" w:firstRow="0" w:lastRow="0" w:firstColumn="0" w:lastColumn="0" w:oddVBand="0" w:evenVBand="0" w:oddHBand="1" w:evenHBand="0" w:firstRowFirstColumn="0" w:firstRowLastColumn="0" w:lastRowFirstColumn="0" w:lastRowLastColumn="0"/>
               <w:rPr>
                 <w:color w:val="70AD47" w:themeColor="accent6"/>
               </w:rPr>
@@ -6742,7 +6742,7 @@
           </w:tcPr>
           <w:p>
             <w:pPr>
-              <w:cnfStyle w:val="000000100000"/>
+              <w:cnfStyle w:val="000000100000" w:firstRow="0" w:lastRow="0" w:firstColumn="0" w:lastColumn="0" w:oddVBand="0" w:evenVBand="0" w:oddHBand="1" w:evenHBand="0" w:firstRowFirstColumn="0" w:firstRowLastColumn="0" w:lastRowFirstColumn="0" w:lastRowLastColumn="0"/>
               <w:rPr>
                 <w:color w:val="70AD47" w:themeColor="accent6"/>
               </w:rPr>
@@ -6761,7 +6761,7 @@
           </w:tcPr>
           <w:p>
             <w:pPr>
-              <w:cnfStyle w:val="000000100000"/>
+              <w:cnfStyle w:val="000000100000" w:firstRow="0" w:lastRow="0" w:firstColumn="0" w:lastColumn="0" w:oddVBand="0" w:evenVBand="0" w:oddHBand="1" w:evenHBand="0" w:firstRowFirstColumn="0" w:firstRowLastColumn="0" w:lastRowFirstColumn="0" w:lastRowLastColumn="0"/>
               <w:rPr>
                 <w:color w:val="70AD47" w:themeColor="accent6"/>
               </w:rPr>
@@ -6787,7 +6787,7 @@
         </w:trPr>
         <w:tc>
           <w:tcPr>
-            <w:cnfStyle w:val="001000000000"/>
+            <w:cnfStyle w:val="001000000000" w:firstRow="0" w:lastRow="0" w:firstColumn="1" w:lastColumn="0" w:oddVBand="0" w:evenVBand="0" w:oddHBand="0" w:evenHBand="0" w:firstRowFirstColumn="0" w:firstRowLastColumn="0" w:lastRowFirstColumn="0" w:lastRowLastColumn="0"/>
             <w:tcW w:w="2418" w:type="dxa"/>
           </w:tcPr>
           <w:p>
@@ -6821,7 +6821,7 @@
           </w:tcPr>
           <w:p>
             <w:pPr>
-              <w:cnfStyle w:val="000000000000"/>
+              <w:cnfStyle w:val="000000000000" w:firstRow="0" w:lastRow="0" w:firstColumn="0" w:lastColumn="0" w:oddVBand="0" w:evenVBand="0" w:oddHBand="0" w:evenHBand="0" w:firstRowFirstColumn="0" w:firstRowLastColumn="0" w:lastRowFirstColumn="0" w:lastRowLastColumn="0"/>
               <w:rPr>
                 <w:color w:val="70AD47" w:themeColor="accent6"/>
               </w:rPr>
@@ -6840,7 +6840,7 @@
           </w:tcPr>
           <w:p>
             <w:pPr>
-              <w:cnfStyle w:val="000000000000"/>
+              <w:cnfStyle w:val="000000000000" w:firstRow="0" w:lastRow="0" w:firstColumn="0" w:lastColumn="0" w:oddVBand="0" w:evenVBand="0" w:oddHBand="0" w:evenHBand="0" w:firstRowFirstColumn="0" w:firstRowLastColumn="0" w:lastRowFirstColumn="0" w:lastRowLastColumn="0"/>
               <w:rPr>
                 <w:color w:val="70AD47" w:themeColor="accent6"/>
               </w:rPr>
@@ -6859,7 +6859,7 @@
           </w:tcPr>
           <w:p>
             <w:pPr>
-              <w:cnfStyle w:val="000000000000"/>
+              <w:cnfStyle w:val="000000000000" w:firstRow="0" w:lastRow="0" w:firstColumn="0" w:lastColumn="0" w:oddVBand="0" w:evenVBand="0" w:oddHBand="0" w:evenHBand="0" w:firstRowFirstColumn="0" w:firstRowLastColumn="0" w:lastRowFirstColumn="0" w:lastRowLastColumn="0"/>
               <w:rPr>
                 <w:color w:val="70AD47" w:themeColor="accent6"/>
               </w:rPr>
@@ -6881,12 +6881,12 @@
       </w:tr>
       <w:tr>
         <w:trPr>
-          <w:cnfStyle w:val="000000100000"/>
+          <w:cnfStyle w:val="000000100000" w:firstRow="0" w:lastRow="0" w:firstColumn="0" w:lastColumn="0" w:oddVBand="0" w:evenVBand="0" w:oddHBand="1" w:evenHBand="0" w:firstRowFirstColumn="0" w:firstRowLastColumn="0" w:lastRowFirstColumn="0" w:lastRowLastColumn="0"/>
           <w:trHeight w:val="321"/>
         </w:trPr>
         <w:tc>
           <w:tcPr>
-            <w:cnfStyle w:val="001000000000"/>
+            <w:cnfStyle w:val="001000000000" w:firstRow="0" w:lastRow="0" w:firstColumn="1" w:lastColumn="0" w:oddVBand="0" w:evenVBand="0" w:oddHBand="0" w:evenHBand="0" w:firstRowFirstColumn="0" w:firstRowLastColumn="0" w:lastRowFirstColumn="0" w:lastRowLastColumn="0"/>
             <w:tcW w:w="2418" w:type="dxa"/>
           </w:tcPr>
           <w:p/>
@@ -6897,7 +6897,7 @@
           </w:tcPr>
           <w:p>
             <w:pPr>
-              <w:cnfStyle w:val="000000100000"/>
+              <w:cnfStyle w:val="000000100000" w:firstRow="0" w:lastRow="0" w:firstColumn="0" w:lastColumn="0" w:oddVBand="0" w:evenVBand="0" w:oddHBand="1" w:evenHBand="0" w:firstRowFirstColumn="0" w:firstRowLastColumn="0" w:lastRowFirstColumn="0" w:lastRowLastColumn="0"/>
             </w:pPr>
           </w:p>
         </w:tc>
@@ -6907,7 +6907,7 @@
           </w:tcPr>
           <w:p>
             <w:pPr>
-              <w:cnfStyle w:val="000000100000"/>
+              <w:cnfStyle w:val="000000100000" w:firstRow="0" w:lastRow="0" w:firstColumn="0" w:lastColumn="0" w:oddVBand="0" w:evenVBand="0" w:oddHBand="1" w:evenHBand="0" w:firstRowFirstColumn="0" w:firstRowLastColumn="0" w:lastRowFirstColumn="0" w:lastRowLastColumn="0"/>
             </w:pPr>
           </w:p>
         </w:tc>
@@ -6917,7 +6917,7 @@
           </w:tcPr>
           <w:p>
             <w:pPr>
-              <w:cnfStyle w:val="000000100000"/>
+              <w:cnfStyle w:val="000000100000" w:firstRow="0" w:lastRow="0" w:firstColumn="0" w:lastColumn="0" w:oddVBand="0" w:evenVBand="0" w:oddHBand="1" w:evenHBand="0" w:firstRowFirstColumn="0" w:firstRowLastColumn="0" w:lastRowFirstColumn="0" w:lastRowLastColumn="0"/>
             </w:pPr>
           </w:p>
         </w:tc>
@@ -6928,7 +6928,7 @@
         </w:trPr>
         <w:tc>
           <w:tcPr>
-            <w:cnfStyle w:val="001000000000"/>
+            <w:cnfStyle w:val="001000000000" w:firstRow="0" w:lastRow="0" w:firstColumn="1" w:lastColumn="0" w:oddVBand="0" w:evenVBand="0" w:oddHBand="0" w:evenHBand="0" w:firstRowFirstColumn="0" w:firstRowLastColumn="0" w:lastRowFirstColumn="0" w:lastRowLastColumn="0"/>
             <w:tcW w:w="2418" w:type="dxa"/>
           </w:tcPr>
           <w:p>
@@ -6952,7 +6952,7 @@
           </w:tcPr>
           <w:p>
             <w:pPr>
-              <w:cnfStyle w:val="000000000000"/>
+              <w:cnfStyle w:val="000000000000" w:firstRow="0" w:lastRow="0" w:firstColumn="0" w:lastColumn="0" w:oddVBand="0" w:evenVBand="0" w:oddHBand="0" w:evenHBand="0" w:firstRowFirstColumn="0" w:firstRowLastColumn="0" w:lastRowFirstColumn="0" w:lastRowLastColumn="0"/>
               <w:rPr>
                 <w:color w:val="70AD47" w:themeColor="accent6"/>
               </w:rPr>
@@ -6971,7 +6971,7 @@
           </w:tcPr>
           <w:p>
             <w:pPr>
-              <w:cnfStyle w:val="000000000000"/>
+              <w:cnfStyle w:val="000000000000" w:firstRow="0" w:lastRow="0" w:firstColumn="0" w:lastColumn="0" w:oddVBand="0" w:evenVBand="0" w:oddHBand="0" w:evenHBand="0" w:firstRowFirstColumn="0" w:firstRowLastColumn="0" w:lastRowFirstColumn="0" w:lastRowLastColumn="0"/>
               <w:rPr>
                 <w:color w:val="70AD47" w:themeColor="accent6"/>
               </w:rPr>
@@ -6990,7 +6990,7 @@
           </w:tcPr>
           <w:p>
             <w:pPr>
-              <w:cnfStyle w:val="000000000000"/>
+              <w:cnfStyle w:val="000000000000" w:firstRow="0" w:lastRow="0" w:firstColumn="0" w:lastColumn="0" w:oddVBand="0" w:evenVBand="0" w:oddHBand="0" w:evenHBand="0" w:firstRowFirstColumn="0" w:firstRowLastColumn="0" w:lastRowFirstColumn="0" w:lastRowLastColumn="0"/>
               <w:rPr>
                 <w:color w:val="70AD47" w:themeColor="accent6"/>
               </w:rPr>
@@ -7006,12 +7006,12 @@
       </w:tr>
       <w:tr>
         <w:trPr>
-          <w:cnfStyle w:val="000000100000"/>
+          <w:cnfStyle w:val="000000100000" w:firstRow="0" w:lastRow="0" w:firstColumn="0" w:lastColumn="0" w:oddVBand="0" w:evenVBand="0" w:oddHBand="1" w:evenHBand="0" w:firstRowFirstColumn="0" w:firstRowLastColumn="0" w:lastRowFirstColumn="0" w:lastRowLastColumn="0"/>
           <w:trHeight w:val="293"/>
         </w:trPr>
         <w:tc>
           <w:tcPr>
-            <w:cnfStyle w:val="001000000000"/>
+            <w:cnfStyle w:val="001000000000" w:firstRow="0" w:lastRow="0" w:firstColumn="1" w:lastColumn="0" w:oddVBand="0" w:evenVBand="0" w:oddHBand="0" w:evenHBand="0" w:firstRowFirstColumn="0" w:firstRowLastColumn="0" w:lastRowFirstColumn="0" w:lastRowLastColumn="0"/>
             <w:tcW w:w="2418" w:type="dxa"/>
           </w:tcPr>
           <w:p>
@@ -7035,7 +7035,7 @@
           </w:tcPr>
           <w:p>
             <w:pPr>
-              <w:cnfStyle w:val="000000100000"/>
+              <w:cnfStyle w:val="000000100000" w:firstRow="0" w:lastRow="0" w:firstColumn="0" w:lastColumn="0" w:oddVBand="0" w:evenVBand="0" w:oddHBand="1" w:evenHBand="0" w:firstRowFirstColumn="0" w:firstRowLastColumn="0" w:lastRowFirstColumn="0" w:lastRowLastColumn="0"/>
               <w:rPr>
                 <w:color w:val="70AD47" w:themeColor="accent6"/>
               </w:rPr>
@@ -7054,7 +7054,7 @@
           </w:tcPr>
           <w:p>
             <w:pPr>
-              <w:cnfStyle w:val="000000100000"/>
+              <w:cnfStyle w:val="000000100000" w:firstRow="0" w:lastRow="0" w:firstColumn="0" w:lastColumn="0" w:oddVBand="0" w:evenVBand="0" w:oddHBand="1" w:evenHBand="0" w:firstRowFirstColumn="0" w:firstRowLastColumn="0" w:lastRowFirstColumn="0" w:lastRowLastColumn="0"/>
               <w:rPr>
                 <w:color w:val="70AD47" w:themeColor="accent6"/>
               </w:rPr>
@@ -7079,7 +7079,7 @@
           </w:tcPr>
           <w:p>
             <w:pPr>
-              <w:cnfStyle w:val="000000100000"/>
+              <w:cnfStyle w:val="000000100000" w:firstRow="0" w:lastRow="0" w:firstColumn="0" w:lastColumn="0" w:oddVBand="0" w:evenVBand="0" w:oddHBand="1" w:evenHBand="0" w:firstRowFirstColumn="0" w:firstRowLastColumn="0" w:lastRowFirstColumn="0" w:lastRowLastColumn="0"/>
               <w:rPr>
                 <w:color w:val="70AD47" w:themeColor="accent6"/>
               </w:rPr>
@@ -7099,7 +7099,7 @@
         </w:trPr>
         <w:tc>
           <w:tcPr>
-            <w:cnfStyle w:val="001000000000"/>
+            <w:cnfStyle w:val="001000000000" w:firstRow="0" w:lastRow="0" w:firstColumn="1" w:lastColumn="0" w:oddVBand="0" w:evenVBand="0" w:oddHBand="0" w:evenHBand="0" w:firstRowFirstColumn="0" w:firstRowLastColumn="0" w:lastRowFirstColumn="0" w:lastRowLastColumn="0"/>
             <w:tcW w:w="2418" w:type="dxa"/>
           </w:tcPr>
           <w:p>
@@ -7139,7 +7139,7 @@
           </w:tcPr>
           <w:p>
             <w:pPr>
-              <w:cnfStyle w:val="000000000000"/>
+              <w:cnfStyle w:val="000000000000" w:firstRow="0" w:lastRow="0" w:firstColumn="0" w:lastColumn="0" w:oddVBand="0" w:evenVBand="0" w:oddHBand="0" w:evenHBand="0" w:firstRowFirstColumn="0" w:firstRowLastColumn="0" w:lastRowFirstColumn="0" w:lastRowLastColumn="0"/>
               <w:rPr>
                 <w:color w:val="70AD47" w:themeColor="accent6"/>
               </w:rPr>
@@ -7158,7 +7158,7 @@
           </w:tcPr>
           <w:p>
             <w:pPr>
-              <w:cnfStyle w:val="000000000000"/>
+              <w:cnfStyle w:val="000000000000" w:firstRow="0" w:lastRow="0" w:firstColumn="0" w:lastColumn="0" w:oddVBand="0" w:evenVBand="0" w:oddHBand="0" w:evenHBand="0" w:firstRowFirstColumn="0" w:firstRowLastColumn="0" w:lastRowFirstColumn="0" w:lastRowLastColumn="0"/>
               <w:rPr>
                 <w:color w:val="70AD47" w:themeColor="accent6"/>
               </w:rPr>
@@ -7177,7 +7177,7 @@
           </w:tcPr>
           <w:p>
             <w:pPr>
-              <w:cnfStyle w:val="000000000000"/>
+              <w:cnfStyle w:val="000000000000" w:firstRow="0" w:lastRow="0" w:firstColumn="0" w:lastColumn="0" w:oddVBand="0" w:evenVBand="0" w:oddHBand="0" w:evenHBand="0" w:firstRowFirstColumn="0" w:firstRowLastColumn="0" w:lastRowFirstColumn="0" w:lastRowLastColumn="0"/>
               <w:rPr>
                 <w:color w:val="70AD47" w:themeColor="accent6"/>
               </w:rPr>
@@ -7199,12 +7199,12 @@
       </w:tr>
       <w:tr>
         <w:trPr>
-          <w:cnfStyle w:val="000000100000"/>
+          <w:cnfStyle w:val="000000100000" w:firstRow="0" w:lastRow="0" w:firstColumn="0" w:lastColumn="0" w:oddVBand="0" w:evenVBand="0" w:oddHBand="1" w:evenHBand="0" w:firstRowFirstColumn="0" w:firstRowLastColumn="0" w:lastRowFirstColumn="0" w:lastRowLastColumn="0"/>
           <w:trHeight w:val="293"/>
         </w:trPr>
         <w:tc>
           <w:tcPr>
-            <w:cnfStyle w:val="001000000000"/>
+            <w:cnfStyle w:val="001000000000" w:firstRow="0" w:lastRow="0" w:firstColumn="1" w:lastColumn="0" w:oddVBand="0" w:evenVBand="0" w:oddHBand="0" w:evenHBand="0" w:firstRowFirstColumn="0" w:firstRowLastColumn="0" w:lastRowFirstColumn="0" w:lastRowLastColumn="0"/>
             <w:tcW w:w="2418" w:type="dxa"/>
           </w:tcPr>
           <w:p/>
@@ -7215,7 +7215,7 @@
           </w:tcPr>
           <w:p>
             <w:pPr>
-              <w:cnfStyle w:val="000000100000"/>
+              <w:cnfStyle w:val="000000100000" w:firstRow="0" w:lastRow="0" w:firstColumn="0" w:lastColumn="0" w:oddVBand="0" w:evenVBand="0" w:oddHBand="1" w:evenHBand="0" w:firstRowFirstColumn="0" w:firstRowLastColumn="0" w:lastRowFirstColumn="0" w:lastRowLastColumn="0"/>
             </w:pPr>
           </w:p>
         </w:tc>
@@ -7225,7 +7225,7 @@
           </w:tcPr>
           <w:p>
             <w:pPr>
-              <w:cnfStyle w:val="000000100000"/>
+              <w:cnfStyle w:val="000000100000" w:firstRow="0" w:lastRow="0" w:firstColumn="0" w:lastColumn="0" w:oddVBand="0" w:evenVBand="0" w:oddHBand="1" w:evenHBand="0" w:firstRowFirstColumn="0" w:firstRowLastColumn="0" w:lastRowFirstColumn="0" w:lastRowLastColumn="0"/>
             </w:pPr>
           </w:p>
         </w:tc>
@@ -7235,7 +7235,7 @@
           </w:tcPr>
           <w:p>
             <w:pPr>
-              <w:cnfStyle w:val="000000100000"/>
+              <w:cnfStyle w:val="000000100000" w:firstRow="0" w:lastRow="0" w:firstColumn="0" w:lastColumn="0" w:oddVBand="0" w:evenVBand="0" w:oddHBand="1" w:evenHBand="0" w:firstRowFirstColumn="0" w:firstRowLastColumn="0" w:lastRowFirstColumn="0" w:lastRowLastColumn="0"/>
             </w:pPr>
           </w:p>
         </w:tc>
@@ -7243,7 +7243,7 @@
       <w:tr>
         <w:tc>
           <w:tcPr>
-            <w:cnfStyle w:val="001000000000"/>
+            <w:cnfStyle w:val="001000000000" w:firstRow="0" w:lastRow="0" w:firstColumn="1" w:lastColumn="0" w:oddVBand="0" w:evenVBand="0" w:oddHBand="0" w:evenHBand="0" w:firstRowFirstColumn="0" w:firstRowLastColumn="0" w:lastRowFirstColumn="0" w:lastRowLastColumn="0"/>
             <w:tcW w:w="2418" w:type="dxa"/>
           </w:tcPr>
           <w:p>
@@ -7274,7 +7274,7 @@
           </w:tcPr>
           <w:p>
             <w:pPr>
-              <w:cnfStyle w:val="000000000000"/>
+              <w:cnfStyle w:val="000000000000" w:firstRow="0" w:lastRow="0" w:firstColumn="0" w:lastColumn="0" w:oddVBand="0" w:evenVBand="0" w:oddHBand="0" w:evenHBand="0" w:firstRowFirstColumn="0" w:firstRowLastColumn="0" w:lastRowFirstColumn="0" w:lastRowLastColumn="0"/>
             </w:pPr>
             <w:r>
               <w:t>GET</w:t>
@@ -7287,7 +7287,7 @@
           </w:tcPr>
           <w:p>
             <w:pPr>
-              <w:cnfStyle w:val="000000000000"/>
+              <w:cnfStyle w:val="000000000000" w:firstRow="0" w:lastRow="0" w:firstColumn="0" w:lastColumn="0" w:oddVBand="0" w:evenVBand="0" w:oddHBand="0" w:evenHBand="0" w:firstRowFirstColumn="0" w:firstRowLastColumn="0" w:lastRowFirstColumn="0" w:lastRowLastColumn="0"/>
             </w:pPr>
             <w:r>
               <w:t>Freundschaften (alle Status)</w:t>
@@ -7300,7 +7300,7 @@
           </w:tcPr>
           <w:p>
             <w:pPr>
-              <w:cnfStyle w:val="000000000000"/>
+              <w:cnfStyle w:val="000000000000" w:firstRow="0" w:lastRow="0" w:firstColumn="0" w:lastColumn="0" w:oddVBand="0" w:evenVBand="0" w:oddHBand="0" w:evenHBand="0" w:firstRowFirstColumn="0" w:firstRowLastColumn="0" w:lastRowFirstColumn="0" w:lastRowLastColumn="0"/>
             </w:pPr>
             <w:r>
               <w:t>200</w:t>
@@ -7310,11 +7310,11 @@
       </w:tr>
       <w:tr>
         <w:trPr>
-          <w:cnfStyle w:val="000000100000"/>
+          <w:cnfStyle w:val="000000100000" w:firstRow="0" w:lastRow="0" w:firstColumn="0" w:lastColumn="0" w:oddVBand="0" w:evenVBand="0" w:oddHBand="1" w:evenHBand="0" w:firstRowFirstColumn="0" w:firstRowLastColumn="0" w:lastRowFirstColumn="0" w:lastRowLastColumn="0"/>
         </w:trPr>
         <w:tc>
           <w:tcPr>
-            <w:cnfStyle w:val="001000000000"/>
+            <w:cnfStyle w:val="001000000000" w:firstRow="0" w:lastRow="0" w:firstColumn="1" w:lastColumn="0" w:oddVBand="0" w:evenVBand="0" w:oddHBand="0" w:evenHBand="0" w:firstRowFirstColumn="0" w:firstRowLastColumn="0" w:lastRowFirstColumn="0" w:lastRowLastColumn="0"/>
             <w:tcW w:w="2418" w:type="dxa"/>
           </w:tcPr>
           <w:p>
@@ -7345,7 +7345,7 @@
           </w:tcPr>
           <w:p>
             <w:pPr>
-              <w:cnfStyle w:val="000000100000"/>
+              <w:cnfStyle w:val="000000100000" w:firstRow="0" w:lastRow="0" w:firstColumn="0" w:lastColumn="0" w:oddVBand="0" w:evenVBand="0" w:oddHBand="1" w:evenHBand="0" w:firstRowFirstColumn="0" w:firstRowLastColumn="0" w:lastRowFirstColumn="0" w:lastRowLastColumn="0"/>
             </w:pPr>
             <w:r>
               <w:t>POST</w:t>
@@ -7358,7 +7358,7 @@
           </w:tcPr>
           <w:p>
             <w:pPr>
-              <w:cnfStyle w:val="000000100000"/>
+              <w:cnfStyle w:val="000000100000" w:firstRow="0" w:lastRow="0" w:firstColumn="0" w:lastColumn="0" w:oddVBand="0" w:evenVBand="0" w:oddHBand="1" w:evenHBand="0" w:firstRowFirstColumn="0" w:firstRowLastColumn="0" w:lastRowFirstColumn="0" w:lastRowLastColumn="0"/>
             </w:pPr>
             <w:r>
               <w:t>Neue Freundschaftsanfrage</w:t>
@@ -7371,7 +7371,7 @@
           </w:tcPr>
           <w:p>
             <w:pPr>
-              <w:cnfStyle w:val="000000100000"/>
+              <w:cnfStyle w:val="000000100000" w:firstRow="0" w:lastRow="0" w:firstColumn="0" w:lastColumn="0" w:oddVBand="0" w:evenVBand="0" w:oddHBand="1" w:evenHBand="0" w:firstRowFirstColumn="0" w:firstRowLastColumn="0" w:lastRowFirstColumn="0" w:lastRowLastColumn="0"/>
             </w:pPr>
             <w:r>
               <w:t>200</w:t>
@@ -7385,7 +7385,7 @@
         </w:trPr>
         <w:tc>
           <w:tcPr>
-            <w:cnfStyle w:val="001000000000"/>
+            <w:cnfStyle w:val="001000000000" w:firstRow="0" w:lastRow="0" w:firstColumn="1" w:lastColumn="0" w:oddVBand="0" w:evenVBand="0" w:oddHBand="0" w:evenHBand="0" w:firstRowFirstColumn="0" w:firstRowLastColumn="0" w:lastRowFirstColumn="0" w:lastRowLastColumn="0"/>
             <w:tcW w:w="2418" w:type="dxa"/>
           </w:tcPr>
           <w:p>
@@ -7436,7 +7436,7 @@
           </w:tcPr>
           <w:p>
             <w:pPr>
-              <w:cnfStyle w:val="000000000000"/>
+              <w:cnfStyle w:val="000000000000" w:firstRow="0" w:lastRow="0" w:firstColumn="0" w:lastColumn="0" w:oddVBand="0" w:evenVBand="0" w:oddHBand="0" w:evenHBand="0" w:firstRowFirstColumn="0" w:firstRowLastColumn="0" w:lastRowFirstColumn="0" w:lastRowLastColumn="0"/>
             </w:pPr>
             <w:r>
               <w:t>PUT</w:t>
@@ -7449,7 +7449,7 @@
           </w:tcPr>
           <w:p>
             <w:pPr>
-              <w:cnfStyle w:val="000000000000"/>
+              <w:cnfStyle w:val="000000000000" w:firstRow="0" w:lastRow="0" w:firstColumn="0" w:lastColumn="0" w:oddVBand="0" w:evenVBand="0" w:oddHBand="0" w:evenHBand="0" w:firstRowFirstColumn="0" w:firstRowLastColumn="0" w:lastRowFirstColumn="0" w:lastRowLastColumn="0"/>
             </w:pPr>
             <w:r>
               <w:t>Freundschafts-Status ändern</w:t>
@@ -7462,7 +7462,7 @@
           </w:tcPr>
           <w:p>
             <w:pPr>
-              <w:cnfStyle w:val="000000000000"/>
+              <w:cnfStyle w:val="000000000000" w:firstRow="0" w:lastRow="0" w:firstColumn="0" w:lastColumn="0" w:oddVBand="0" w:evenVBand="0" w:oddHBand="0" w:evenHBand="0" w:firstRowFirstColumn="0" w:firstRowLastColumn="0" w:lastRowFirstColumn="0" w:lastRowLastColumn="0"/>
             </w:pPr>
             <w:r>
               <w:t xml:space="preserve">200, </w:t>
@@ -7475,11 +7475,11 @@
       </w:tr>
       <w:tr>
         <w:trPr>
-          <w:cnfStyle w:val="000000100000"/>
+          <w:cnfStyle w:val="000000100000" w:firstRow="0" w:lastRow="0" w:firstColumn="0" w:lastColumn="0" w:oddVBand="0" w:evenVBand="0" w:oddHBand="1" w:evenHBand="0" w:firstRowFirstColumn="0" w:firstRowLastColumn="0" w:lastRowFirstColumn="0" w:lastRowLastColumn="0"/>
         </w:trPr>
         <w:tc>
           <w:tcPr>
-            <w:cnfStyle w:val="001000000000"/>
+            <w:cnfStyle w:val="001000000000" w:firstRow="0" w:lastRow="0" w:firstColumn="1" w:lastColumn="0" w:oddVBand="0" w:evenVBand="0" w:oddHBand="0" w:evenHBand="0" w:firstRowFirstColumn="0" w:firstRowLastColumn="0" w:lastRowFirstColumn="0" w:lastRowLastColumn="0"/>
             <w:tcW w:w="2418" w:type="dxa"/>
           </w:tcPr>
           <w:p>
@@ -7530,7 +7530,7 @@
           </w:tcPr>
           <w:p>
             <w:pPr>
-              <w:cnfStyle w:val="000000100000"/>
+              <w:cnfStyle w:val="000000100000" w:firstRow="0" w:lastRow="0" w:firstColumn="0" w:lastColumn="0" w:oddVBand="0" w:evenVBand="0" w:oddHBand="1" w:evenHBand="0" w:firstRowFirstColumn="0" w:firstRowLastColumn="0" w:lastRowFirstColumn="0" w:lastRowLastColumn="0"/>
             </w:pPr>
             <w:r>
               <w:t>DELETE</w:t>
@@ -7543,7 +7543,7 @@
           </w:tcPr>
           <w:p>
             <w:pPr>
-              <w:cnfStyle w:val="000000100000"/>
+              <w:cnfStyle w:val="000000100000" w:firstRow="0" w:lastRow="0" w:firstColumn="0" w:lastColumn="0" w:oddVBand="0" w:evenVBand="0" w:oddHBand="1" w:evenHBand="0" w:firstRowFirstColumn="0" w:firstRowLastColumn="0" w:lastRowFirstColumn="0" w:lastRowLastColumn="0"/>
             </w:pPr>
             <w:r>
               <w:t>Freundschaft löschen</w:t>
@@ -7556,7 +7556,7 @@
           </w:tcPr>
           <w:p>
             <w:pPr>
-              <w:cnfStyle w:val="000000100000"/>
+              <w:cnfStyle w:val="000000100000" w:firstRow="0" w:lastRow="0" w:firstColumn="0" w:lastColumn="0" w:oddVBand="0" w:evenVBand="0" w:oddHBand="1" w:evenHBand="0" w:firstRowFirstColumn="0" w:firstRowLastColumn="0" w:lastRowFirstColumn="0" w:lastRowLastColumn="0"/>
             </w:pPr>
             <w:r>
               <w:t xml:space="preserve">200, </w:t>
@@ -7573,7 +7573,7 @@
         </w:trPr>
         <w:tc>
           <w:tcPr>
-            <w:cnfStyle w:val="001000000000"/>
+            <w:cnfStyle w:val="001000000000" w:firstRow="0" w:lastRow="0" w:firstColumn="1" w:lastColumn="0" w:oddVBand="0" w:evenVBand="0" w:oddHBand="0" w:evenHBand="0" w:firstRowFirstColumn="0" w:firstRowLastColumn="0" w:lastRowFirstColumn="0" w:lastRowLastColumn="0"/>
             <w:tcW w:w="2418" w:type="dxa"/>
           </w:tcPr>
           <w:p>
@@ -7590,7 +7590,7 @@
           </w:tcPr>
           <w:p>
             <w:pPr>
-              <w:cnfStyle w:val="000000000000"/>
+              <w:cnfStyle w:val="000000000000" w:firstRow="0" w:lastRow="0" w:firstColumn="0" w:lastColumn="0" w:oddVBand="0" w:evenVBand="0" w:oddHBand="0" w:evenHBand="0" w:firstRowFirstColumn="0" w:firstRowLastColumn="0" w:lastRowFirstColumn="0" w:lastRowLastColumn="0"/>
             </w:pPr>
           </w:p>
         </w:tc>
@@ -7600,7 +7600,7 @@
           </w:tcPr>
           <w:p>
             <w:pPr>
-              <w:cnfStyle w:val="000000000000"/>
+              <w:cnfStyle w:val="000000000000" w:firstRow="0" w:lastRow="0" w:firstColumn="0" w:lastColumn="0" w:oddVBand="0" w:evenVBand="0" w:oddHBand="0" w:evenHBand="0" w:firstRowFirstColumn="0" w:firstRowLastColumn="0" w:lastRowFirstColumn="0" w:lastRowLastColumn="0"/>
             </w:pPr>
           </w:p>
         </w:tc>
@@ -7610,19 +7610,19 @@
           </w:tcPr>
           <w:p>
             <w:pPr>
-              <w:cnfStyle w:val="000000000000"/>
+              <w:cnfStyle w:val="000000000000" w:firstRow="0" w:lastRow="0" w:firstColumn="0" w:lastColumn="0" w:oddVBand="0" w:evenVBand="0" w:oddHBand="0" w:evenHBand="0" w:firstRowFirstColumn="0" w:firstRowLastColumn="0" w:lastRowFirstColumn="0" w:lastRowLastColumn="0"/>
             </w:pPr>
           </w:p>
         </w:tc>
       </w:tr>
       <w:tr>
         <w:trPr>
-          <w:cnfStyle w:val="000000100000"/>
+          <w:cnfStyle w:val="000000100000" w:firstRow="0" w:lastRow="0" w:firstColumn="0" w:lastColumn="0" w:oddVBand="0" w:evenVBand="0" w:oddHBand="1" w:evenHBand="0" w:firstRowFirstColumn="0" w:firstRowLastColumn="0" w:lastRowFirstColumn="0" w:lastRowLastColumn="0"/>
           <w:trHeight w:val="306"/>
         </w:trPr>
         <w:tc>
           <w:tcPr>
-            <w:cnfStyle w:val="001000000000"/>
+            <w:cnfStyle w:val="001000000000" w:firstRow="0" w:lastRow="0" w:firstColumn="1" w:lastColumn="0" w:oddVBand="0" w:evenVBand="0" w:oddHBand="0" w:evenHBand="0" w:firstRowFirstColumn="0" w:firstRowLastColumn="0" w:lastRowFirstColumn="0" w:lastRowLastColumn="0"/>
             <w:tcW w:w="2418" w:type="dxa"/>
           </w:tcPr>
           <w:p>
@@ -7647,7 +7647,7 @@
           </w:tcPr>
           <w:p>
             <w:pPr>
-              <w:cnfStyle w:val="000000100000"/>
+              <w:cnfStyle w:val="000000100000" w:firstRow="0" w:lastRow="0" w:firstColumn="0" w:lastColumn="0" w:oddVBand="0" w:evenVBand="0" w:oddHBand="1" w:evenHBand="0" w:firstRowFirstColumn="0" w:firstRowLastColumn="0" w:lastRowFirstColumn="0" w:lastRowLastColumn="0"/>
               <w:rPr>
                 <w:color w:val="70AD47" w:themeColor="accent6"/>
               </w:rPr>
@@ -7666,7 +7666,7 @@
           </w:tcPr>
           <w:p>
             <w:pPr>
-              <w:cnfStyle w:val="000000100000"/>
+              <w:cnfStyle w:val="000000100000" w:firstRow="0" w:lastRow="0" w:firstColumn="0" w:lastColumn="0" w:oddVBand="0" w:evenVBand="0" w:oddHBand="1" w:evenHBand="0" w:firstRowFirstColumn="0" w:firstRowLastColumn="0" w:lastRowFirstColumn="0" w:lastRowLastColumn="0"/>
               <w:rPr>
                 <w:color w:val="70AD47" w:themeColor="accent6"/>
               </w:rPr>
@@ -7685,7 +7685,7 @@
           </w:tcPr>
           <w:p>
             <w:pPr>
-              <w:cnfStyle w:val="000000100000"/>
+              <w:cnfStyle w:val="000000100000" w:firstRow="0" w:lastRow="0" w:firstColumn="0" w:lastColumn="0" w:oddVBand="0" w:evenVBand="0" w:oddHBand="1" w:evenHBand="0" w:firstRowFirstColumn="0" w:firstRowLastColumn="0" w:lastRowFirstColumn="0" w:lastRowLastColumn="0"/>
               <w:rPr>
                 <w:color w:val="70AD47" w:themeColor="accent6"/>
               </w:rPr>
@@ -7705,7 +7705,7 @@
         </w:trPr>
         <w:tc>
           <w:tcPr>
-            <w:cnfStyle w:val="001000000000"/>
+            <w:cnfStyle w:val="001000000000" w:firstRow="0" w:lastRow="0" w:firstColumn="1" w:lastColumn="0" w:oddVBand="0" w:evenVBand="0" w:oddHBand="0" w:evenHBand="0" w:firstRowFirstColumn="0" w:firstRowLastColumn="0" w:lastRowFirstColumn="0" w:lastRowLastColumn="0"/>
             <w:tcW w:w="2418" w:type="dxa"/>
           </w:tcPr>
           <w:p>
@@ -7746,7 +7746,7 @@
           </w:tcPr>
           <w:p>
             <w:pPr>
-              <w:cnfStyle w:val="000000000000"/>
+              <w:cnfStyle w:val="000000000000" w:firstRow="0" w:lastRow="0" w:firstColumn="0" w:lastColumn="0" w:oddVBand="0" w:evenVBand="0" w:oddHBand="0" w:evenHBand="0" w:firstRowFirstColumn="0" w:firstRowLastColumn="0" w:lastRowFirstColumn="0" w:lastRowLastColumn="0"/>
               <w:rPr>
                 <w:color w:val="70AD47" w:themeColor="accent6"/>
               </w:rPr>
@@ -7765,7 +7765,7 @@
           </w:tcPr>
           <w:p>
             <w:pPr>
-              <w:cnfStyle w:val="000000000000"/>
+              <w:cnfStyle w:val="000000000000" w:firstRow="0" w:lastRow="0" w:firstColumn="0" w:lastColumn="0" w:oddVBand="0" w:evenVBand="0" w:oddHBand="0" w:evenHBand="0" w:firstRowFirstColumn="0" w:firstRowLastColumn="0" w:lastRowFirstColumn="0" w:lastRowLastColumn="0"/>
               <w:rPr>
                 <w:color w:val="70AD47" w:themeColor="accent6"/>
               </w:rPr>
@@ -7784,7 +7784,7 @@
           </w:tcPr>
           <w:p>
             <w:pPr>
-              <w:cnfStyle w:val="000000000000"/>
+              <w:cnfStyle w:val="000000000000" w:firstRow="0" w:lastRow="0" w:firstColumn="0" w:lastColumn="0" w:oddVBand="0" w:evenVBand="0" w:oddHBand="0" w:evenHBand="0" w:firstRowFirstColumn="0" w:firstRowLastColumn="0" w:lastRowFirstColumn="0" w:lastRowLastColumn="0"/>
               <w:rPr>
                 <w:color w:val="70AD47" w:themeColor="accent6"/>
               </w:rPr>
@@ -7806,12 +7806,12 @@
       </w:tr>
       <w:tr>
         <w:trPr>
-          <w:cnfStyle w:val="000000100000"/>
+          <w:cnfStyle w:val="000000100000" w:firstRow="0" w:lastRow="0" w:firstColumn="0" w:lastColumn="0" w:oddVBand="0" w:evenVBand="0" w:oddHBand="1" w:evenHBand="0" w:firstRowFirstColumn="0" w:firstRowLastColumn="0" w:lastRowFirstColumn="0" w:lastRowLastColumn="0"/>
           <w:trHeight w:val="306"/>
         </w:trPr>
         <w:tc>
           <w:tcPr>
-            <w:cnfStyle w:val="001000000000"/>
+            <w:cnfStyle w:val="001000000000" w:firstRow="0" w:lastRow="0" w:firstColumn="1" w:lastColumn="0" w:oddVBand="0" w:evenVBand="0" w:oddHBand="0" w:evenHBand="0" w:firstRowFirstColumn="0" w:firstRowLastColumn="0" w:lastRowFirstColumn="0" w:lastRowLastColumn="0"/>
             <w:tcW w:w="2418" w:type="dxa"/>
           </w:tcPr>
           <w:p>
@@ -7852,7 +7852,7 @@
           </w:tcPr>
           <w:p>
             <w:pPr>
-              <w:cnfStyle w:val="000000100000"/>
+              <w:cnfStyle w:val="000000100000" w:firstRow="0" w:lastRow="0" w:firstColumn="0" w:lastColumn="0" w:oddVBand="0" w:evenVBand="0" w:oddHBand="1" w:evenHBand="0" w:firstRowFirstColumn="0" w:firstRowLastColumn="0" w:lastRowFirstColumn="0" w:lastRowLastColumn="0"/>
               <w:rPr>
                 <w:color w:val="70AD47" w:themeColor="accent6"/>
               </w:rPr>
@@ -7871,7 +7871,7 @@
           </w:tcPr>
           <w:p>
             <w:pPr>
-              <w:cnfStyle w:val="000000100000"/>
+              <w:cnfStyle w:val="000000100000" w:firstRow="0" w:lastRow="0" w:firstColumn="0" w:lastColumn="0" w:oddVBand="0" w:evenVBand="0" w:oddHBand="1" w:evenHBand="0" w:firstRowFirstColumn="0" w:firstRowLastColumn="0" w:lastRowFirstColumn="0" w:lastRowLastColumn="0"/>
               <w:rPr>
                 <w:color w:val="70AD47" w:themeColor="accent6"/>
               </w:rPr>
@@ -7890,7 +7890,7 @@
           </w:tcPr>
           <w:p>
             <w:pPr>
-              <w:cnfStyle w:val="000000100000"/>
+              <w:cnfStyle w:val="000000100000" w:firstRow="0" w:lastRow="0" w:firstColumn="0" w:lastColumn="0" w:oddVBand="0" w:evenVBand="0" w:oddHBand="1" w:evenHBand="0" w:firstRowFirstColumn="0" w:firstRowLastColumn="0" w:lastRowFirstColumn="0" w:lastRowLastColumn="0"/>
               <w:rPr>
                 <w:color w:val="70AD47" w:themeColor="accent6"/>
               </w:rPr>
@@ -7919,7 +7919,7 @@
       <w:tr>
         <w:tc>
           <w:tcPr>
-            <w:cnfStyle w:val="001000000000"/>
+            <w:cnfStyle w:val="001000000000" w:firstRow="0" w:lastRow="0" w:firstColumn="1" w:lastColumn="0" w:oddVBand="0" w:evenVBand="0" w:oddHBand="0" w:evenHBand="0" w:firstRowFirstColumn="0" w:firstRowLastColumn="0" w:lastRowFirstColumn="0" w:lastRowLastColumn="0"/>
             <w:tcW w:w="2418" w:type="dxa"/>
           </w:tcPr>
           <w:p>
@@ -7939,7 +7939,7 @@
           </w:tcPr>
           <w:p>
             <w:pPr>
-              <w:cnfStyle w:val="000000000000"/>
+              <w:cnfStyle w:val="000000000000" w:firstRow="0" w:lastRow="0" w:firstColumn="0" w:lastColumn="0" w:oddVBand="0" w:evenVBand="0" w:oddHBand="0" w:evenHBand="0" w:firstRowFirstColumn="0" w:firstRowLastColumn="0" w:lastRowFirstColumn="0" w:lastRowLastColumn="0"/>
             </w:pPr>
           </w:p>
         </w:tc>
@@ -7949,7 +7949,7 @@
           </w:tcPr>
           <w:p>
             <w:pPr>
-              <w:cnfStyle w:val="000000000000"/>
+              <w:cnfStyle w:val="000000000000" w:firstRow="0" w:lastRow="0" w:firstColumn="0" w:lastColumn="0" w:oddVBand="0" w:evenVBand="0" w:oddHBand="0" w:evenHBand="0" w:firstRowFirstColumn="0" w:firstRowLastColumn="0" w:lastRowFirstColumn="0" w:lastRowLastColumn="0"/>
             </w:pPr>
           </w:p>
         </w:tc>
@@ -7959,18 +7959,18 @@
           </w:tcPr>
           <w:p>
             <w:pPr>
-              <w:cnfStyle w:val="000000000000"/>
+              <w:cnfStyle w:val="000000000000" w:firstRow="0" w:lastRow="0" w:firstColumn="0" w:lastColumn="0" w:oddVBand="0" w:evenVBand="0" w:oddHBand="0" w:evenHBand="0" w:firstRowFirstColumn="0" w:firstRowLastColumn="0" w:lastRowFirstColumn="0" w:lastRowLastColumn="0"/>
             </w:pPr>
           </w:p>
         </w:tc>
       </w:tr>
       <w:tr>
         <w:trPr>
-          <w:cnfStyle w:val="000000100000"/>
+          <w:cnfStyle w:val="000000100000" w:firstRow="0" w:lastRow="0" w:firstColumn="0" w:lastColumn="0" w:oddVBand="0" w:evenVBand="0" w:oddHBand="1" w:evenHBand="0" w:firstRowFirstColumn="0" w:firstRowLastColumn="0" w:lastRowFirstColumn="0" w:lastRowLastColumn="0"/>
         </w:trPr>
         <w:tc>
           <w:tcPr>
-            <w:cnfStyle w:val="001000000000"/>
+            <w:cnfStyle w:val="001000000000" w:firstRow="0" w:lastRow="0" w:firstColumn="1" w:lastColumn="0" w:oddVBand="0" w:evenVBand="0" w:oddHBand="0" w:evenHBand="0" w:firstRowFirstColumn="0" w:firstRowLastColumn="0" w:lastRowFirstColumn="0" w:lastRowLastColumn="0"/>
             <w:tcW w:w="2418" w:type="dxa"/>
           </w:tcPr>
           <w:p>
@@ -8007,7 +8007,7 @@
           </w:tcPr>
           <w:p>
             <w:pPr>
-              <w:cnfStyle w:val="000000100000"/>
+              <w:cnfStyle w:val="000000100000" w:firstRow="0" w:lastRow="0" w:firstColumn="0" w:lastColumn="0" w:oddVBand="0" w:evenVBand="0" w:oddHBand="1" w:evenHBand="0" w:firstRowFirstColumn="0" w:firstRowLastColumn="0" w:lastRowFirstColumn="0" w:lastRowLastColumn="0"/>
               <w:rPr>
                 <w:color w:val="70AD47" w:themeColor="accent6"/>
               </w:rPr>
@@ -8026,7 +8026,7 @@
           </w:tcPr>
           <w:p>
             <w:pPr>
-              <w:cnfStyle w:val="000000100000"/>
+              <w:cnfStyle w:val="000000100000" w:firstRow="0" w:lastRow="0" w:firstColumn="0" w:lastColumn="0" w:oddVBand="0" w:evenVBand="0" w:oddHBand="1" w:evenHBand="0" w:firstRowFirstColumn="0" w:firstRowLastColumn="0" w:lastRowFirstColumn="0" w:lastRowLastColumn="0"/>
               <w:rPr>
                 <w:color w:val="70AD47" w:themeColor="accent6"/>
               </w:rPr>
@@ -8045,7 +8045,7 @@
           </w:tcPr>
           <w:p>
             <w:pPr>
-              <w:cnfStyle w:val="000000100000"/>
+              <w:cnfStyle w:val="000000100000" w:firstRow="0" w:lastRow="0" w:firstColumn="0" w:lastColumn="0" w:oddVBand="0" w:evenVBand="0" w:oddHBand="1" w:evenHBand="0" w:firstRowFirstColumn="0" w:firstRowLastColumn="0" w:lastRowFirstColumn="0" w:lastRowLastColumn="0"/>
               <w:rPr>
                 <w:color w:val="70AD47" w:themeColor="accent6"/>
               </w:rPr>
@@ -8062,7 +8062,7 @@
       <w:tr>
         <w:tc>
           <w:tcPr>
-            <w:cnfStyle w:val="001000000000"/>
+            <w:cnfStyle w:val="001000000000" w:firstRow="0" w:lastRow="0" w:firstColumn="1" w:lastColumn="0" w:oddVBand="0" w:evenVBand="0" w:oddHBand="0" w:evenHBand="0" w:firstRowFirstColumn="0" w:firstRowLastColumn="0" w:lastRowFirstColumn="0" w:lastRowLastColumn="0"/>
             <w:tcW w:w="2418" w:type="dxa"/>
           </w:tcPr>
           <w:p>
@@ -8099,7 +8099,7 @@
           </w:tcPr>
           <w:p>
             <w:pPr>
-              <w:cnfStyle w:val="000000000000"/>
+              <w:cnfStyle w:val="000000000000" w:firstRow="0" w:lastRow="0" w:firstColumn="0" w:lastColumn="0" w:oddVBand="0" w:evenVBand="0" w:oddHBand="0" w:evenHBand="0" w:firstRowFirstColumn="0" w:firstRowLastColumn="0" w:lastRowFirstColumn="0" w:lastRowLastColumn="0"/>
               <w:rPr>
                 <w:color w:val="70AD47" w:themeColor="accent6"/>
               </w:rPr>
@@ -8118,7 +8118,7 @@
           </w:tcPr>
           <w:p>
             <w:pPr>
-              <w:cnfStyle w:val="000000000000"/>
+              <w:cnfStyle w:val="000000000000" w:firstRow="0" w:lastRow="0" w:firstColumn="0" w:lastColumn="0" w:oddVBand="0" w:evenVBand="0" w:oddHBand="0" w:evenHBand="0" w:firstRowFirstColumn="0" w:firstRowLastColumn="0" w:lastRowFirstColumn="0" w:lastRowLastColumn="0"/>
               <w:rPr>
                 <w:color w:val="70AD47" w:themeColor="accent6"/>
               </w:rPr>
@@ -8137,7 +8137,7 @@
           </w:tcPr>
           <w:p>
             <w:pPr>
-              <w:cnfStyle w:val="000000000000"/>
+              <w:cnfStyle w:val="000000000000" w:firstRow="0" w:lastRow="0" w:firstColumn="0" w:lastColumn="0" w:oddVBand="0" w:evenVBand="0" w:oddHBand="0" w:evenHBand="0" w:firstRowFirstColumn="0" w:firstRowLastColumn="0" w:lastRowFirstColumn="0" w:lastRowLastColumn="0"/>
               <w:rPr>
                 <w:color w:val="70AD47" w:themeColor="accent6"/>
               </w:rPr>
@@ -8153,11 +8153,11 @@
       </w:tr>
       <w:tr>
         <w:trPr>
-          <w:cnfStyle w:val="000000100000"/>
+          <w:cnfStyle w:val="000000100000" w:firstRow="0" w:lastRow="0" w:firstColumn="0" w:lastColumn="0" w:oddVBand="0" w:evenVBand="0" w:oddHBand="1" w:evenHBand="0" w:firstRowFirstColumn="0" w:firstRowLastColumn="0" w:lastRowFirstColumn="0" w:lastRowLastColumn="0"/>
         </w:trPr>
         <w:tc>
           <w:tcPr>
-            <w:cnfStyle w:val="001000000000"/>
+            <w:cnfStyle w:val="001000000000" w:firstRow="0" w:lastRow="0" w:firstColumn="1" w:lastColumn="0" w:oddVBand="0" w:evenVBand="0" w:oddHBand="0" w:evenHBand="0" w:firstRowFirstColumn="0" w:firstRowLastColumn="0" w:lastRowFirstColumn="0" w:lastRowLastColumn="0"/>
             <w:tcW w:w="2418" w:type="dxa"/>
           </w:tcPr>
           <w:p>
@@ -8217,7 +8217,7 @@
           </w:tcPr>
           <w:p>
             <w:pPr>
-              <w:cnfStyle w:val="000000100000"/>
+              <w:cnfStyle w:val="000000100000" w:firstRow="0" w:lastRow="0" w:firstColumn="0" w:lastColumn="0" w:oddVBand="0" w:evenVBand="0" w:oddHBand="1" w:evenHBand="0" w:firstRowFirstColumn="0" w:firstRowLastColumn="0" w:lastRowFirstColumn="0" w:lastRowLastColumn="0"/>
               <w:rPr>
                 <w:color w:val="70AD47" w:themeColor="accent6"/>
               </w:rPr>
@@ -8236,7 +8236,7 @@
           </w:tcPr>
           <w:p>
             <w:pPr>
-              <w:cnfStyle w:val="000000100000"/>
+              <w:cnfStyle w:val="000000100000" w:firstRow="0" w:lastRow="0" w:firstColumn="0" w:lastColumn="0" w:oddVBand="0" w:evenVBand="0" w:oddHBand="1" w:evenHBand="0" w:firstRowFirstColumn="0" w:firstRowLastColumn="0" w:lastRowFirstColumn="0" w:lastRowLastColumn="0"/>
               <w:rPr>
                 <w:color w:val="70AD47" w:themeColor="accent6"/>
               </w:rPr>
@@ -8255,7 +8255,7 @@
           </w:tcPr>
           <w:p>
             <w:pPr>
-              <w:cnfStyle w:val="000000100000"/>
+              <w:cnfStyle w:val="000000100000" w:firstRow="0" w:lastRow="0" w:firstColumn="0" w:lastColumn="0" w:oddVBand="0" w:evenVBand="0" w:oddHBand="1" w:evenHBand="0" w:firstRowFirstColumn="0" w:firstRowLastColumn="0" w:lastRowFirstColumn="0" w:lastRowLastColumn="0"/>
               <w:rPr>
                 <w:color w:val="70AD47" w:themeColor="accent6"/>
               </w:rPr>
@@ -8290,7 +8290,7 @@
       <w:tr>
         <w:tc>
           <w:tcPr>
-            <w:cnfStyle w:val="001000000000"/>
+            <w:cnfStyle w:val="001000000000" w:firstRow="0" w:lastRow="0" w:firstColumn="1" w:lastColumn="0" w:oddVBand="0" w:evenVBand="0" w:oddHBand="0" w:evenHBand="0" w:firstRowFirstColumn="0" w:firstRowLastColumn="0" w:lastRowFirstColumn="0" w:lastRowLastColumn="0"/>
             <w:tcW w:w="2418" w:type="dxa"/>
           </w:tcPr>
           <w:p>
@@ -8350,7 +8350,7 @@
           </w:tcPr>
           <w:p>
             <w:pPr>
-              <w:cnfStyle w:val="000000000000"/>
+              <w:cnfStyle w:val="000000000000" w:firstRow="0" w:lastRow="0" w:firstColumn="0" w:lastColumn="0" w:oddVBand="0" w:evenVBand="0" w:oddHBand="0" w:evenHBand="0" w:firstRowFirstColumn="0" w:firstRowLastColumn="0" w:lastRowFirstColumn="0" w:lastRowLastColumn="0"/>
               <w:rPr>
                 <w:color w:val="70AD47" w:themeColor="accent6"/>
               </w:rPr>
@@ -8369,7 +8369,7 @@
           </w:tcPr>
           <w:p>
             <w:pPr>
-              <w:cnfStyle w:val="000000000000"/>
+              <w:cnfStyle w:val="000000000000" w:firstRow="0" w:lastRow="0" w:firstColumn="0" w:lastColumn="0" w:oddVBand="0" w:evenVBand="0" w:oddHBand="0" w:evenHBand="0" w:firstRowFirstColumn="0" w:firstRowLastColumn="0" w:lastRowFirstColumn="0" w:lastRowLastColumn="0"/>
               <w:rPr>
                 <w:color w:val="70AD47" w:themeColor="accent6"/>
               </w:rPr>
@@ -8388,7 +8388,7 @@
           </w:tcPr>
           <w:p>
             <w:pPr>
-              <w:cnfStyle w:val="000000000000"/>
+              <w:cnfStyle w:val="000000000000" w:firstRow="0" w:lastRow="0" w:firstColumn="0" w:lastColumn="0" w:oddVBand="0" w:evenVBand="0" w:oddHBand="0" w:evenHBand="0" w:firstRowFirstColumn="0" w:firstRowLastColumn="0" w:lastRowFirstColumn="0" w:lastRowLastColumn="0"/>
               <w:rPr>
                 <w:color w:val="70AD47" w:themeColor="accent6"/>
               </w:rPr>
@@ -8434,11 +8434,11 @@
       </w:tr>
       <w:tr>
         <w:trPr>
-          <w:cnfStyle w:val="000000100000"/>
+          <w:cnfStyle w:val="000000100000" w:firstRow="0" w:lastRow="0" w:firstColumn="0" w:lastColumn="0" w:oddVBand="0" w:evenVBand="0" w:oddHBand="1" w:evenHBand="0" w:firstRowFirstColumn="0" w:firstRowLastColumn="0" w:lastRowFirstColumn="0" w:lastRowLastColumn="0"/>
         </w:trPr>
         <w:tc>
           <w:tcPr>
-            <w:cnfStyle w:val="001000000000"/>
+            <w:cnfStyle w:val="001000000000" w:firstRow="0" w:lastRow="0" w:firstColumn="1" w:lastColumn="0" w:oddVBand="0" w:evenVBand="0" w:oddHBand="0" w:evenHBand="0" w:firstRowFirstColumn="0" w:firstRowLastColumn="0" w:lastRowFirstColumn="0" w:lastRowLastColumn="0"/>
             <w:tcW w:w="2418" w:type="dxa"/>
           </w:tcPr>
           <w:p>
@@ -8498,7 +8498,7 @@
           </w:tcPr>
           <w:p>
             <w:pPr>
-              <w:cnfStyle w:val="000000100000"/>
+              <w:cnfStyle w:val="000000100000" w:firstRow="0" w:lastRow="0" w:firstColumn="0" w:lastColumn="0" w:oddVBand="0" w:evenVBand="0" w:oddHBand="1" w:evenHBand="0" w:firstRowFirstColumn="0" w:firstRowLastColumn="0" w:lastRowFirstColumn="0" w:lastRowLastColumn="0"/>
               <w:rPr>
                 <w:color w:val="70AD47" w:themeColor="accent6"/>
               </w:rPr>
@@ -8517,7 +8517,7 @@
           </w:tcPr>
           <w:p>
             <w:pPr>
-              <w:cnfStyle w:val="000000100000"/>
+              <w:cnfStyle w:val="000000100000" w:firstRow="0" w:lastRow="0" w:firstColumn="0" w:lastColumn="0" w:oddVBand="0" w:evenVBand="0" w:oddHBand="1" w:evenHBand="0" w:firstRowFirstColumn="0" w:firstRowLastColumn="0" w:lastRowFirstColumn="0" w:lastRowLastColumn="0"/>
               <w:rPr>
                 <w:color w:val="70AD47" w:themeColor="accent6"/>
               </w:rPr>
@@ -8536,7 +8536,7 @@
           </w:tcPr>
           <w:p>
             <w:pPr>
-              <w:cnfStyle w:val="000000100000"/>
+              <w:cnfStyle w:val="000000100000" w:firstRow="0" w:lastRow="0" w:firstColumn="0" w:lastColumn="0" w:oddVBand="0" w:evenVBand="0" w:oddHBand="1" w:evenHBand="0" w:firstRowFirstColumn="0" w:firstRowLastColumn="0" w:lastRowFirstColumn="0" w:lastRowLastColumn="0"/>
               <w:rPr>
                 <w:color w:val="70AD47" w:themeColor="accent6"/>
               </w:rPr>
@@ -8580,7 +8580,7 @@
         </w:trPr>
         <w:tc>
           <w:tcPr>
-            <w:cnfStyle w:val="001000000000"/>
+            <w:cnfStyle w:val="001000000000" w:firstRow="0" w:lastRow="0" w:firstColumn="1" w:lastColumn="0" w:oddVBand="0" w:evenVBand="0" w:oddHBand="0" w:evenHBand="0" w:firstRowFirstColumn="0" w:firstRowLastColumn="0" w:lastRowFirstColumn="0" w:lastRowLastColumn="0"/>
             <w:tcW w:w="2418" w:type="dxa"/>
           </w:tcPr>
           <w:p>
@@ -8597,7 +8597,7 @@
           </w:tcPr>
           <w:p>
             <w:pPr>
-              <w:cnfStyle w:val="000000000000"/>
+              <w:cnfStyle w:val="000000000000" w:firstRow="0" w:lastRow="0" w:firstColumn="0" w:lastColumn="0" w:oddVBand="0" w:evenVBand="0" w:oddHBand="0" w:evenHBand="0" w:firstRowFirstColumn="0" w:firstRowLastColumn="0" w:lastRowFirstColumn="0" w:lastRowLastColumn="0"/>
             </w:pPr>
           </w:p>
         </w:tc>
@@ -8607,7 +8607,7 @@
           </w:tcPr>
           <w:p>
             <w:pPr>
-              <w:cnfStyle w:val="000000000000"/>
+              <w:cnfStyle w:val="000000000000" w:firstRow="0" w:lastRow="0" w:firstColumn="0" w:lastColumn="0" w:oddVBand="0" w:evenVBand="0" w:oddHBand="0" w:evenHBand="0" w:firstRowFirstColumn="0" w:firstRowLastColumn="0" w:lastRowFirstColumn="0" w:lastRowLastColumn="0"/>
             </w:pPr>
           </w:p>
         </w:tc>
@@ -8617,19 +8617,19 @@
           </w:tcPr>
           <w:p>
             <w:pPr>
-              <w:cnfStyle w:val="000000000000"/>
+              <w:cnfStyle w:val="000000000000" w:firstRow="0" w:lastRow="0" w:firstColumn="0" w:lastColumn="0" w:oddVBand="0" w:evenVBand="0" w:oddHBand="0" w:evenHBand="0" w:firstRowFirstColumn="0" w:firstRowLastColumn="0" w:lastRowFirstColumn="0" w:lastRowLastColumn="0"/>
             </w:pPr>
           </w:p>
         </w:tc>
       </w:tr>
       <w:tr>
         <w:trPr>
-          <w:cnfStyle w:val="000000100000"/>
+          <w:cnfStyle w:val="000000100000" w:firstRow="0" w:lastRow="0" w:firstColumn="0" w:lastColumn="0" w:oddVBand="0" w:evenVBand="0" w:oddHBand="1" w:evenHBand="0" w:firstRowFirstColumn="0" w:firstRowLastColumn="0" w:lastRowFirstColumn="0" w:lastRowLastColumn="0"/>
           <w:trHeight w:val="292"/>
         </w:trPr>
         <w:tc>
           <w:tcPr>
-            <w:cnfStyle w:val="001000000000"/>
+            <w:cnfStyle w:val="001000000000" w:firstRow="0" w:lastRow="0" w:firstColumn="1" w:lastColumn="0" w:oddVBand="0" w:evenVBand="0" w:oddHBand="0" w:evenHBand="0" w:firstRowFirstColumn="0" w:firstRowLastColumn="0" w:lastRowFirstColumn="0" w:lastRowLastColumn="0"/>
             <w:tcW w:w="2418" w:type="dxa"/>
           </w:tcPr>
           <w:p>
@@ -8663,7 +8663,7 @@
           </w:tcPr>
           <w:p>
             <w:pPr>
-              <w:cnfStyle w:val="000000100000"/>
+              <w:cnfStyle w:val="000000100000" w:firstRow="0" w:lastRow="0" w:firstColumn="0" w:lastColumn="0" w:oddVBand="0" w:evenVBand="0" w:oddHBand="1" w:evenHBand="0" w:firstRowFirstColumn="0" w:firstRowLastColumn="0" w:lastRowFirstColumn="0" w:lastRowLastColumn="0"/>
               <w:rPr>
                 <w:color w:val="70AD47" w:themeColor="accent6"/>
               </w:rPr>
@@ -8682,7 +8682,7 @@
           </w:tcPr>
           <w:p>
             <w:pPr>
-              <w:cnfStyle w:val="000000100000"/>
+              <w:cnfStyle w:val="000000100000" w:firstRow="0" w:lastRow="0" w:firstColumn="0" w:lastColumn="0" w:oddVBand="0" w:evenVBand="0" w:oddHBand="1" w:evenHBand="0" w:firstRowFirstColumn="0" w:firstRowLastColumn="0" w:lastRowFirstColumn="0" w:lastRowLastColumn="0"/>
               <w:rPr>
                 <w:color w:val="70AD47" w:themeColor="accent6"/>
               </w:rPr>
@@ -8701,7 +8701,7 @@
           </w:tcPr>
           <w:p>
             <w:pPr>
-              <w:cnfStyle w:val="000000100000"/>
+              <w:cnfStyle w:val="000000100000" w:firstRow="0" w:lastRow="0" w:firstColumn="0" w:lastColumn="0" w:oddVBand="0" w:evenVBand="0" w:oddHBand="1" w:evenHBand="0" w:firstRowFirstColumn="0" w:firstRowLastColumn="0" w:lastRowFirstColumn="0" w:lastRowLastColumn="0"/>
               <w:rPr>
                 <w:color w:val="70AD47" w:themeColor="accent6"/>
               </w:rPr>
@@ -8718,7 +8718,7 @@
       <w:tr>
         <w:tc>
           <w:tcPr>
-            <w:cnfStyle w:val="001000000000"/>
+            <w:cnfStyle w:val="001000000000" w:firstRow="0" w:lastRow="0" w:firstColumn="1" w:lastColumn="0" w:oddVBand="0" w:evenVBand="0" w:oddHBand="0" w:evenHBand="0" w:firstRowFirstColumn="0" w:firstRowLastColumn="0" w:lastRowFirstColumn="0" w:lastRowLastColumn="0"/>
             <w:tcW w:w="2418" w:type="dxa"/>
           </w:tcPr>
           <w:p>
@@ -8752,7 +8752,7 @@
           </w:tcPr>
           <w:p>
             <w:pPr>
-              <w:cnfStyle w:val="000000000000"/>
+              <w:cnfStyle w:val="000000000000" w:firstRow="0" w:lastRow="0" w:firstColumn="0" w:lastColumn="0" w:oddVBand="0" w:evenVBand="0" w:oddHBand="0" w:evenHBand="0" w:firstRowFirstColumn="0" w:firstRowLastColumn="0" w:lastRowFirstColumn="0" w:lastRowLastColumn="0"/>
               <w:rPr>
                 <w:color w:val="70AD47" w:themeColor="accent6"/>
               </w:rPr>
@@ -8771,7 +8771,7 @@
           </w:tcPr>
           <w:p>
             <w:pPr>
-              <w:cnfStyle w:val="000000000000"/>
+              <w:cnfStyle w:val="000000000000" w:firstRow="0" w:lastRow="0" w:firstColumn="0" w:lastColumn="0" w:oddVBand="0" w:evenVBand="0" w:oddHBand="0" w:evenHBand="0" w:firstRowFirstColumn="0" w:firstRowLastColumn="0" w:lastRowFirstColumn="0" w:lastRowLastColumn="0"/>
               <w:rPr>
                 <w:color w:val="70AD47" w:themeColor="accent6"/>
               </w:rPr>
@@ -8790,7 +8790,7 @@
           </w:tcPr>
           <w:p>
             <w:pPr>
-              <w:cnfStyle w:val="000000000000"/>
+              <w:cnfStyle w:val="000000000000" w:firstRow="0" w:lastRow="0" w:firstColumn="0" w:lastColumn="0" w:oddVBand="0" w:evenVBand="0" w:oddHBand="0" w:evenHBand="0" w:firstRowFirstColumn="0" w:firstRowLastColumn="0" w:lastRowFirstColumn="0" w:lastRowLastColumn="0"/>
               <w:rPr>
                 <w:color w:val="70AD47" w:themeColor="accent6"/>
               </w:rPr>
@@ -8806,12 +8806,12 @@
       </w:tr>
       <w:tr>
         <w:trPr>
-          <w:cnfStyle w:val="000000100000"/>
+          <w:cnfStyle w:val="000000100000" w:firstRow="0" w:lastRow="0" w:firstColumn="0" w:lastColumn="0" w:oddVBand="0" w:evenVBand="0" w:oddHBand="1" w:evenHBand="0" w:firstRowFirstColumn="0" w:firstRowLastColumn="0" w:lastRowFirstColumn="0" w:lastRowLastColumn="0"/>
           <w:trHeight w:val="306"/>
         </w:trPr>
         <w:tc>
           <w:tcPr>
-            <w:cnfStyle w:val="001000000000"/>
+            <w:cnfStyle w:val="001000000000" w:firstRow="0" w:lastRow="0" w:firstColumn="1" w:lastColumn="0" w:oddVBand="0" w:evenVBand="0" w:oddHBand="0" w:evenHBand="0" w:firstRowFirstColumn="0" w:firstRowLastColumn="0" w:lastRowFirstColumn="0" w:lastRowLastColumn="0"/>
             <w:tcW w:w="2418" w:type="dxa"/>
           </w:tcPr>
           <w:p>
@@ -8868,7 +8868,7 @@
           </w:tcPr>
           <w:p>
             <w:pPr>
-              <w:cnfStyle w:val="000000100000"/>
+              <w:cnfStyle w:val="000000100000" w:firstRow="0" w:lastRow="0" w:firstColumn="0" w:lastColumn="0" w:oddVBand="0" w:evenVBand="0" w:oddHBand="1" w:evenHBand="0" w:firstRowFirstColumn="0" w:firstRowLastColumn="0" w:lastRowFirstColumn="0" w:lastRowLastColumn="0"/>
               <w:rPr>
                 <w:color w:val="70AD47" w:themeColor="accent6"/>
               </w:rPr>
@@ -8887,7 +8887,7 @@
           </w:tcPr>
           <w:p>
             <w:pPr>
-              <w:cnfStyle w:val="000000100000"/>
+              <w:cnfStyle w:val="000000100000" w:firstRow="0" w:lastRow="0" w:firstColumn="0" w:lastColumn="0" w:oddVBand="0" w:evenVBand="0" w:oddHBand="1" w:evenHBand="0" w:firstRowFirstColumn="0" w:firstRowLastColumn="0" w:lastRowFirstColumn="0" w:lastRowLastColumn="0"/>
               <w:rPr>
                 <w:color w:val="70AD47" w:themeColor="accent6"/>
               </w:rPr>
@@ -8912,7 +8912,7 @@
           </w:tcPr>
           <w:p>
             <w:pPr>
-              <w:cnfStyle w:val="000000100000"/>
+              <w:cnfStyle w:val="000000100000" w:firstRow="0" w:lastRow="0" w:firstColumn="0" w:lastColumn="0" w:oddVBand="0" w:evenVBand="0" w:oddHBand="1" w:evenHBand="0" w:firstRowFirstColumn="0" w:firstRowLastColumn="0" w:lastRowFirstColumn="0" w:lastRowLastColumn="0"/>
               <w:rPr>
                 <w:color w:val="70AD47" w:themeColor="accent6"/>
               </w:rPr>
@@ -8947,7 +8947,7 @@
       <w:tr>
         <w:tc>
           <w:tcPr>
-            <w:cnfStyle w:val="001000000000"/>
+            <w:cnfStyle w:val="001000000000" w:firstRow="0" w:lastRow="0" w:firstColumn="1" w:lastColumn="0" w:oddVBand="0" w:evenVBand="0" w:oddHBand="0" w:evenHBand="0" w:firstRowFirstColumn="0" w:firstRowLastColumn="0" w:lastRowFirstColumn="0" w:lastRowLastColumn="0"/>
             <w:tcW w:w="2418" w:type="dxa"/>
           </w:tcPr>
           <w:p>
@@ -9004,7 +9004,7 @@
           </w:tcPr>
           <w:p>
             <w:pPr>
-              <w:cnfStyle w:val="000000000000"/>
+              <w:cnfStyle w:val="000000000000" w:firstRow="0" w:lastRow="0" w:firstColumn="0" w:lastColumn="0" w:oddVBand="0" w:evenVBand="0" w:oddHBand="0" w:evenHBand="0" w:firstRowFirstColumn="0" w:firstRowLastColumn="0" w:lastRowFirstColumn="0" w:lastRowLastColumn="0"/>
               <w:rPr>
                 <w:color w:val="70AD47" w:themeColor="accent6"/>
               </w:rPr>
@@ -9023,7 +9023,7 @@
           </w:tcPr>
           <w:p>
             <w:pPr>
-              <w:cnfStyle w:val="000000000000"/>
+              <w:cnfStyle w:val="000000000000" w:firstRow="0" w:lastRow="0" w:firstColumn="0" w:lastColumn="0" w:oddVBand="0" w:evenVBand="0" w:oddHBand="0" w:evenHBand="0" w:firstRowFirstColumn="0" w:firstRowLastColumn="0" w:lastRowFirstColumn="0" w:lastRowLastColumn="0"/>
               <w:rPr>
                 <w:color w:val="70AD47" w:themeColor="accent6"/>
               </w:rPr>
@@ -9042,7 +9042,7 @@
           </w:tcPr>
           <w:p>
             <w:pPr>
-              <w:cnfStyle w:val="000000000000"/>
+              <w:cnfStyle w:val="000000000000" w:firstRow="0" w:lastRow="0" w:firstColumn="0" w:lastColumn="0" w:oddVBand="0" w:evenVBand="0" w:oddHBand="0" w:evenHBand="0" w:firstRowFirstColumn="0" w:firstRowLastColumn="0" w:lastRowFirstColumn="0" w:lastRowLastColumn="0"/>
               <w:rPr>
                 <w:color w:val="70AD47" w:themeColor="accent6"/>
               </w:rPr>
@@ -9064,11 +9064,11 @@
       </w:tr>
       <w:tr>
         <w:trPr>
-          <w:cnfStyle w:val="000000100000"/>
+          <w:cnfStyle w:val="000000100000" w:firstRow="0" w:lastRow="0" w:firstColumn="0" w:lastColumn="0" w:oddVBand="0" w:evenVBand="0" w:oddHBand="1" w:evenHBand="0" w:firstRowFirstColumn="0" w:firstRowLastColumn="0" w:lastRowFirstColumn="0" w:lastRowLastColumn="0"/>
         </w:trPr>
         <w:tc>
           <w:tcPr>
-            <w:cnfStyle w:val="001000000000"/>
+            <w:cnfStyle w:val="001000000000" w:firstRow="0" w:lastRow="0" w:firstColumn="1" w:lastColumn="0" w:oddVBand="0" w:evenVBand="0" w:oddHBand="0" w:evenHBand="0" w:firstRowFirstColumn="0" w:firstRowLastColumn="0" w:lastRowFirstColumn="0" w:lastRowLastColumn="0"/>
             <w:tcW w:w="2418" w:type="dxa"/>
           </w:tcPr>
           <w:p/>
@@ -9079,7 +9079,7 @@
           </w:tcPr>
           <w:p>
             <w:pPr>
-              <w:cnfStyle w:val="000000100000"/>
+              <w:cnfStyle w:val="000000100000" w:firstRow="0" w:lastRow="0" w:firstColumn="0" w:lastColumn="0" w:oddVBand="0" w:evenVBand="0" w:oddHBand="1" w:evenHBand="0" w:firstRowFirstColumn="0" w:firstRowLastColumn="0" w:lastRowFirstColumn="0" w:lastRowLastColumn="0"/>
             </w:pPr>
           </w:p>
         </w:tc>
@@ -9089,7 +9089,7 @@
           </w:tcPr>
           <w:p>
             <w:pPr>
-              <w:cnfStyle w:val="000000100000"/>
+              <w:cnfStyle w:val="000000100000" w:firstRow="0" w:lastRow="0" w:firstColumn="0" w:lastColumn="0" w:oddVBand="0" w:evenVBand="0" w:oddHBand="1" w:evenHBand="0" w:firstRowFirstColumn="0" w:firstRowLastColumn="0" w:lastRowFirstColumn="0" w:lastRowLastColumn="0"/>
             </w:pPr>
           </w:p>
         </w:tc>
@@ -9099,7 +9099,7 @@
           </w:tcPr>
           <w:p>
             <w:pPr>
-              <w:cnfStyle w:val="000000100000"/>
+              <w:cnfStyle w:val="000000100000" w:firstRow="0" w:lastRow="0" w:firstColumn="0" w:lastColumn="0" w:oddVBand="0" w:evenVBand="0" w:oddHBand="1" w:evenHBand="0" w:firstRowFirstColumn="0" w:firstRowLastColumn="0" w:lastRowFirstColumn="0" w:lastRowLastColumn="0"/>
             </w:pPr>
           </w:p>
         </w:tc>
@@ -9107,7 +9107,7 @@
       <w:tr>
         <w:tc>
           <w:tcPr>
-            <w:cnfStyle w:val="001000000000"/>
+            <w:cnfStyle w:val="001000000000" w:firstRow="0" w:lastRow="0" w:firstColumn="1" w:lastColumn="0" w:oddVBand="0" w:evenVBand="0" w:oddHBand="0" w:evenHBand="0" w:firstRowFirstColumn="0" w:firstRowLastColumn="0" w:lastRowFirstColumn="0" w:lastRowLastColumn="0"/>
             <w:tcW w:w="2418" w:type="dxa"/>
           </w:tcPr>
           <w:p>
@@ -9138,7 +9138,7 @@
           </w:tcPr>
           <w:p>
             <w:pPr>
-              <w:cnfStyle w:val="000000000000"/>
+              <w:cnfStyle w:val="000000000000" w:firstRow="0" w:lastRow="0" w:firstColumn="0" w:lastColumn="0" w:oddVBand="0" w:evenVBand="0" w:oddHBand="0" w:evenHBand="0" w:firstRowFirstColumn="0" w:firstRowLastColumn="0" w:lastRowFirstColumn="0" w:lastRowLastColumn="0"/>
               <w:rPr>
                 <w:color w:val="70AD47" w:themeColor="accent6"/>
               </w:rPr>
@@ -9157,7 +9157,7 @@
           </w:tcPr>
           <w:p>
             <w:pPr>
-              <w:cnfStyle w:val="000000000000"/>
+              <w:cnfStyle w:val="000000000000" w:firstRow="0" w:lastRow="0" w:firstColumn="0" w:lastColumn="0" w:oddVBand="0" w:evenVBand="0" w:oddHBand="0" w:evenHBand="0" w:firstRowFirstColumn="0" w:firstRowLastColumn="0" w:lastRowFirstColumn="0" w:lastRowLastColumn="0"/>
               <w:rPr>
                 <w:color w:val="70AD47" w:themeColor="accent6"/>
               </w:rPr>
@@ -9176,7 +9176,7 @@
           </w:tcPr>
           <w:p>
             <w:pPr>
-              <w:cnfStyle w:val="000000000000"/>
+              <w:cnfStyle w:val="000000000000" w:firstRow="0" w:lastRow="0" w:firstColumn="0" w:lastColumn="0" w:oddVBand="0" w:evenVBand="0" w:oddHBand="0" w:evenHBand="0" w:firstRowFirstColumn="0" w:firstRowLastColumn="0" w:lastRowFirstColumn="0" w:lastRowLastColumn="0"/>
               <w:rPr>
                 <w:color w:val="70AD47" w:themeColor="accent6"/>
               </w:rPr>
@@ -9186,11 +9186,11 @@
       </w:tr>
       <w:tr>
         <w:trPr>
-          <w:cnfStyle w:val="000000100000"/>
+          <w:cnfStyle w:val="000000100000" w:firstRow="0" w:lastRow="0" w:firstColumn="0" w:lastColumn="0" w:oddVBand="0" w:evenVBand="0" w:oddHBand="1" w:evenHBand="0" w:firstRowFirstColumn="0" w:firstRowLastColumn="0" w:lastRowFirstColumn="0" w:lastRowLastColumn="0"/>
         </w:trPr>
         <w:tc>
           <w:tcPr>
-            <w:cnfStyle w:val="001000000000"/>
+            <w:cnfStyle w:val="001000000000" w:firstRow="0" w:lastRow="0" w:firstColumn="1" w:lastColumn="0" w:oddVBand="0" w:evenVBand="0" w:oddHBand="0" w:evenHBand="0" w:firstRowFirstColumn="0" w:firstRowLastColumn="0" w:lastRowFirstColumn="0" w:lastRowLastColumn="0"/>
             <w:tcW w:w="2418" w:type="dxa"/>
           </w:tcPr>
           <w:p>
@@ -9221,7 +9221,7 @@
           </w:tcPr>
           <w:p>
             <w:pPr>
-              <w:cnfStyle w:val="000000100000"/>
+              <w:cnfStyle w:val="000000100000" w:firstRow="0" w:lastRow="0" w:firstColumn="0" w:lastColumn="0" w:oddVBand="0" w:evenVBand="0" w:oddHBand="1" w:evenHBand="0" w:firstRowFirstColumn="0" w:firstRowLastColumn="0" w:lastRowFirstColumn="0" w:lastRowLastColumn="0"/>
               <w:rPr>
                 <w:color w:val="70AD47" w:themeColor="accent6"/>
               </w:rPr>
@@ -9240,7 +9240,7 @@
           </w:tcPr>
           <w:p>
             <w:pPr>
-              <w:cnfStyle w:val="000000100000"/>
+              <w:cnfStyle w:val="000000100000" w:firstRow="0" w:lastRow="0" w:firstColumn="0" w:lastColumn="0" w:oddVBand="0" w:evenVBand="0" w:oddHBand="1" w:evenHBand="0" w:firstRowFirstColumn="0" w:firstRowLastColumn="0" w:lastRowFirstColumn="0" w:lastRowLastColumn="0"/>
               <w:rPr>
                 <w:color w:val="70AD47" w:themeColor="accent6"/>
               </w:rPr>
@@ -9259,7 +9259,7 @@
           </w:tcPr>
           <w:p>
             <w:pPr>
-              <w:cnfStyle w:val="000000100000"/>
+              <w:cnfStyle w:val="000000100000" w:firstRow="0" w:lastRow="0" w:firstColumn="0" w:lastColumn="0" w:oddVBand="0" w:evenVBand="0" w:oddHBand="1" w:evenHBand="0" w:firstRowFirstColumn="0" w:firstRowLastColumn="0" w:lastRowFirstColumn="0" w:lastRowLastColumn="0"/>
               <w:rPr>
                 <w:color w:val="70AD47" w:themeColor="accent6"/>
               </w:rPr>
@@ -9270,7 +9270,7 @@
       <w:tr>
         <w:tc>
           <w:tcPr>
-            <w:cnfStyle w:val="001000000000"/>
+            <w:cnfStyle w:val="001000000000" w:firstRow="0" w:lastRow="0" w:firstColumn="1" w:lastColumn="0" w:oddVBand="0" w:evenVBand="0" w:oddHBand="0" w:evenHBand="0" w:firstRowFirstColumn="0" w:firstRowLastColumn="0" w:lastRowFirstColumn="0" w:lastRowLastColumn="0"/>
             <w:tcW w:w="2418" w:type="dxa"/>
           </w:tcPr>
           <w:p>
@@ -9287,7 +9287,7 @@
           </w:tcPr>
           <w:p>
             <w:pPr>
-              <w:cnfStyle w:val="000000000000"/>
+              <w:cnfStyle w:val="000000000000" w:firstRow="0" w:lastRow="0" w:firstColumn="0" w:lastColumn="0" w:oddVBand="0" w:evenVBand="0" w:oddHBand="0" w:evenHBand="0" w:firstRowFirstColumn="0" w:firstRowLastColumn="0" w:lastRowFirstColumn="0" w:lastRowLastColumn="0"/>
               <w:rPr>
                 <w:color w:val="FF0000"/>
               </w:rPr>
@@ -9300,7 +9300,7 @@
           </w:tcPr>
           <w:p>
             <w:pPr>
-              <w:cnfStyle w:val="000000000000"/>
+              <w:cnfStyle w:val="000000000000" w:firstRow="0" w:lastRow="0" w:firstColumn="0" w:lastColumn="0" w:oddVBand="0" w:evenVBand="0" w:oddHBand="0" w:evenHBand="0" w:firstRowFirstColumn="0" w:firstRowLastColumn="0" w:lastRowFirstColumn="0" w:lastRowLastColumn="0"/>
               <w:rPr>
                 <w:color w:val="FF0000"/>
               </w:rPr>
@@ -9313,7 +9313,7 @@
           </w:tcPr>
           <w:p>
             <w:pPr>
-              <w:cnfStyle w:val="000000000000"/>
+              <w:cnfStyle w:val="000000000000" w:firstRow="0" w:lastRow="0" w:firstColumn="0" w:lastColumn="0" w:oddVBand="0" w:evenVBand="0" w:oddHBand="0" w:evenHBand="0" w:firstRowFirstColumn="0" w:firstRowLastColumn="0" w:lastRowFirstColumn="0" w:lastRowLastColumn="0"/>
               <w:rPr>
                 <w:color w:val="FF0000"/>
               </w:rPr>
@@ -9323,11 +9323,11 @@
       </w:tr>
       <w:tr>
         <w:trPr>
-          <w:cnfStyle w:val="000000100000"/>
+          <w:cnfStyle w:val="000000100000" w:firstRow="0" w:lastRow="0" w:firstColumn="0" w:lastColumn="0" w:oddVBand="0" w:evenVBand="0" w:oddHBand="1" w:evenHBand="0" w:firstRowFirstColumn="0" w:firstRowLastColumn="0" w:lastRowFirstColumn="0" w:lastRowLastColumn="0"/>
         </w:trPr>
         <w:tc>
           <w:tcPr>
-            <w:cnfStyle w:val="001000000000"/>
+            <w:cnfStyle w:val="001000000000" w:firstRow="0" w:lastRow="0" w:firstColumn="1" w:lastColumn="0" w:oddVBand="0" w:evenVBand="0" w:oddHBand="0" w:evenHBand="0" w:firstRowFirstColumn="0" w:firstRowLastColumn="0" w:lastRowFirstColumn="0" w:lastRowLastColumn="0"/>
             <w:tcW w:w="2418" w:type="dxa"/>
           </w:tcPr>
           <w:p>
@@ -9350,7 +9350,7 @@
           </w:tcPr>
           <w:p>
             <w:pPr>
-              <w:cnfStyle w:val="000000100000"/>
+              <w:cnfStyle w:val="000000100000" w:firstRow="0" w:lastRow="0" w:firstColumn="0" w:lastColumn="0" w:oddVBand="0" w:evenVBand="0" w:oddHBand="1" w:evenHBand="0" w:firstRowFirstColumn="0" w:firstRowLastColumn="0" w:lastRowFirstColumn="0" w:lastRowLastColumn="0"/>
               <w:rPr>
                 <w:color w:val="FF0000"/>
               </w:rPr>
@@ -9369,7 +9369,7 @@
           </w:tcPr>
           <w:p>
             <w:pPr>
-              <w:cnfStyle w:val="000000100000"/>
+              <w:cnfStyle w:val="000000100000" w:firstRow="0" w:lastRow="0" w:firstColumn="0" w:lastColumn="0" w:oddVBand="0" w:evenVBand="0" w:oddHBand="1" w:evenHBand="0" w:firstRowFirstColumn="0" w:firstRowLastColumn="0" w:lastRowFirstColumn="0" w:lastRowLastColumn="0"/>
               <w:rPr>
                 <w:color w:val="FF0000"/>
               </w:rPr>
@@ -9388,7 +9388,7 @@
           </w:tcPr>
           <w:p>
             <w:pPr>
-              <w:cnfStyle w:val="000000100000"/>
+              <w:cnfStyle w:val="000000100000" w:firstRow="0" w:lastRow="0" w:firstColumn="0" w:lastColumn="0" w:oddVBand="0" w:evenVBand="0" w:oddHBand="1" w:evenHBand="0" w:firstRowFirstColumn="0" w:firstRowLastColumn="0" w:lastRowFirstColumn="0" w:lastRowLastColumn="0"/>
               <w:rPr>
                 <w:color w:val="FF0000"/>
               </w:rPr>
@@ -9399,7 +9399,7 @@
       <w:tr>
         <w:tc>
           <w:tcPr>
-            <w:cnfStyle w:val="001000000000"/>
+            <w:cnfStyle w:val="001000000000" w:firstRow="0" w:lastRow="0" w:firstColumn="1" w:lastColumn="0" w:oddVBand="0" w:evenVBand="0" w:oddHBand="0" w:evenHBand="0" w:firstRowFirstColumn="0" w:firstRowLastColumn="0" w:lastRowFirstColumn="0" w:lastRowLastColumn="0"/>
             <w:tcW w:w="2418" w:type="dxa"/>
           </w:tcPr>
           <w:p>
@@ -9456,7 +9456,7 @@
           </w:tcPr>
           <w:p>
             <w:pPr>
-              <w:cnfStyle w:val="000000000000"/>
+              <w:cnfStyle w:val="000000000000" w:firstRow="0" w:lastRow="0" w:firstColumn="0" w:lastColumn="0" w:oddVBand="0" w:evenVBand="0" w:oddHBand="0" w:evenHBand="0" w:firstRowFirstColumn="0" w:firstRowLastColumn="0" w:lastRowFirstColumn="0" w:lastRowLastColumn="0"/>
               <w:rPr>
                 <w:color w:val="FF0000"/>
               </w:rPr>
@@ -9475,7 +9475,7 @@
           </w:tcPr>
           <w:p>
             <w:pPr>
-              <w:cnfStyle w:val="000000000000"/>
+              <w:cnfStyle w:val="000000000000" w:firstRow="0" w:lastRow="0" w:firstColumn="0" w:lastColumn="0" w:oddVBand="0" w:evenVBand="0" w:oddHBand="0" w:evenHBand="0" w:firstRowFirstColumn="0" w:firstRowLastColumn="0" w:lastRowFirstColumn="0" w:lastRowLastColumn="0"/>
               <w:rPr>
                 <w:color w:val="FF0000"/>
               </w:rPr>
@@ -9494,7 +9494,7 @@
           </w:tcPr>
           <w:p>
             <w:pPr>
-              <w:cnfStyle w:val="000000000000"/>
+              <w:cnfStyle w:val="000000000000" w:firstRow="0" w:lastRow="0" w:firstColumn="0" w:lastColumn="0" w:oddVBand="0" w:evenVBand="0" w:oddHBand="0" w:evenHBand="0" w:firstRowFirstColumn="0" w:firstRowLastColumn="0" w:lastRowFirstColumn="0" w:lastRowLastColumn="0"/>
               <w:rPr>
                 <w:color w:val="FF0000"/>
               </w:rPr>
@@ -9504,12 +9504,12 @@
       </w:tr>
       <w:tr>
         <w:trPr>
-          <w:cnfStyle w:val="000000100000"/>
+          <w:cnfStyle w:val="000000100000" w:firstRow="0" w:lastRow="0" w:firstColumn="0" w:lastColumn="0" w:oddVBand="0" w:evenVBand="0" w:oddHBand="1" w:evenHBand="0" w:firstRowFirstColumn="0" w:firstRowLastColumn="0" w:lastRowFirstColumn="0" w:lastRowLastColumn="0"/>
           <w:trHeight w:val="348"/>
         </w:trPr>
         <w:tc>
           <w:tcPr>
-            <w:cnfStyle w:val="001000000000"/>
+            <w:cnfStyle w:val="001000000000" w:firstRow="0" w:lastRow="0" w:firstColumn="1" w:lastColumn="0" w:oddVBand="0" w:evenVBand="0" w:oddHBand="0" w:evenHBand="0" w:firstRowFirstColumn="0" w:firstRowLastColumn="0" w:lastRowFirstColumn="0" w:lastRowLastColumn="0"/>
             <w:tcW w:w="2418" w:type="dxa"/>
           </w:tcPr>
           <w:p>
@@ -9527,7 +9527,7 @@
           </w:tcPr>
           <w:p>
             <w:pPr>
-              <w:cnfStyle w:val="000000100000"/>
+              <w:cnfStyle w:val="000000100000" w:firstRow="0" w:lastRow="0" w:firstColumn="0" w:lastColumn="0" w:oddVBand="0" w:evenVBand="0" w:oddHBand="1" w:evenHBand="0" w:firstRowFirstColumn="0" w:firstRowLastColumn="0" w:lastRowFirstColumn="0" w:lastRowLastColumn="0"/>
               <w:rPr>
                 <w:color w:val="000000" w:themeColor="text1"/>
               </w:rPr>
@@ -9540,7 +9540,7 @@
           </w:tcPr>
           <w:p>
             <w:pPr>
-              <w:cnfStyle w:val="000000100000"/>
+              <w:cnfStyle w:val="000000100000" w:firstRow="0" w:lastRow="0" w:firstColumn="0" w:lastColumn="0" w:oddVBand="0" w:evenVBand="0" w:oddHBand="1" w:evenHBand="0" w:firstRowFirstColumn="0" w:firstRowLastColumn="0" w:lastRowFirstColumn="0" w:lastRowLastColumn="0"/>
               <w:rPr>
                 <w:color w:val="000000" w:themeColor="text1"/>
               </w:rPr>
@@ -9553,7 +9553,7 @@
           </w:tcPr>
           <w:p>
             <w:pPr>
-              <w:cnfStyle w:val="000000100000"/>
+              <w:cnfStyle w:val="000000100000" w:firstRow="0" w:lastRow="0" w:firstColumn="0" w:lastColumn="0" w:oddVBand="0" w:evenVBand="0" w:oddHBand="1" w:evenHBand="0" w:firstRowFirstColumn="0" w:firstRowLastColumn="0" w:lastRowFirstColumn="0" w:lastRowLastColumn="0"/>
               <w:rPr>
                 <w:color w:val="000000" w:themeColor="text1"/>
               </w:rPr>
@@ -9567,7 +9567,7 @@
         </w:trPr>
         <w:tc>
           <w:tcPr>
-            <w:cnfStyle w:val="001000000000"/>
+            <w:cnfStyle w:val="001000000000" w:firstRow="0" w:lastRow="0" w:firstColumn="1" w:lastColumn="0" w:oddVBand="0" w:evenVBand="0" w:oddHBand="0" w:evenHBand="0" w:firstRowFirstColumn="0" w:firstRowLastColumn="0" w:lastRowFirstColumn="0" w:lastRowLastColumn="0"/>
             <w:tcW w:w="2418" w:type="dxa"/>
           </w:tcPr>
           <w:p>
@@ -9601,15 +9601,7 @@
               <w:rPr>
                 <w:color w:val="70AD47" w:themeColor="accent6"/>
               </w:rPr>
-              <w:t>f</w:t>
-            </w:r>
-            <w:bookmarkStart w:id="6" w:name="_GoBack"/>
-            <w:bookmarkEnd w:id="6"/>
-            <w:r>
-              <w:rPr>
-                <w:color w:val="70AD47" w:themeColor="accent6"/>
-              </w:rPr>
-              <w:t>oto</w:t>
+              <w:t>foto</w:t>
             </w:r>
             <w:proofErr w:type="spellEnd"/>
           </w:p>
@@ -9620,7 +9612,7 @@
           </w:tcPr>
           <w:p>
             <w:pPr>
-              <w:cnfStyle w:val="000000000000"/>
+              <w:cnfStyle w:val="000000000000" w:firstRow="0" w:lastRow="0" w:firstColumn="0" w:lastColumn="0" w:oddVBand="0" w:evenVBand="0" w:oddHBand="0" w:evenHBand="0" w:firstRowFirstColumn="0" w:firstRowLastColumn="0" w:lastRowFirstColumn="0" w:lastRowLastColumn="0"/>
               <w:rPr>
                 <w:color w:val="70AD47" w:themeColor="accent6"/>
               </w:rPr>
@@ -9639,7 +9631,7 @@
           </w:tcPr>
           <w:p>
             <w:pPr>
-              <w:cnfStyle w:val="000000000000"/>
+              <w:cnfStyle w:val="000000000000" w:firstRow="0" w:lastRow="0" w:firstColumn="0" w:lastColumn="0" w:oddVBand="0" w:evenVBand="0" w:oddHBand="0" w:evenHBand="0" w:firstRowFirstColumn="0" w:firstRowLastColumn="0" w:lastRowFirstColumn="0" w:lastRowLastColumn="0"/>
               <w:rPr>
                 <w:color w:val="70AD47" w:themeColor="accent6"/>
               </w:rPr>
@@ -9658,7 +9650,7 @@
           </w:tcPr>
           <w:p>
             <w:pPr>
-              <w:cnfStyle w:val="000000000000"/>
+              <w:cnfStyle w:val="000000000000" w:firstRow="0" w:lastRow="0" w:firstColumn="0" w:lastColumn="0" w:oddVBand="0" w:evenVBand="0" w:oddHBand="0" w:evenHBand="0" w:firstRowFirstColumn="0" w:firstRowLastColumn="0" w:lastRowFirstColumn="0" w:lastRowLastColumn="0"/>
               <w:rPr>
                 <w:color w:val="70AD47" w:themeColor="accent6"/>
               </w:rPr>
@@ -9691,12 +9683,12 @@
       <w:pPr>
         <w:pStyle w:val="berschrift1"/>
       </w:pPr>
-      <w:bookmarkStart w:id="7" w:name="_Toc467664172"/>
+      <w:bookmarkStart w:id="6" w:name="_Toc467664172"/>
       <w:r>
         <w:lastRenderedPageBreak/>
         <w:t>Anforderungen:</w:t>
       </w:r>
-      <w:bookmarkEnd w:id="7"/>
+      <w:bookmarkEnd w:id="6"/>
     </w:p>
     <w:p>
       <w:pPr>
@@ -9980,7 +9972,7 @@
       <w:pPr>
         <w:pStyle w:val="berschrift2"/>
       </w:pPr>
-      <w:bookmarkStart w:id="8" w:name="_Toc467664173"/>
+      <w:bookmarkStart w:id="7" w:name="_Toc467664173"/>
       <w:r>
         <w:t>/</w:t>
       </w:r>
@@ -9988,23 +9980,23 @@
       <w:r>
         <w:t>benutzer</w:t>
       </w:r>
+      <w:bookmarkEnd w:id="7"/>
+      <w:proofErr w:type="spellEnd"/>
+    </w:p>
+    <w:p>
+      <w:pPr>
+        <w:pStyle w:val="berschrift3"/>
+      </w:pPr>
+      <w:bookmarkStart w:id="8" w:name="_POST"/>
+      <w:bookmarkStart w:id="9" w:name="_Toc467664174"/>
       <w:bookmarkEnd w:id="8"/>
-      <w:proofErr w:type="spellEnd"/>
-    </w:p>
-    <w:p>
-      <w:pPr>
-        <w:pStyle w:val="berschrift3"/>
-      </w:pPr>
-      <w:bookmarkStart w:id="9" w:name="_POST"/>
-      <w:bookmarkStart w:id="10" w:name="_Toc467664174"/>
+      <w:r>
+        <w:t>P</w:t>
+      </w:r>
+      <w:r>
+        <w:t>OST</w:t>
+      </w:r>
       <w:bookmarkEnd w:id="9"/>
-      <w:r>
-        <w:t>P</w:t>
-      </w:r>
-      <w:r>
-        <w:t>OST</w:t>
-      </w:r>
-      <w:bookmarkEnd w:id="10"/>
     </w:p>
     <w:p>
       <w:r>
@@ -10578,6 +10570,115 @@
       <w:r>
         <w:rPr>
           <w:rFonts w:ascii="Consolas" w:eastAsia="Times New Roman" w:hAnsi="Consolas" w:cs="Times New Roman"/>
+          <w:color w:val="5C5C5C"/>
+          <w:sz w:val="18"/>
+          <w:szCs w:val="18"/>
+          <w:lang w:eastAsia="de-DE"/>
+        </w:rPr>
+        <w:t xml:space="preserve">       </w:t>
+      </w:r>
+      <w:r>
+        <w:rPr>
+          <w:rFonts w:ascii="Consolas" w:eastAsia="Times New Roman" w:hAnsi="Consolas" w:cs="Times New Roman"/>
+          <w:color w:val="0000FF"/>
+          <w:sz w:val="18"/>
+          <w:szCs w:val="18"/>
+          <w:bdr w:val="none" w:sz="0" w:space="0" w:color="auto" w:frame="1"/>
+          <w:lang w:eastAsia="de-DE"/>
+        </w:rPr>
+        <w:t>"</w:t>
+      </w:r>
+      <w:r>
+        <w:rPr>
+          <w:rFonts w:ascii="Consolas" w:eastAsia="Times New Roman" w:hAnsi="Consolas" w:cs="Times New Roman"/>
+          <w:color w:val="0000FF"/>
+          <w:sz w:val="18"/>
+          <w:szCs w:val="18"/>
+          <w:bdr w:val="none" w:sz="0" w:space="0" w:color="auto" w:frame="1"/>
+          <w:lang w:eastAsia="de-DE"/>
+        </w:rPr>
+        <w:t>tokenFCM</w:t>
+      </w:r>
+      <w:r>
+        <w:rPr>
+          <w:rFonts w:ascii="Consolas" w:eastAsia="Times New Roman" w:hAnsi="Consolas" w:cs="Times New Roman"/>
+          <w:color w:val="0000FF"/>
+          <w:sz w:val="18"/>
+          <w:szCs w:val="18"/>
+          <w:bdr w:val="none" w:sz="0" w:space="0" w:color="auto" w:frame="1"/>
+          <w:lang w:eastAsia="de-DE"/>
+        </w:rPr>
+        <w:t>"</w:t>
+      </w:r>
+      <w:r>
+        <w:rPr>
+          <w:rFonts w:ascii="Consolas" w:eastAsia="Times New Roman" w:hAnsi="Consolas" w:cs="Times New Roman"/>
+          <w:color w:val="0000FF"/>
+          <w:sz w:val="18"/>
+          <w:szCs w:val="18"/>
+          <w:bdr w:val="none" w:sz="0" w:space="0" w:color="auto" w:frame="1"/>
+          <w:lang w:eastAsia="de-DE"/>
+        </w:rPr>
+        <w:t>:</w:t>
+      </w:r>
+      <w:r>
+        <w:rPr>
+          <w:rFonts w:ascii="Consolas" w:eastAsia="Times New Roman" w:hAnsi="Consolas" w:cs="Times New Roman"/>
+          <w:color w:val="0000FF"/>
+          <w:sz w:val="18"/>
+          <w:szCs w:val="18"/>
+          <w:bdr w:val="none" w:sz="0" w:space="0" w:color="auto" w:frame="1"/>
+          <w:lang w:eastAsia="de-DE"/>
+        </w:rPr>
+        <w:t>"</w:t>
+      </w:r>
+      <w:r>
+        <w:rPr>
+          <w:rFonts w:ascii="Consolas" w:eastAsia="Times New Roman" w:hAnsi="Consolas" w:cs="Times New Roman"/>
+          <w:color w:val="0000FF"/>
+          <w:sz w:val="18"/>
+          <w:szCs w:val="18"/>
+          <w:bdr w:val="none" w:sz="0" w:space="0" w:color="auto" w:frame="1"/>
+          <w:lang w:eastAsia="de-DE"/>
+        </w:rPr>
+        <w:t>cpOBRN********</w:t>
+      </w:r>
+      <w:bookmarkStart w:id="10" w:name="_GoBack"/>
+      <w:bookmarkEnd w:id="10"/>
+      <w:r>
+        <w:rPr>
+          <w:rFonts w:ascii="Consolas" w:eastAsia="Times New Roman" w:hAnsi="Consolas" w:cs="Times New Roman"/>
+          <w:color w:val="0000FF"/>
+          <w:sz w:val="18"/>
+          <w:szCs w:val="18"/>
+          <w:bdr w:val="none" w:sz="0" w:space="0" w:color="auto" w:frame="1"/>
+          <w:lang w:eastAsia="de-DE"/>
+        </w:rPr>
+        <w:t>RH39-UxTTalyRA"</w:t>
+      </w:r>
+    </w:p>
+    <w:p>
+      <w:pPr>
+        <w:numPr>
+          <w:ilvl w:val="0"/>
+          <w:numId w:val="2"/>
+        </w:numPr>
+        <w:pBdr>
+          <w:left w:val="single" w:sz="18" w:space="0" w:color="6CE26C"/>
+        </w:pBdr>
+        <w:shd w:val="clear" w:color="auto" w:fill="F8F8F8"/>
+        <w:spacing w:beforeAutospacing="1" w:after="0" w:afterAutospacing="1" w:line="210" w:lineRule="atLeast"/>
+        <w:rPr>
+          <w:rFonts w:ascii="Consolas" w:eastAsia="Times New Roman" w:hAnsi="Consolas" w:cs="Times New Roman"/>
+          <w:color w:val="5C5C5C"/>
+          <w:sz w:val="18"/>
+          <w:szCs w:val="18"/>
+          <w:lang w:eastAsia="de-DE"/>
+        </w:rPr>
+      </w:pPr>
+      <w:r>
+        <w:rPr>
+          <w:rFonts w:ascii="Consolas" w:eastAsia="Times New Roman" w:hAnsi="Consolas" w:cs="Times New Roman"/>
           <w:color w:val="0000FF"/>
           <w:sz w:val="18"/>
           <w:szCs w:val="18"/>
@@ -12358,6 +12459,7 @@
         </w:rPr>
         <w:t>"</w:t>
       </w:r>
+      <w:proofErr w:type="spellStart"/>
       <w:r>
         <w:rPr>
           <w:rFonts w:ascii="Consolas" w:eastAsia="Times New Roman" w:hAnsi="Consolas" w:cs="Times New Roman"/>
@@ -12369,6 +12471,7 @@
         </w:rPr>
         <w:t>masterpasswort</w:t>
       </w:r>
+      <w:proofErr w:type="spellEnd"/>
       <w:r>
         <w:rPr>
           <w:rFonts w:ascii="Consolas" w:eastAsia="Times New Roman" w:hAnsi="Consolas" w:cs="Times New Roman"/>
@@ -17399,8 +17502,69 @@
           <w:bdr w:val="none" w:sz="0" w:space="0" w:color="auto" w:frame="1"/>
           <w:lang w:eastAsia="de-DE"/>
         </w:rPr>
-        <w:t>http://&lt;server&gt;/raum/{id}/foto</w:t>
-      </w:r>
+        <w:t>http://&lt;</w:t>
+      </w:r>
+      <w:proofErr w:type="spellStart"/>
+      <w:r>
+        <w:rPr>
+          <w:rFonts w:ascii="Consolas" w:eastAsia="Times New Roman" w:hAnsi="Consolas" w:cs="Times New Roman"/>
+          <w:color w:val="0000FF"/>
+          <w:sz w:val="18"/>
+          <w:szCs w:val="18"/>
+          <w:bdr w:val="none" w:sz="0" w:space="0" w:color="auto" w:frame="1"/>
+          <w:lang w:eastAsia="de-DE"/>
+        </w:rPr>
+        <w:t>server</w:t>
+      </w:r>
+      <w:proofErr w:type="spellEnd"/>
+      <w:r>
+        <w:rPr>
+          <w:rFonts w:ascii="Consolas" w:eastAsia="Times New Roman" w:hAnsi="Consolas" w:cs="Times New Roman"/>
+          <w:color w:val="0000FF"/>
+          <w:sz w:val="18"/>
+          <w:szCs w:val="18"/>
+          <w:bdr w:val="none" w:sz="0" w:space="0" w:color="auto" w:frame="1"/>
+          <w:lang w:eastAsia="de-DE"/>
+        </w:rPr>
+        <w:t>&gt;/raum/{</w:t>
+      </w:r>
+      <w:proofErr w:type="spellStart"/>
+      <w:r>
+        <w:rPr>
+          <w:rFonts w:ascii="Consolas" w:eastAsia="Times New Roman" w:hAnsi="Consolas" w:cs="Times New Roman"/>
+          <w:color w:val="0000FF"/>
+          <w:sz w:val="18"/>
+          <w:szCs w:val="18"/>
+          <w:bdr w:val="none" w:sz="0" w:space="0" w:color="auto" w:frame="1"/>
+          <w:lang w:eastAsia="de-DE"/>
+        </w:rPr>
+        <w:t>id</w:t>
+      </w:r>
+      <w:proofErr w:type="spellEnd"/>
+      <w:r>
+        <w:rPr>
+          <w:rFonts w:ascii="Consolas" w:eastAsia="Times New Roman" w:hAnsi="Consolas" w:cs="Times New Roman"/>
+          <w:color w:val="0000FF"/>
+          <w:sz w:val="18"/>
+          <w:szCs w:val="18"/>
+          <w:bdr w:val="none" w:sz="0" w:space="0" w:color="auto" w:frame="1"/>
+          <w:lang w:eastAsia="de-DE"/>
+        </w:rPr>
+        <w:t>}/</w:t>
+      </w:r>
+      <w:proofErr w:type="spellStart"/>
+      <w:r>
+        <w:rPr>
+          <w:rFonts w:ascii="Consolas" w:eastAsia="Times New Roman" w:hAnsi="Consolas" w:cs="Times New Roman"/>
+          <w:color w:val="0000FF"/>
+          <w:sz w:val="18"/>
+          <w:szCs w:val="18"/>
+          <w:bdr w:val="none" w:sz="0" w:space="0" w:color="auto" w:frame="1"/>
+          <w:lang w:eastAsia="de-DE"/>
+        </w:rPr>
+        <w:t>foto</w:t>
+      </w:r>
+      <w:proofErr w:type="spellEnd"/>
       <w:r>
         <w:rPr>
           <w:rFonts w:ascii="Consolas" w:eastAsia="Times New Roman" w:hAnsi="Consolas" w:cs="Times New Roman"/>
@@ -18677,8 +18841,69 @@
           <w:bdr w:val="none" w:sz="0" w:space="0" w:color="auto" w:frame="1"/>
           <w:lang w:eastAsia="de-DE"/>
         </w:rPr>
-        <w:t>http://&lt;server&gt;/raum/{id}/foto</w:t>
-      </w:r>
+        <w:t>http://&lt;</w:t>
+      </w:r>
+      <w:proofErr w:type="spellStart"/>
+      <w:r>
+        <w:rPr>
+          <w:rFonts w:ascii="Consolas" w:eastAsia="Times New Roman" w:hAnsi="Consolas" w:cs="Times New Roman"/>
+          <w:color w:val="0000FF"/>
+          <w:sz w:val="18"/>
+          <w:szCs w:val="18"/>
+          <w:bdr w:val="none" w:sz="0" w:space="0" w:color="auto" w:frame="1"/>
+          <w:lang w:eastAsia="de-DE"/>
+        </w:rPr>
+        <w:t>server</w:t>
+      </w:r>
+      <w:proofErr w:type="spellEnd"/>
+      <w:r>
+        <w:rPr>
+          <w:rFonts w:ascii="Consolas" w:eastAsia="Times New Roman" w:hAnsi="Consolas" w:cs="Times New Roman"/>
+          <w:color w:val="0000FF"/>
+          <w:sz w:val="18"/>
+          <w:szCs w:val="18"/>
+          <w:bdr w:val="none" w:sz="0" w:space="0" w:color="auto" w:frame="1"/>
+          <w:lang w:eastAsia="de-DE"/>
+        </w:rPr>
+        <w:t>&gt;/raum/{</w:t>
+      </w:r>
+      <w:proofErr w:type="spellStart"/>
+      <w:r>
+        <w:rPr>
+          <w:rFonts w:ascii="Consolas" w:eastAsia="Times New Roman" w:hAnsi="Consolas" w:cs="Times New Roman"/>
+          <w:color w:val="0000FF"/>
+          <w:sz w:val="18"/>
+          <w:szCs w:val="18"/>
+          <w:bdr w:val="none" w:sz="0" w:space="0" w:color="auto" w:frame="1"/>
+          <w:lang w:eastAsia="de-DE"/>
+        </w:rPr>
+        <w:t>id</w:t>
+      </w:r>
+      <w:proofErr w:type="spellEnd"/>
+      <w:r>
+        <w:rPr>
+          <w:rFonts w:ascii="Consolas" w:eastAsia="Times New Roman" w:hAnsi="Consolas" w:cs="Times New Roman"/>
+          <w:color w:val="0000FF"/>
+          <w:sz w:val="18"/>
+          <w:szCs w:val="18"/>
+          <w:bdr w:val="none" w:sz="0" w:space="0" w:color="auto" w:frame="1"/>
+          <w:lang w:eastAsia="de-DE"/>
+        </w:rPr>
+        <w:t>}/</w:t>
+      </w:r>
+      <w:proofErr w:type="spellStart"/>
+      <w:r>
+        <w:rPr>
+          <w:rFonts w:ascii="Consolas" w:eastAsia="Times New Roman" w:hAnsi="Consolas" w:cs="Times New Roman"/>
+          <w:color w:val="0000FF"/>
+          <w:sz w:val="18"/>
+          <w:szCs w:val="18"/>
+          <w:bdr w:val="none" w:sz="0" w:space="0" w:color="auto" w:frame="1"/>
+          <w:lang w:eastAsia="de-DE"/>
+        </w:rPr>
+        <w:t>foto</w:t>
+      </w:r>
+      <w:proofErr w:type="spellEnd"/>
       <w:r>
         <w:rPr>
           <w:rFonts w:ascii="Consolas" w:eastAsia="Times New Roman" w:hAnsi="Consolas" w:cs="Times New Roman"/>
@@ -20048,8 +20273,69 @@
           <w:bdr w:val="none" w:sz="0" w:space="0" w:color="auto" w:frame="1"/>
           <w:lang w:eastAsia="de-DE"/>
         </w:rPr>
-        <w:t>http://&lt;server&gt;/raum/{id}/foto</w:t>
-      </w:r>
+        <w:t>http://&lt;</w:t>
+      </w:r>
+      <w:proofErr w:type="spellStart"/>
+      <w:r>
+        <w:rPr>
+          <w:rFonts w:ascii="Consolas" w:eastAsia="Times New Roman" w:hAnsi="Consolas" w:cs="Times New Roman"/>
+          <w:color w:val="0000FF"/>
+          <w:sz w:val="18"/>
+          <w:szCs w:val="18"/>
+          <w:bdr w:val="none" w:sz="0" w:space="0" w:color="auto" w:frame="1"/>
+          <w:lang w:eastAsia="de-DE"/>
+        </w:rPr>
+        <w:t>server</w:t>
+      </w:r>
+      <w:proofErr w:type="spellEnd"/>
+      <w:r>
+        <w:rPr>
+          <w:rFonts w:ascii="Consolas" w:eastAsia="Times New Roman" w:hAnsi="Consolas" w:cs="Times New Roman"/>
+          <w:color w:val="0000FF"/>
+          <w:sz w:val="18"/>
+          <w:szCs w:val="18"/>
+          <w:bdr w:val="none" w:sz="0" w:space="0" w:color="auto" w:frame="1"/>
+          <w:lang w:eastAsia="de-DE"/>
+        </w:rPr>
+        <w:t>&gt;/raum/{</w:t>
+      </w:r>
+      <w:proofErr w:type="spellStart"/>
+      <w:r>
+        <w:rPr>
+          <w:rFonts w:ascii="Consolas" w:eastAsia="Times New Roman" w:hAnsi="Consolas" w:cs="Times New Roman"/>
+          <w:color w:val="0000FF"/>
+          <w:sz w:val="18"/>
+          <w:szCs w:val="18"/>
+          <w:bdr w:val="none" w:sz="0" w:space="0" w:color="auto" w:frame="1"/>
+          <w:lang w:eastAsia="de-DE"/>
+        </w:rPr>
+        <w:t>id</w:t>
+      </w:r>
+      <w:proofErr w:type="spellEnd"/>
+      <w:r>
+        <w:rPr>
+          <w:rFonts w:ascii="Consolas" w:eastAsia="Times New Roman" w:hAnsi="Consolas" w:cs="Times New Roman"/>
+          <w:color w:val="0000FF"/>
+          <w:sz w:val="18"/>
+          <w:szCs w:val="18"/>
+          <w:bdr w:val="none" w:sz="0" w:space="0" w:color="auto" w:frame="1"/>
+          <w:lang w:eastAsia="de-DE"/>
+        </w:rPr>
+        <w:t>}/</w:t>
+      </w:r>
+      <w:proofErr w:type="spellStart"/>
+      <w:r>
+        <w:rPr>
+          <w:rFonts w:ascii="Consolas" w:eastAsia="Times New Roman" w:hAnsi="Consolas" w:cs="Times New Roman"/>
+          <w:color w:val="0000FF"/>
+          <w:sz w:val="18"/>
+          <w:szCs w:val="18"/>
+          <w:bdr w:val="none" w:sz="0" w:space="0" w:color="auto" w:frame="1"/>
+          <w:lang w:eastAsia="de-DE"/>
+        </w:rPr>
+        <w:t>foto</w:t>
+      </w:r>
+      <w:proofErr w:type="spellEnd"/>
       <w:r>
         <w:rPr>
           <w:rFonts w:ascii="Consolas" w:eastAsia="Times New Roman" w:hAnsi="Consolas" w:cs="Times New Roman"/>
@@ -21692,8 +21978,69 @@
           <w:bdr w:val="none" w:sz="0" w:space="0" w:color="auto" w:frame="1"/>
           <w:lang w:eastAsia="de-DE"/>
         </w:rPr>
-        <w:t>http://&lt;server&gt;/raum/{id}/foto</w:t>
-      </w:r>
+        <w:t>http://&lt;</w:t>
+      </w:r>
+      <w:proofErr w:type="spellStart"/>
+      <w:r>
+        <w:rPr>
+          <w:rFonts w:ascii="Consolas" w:eastAsia="Times New Roman" w:hAnsi="Consolas" w:cs="Times New Roman"/>
+          <w:color w:val="0000FF"/>
+          <w:sz w:val="18"/>
+          <w:szCs w:val="18"/>
+          <w:bdr w:val="none" w:sz="0" w:space="0" w:color="auto" w:frame="1"/>
+          <w:lang w:eastAsia="de-DE"/>
+        </w:rPr>
+        <w:t>server</w:t>
+      </w:r>
+      <w:proofErr w:type="spellEnd"/>
+      <w:r>
+        <w:rPr>
+          <w:rFonts w:ascii="Consolas" w:eastAsia="Times New Roman" w:hAnsi="Consolas" w:cs="Times New Roman"/>
+          <w:color w:val="0000FF"/>
+          <w:sz w:val="18"/>
+          <w:szCs w:val="18"/>
+          <w:bdr w:val="none" w:sz="0" w:space="0" w:color="auto" w:frame="1"/>
+          <w:lang w:eastAsia="de-DE"/>
+        </w:rPr>
+        <w:t>&gt;/raum/{</w:t>
+      </w:r>
+      <w:proofErr w:type="spellStart"/>
+      <w:r>
+        <w:rPr>
+          <w:rFonts w:ascii="Consolas" w:eastAsia="Times New Roman" w:hAnsi="Consolas" w:cs="Times New Roman"/>
+          <w:color w:val="0000FF"/>
+          <w:sz w:val="18"/>
+          <w:szCs w:val="18"/>
+          <w:bdr w:val="none" w:sz="0" w:space="0" w:color="auto" w:frame="1"/>
+          <w:lang w:eastAsia="de-DE"/>
+        </w:rPr>
+        <w:t>id</w:t>
+      </w:r>
+      <w:proofErr w:type="spellEnd"/>
+      <w:r>
+        <w:rPr>
+          <w:rFonts w:ascii="Consolas" w:eastAsia="Times New Roman" w:hAnsi="Consolas" w:cs="Times New Roman"/>
+          <w:color w:val="0000FF"/>
+          <w:sz w:val="18"/>
+          <w:szCs w:val="18"/>
+          <w:bdr w:val="none" w:sz="0" w:space="0" w:color="auto" w:frame="1"/>
+          <w:lang w:eastAsia="de-DE"/>
+        </w:rPr>
+        <w:t>}/</w:t>
+      </w:r>
+      <w:proofErr w:type="spellStart"/>
+      <w:r>
+        <w:rPr>
+          <w:rFonts w:ascii="Consolas" w:eastAsia="Times New Roman" w:hAnsi="Consolas" w:cs="Times New Roman"/>
+          <w:color w:val="0000FF"/>
+          <w:sz w:val="18"/>
+          <w:szCs w:val="18"/>
+          <w:bdr w:val="none" w:sz="0" w:space="0" w:color="auto" w:frame="1"/>
+          <w:lang w:eastAsia="de-DE"/>
+        </w:rPr>
+        <w:t>foto</w:t>
+      </w:r>
+      <w:proofErr w:type="spellEnd"/>
       <w:r>
         <w:rPr>
           <w:rFonts w:ascii="Consolas" w:eastAsia="Times New Roman" w:hAnsi="Consolas" w:cs="Times New Roman"/>
@@ -30601,8 +30948,8 @@
 </file>
 
 <file path=word/numbering.xml><?xml version="1.0" encoding="utf-8"?>
-<w:numbering xmlns:ve="http://schemas.openxmlformats.org/markup-compatibility/2006" xmlns:o="urn:schemas-microsoft-com:office:office" xmlns:r="http://schemas.openxmlformats.org/officeDocument/2006/relationships" xmlns:m="http://schemas.openxmlformats.org/officeDocument/2006/math" xmlns:v="urn:schemas-microsoft-com:vml" xmlns:wp="http://schemas.openxmlformats.org/drawingml/2006/wordprocessingDrawing" xmlns:w10="urn:schemas-microsoft-com:office:word" xmlns:w="http://schemas.openxmlformats.org/wordprocessingml/2006/main" xmlns:wne="http://schemas.microsoft.com/office/word/2006/wordml">
-  <w:abstractNum w:abstractNumId="0">
+<w:numbering xmlns:wpc="http://schemas.microsoft.com/office/word/2010/wordprocessingCanvas" xmlns:cx="http://schemas.microsoft.com/office/drawing/2014/chartex" xmlns:cx1="http://schemas.microsoft.com/office/drawing/2015/9/8/chartex" xmlns:cx2="http://schemas.microsoft.com/office/drawing/2015/10/21/chartex" xmlns:cx3="http://schemas.microsoft.com/office/drawing/2016/5/9/chartex" xmlns:cx4="http://schemas.microsoft.com/office/drawing/2016/5/10/chartex" xmlns:cx5="http://schemas.microsoft.com/office/drawing/2016/5/11/chartex" xmlns:mc="http://schemas.openxmlformats.org/markup-compatibility/2006" xmlns:o="urn:schemas-microsoft-com:office:office" xmlns:r="http://schemas.openxmlformats.org/officeDocument/2006/relationships" xmlns:m="http://schemas.openxmlformats.org/officeDocument/2006/math" xmlns:v="urn:schemas-microsoft-com:vml" xmlns:wp14="http://schemas.microsoft.com/office/word/2010/wordprocessingDrawing" xmlns:wp="http://schemas.openxmlformats.org/drawingml/2006/wordprocessingDrawing" xmlns:w10="urn:schemas-microsoft-com:office:word" xmlns:w="http://schemas.openxmlformats.org/wordprocessingml/2006/main" xmlns:w14="http://schemas.microsoft.com/office/word/2010/wordml" xmlns:w15="http://schemas.microsoft.com/office/word/2012/wordml" xmlns:w16se="http://schemas.microsoft.com/office/word/2015/wordml/symex" xmlns:wpg="http://schemas.microsoft.com/office/word/2010/wordprocessingGroup" xmlns:wpi="http://schemas.microsoft.com/office/word/2010/wordprocessingInk" xmlns:wne="http://schemas.microsoft.com/office/word/2006/wordml" xmlns:wps="http://schemas.microsoft.com/office/word/2010/wordprocessingShape" mc:Ignorable="w14 w15 w16se wp14">
+  <w:abstractNum w:abstractNumId="0" w15:restartNumberingAfterBreak="0">
     <w:nsid w:val="00BB43C3"/>
     <w:multiLevelType w:val="multilevel"/>
     <w:tmpl w:val="D874514E"/>
@@ -30715,7 +31062,7 @@
       </w:pPr>
     </w:lvl>
   </w:abstractNum>
-  <w:abstractNum w:abstractNumId="1">
+  <w:abstractNum w:abstractNumId="1" w15:restartNumberingAfterBreak="0">
     <w:nsid w:val="05571B19"/>
     <w:multiLevelType w:val="multilevel"/>
     <w:tmpl w:val="D874514E"/>
@@ -30828,7 +31175,7 @@
       </w:pPr>
     </w:lvl>
   </w:abstractNum>
-  <w:abstractNum w:abstractNumId="2">
+  <w:abstractNum w:abstractNumId="2" w15:restartNumberingAfterBreak="0">
     <w:nsid w:val="09D90059"/>
     <w:multiLevelType w:val="multilevel"/>
     <w:tmpl w:val="D874514E"/>
@@ -30941,7 +31288,7 @@
       </w:pPr>
     </w:lvl>
   </w:abstractNum>
-  <w:abstractNum w:abstractNumId="3">
+  <w:abstractNum w:abstractNumId="3" w15:restartNumberingAfterBreak="0">
     <w:nsid w:val="0E504FFB"/>
     <w:multiLevelType w:val="multilevel"/>
     <w:tmpl w:val="D874514E"/>
@@ -31054,7 +31401,7 @@
       </w:pPr>
     </w:lvl>
   </w:abstractNum>
-  <w:abstractNum w:abstractNumId="4">
+  <w:abstractNum w:abstractNumId="4" w15:restartNumberingAfterBreak="0">
     <w:nsid w:val="114D75A3"/>
     <w:multiLevelType w:val="multilevel"/>
     <w:tmpl w:val="D874514E"/>
@@ -31167,7 +31514,7 @@
       </w:pPr>
     </w:lvl>
   </w:abstractNum>
-  <w:abstractNum w:abstractNumId="5">
+  <w:abstractNum w:abstractNumId="5" w15:restartNumberingAfterBreak="0">
     <w:nsid w:val="14146FF7"/>
     <w:multiLevelType w:val="multilevel"/>
     <w:tmpl w:val="D874514E"/>
@@ -31280,7 +31627,7 @@
       </w:pPr>
     </w:lvl>
   </w:abstractNum>
-  <w:abstractNum w:abstractNumId="6">
+  <w:abstractNum w:abstractNumId="6" w15:restartNumberingAfterBreak="0">
     <w:nsid w:val="15813A90"/>
     <w:multiLevelType w:val="multilevel"/>
     <w:tmpl w:val="D874514E"/>
@@ -31393,7 +31740,7 @@
       </w:pPr>
     </w:lvl>
   </w:abstractNum>
-  <w:abstractNum w:abstractNumId="7">
+  <w:abstractNum w:abstractNumId="7" w15:restartNumberingAfterBreak="0">
     <w:nsid w:val="16A90898"/>
     <w:multiLevelType w:val="multilevel"/>
     <w:tmpl w:val="D874514E"/>
@@ -31506,7 +31853,7 @@
       </w:pPr>
     </w:lvl>
   </w:abstractNum>
-  <w:abstractNum w:abstractNumId="8">
+  <w:abstractNum w:abstractNumId="8" w15:restartNumberingAfterBreak="0">
     <w:nsid w:val="1797244E"/>
     <w:multiLevelType w:val="multilevel"/>
     <w:tmpl w:val="D874514E"/>
@@ -31619,7 +31966,7 @@
       </w:pPr>
     </w:lvl>
   </w:abstractNum>
-  <w:abstractNum w:abstractNumId="9">
+  <w:abstractNum w:abstractNumId="9" w15:restartNumberingAfterBreak="0">
     <w:nsid w:val="1B8314DE"/>
     <w:multiLevelType w:val="multilevel"/>
     <w:tmpl w:val="D874514E"/>
@@ -31732,7 +32079,7 @@
       </w:pPr>
     </w:lvl>
   </w:abstractNum>
-  <w:abstractNum w:abstractNumId="10">
+  <w:abstractNum w:abstractNumId="10" w15:restartNumberingAfterBreak="0">
     <w:nsid w:val="1ED3353E"/>
     <w:multiLevelType w:val="multilevel"/>
     <w:tmpl w:val="D874514E"/>
@@ -31845,7 +32192,7 @@
       </w:pPr>
     </w:lvl>
   </w:abstractNum>
-  <w:abstractNum w:abstractNumId="11">
+  <w:abstractNum w:abstractNumId="11" w15:restartNumberingAfterBreak="0">
     <w:nsid w:val="23B91B72"/>
     <w:multiLevelType w:val="multilevel"/>
     <w:tmpl w:val="D874514E"/>
@@ -31958,7 +32305,7 @@
       </w:pPr>
     </w:lvl>
   </w:abstractNum>
-  <w:abstractNum w:abstractNumId="12">
+  <w:abstractNum w:abstractNumId="12" w15:restartNumberingAfterBreak="0">
     <w:nsid w:val="257A6429"/>
     <w:multiLevelType w:val="multilevel"/>
     <w:tmpl w:val="D874514E"/>
@@ -32071,7 +32418,7 @@
       </w:pPr>
     </w:lvl>
   </w:abstractNum>
-  <w:abstractNum w:abstractNumId="13">
+  <w:abstractNum w:abstractNumId="13" w15:restartNumberingAfterBreak="0">
     <w:nsid w:val="27495DF3"/>
     <w:multiLevelType w:val="multilevel"/>
     <w:tmpl w:val="D874514E"/>
@@ -32184,7 +32531,7 @@
       </w:pPr>
     </w:lvl>
   </w:abstractNum>
-  <w:abstractNum w:abstractNumId="14">
+  <w:abstractNum w:abstractNumId="14" w15:restartNumberingAfterBreak="0">
     <w:nsid w:val="2952602D"/>
     <w:multiLevelType w:val="multilevel"/>
     <w:tmpl w:val="D874514E"/>
@@ -32297,7 +32644,7 @@
       </w:pPr>
     </w:lvl>
   </w:abstractNum>
-  <w:abstractNum w:abstractNumId="15">
+  <w:abstractNum w:abstractNumId="15" w15:restartNumberingAfterBreak="0">
     <w:nsid w:val="29723C9F"/>
     <w:multiLevelType w:val="multilevel"/>
     <w:tmpl w:val="D874514E"/>
@@ -32410,7 +32757,7 @@
       </w:pPr>
     </w:lvl>
   </w:abstractNum>
-  <w:abstractNum w:abstractNumId="16">
+  <w:abstractNum w:abstractNumId="16" w15:restartNumberingAfterBreak="0">
     <w:nsid w:val="2A193E32"/>
     <w:multiLevelType w:val="hybridMultilevel"/>
     <w:tmpl w:val="C8B0AC54"/>
@@ -32499,7 +32846,7 @@
       </w:pPr>
     </w:lvl>
   </w:abstractNum>
-  <w:abstractNum w:abstractNumId="17">
+  <w:abstractNum w:abstractNumId="17" w15:restartNumberingAfterBreak="0">
     <w:nsid w:val="2D0A1258"/>
     <w:multiLevelType w:val="multilevel"/>
     <w:tmpl w:val="D874514E"/>
@@ -32612,7 +32959,7 @@
       </w:pPr>
     </w:lvl>
   </w:abstractNum>
-  <w:abstractNum w:abstractNumId="18">
+  <w:abstractNum w:abstractNumId="18" w15:restartNumberingAfterBreak="0">
     <w:nsid w:val="2E02428F"/>
     <w:multiLevelType w:val="multilevel"/>
     <w:tmpl w:val="D874514E"/>
@@ -32725,7 +33072,7 @@
       </w:pPr>
     </w:lvl>
   </w:abstractNum>
-  <w:abstractNum w:abstractNumId="19">
+  <w:abstractNum w:abstractNumId="19" w15:restartNumberingAfterBreak="0">
     <w:nsid w:val="34794E60"/>
     <w:multiLevelType w:val="multilevel"/>
     <w:tmpl w:val="D874514E"/>
@@ -32838,7 +33185,7 @@
       </w:pPr>
     </w:lvl>
   </w:abstractNum>
-  <w:abstractNum w:abstractNumId="20">
+  <w:abstractNum w:abstractNumId="20" w15:restartNumberingAfterBreak="0">
     <w:nsid w:val="3FF551E2"/>
     <w:multiLevelType w:val="multilevel"/>
     <w:tmpl w:val="D874514E"/>
@@ -32951,7 +33298,7 @@
       </w:pPr>
     </w:lvl>
   </w:abstractNum>
-  <w:abstractNum w:abstractNumId="21">
+  <w:abstractNum w:abstractNumId="21" w15:restartNumberingAfterBreak="0">
     <w:nsid w:val="439D1CA7"/>
     <w:multiLevelType w:val="multilevel"/>
     <w:tmpl w:val="D874514E"/>
@@ -33064,7 +33411,7 @@
       </w:pPr>
     </w:lvl>
   </w:abstractNum>
-  <w:abstractNum w:abstractNumId="22">
+  <w:abstractNum w:abstractNumId="22" w15:restartNumberingAfterBreak="0">
     <w:nsid w:val="44681AF8"/>
     <w:multiLevelType w:val="multilevel"/>
     <w:tmpl w:val="D874514E"/>
@@ -33177,7 +33524,7 @@
       </w:pPr>
     </w:lvl>
   </w:abstractNum>
-  <w:abstractNum w:abstractNumId="23">
+  <w:abstractNum w:abstractNumId="23" w15:restartNumberingAfterBreak="0">
     <w:nsid w:val="45840F3C"/>
     <w:multiLevelType w:val="multilevel"/>
     <w:tmpl w:val="D874514E"/>
@@ -33290,7 +33637,7 @@
       </w:pPr>
     </w:lvl>
   </w:abstractNum>
-  <w:abstractNum w:abstractNumId="24">
+  <w:abstractNum w:abstractNumId="24" w15:restartNumberingAfterBreak="0">
     <w:nsid w:val="49580574"/>
     <w:multiLevelType w:val="multilevel"/>
     <w:tmpl w:val="D874514E"/>
@@ -33403,7 +33750,7 @@
       </w:pPr>
     </w:lvl>
   </w:abstractNum>
-  <w:abstractNum w:abstractNumId="25">
+  <w:abstractNum w:abstractNumId="25" w15:restartNumberingAfterBreak="0">
     <w:nsid w:val="4C5A51D0"/>
     <w:multiLevelType w:val="multilevel"/>
     <w:tmpl w:val="D874514E"/>
@@ -33516,7 +33863,7 @@
       </w:pPr>
     </w:lvl>
   </w:abstractNum>
-  <w:abstractNum w:abstractNumId="26">
+  <w:abstractNum w:abstractNumId="26" w15:restartNumberingAfterBreak="0">
     <w:nsid w:val="51D64F60"/>
     <w:multiLevelType w:val="multilevel"/>
     <w:tmpl w:val="D874514E"/>
@@ -33629,7 +33976,7 @@
       </w:pPr>
     </w:lvl>
   </w:abstractNum>
-  <w:abstractNum w:abstractNumId="27">
+  <w:abstractNum w:abstractNumId="27" w15:restartNumberingAfterBreak="0">
     <w:nsid w:val="53581362"/>
     <w:multiLevelType w:val="multilevel"/>
     <w:tmpl w:val="D874514E"/>
@@ -33742,7 +34089,7 @@
       </w:pPr>
     </w:lvl>
   </w:abstractNum>
-  <w:abstractNum w:abstractNumId="28">
+  <w:abstractNum w:abstractNumId="28" w15:restartNumberingAfterBreak="0">
     <w:nsid w:val="58877D50"/>
     <w:multiLevelType w:val="multilevel"/>
     <w:tmpl w:val="D874514E"/>
@@ -33855,7 +34202,7 @@
       </w:pPr>
     </w:lvl>
   </w:abstractNum>
-  <w:abstractNum w:abstractNumId="29">
+  <w:abstractNum w:abstractNumId="29" w15:restartNumberingAfterBreak="0">
     <w:nsid w:val="5A275E3E"/>
     <w:multiLevelType w:val="multilevel"/>
     <w:tmpl w:val="D874514E"/>
@@ -33968,7 +34315,7 @@
       </w:pPr>
     </w:lvl>
   </w:abstractNum>
-  <w:abstractNum w:abstractNumId="30">
+  <w:abstractNum w:abstractNumId="30" w15:restartNumberingAfterBreak="0">
     <w:nsid w:val="5B3E3368"/>
     <w:multiLevelType w:val="hybridMultilevel"/>
     <w:tmpl w:val="EB7C8CB6"/>
@@ -34080,7 +34427,7 @@
       </w:rPr>
     </w:lvl>
   </w:abstractNum>
-  <w:abstractNum w:abstractNumId="31">
+  <w:abstractNum w:abstractNumId="31" w15:restartNumberingAfterBreak="0">
     <w:nsid w:val="605A282C"/>
     <w:multiLevelType w:val="multilevel"/>
     <w:tmpl w:val="D874514E"/>
@@ -34193,7 +34540,7 @@
       </w:pPr>
     </w:lvl>
   </w:abstractNum>
-  <w:abstractNum w:abstractNumId="32">
+  <w:abstractNum w:abstractNumId="32" w15:restartNumberingAfterBreak="0">
     <w:nsid w:val="61CC132A"/>
     <w:multiLevelType w:val="multilevel"/>
     <w:tmpl w:val="D874514E"/>
@@ -34306,7 +34653,7 @@
       </w:pPr>
     </w:lvl>
   </w:abstractNum>
-  <w:abstractNum w:abstractNumId="33">
+  <w:abstractNum w:abstractNumId="33" w15:restartNumberingAfterBreak="0">
     <w:nsid w:val="67A44683"/>
     <w:multiLevelType w:val="hybridMultilevel"/>
     <w:tmpl w:val="E58251D6"/>
@@ -34418,7 +34765,7 @@
       </w:rPr>
     </w:lvl>
   </w:abstractNum>
-  <w:abstractNum w:abstractNumId="34">
+  <w:abstractNum w:abstractNumId="34" w15:restartNumberingAfterBreak="0">
     <w:nsid w:val="69694181"/>
     <w:multiLevelType w:val="multilevel"/>
     <w:tmpl w:val="D874514E"/>
@@ -34531,7 +34878,7 @@
       </w:pPr>
     </w:lvl>
   </w:abstractNum>
-  <w:abstractNum w:abstractNumId="35">
+  <w:abstractNum w:abstractNumId="35" w15:restartNumberingAfterBreak="0">
     <w:nsid w:val="6A25640E"/>
     <w:multiLevelType w:val="multilevel"/>
     <w:tmpl w:val="D874514E"/>
@@ -34644,7 +34991,7 @@
       </w:pPr>
     </w:lvl>
   </w:abstractNum>
-  <w:abstractNum w:abstractNumId="36">
+  <w:abstractNum w:abstractNumId="36" w15:restartNumberingAfterBreak="0">
     <w:nsid w:val="6BB25089"/>
     <w:multiLevelType w:val="multilevel"/>
     <w:tmpl w:val="D874514E"/>
@@ -34757,7 +35104,7 @@
       </w:pPr>
     </w:lvl>
   </w:abstractNum>
-  <w:abstractNum w:abstractNumId="37">
+  <w:abstractNum w:abstractNumId="37" w15:restartNumberingAfterBreak="0">
     <w:nsid w:val="6DB2082F"/>
     <w:multiLevelType w:val="multilevel"/>
     <w:tmpl w:val="D874514E"/>
@@ -34870,7 +35217,7 @@
       </w:pPr>
     </w:lvl>
   </w:abstractNum>
-  <w:abstractNum w:abstractNumId="38">
+  <w:abstractNum w:abstractNumId="38" w15:restartNumberingAfterBreak="0">
     <w:nsid w:val="6E2A00D7"/>
     <w:multiLevelType w:val="multilevel"/>
     <w:tmpl w:val="D874514E"/>
@@ -34983,7 +35330,7 @@
       </w:pPr>
     </w:lvl>
   </w:abstractNum>
-  <w:abstractNum w:abstractNumId="39">
+  <w:abstractNum w:abstractNumId="39" w15:restartNumberingAfterBreak="0">
     <w:nsid w:val="6FED162F"/>
     <w:multiLevelType w:val="multilevel"/>
     <w:tmpl w:val="D874514E"/>
@@ -35096,7 +35443,7 @@
       </w:pPr>
     </w:lvl>
   </w:abstractNum>
-  <w:abstractNum w:abstractNumId="40">
+  <w:abstractNum w:abstractNumId="40" w15:restartNumberingAfterBreak="0">
     <w:nsid w:val="75F6380F"/>
     <w:multiLevelType w:val="multilevel"/>
     <w:tmpl w:val="D874514E"/>
@@ -35209,7 +35556,7 @@
       </w:pPr>
     </w:lvl>
   </w:abstractNum>
-  <w:abstractNum w:abstractNumId="41">
+  <w:abstractNum w:abstractNumId="41" w15:restartNumberingAfterBreak="0">
     <w:nsid w:val="76A602E5"/>
     <w:multiLevelType w:val="multilevel"/>
     <w:tmpl w:val="D874514E"/>
@@ -35322,7 +35669,7 @@
       </w:pPr>
     </w:lvl>
   </w:abstractNum>
-  <w:abstractNum w:abstractNumId="42">
+  <w:abstractNum w:abstractNumId="42" w15:restartNumberingAfterBreak="0">
     <w:nsid w:val="793B168E"/>
     <w:multiLevelType w:val="multilevel"/>
     <w:tmpl w:val="D874514E"/>
@@ -35435,7 +35782,7 @@
       </w:pPr>
     </w:lvl>
   </w:abstractNum>
-  <w:abstractNum w:abstractNumId="43">
+  <w:abstractNum w:abstractNumId="43" w15:restartNumberingAfterBreak="0">
     <w:nsid w:val="79DC438E"/>
     <w:multiLevelType w:val="multilevel"/>
     <w:tmpl w:val="D874514E"/>
@@ -35548,7 +35895,7 @@
       </w:pPr>
     </w:lvl>
   </w:abstractNum>
-  <w:abstractNum w:abstractNumId="44">
+  <w:abstractNum w:abstractNumId="44" w15:restartNumberingAfterBreak="0">
     <w:nsid w:val="7AD6480A"/>
     <w:multiLevelType w:val="multilevel"/>
     <w:tmpl w:val="D874514E"/>
@@ -35661,7 +36008,7 @@
       </w:pPr>
     </w:lvl>
   </w:abstractNum>
-  <w:abstractNum w:abstractNumId="45">
+  <w:abstractNum w:abstractNumId="45" w15:restartNumberingAfterBreak="0">
     <w:nsid w:val="7AE62928"/>
     <w:multiLevelType w:val="multilevel"/>
     <w:tmpl w:val="D874514E"/>
@@ -35774,7 +36121,7 @@
       </w:pPr>
     </w:lvl>
   </w:abstractNum>
-  <w:abstractNum w:abstractNumId="46">
+  <w:abstractNum w:abstractNumId="46" w15:restartNumberingAfterBreak="0">
     <w:nsid w:val="7DF856C8"/>
     <w:multiLevelType w:val="multilevel"/>
     <w:tmpl w:val="D874514E"/>
@@ -36060,7 +36407,7 @@
 </file>
 
 <file path=word/styles.xml><?xml version="1.0" encoding="utf-8"?>
-<w:styles xmlns:r="http://schemas.openxmlformats.org/officeDocument/2006/relationships" xmlns:w="http://schemas.openxmlformats.org/wordprocessingml/2006/main">
+<w:styles xmlns:mc="http://schemas.openxmlformats.org/markup-compatibility/2006" xmlns:r="http://schemas.openxmlformats.org/officeDocument/2006/relationships" xmlns:w="http://schemas.openxmlformats.org/wordprocessingml/2006/main" xmlns:w14="http://schemas.microsoft.com/office/word/2010/wordml" xmlns:w15="http://schemas.microsoft.com/office/word/2012/wordml" xmlns:w16se="http://schemas.microsoft.com/office/word/2015/wordml/symex" mc:Ignorable="w14 w15 w16se">
   <w:docDefaults>
     <w:rPrDefault>
       <w:rPr>
@@ -36076,144 +36423,381 @@
       </w:pPr>
     </w:pPrDefault>
   </w:docDefaults>
-  <w:latentStyles w:defLockedState="0" w:defUIPriority="99" w:defSemiHidden="1" w:defUnhideWhenUsed="1" w:defQFormat="0" w:count="267">
-    <w:lsdException w:name="Normal" w:semiHidden="0" w:uiPriority="0" w:unhideWhenUsed="0" w:qFormat="1"/>
-    <w:lsdException w:name="heading 1" w:semiHidden="0" w:uiPriority="9" w:unhideWhenUsed="0" w:qFormat="1"/>
-    <w:lsdException w:name="heading 2" w:uiPriority="9" w:qFormat="1"/>
-    <w:lsdException w:name="heading 3" w:uiPriority="9" w:qFormat="1"/>
-    <w:lsdException w:name="heading 4" w:uiPriority="9" w:qFormat="1"/>
-    <w:lsdException w:name="heading 5" w:uiPriority="9" w:qFormat="1"/>
-    <w:lsdException w:name="heading 6" w:uiPriority="9" w:qFormat="1"/>
-    <w:lsdException w:name="heading 7" w:uiPriority="9" w:qFormat="1"/>
-    <w:lsdException w:name="heading 8" w:uiPriority="9" w:qFormat="1"/>
-    <w:lsdException w:name="heading 9" w:uiPriority="9" w:qFormat="1"/>
-    <w:lsdException w:name="toc 1" w:uiPriority="39"/>
-    <w:lsdException w:name="toc 2" w:uiPriority="39"/>
-    <w:lsdException w:name="toc 3" w:uiPriority="39"/>
-    <w:lsdException w:name="toc 4" w:uiPriority="39"/>
-    <w:lsdException w:name="toc 5" w:uiPriority="39"/>
-    <w:lsdException w:name="toc 6" w:uiPriority="39"/>
-    <w:lsdException w:name="toc 7" w:uiPriority="39"/>
-    <w:lsdException w:name="toc 8" w:uiPriority="39"/>
-    <w:lsdException w:name="toc 9" w:uiPriority="39"/>
-    <w:lsdException w:name="caption" w:uiPriority="35" w:qFormat="1"/>
-    <w:lsdException w:name="Title" w:semiHidden="0" w:uiPriority="10" w:unhideWhenUsed="0" w:qFormat="1"/>
-    <w:lsdException w:name="Default Paragraph Font" w:uiPriority="1"/>
-    <w:lsdException w:name="Subtitle" w:semiHidden="0" w:uiPriority="11" w:unhideWhenUsed="0" w:qFormat="1"/>
-    <w:lsdException w:name="Strong" w:semiHidden="0" w:uiPriority="22" w:unhideWhenUsed="0" w:qFormat="1"/>
-    <w:lsdException w:name="Emphasis" w:semiHidden="0" w:uiPriority="20" w:unhideWhenUsed="0" w:qFormat="1"/>
-    <w:lsdException w:name="Table Grid" w:uiPriority="39"/>
-    <w:lsdException w:name="Placeholder Text" w:unhideWhenUsed="0"/>
-    <w:lsdException w:name="No Spacing" w:semiHidden="0" w:uiPriority="1" w:unhideWhenUsed="0" w:qFormat="1"/>
-    <w:lsdException w:name="Light Shading" w:semiHidden="0" w:uiPriority="60" w:unhideWhenUsed="0"/>
-    <w:lsdException w:name="Light List" w:semiHidden="0" w:uiPriority="61" w:unhideWhenUsed="0"/>
-    <w:lsdException w:name="Light Grid" w:semiHidden="0" w:uiPriority="62" w:unhideWhenUsed="0"/>
-    <w:lsdException w:name="Medium Shading 1" w:semiHidden="0" w:uiPriority="63" w:unhideWhenUsed="0"/>
-    <w:lsdException w:name="Medium Shading 2" w:semiHidden="0" w:uiPriority="64" w:unhideWhenUsed="0"/>
-    <w:lsdException w:name="Medium List 1" w:semiHidden="0" w:uiPriority="65" w:unhideWhenUsed="0"/>
-    <w:lsdException w:name="Medium List 2" w:semiHidden="0" w:uiPriority="66" w:unhideWhenUsed="0"/>
-    <w:lsdException w:name="Medium Grid 1" w:semiHidden="0" w:uiPriority="67" w:unhideWhenUsed="0"/>
-    <w:lsdException w:name="Medium Grid 2" w:semiHidden="0" w:uiPriority="68" w:unhideWhenUsed="0"/>
-    <w:lsdException w:name="Medium Grid 3" w:semiHidden="0" w:uiPriority="69" w:unhideWhenUsed="0"/>
-    <w:lsdException w:name="Dark List" w:semiHidden="0" w:uiPriority="70" w:unhideWhenUsed="0"/>
-    <w:lsdException w:name="Colorful Shading" w:semiHidden="0" w:uiPriority="71" w:unhideWhenUsed="0"/>
-    <w:lsdException w:name="Colorful List" w:semiHidden="0" w:uiPriority="72" w:unhideWhenUsed="0"/>
-    <w:lsdException w:name="Colorful Grid" w:semiHidden="0" w:uiPriority="73" w:unhideWhenUsed="0"/>
-    <w:lsdException w:name="Light Shading Accent 1" w:semiHidden="0" w:uiPriority="60" w:unhideWhenUsed="0"/>
-    <w:lsdException w:name="Light List Accent 1" w:semiHidden="0" w:uiPriority="61" w:unhideWhenUsed="0"/>
-    <w:lsdException w:name="Light Grid Accent 1" w:semiHidden="0" w:uiPriority="62" w:unhideWhenUsed="0"/>
-    <w:lsdException w:name="Medium Shading 1 Accent 1" w:semiHidden="0" w:uiPriority="63" w:unhideWhenUsed="0"/>
-    <w:lsdException w:name="Medium Shading 2 Accent 1" w:semiHidden="0" w:uiPriority="64" w:unhideWhenUsed="0"/>
-    <w:lsdException w:name="Medium List 1 Accent 1" w:semiHidden="0" w:uiPriority="65" w:unhideWhenUsed="0"/>
-    <w:lsdException w:name="Revision" w:unhideWhenUsed="0"/>
-    <w:lsdException w:name="List Paragraph" w:semiHidden="0" w:uiPriority="34" w:unhideWhenUsed="0" w:qFormat="1"/>
-    <w:lsdException w:name="Quote" w:semiHidden="0" w:uiPriority="29" w:unhideWhenUsed="0" w:qFormat="1"/>
-    <w:lsdException w:name="Intense Quote" w:semiHidden="0" w:uiPriority="30" w:unhideWhenUsed="0" w:qFormat="1"/>
-    <w:lsdException w:name="Medium List 2 Accent 1" w:semiHidden="0" w:uiPriority="66" w:unhideWhenUsed="0"/>
-    <w:lsdException w:name="Medium Grid 1 Accent 1" w:semiHidden="0" w:uiPriority="67" w:unhideWhenUsed="0"/>
-    <w:lsdException w:name="Medium Grid 2 Accent 1" w:semiHidden="0" w:uiPriority="68" w:unhideWhenUsed="0"/>
-    <w:lsdException w:name="Medium Grid 3 Accent 1" w:semiHidden="0" w:uiPriority="69" w:unhideWhenUsed="0"/>
-    <w:lsdException w:name="Dark List Accent 1" w:semiHidden="0" w:uiPriority="70" w:unhideWhenUsed="0"/>
-    <w:lsdException w:name="Colorful Shading Accent 1" w:semiHidden="0" w:uiPriority="71" w:unhideWhenUsed="0"/>
-    <w:lsdException w:name="Colorful List Accent 1" w:semiHidden="0" w:uiPriority="72" w:unhideWhenUsed="0"/>
-    <w:lsdException w:name="Colorful Grid Accent 1" w:semiHidden="0" w:uiPriority="73" w:unhideWhenUsed="0"/>
-    <w:lsdException w:name="Light Shading Accent 2" w:semiHidden="0" w:uiPriority="60" w:unhideWhenUsed="0"/>
-    <w:lsdException w:name="Light List Accent 2" w:semiHidden="0" w:uiPriority="61" w:unhideWhenUsed="0"/>
-    <w:lsdException w:name="Light Grid Accent 2" w:semiHidden="0" w:uiPriority="62" w:unhideWhenUsed="0"/>
-    <w:lsdException w:name="Medium Shading 1 Accent 2" w:semiHidden="0" w:uiPriority="63" w:unhideWhenUsed="0"/>
-    <w:lsdException w:name="Medium Shading 2 Accent 2" w:semiHidden="0" w:uiPriority="64" w:unhideWhenUsed="0"/>
-    <w:lsdException w:name="Medium List 1 Accent 2" w:semiHidden="0" w:uiPriority="65" w:unhideWhenUsed="0"/>
-    <w:lsdException w:name="Medium List 2 Accent 2" w:semiHidden="0" w:uiPriority="66" w:unhideWhenUsed="0"/>
-    <w:lsdException w:name="Medium Grid 1 Accent 2" w:semiHidden="0" w:uiPriority="67" w:unhideWhenUsed="0"/>
-    <w:lsdException w:name="Medium Grid 2 Accent 2" w:semiHidden="0" w:uiPriority="68" w:unhideWhenUsed="0"/>
-    <w:lsdException w:name="Medium Grid 3 Accent 2" w:semiHidden="0" w:uiPriority="69" w:unhideWhenUsed="0"/>
-    <w:lsdException w:name="Dark List Accent 2" w:semiHidden="0" w:uiPriority="70" w:unhideWhenUsed="0"/>
-    <w:lsdException w:name="Colorful Shading Accent 2" w:semiHidden="0" w:uiPriority="71" w:unhideWhenUsed="0"/>
-    <w:lsdException w:name="Colorful List Accent 2" w:semiHidden="0" w:uiPriority="72" w:unhideWhenUsed="0"/>
-    <w:lsdException w:name="Colorful Grid Accent 2" w:semiHidden="0" w:uiPriority="73" w:unhideWhenUsed="0"/>
-    <w:lsdException w:name="Light Shading Accent 3" w:semiHidden="0" w:uiPriority="60" w:unhideWhenUsed="0"/>
-    <w:lsdException w:name="Light List Accent 3" w:semiHidden="0" w:uiPriority="61" w:unhideWhenUsed="0"/>
-    <w:lsdException w:name="Light Grid Accent 3" w:semiHidden="0" w:uiPriority="62" w:unhideWhenUsed="0"/>
-    <w:lsdException w:name="Medium Shading 1 Accent 3" w:semiHidden="0" w:uiPriority="63" w:unhideWhenUsed="0"/>
-    <w:lsdException w:name="Medium Shading 2 Accent 3" w:semiHidden="0" w:uiPriority="64" w:unhideWhenUsed="0"/>
-    <w:lsdException w:name="Medium List 1 Accent 3" w:semiHidden="0" w:uiPriority="65" w:unhideWhenUsed="0"/>
-    <w:lsdException w:name="Medium List 2 Accent 3" w:semiHidden="0" w:uiPriority="66" w:unhideWhenUsed="0"/>
-    <w:lsdException w:name="Medium Grid 1 Accent 3" w:semiHidden="0" w:uiPriority="67" w:unhideWhenUsed="0"/>
-    <w:lsdException w:name="Medium Grid 2 Accent 3" w:semiHidden="0" w:uiPriority="68" w:unhideWhenUsed="0"/>
-    <w:lsdException w:name="Medium Grid 3 Accent 3" w:semiHidden="0" w:uiPriority="69" w:unhideWhenUsed="0"/>
-    <w:lsdException w:name="Dark List Accent 3" w:semiHidden="0" w:uiPriority="70" w:unhideWhenUsed="0"/>
-    <w:lsdException w:name="Colorful Shading Accent 3" w:semiHidden="0" w:uiPriority="71" w:unhideWhenUsed="0"/>
-    <w:lsdException w:name="Colorful List Accent 3" w:semiHidden="0" w:uiPriority="72" w:unhideWhenUsed="0"/>
-    <w:lsdException w:name="Colorful Grid Accent 3" w:semiHidden="0" w:uiPriority="73" w:unhideWhenUsed="0"/>
-    <w:lsdException w:name="Light Shading Accent 4" w:semiHidden="0" w:uiPriority="60" w:unhideWhenUsed="0"/>
-    <w:lsdException w:name="Light List Accent 4" w:semiHidden="0" w:uiPriority="61" w:unhideWhenUsed="0"/>
-    <w:lsdException w:name="Light Grid Accent 4" w:semiHidden="0" w:uiPriority="62" w:unhideWhenUsed="0"/>
-    <w:lsdException w:name="Medium Shading 1 Accent 4" w:semiHidden="0" w:uiPriority="63" w:unhideWhenUsed="0"/>
-    <w:lsdException w:name="Medium Shading 2 Accent 4" w:semiHidden="0" w:uiPriority="64" w:unhideWhenUsed="0"/>
-    <w:lsdException w:name="Medium List 1 Accent 4" w:semiHidden="0" w:uiPriority="65" w:unhideWhenUsed="0"/>
-    <w:lsdException w:name="Medium List 2 Accent 4" w:semiHidden="0" w:uiPriority="66" w:unhideWhenUsed="0"/>
-    <w:lsdException w:name="Medium Grid 1 Accent 4" w:semiHidden="0" w:uiPriority="67" w:unhideWhenUsed="0"/>
-    <w:lsdException w:name="Medium Grid 2 Accent 4" w:semiHidden="0" w:uiPriority="68" w:unhideWhenUsed="0"/>
-    <w:lsdException w:name="Medium Grid 3 Accent 4" w:semiHidden="0" w:uiPriority="69" w:unhideWhenUsed="0"/>
-    <w:lsdException w:name="Dark List Accent 4" w:semiHidden="0" w:uiPriority="70" w:unhideWhenUsed="0"/>
-    <w:lsdException w:name="Colorful Shading Accent 4" w:semiHidden="0" w:uiPriority="71" w:unhideWhenUsed="0"/>
-    <w:lsdException w:name="Colorful List Accent 4" w:semiHidden="0" w:uiPriority="72" w:unhideWhenUsed="0"/>
-    <w:lsdException w:name="Colorful Grid Accent 4" w:semiHidden="0" w:uiPriority="73" w:unhideWhenUsed="0"/>
-    <w:lsdException w:name="Light Shading Accent 5" w:semiHidden="0" w:uiPriority="60" w:unhideWhenUsed="0"/>
-    <w:lsdException w:name="Light List Accent 5" w:semiHidden="0" w:uiPriority="61" w:unhideWhenUsed="0"/>
-    <w:lsdException w:name="Light Grid Accent 5" w:semiHidden="0" w:uiPriority="62" w:unhideWhenUsed="0"/>
-    <w:lsdException w:name="Medium Shading 1 Accent 5" w:semiHidden="0" w:uiPriority="63" w:unhideWhenUsed="0"/>
-    <w:lsdException w:name="Medium Shading 2 Accent 5" w:semiHidden="0" w:uiPriority="64" w:unhideWhenUsed="0"/>
-    <w:lsdException w:name="Medium List 1 Accent 5" w:semiHidden="0" w:uiPriority="65" w:unhideWhenUsed="0"/>
-    <w:lsdException w:name="Medium List 2 Accent 5" w:semiHidden="0" w:uiPriority="66" w:unhideWhenUsed="0"/>
-    <w:lsdException w:name="Medium Grid 1 Accent 5" w:semiHidden="0" w:uiPriority="67" w:unhideWhenUsed="0"/>
-    <w:lsdException w:name="Medium Grid 2 Accent 5" w:semiHidden="0" w:uiPriority="68" w:unhideWhenUsed="0"/>
-    <w:lsdException w:name="Medium Grid 3 Accent 5" w:semiHidden="0" w:uiPriority="69" w:unhideWhenUsed="0"/>
-    <w:lsdException w:name="Dark List Accent 5" w:semiHidden="0" w:uiPriority="70" w:unhideWhenUsed="0"/>
-    <w:lsdException w:name="Colorful Shading Accent 5" w:semiHidden="0" w:uiPriority="71" w:unhideWhenUsed="0"/>
-    <w:lsdException w:name="Colorful List Accent 5" w:semiHidden="0" w:uiPriority="72" w:unhideWhenUsed="0"/>
-    <w:lsdException w:name="Colorful Grid Accent 5" w:semiHidden="0" w:uiPriority="73" w:unhideWhenUsed="0"/>
-    <w:lsdException w:name="Light Shading Accent 6" w:semiHidden="0" w:uiPriority="60" w:unhideWhenUsed="0"/>
-    <w:lsdException w:name="Light List Accent 6" w:semiHidden="0" w:uiPriority="61" w:unhideWhenUsed="0"/>
-    <w:lsdException w:name="Light Grid Accent 6" w:semiHidden="0" w:uiPriority="62" w:unhideWhenUsed="0"/>
-    <w:lsdException w:name="Medium Shading 1 Accent 6" w:semiHidden="0" w:uiPriority="63" w:unhideWhenUsed="0"/>
-    <w:lsdException w:name="Medium Shading 2 Accent 6" w:semiHidden="0" w:uiPriority="64" w:unhideWhenUsed="0"/>
-    <w:lsdException w:name="Medium List 1 Accent 6" w:semiHidden="0" w:uiPriority="65" w:unhideWhenUsed="0"/>
-    <w:lsdException w:name="Medium List 2 Accent 6" w:semiHidden="0" w:uiPriority="66" w:unhideWhenUsed="0"/>
-    <w:lsdException w:name="Medium Grid 1 Accent 6" w:semiHidden="0" w:uiPriority="67" w:unhideWhenUsed="0"/>
-    <w:lsdException w:name="Medium Grid 2 Accent 6" w:semiHidden="0" w:uiPriority="68" w:unhideWhenUsed="0"/>
-    <w:lsdException w:name="Medium Grid 3 Accent 6" w:semiHidden="0" w:uiPriority="69" w:unhideWhenUsed="0"/>
-    <w:lsdException w:name="Dark List Accent 6" w:semiHidden="0" w:uiPriority="70" w:unhideWhenUsed="0"/>
-    <w:lsdException w:name="Colorful Shading Accent 6" w:semiHidden="0" w:uiPriority="71" w:unhideWhenUsed="0"/>
-    <w:lsdException w:name="Colorful List Accent 6" w:semiHidden="0" w:uiPriority="72" w:unhideWhenUsed="0"/>
-    <w:lsdException w:name="Colorful Grid Accent 6" w:semiHidden="0" w:uiPriority="73" w:unhideWhenUsed="0"/>
-    <w:lsdException w:name="Subtle Emphasis" w:semiHidden="0" w:uiPriority="19" w:unhideWhenUsed="0" w:qFormat="1"/>
-    <w:lsdException w:name="Intense Emphasis" w:semiHidden="0" w:uiPriority="21" w:unhideWhenUsed="0" w:qFormat="1"/>
-    <w:lsdException w:name="Subtle Reference" w:semiHidden="0" w:uiPriority="31" w:unhideWhenUsed="0" w:qFormat="1"/>
-    <w:lsdException w:name="Intense Reference" w:semiHidden="0" w:uiPriority="32" w:unhideWhenUsed="0" w:qFormat="1"/>
-    <w:lsdException w:name="Book Title" w:semiHidden="0" w:uiPriority="33" w:unhideWhenUsed="0" w:qFormat="1"/>
-    <w:lsdException w:name="Bibliography" w:uiPriority="37"/>
-    <w:lsdException w:name="TOC Heading" w:uiPriority="39" w:qFormat="1"/>
+  <w:latentStyles w:defLockedState="0" w:defUIPriority="99" w:defSemiHidden="0" w:defUnhideWhenUsed="0" w:defQFormat="0" w:count="374">
+    <w:lsdException w:name="Normal" w:uiPriority="0" w:qFormat="1"/>
+    <w:lsdException w:name="heading 1" w:uiPriority="9" w:qFormat="1"/>
+    <w:lsdException w:name="heading 2" w:semiHidden="1" w:uiPriority="9" w:unhideWhenUsed="1" w:qFormat="1"/>
+    <w:lsdException w:name="heading 3" w:semiHidden="1" w:uiPriority="9" w:unhideWhenUsed="1" w:qFormat="1"/>
+    <w:lsdException w:name="heading 4" w:semiHidden="1" w:uiPriority="9" w:unhideWhenUsed="1" w:qFormat="1"/>
+    <w:lsdException w:name="heading 5" w:semiHidden="1" w:uiPriority="9" w:unhideWhenUsed="1" w:qFormat="1"/>
+    <w:lsdException w:name="heading 6" w:semiHidden="1" w:uiPriority="9" w:unhideWhenUsed="1" w:qFormat="1"/>
+    <w:lsdException w:name="heading 7" w:semiHidden="1" w:uiPriority="9" w:unhideWhenUsed="1" w:qFormat="1"/>
+    <w:lsdException w:name="heading 8" w:semiHidden="1" w:uiPriority="9" w:unhideWhenUsed="1" w:qFormat="1"/>
+    <w:lsdException w:name="heading 9" w:semiHidden="1" w:uiPriority="9" w:unhideWhenUsed="1" w:qFormat="1"/>
+    <w:lsdException w:name="index 1" w:semiHidden="1" w:unhideWhenUsed="1"/>
+    <w:lsdException w:name="index 2" w:semiHidden="1" w:unhideWhenUsed="1"/>
+    <w:lsdException w:name="index 3" w:semiHidden="1" w:unhideWhenUsed="1"/>
+    <w:lsdException w:name="index 4" w:semiHidden="1" w:unhideWhenUsed="1"/>
+    <w:lsdException w:name="index 5" w:semiHidden="1" w:unhideWhenUsed="1"/>
+    <w:lsdException w:name="index 6" w:semiHidden="1" w:unhideWhenUsed="1"/>
+    <w:lsdException w:name="index 7" w:semiHidden="1" w:unhideWhenUsed="1"/>
+    <w:lsdException w:name="index 8" w:semiHidden="1" w:unhideWhenUsed="1"/>
+    <w:lsdException w:name="index 9" w:semiHidden="1" w:unhideWhenUsed="1"/>
+    <w:lsdException w:name="toc 1" w:semiHidden="1" w:uiPriority="39" w:unhideWhenUsed="1"/>
+    <w:lsdException w:name="toc 2" w:semiHidden="1" w:uiPriority="39" w:unhideWhenUsed="1"/>
+    <w:lsdException w:name="toc 3" w:semiHidden="1" w:uiPriority="39" w:unhideWhenUsed="1"/>
+    <w:lsdException w:name="toc 4" w:semiHidden="1" w:uiPriority="39" w:unhideWhenUsed="1"/>
+    <w:lsdException w:name="toc 5" w:semiHidden="1" w:uiPriority="39" w:unhideWhenUsed="1"/>
+    <w:lsdException w:name="toc 6" w:semiHidden="1" w:uiPriority="39" w:unhideWhenUsed="1"/>
+    <w:lsdException w:name="toc 7" w:semiHidden="1" w:uiPriority="39" w:unhideWhenUsed="1"/>
+    <w:lsdException w:name="toc 8" w:semiHidden="1" w:uiPriority="39" w:unhideWhenUsed="1"/>
+    <w:lsdException w:name="toc 9" w:semiHidden="1" w:uiPriority="39" w:unhideWhenUsed="1"/>
+    <w:lsdException w:name="Normal Indent" w:semiHidden="1" w:unhideWhenUsed="1"/>
+    <w:lsdException w:name="footnote text" w:semiHidden="1" w:unhideWhenUsed="1"/>
+    <w:lsdException w:name="annotation text" w:semiHidden="1" w:unhideWhenUsed="1"/>
+    <w:lsdException w:name="header" w:semiHidden="1" w:unhideWhenUsed="1"/>
+    <w:lsdException w:name="footer" w:semiHidden="1" w:unhideWhenUsed="1"/>
+    <w:lsdException w:name="index heading" w:semiHidden="1" w:unhideWhenUsed="1"/>
+    <w:lsdException w:name="caption" w:semiHidden="1" w:uiPriority="35" w:unhideWhenUsed="1" w:qFormat="1"/>
+    <w:lsdException w:name="table of figures" w:semiHidden="1" w:unhideWhenUsed="1"/>
+    <w:lsdException w:name="envelope address" w:semiHidden="1" w:unhideWhenUsed="1"/>
+    <w:lsdException w:name="envelope return" w:semiHidden="1" w:unhideWhenUsed="1"/>
+    <w:lsdException w:name="footnote reference" w:semiHidden="1" w:unhideWhenUsed="1"/>
+    <w:lsdException w:name="annotation reference" w:semiHidden="1" w:unhideWhenUsed="1"/>
+    <w:lsdException w:name="line number" w:semiHidden="1" w:unhideWhenUsed="1"/>
+    <w:lsdException w:name="page number" w:semiHidden="1" w:unhideWhenUsed="1"/>
+    <w:lsdException w:name="endnote reference" w:semiHidden="1" w:unhideWhenUsed="1"/>
+    <w:lsdException w:name="endnote text" w:semiHidden="1" w:unhideWhenUsed="1"/>
+    <w:lsdException w:name="table of authorities" w:semiHidden="1" w:unhideWhenUsed="1"/>
+    <w:lsdException w:name="macro" w:semiHidden="1" w:unhideWhenUsed="1"/>
+    <w:lsdException w:name="toa heading" w:semiHidden="1" w:unhideWhenUsed="1"/>
+    <w:lsdException w:name="List" w:semiHidden="1" w:unhideWhenUsed="1"/>
+    <w:lsdException w:name="List Bullet" w:semiHidden="1" w:unhideWhenUsed="1"/>
+    <w:lsdException w:name="List Number" w:semiHidden="1" w:unhideWhenUsed="1"/>
+    <w:lsdException w:name="List 2" w:semiHidden="1" w:unhideWhenUsed="1"/>
+    <w:lsdException w:name="List 3" w:semiHidden="1" w:unhideWhenUsed="1"/>
+    <w:lsdException w:name="List 4" w:semiHidden="1" w:unhideWhenUsed="1"/>
+    <w:lsdException w:name="List 5" w:semiHidden="1" w:unhideWhenUsed="1"/>
+    <w:lsdException w:name="List Bullet 2" w:semiHidden="1" w:unhideWhenUsed="1"/>
+    <w:lsdException w:name="List Bullet 3" w:semiHidden="1" w:unhideWhenUsed="1"/>
+    <w:lsdException w:name="List Bullet 4" w:semiHidden="1" w:unhideWhenUsed="1"/>
+    <w:lsdException w:name="List Bullet 5" w:semiHidden="1" w:unhideWhenUsed="1"/>
+    <w:lsdException w:name="List Number 2" w:semiHidden="1" w:unhideWhenUsed="1"/>
+    <w:lsdException w:name="List Number 3" w:semiHidden="1" w:unhideWhenUsed="1"/>
+    <w:lsdException w:name="List Number 4" w:semiHidden="1" w:unhideWhenUsed="1"/>
+    <w:lsdException w:name="List Number 5" w:semiHidden="1" w:unhideWhenUsed="1"/>
+    <w:lsdException w:name="Title" w:uiPriority="10" w:qFormat="1"/>
+    <w:lsdException w:name="Closing" w:semiHidden="1" w:unhideWhenUsed="1"/>
+    <w:lsdException w:name="Signature" w:semiHidden="1" w:unhideWhenUsed="1"/>
+    <w:lsdException w:name="Default Paragraph Font" w:semiHidden="1" w:uiPriority="1" w:unhideWhenUsed="1"/>
+    <w:lsdException w:name="Body Text" w:semiHidden="1" w:unhideWhenUsed="1"/>
+    <w:lsdException w:name="Body Text Indent" w:semiHidden="1" w:unhideWhenUsed="1"/>
+    <w:lsdException w:name="List Continue" w:semiHidden="1" w:unhideWhenUsed="1"/>
+    <w:lsdException w:name="List Continue 2" w:semiHidden="1" w:unhideWhenUsed="1"/>
+    <w:lsdException w:name="List Continue 3" w:semiHidden="1" w:unhideWhenUsed="1"/>
+    <w:lsdException w:name="List Continue 4" w:semiHidden="1" w:unhideWhenUsed="1"/>
+    <w:lsdException w:name="List Continue 5" w:semiHidden="1" w:unhideWhenUsed="1"/>
+    <w:lsdException w:name="Message Header" w:semiHidden="1" w:unhideWhenUsed="1"/>
+    <w:lsdException w:name="Subtitle" w:uiPriority="11" w:qFormat="1"/>
+    <w:lsdException w:name="Salutation" w:semiHidden="1" w:unhideWhenUsed="1"/>
+    <w:lsdException w:name="Date" w:semiHidden="1" w:unhideWhenUsed="1"/>
+    <w:lsdException w:name="Body Text First Indent" w:semiHidden="1" w:unhideWhenUsed="1"/>
+    <w:lsdException w:name="Body Text First Indent 2" w:semiHidden="1" w:unhideWhenUsed="1"/>
+    <w:lsdException w:name="Note Heading" w:semiHidden="1" w:unhideWhenUsed="1"/>
+    <w:lsdException w:name="Body Text 2" w:semiHidden="1" w:unhideWhenUsed="1"/>
+    <w:lsdException w:name="Body Text 3" w:semiHidden="1" w:unhideWhenUsed="1"/>
+    <w:lsdException w:name="Body Text Indent 2" w:semiHidden="1" w:unhideWhenUsed="1"/>
+    <w:lsdException w:name="Body Text Indent 3" w:semiHidden="1" w:unhideWhenUsed="1"/>
+    <w:lsdException w:name="Block Text" w:semiHidden="1" w:unhideWhenUsed="1"/>
+    <w:lsdException w:name="Hyperlink" w:semiHidden="1" w:unhideWhenUsed="1"/>
+    <w:lsdException w:name="FollowedHyperlink" w:semiHidden="1" w:unhideWhenUsed="1"/>
+    <w:lsdException w:name="Strong" w:uiPriority="22" w:qFormat="1"/>
+    <w:lsdException w:name="Emphasis" w:uiPriority="20" w:qFormat="1"/>
+    <w:lsdException w:name="Document Map" w:semiHidden="1" w:unhideWhenUsed="1"/>
+    <w:lsdException w:name="Plain Text" w:semiHidden="1" w:unhideWhenUsed="1"/>
+    <w:lsdException w:name="E-mail Signature" w:semiHidden="1" w:unhideWhenUsed="1"/>
+    <w:lsdException w:name="HTML Top of Form" w:semiHidden="1" w:unhideWhenUsed="1"/>
+    <w:lsdException w:name="HTML Bottom of Form" w:semiHidden="1" w:unhideWhenUsed="1"/>
+    <w:lsdException w:name="Normal (Web)" w:semiHidden="1" w:unhideWhenUsed="1"/>
+    <w:lsdException w:name="HTML Acronym" w:semiHidden="1" w:unhideWhenUsed="1"/>
+    <w:lsdException w:name="HTML Address" w:semiHidden="1" w:unhideWhenUsed="1"/>
+    <w:lsdException w:name="HTML Cite" w:semiHidden="1" w:unhideWhenUsed="1"/>
+    <w:lsdException w:name="HTML Code" w:semiHidden="1" w:unhideWhenUsed="1"/>
+    <w:lsdException w:name="HTML Definition" w:semiHidden="1" w:unhideWhenUsed="1"/>
+    <w:lsdException w:name="HTML Keyboard" w:semiHidden="1" w:unhideWhenUsed="1"/>
+    <w:lsdException w:name="HTML Preformatted" w:semiHidden="1" w:unhideWhenUsed="1"/>
+    <w:lsdException w:name="HTML Sample" w:semiHidden="1" w:unhideWhenUsed="1"/>
+    <w:lsdException w:name="HTML Typewriter" w:semiHidden="1" w:unhideWhenUsed="1"/>
+    <w:lsdException w:name="HTML Variable" w:semiHidden="1" w:unhideWhenUsed="1"/>
+    <w:lsdException w:name="Normal Table" w:semiHidden="1" w:unhideWhenUsed="1"/>
+    <w:lsdException w:name="annotation subject" w:semiHidden="1" w:unhideWhenUsed="1"/>
+    <w:lsdException w:name="No List" w:semiHidden="1" w:unhideWhenUsed="1"/>
+    <w:lsdException w:name="Outline List 1" w:semiHidden="1" w:unhideWhenUsed="1"/>
+    <w:lsdException w:name="Outline List 2" w:semiHidden="1" w:unhideWhenUsed="1"/>
+    <w:lsdException w:name="Outline List 3" w:semiHidden="1" w:unhideWhenUsed="1"/>
+    <w:lsdException w:name="Table Simple 1" w:semiHidden="1" w:unhideWhenUsed="1"/>
+    <w:lsdException w:name="Table Simple 2" w:semiHidden="1" w:unhideWhenUsed="1"/>
+    <w:lsdException w:name="Table Simple 3" w:semiHidden="1" w:unhideWhenUsed="1"/>
+    <w:lsdException w:name="Table Classic 1" w:semiHidden="1" w:unhideWhenUsed="1"/>
+    <w:lsdException w:name="Table Classic 2" w:semiHidden="1" w:unhideWhenUsed="1"/>
+    <w:lsdException w:name="Table Classic 3" w:semiHidden="1" w:unhideWhenUsed="1"/>
+    <w:lsdException w:name="Table Classic 4" w:semiHidden="1" w:unhideWhenUsed="1"/>
+    <w:lsdException w:name="Table Colorful 1" w:semiHidden="1" w:unhideWhenUsed="1"/>
+    <w:lsdException w:name="Table Colorful 2" w:semiHidden="1" w:unhideWhenUsed="1"/>
+    <w:lsdException w:name="Table Colorful 3" w:semiHidden="1" w:unhideWhenUsed="1"/>
+    <w:lsdException w:name="Table Columns 1" w:semiHidden="1" w:unhideWhenUsed="1"/>
+    <w:lsdException w:name="Table Columns 2" w:semiHidden="1" w:unhideWhenUsed="1"/>
+    <w:lsdException w:name="Table Columns 3" w:semiHidden="1" w:unhideWhenUsed="1"/>
+    <w:lsdException w:name="Table Columns 4" w:semiHidden="1" w:unhideWhenUsed="1"/>
+    <w:lsdException w:name="Table Columns 5" w:semiHidden="1" w:unhideWhenUsed="1"/>
+    <w:lsdException w:name="Table Grid 1" w:semiHidden="1" w:unhideWhenUsed="1"/>
+    <w:lsdException w:name="Table Grid 2" w:semiHidden="1" w:unhideWhenUsed="1"/>
+    <w:lsdException w:name="Table Grid 3" w:semiHidden="1" w:unhideWhenUsed="1"/>
+    <w:lsdException w:name="Table Grid 4" w:semiHidden="1" w:unhideWhenUsed="1"/>
+    <w:lsdException w:name="Table Grid 5" w:semiHidden="1" w:unhideWhenUsed="1"/>
+    <w:lsdException w:name="Table Grid 6" w:semiHidden="1" w:unhideWhenUsed="1"/>
+    <w:lsdException w:name="Table Grid 7" w:semiHidden="1" w:unhideWhenUsed="1"/>
+    <w:lsdException w:name="Table Grid 8" w:semiHidden="1" w:unhideWhenUsed="1"/>
+    <w:lsdException w:name="Table List 1" w:semiHidden="1" w:unhideWhenUsed="1"/>
+    <w:lsdException w:name="Table List 2" w:semiHidden="1" w:unhideWhenUsed="1"/>
+    <w:lsdException w:name="Table List 3" w:semiHidden="1" w:unhideWhenUsed="1"/>
+    <w:lsdException w:name="Table List 4" w:semiHidden="1" w:unhideWhenUsed="1"/>
+    <w:lsdException w:name="Table List 5" w:semiHidden="1" w:unhideWhenUsed="1"/>
+    <w:lsdException w:name="Table List 6" w:semiHidden="1" w:unhideWhenUsed="1"/>
+    <w:lsdException w:name="Table List 7" w:semiHidden="1" w:unhideWhenUsed="1"/>
+    <w:lsdException w:name="Table List 8" w:semiHidden="1" w:unhideWhenUsed="1"/>
+    <w:lsdException w:name="Table 3D effects 1" w:semiHidden="1" w:unhideWhenUsed="1"/>
+    <w:lsdException w:name="Table 3D effects 2" w:semiHidden="1" w:unhideWhenUsed="1"/>
+    <w:lsdException w:name="Table 3D effects 3" w:semiHidden="1" w:unhideWhenUsed="1"/>
+    <w:lsdException w:name="Table Contemporary" w:semiHidden="1" w:unhideWhenUsed="1"/>
+    <w:lsdException w:name="Table Elegant" w:semiHidden="1" w:unhideWhenUsed="1"/>
+    <w:lsdException w:name="Table Professional" w:semiHidden="1" w:unhideWhenUsed="1"/>
+    <w:lsdException w:name="Table Subtle 1" w:semiHidden="1" w:unhideWhenUsed="1"/>
+    <w:lsdException w:name="Table Subtle 2" w:semiHidden="1" w:unhideWhenUsed="1"/>
+    <w:lsdException w:name="Table Web 1" w:semiHidden="1" w:unhideWhenUsed="1"/>
+    <w:lsdException w:name="Table Web 2" w:semiHidden="1" w:unhideWhenUsed="1"/>
+    <w:lsdException w:name="Table Web 3" w:semiHidden="1" w:unhideWhenUsed="1"/>
+    <w:lsdException w:name="Balloon Text" w:semiHidden="1" w:unhideWhenUsed="1"/>
+    <w:lsdException w:name="Table Grid" w:semiHidden="1" w:uiPriority="39" w:unhideWhenUsed="1"/>
+    <w:lsdException w:name="Table Theme" w:semiHidden="1" w:unhideWhenUsed="1"/>
+    <w:lsdException w:name="Placeholder Text" w:semiHidden="1"/>
+    <w:lsdException w:name="No Spacing" w:uiPriority="1" w:qFormat="1"/>
+    <w:lsdException w:name="Light Shading" w:uiPriority="60"/>
+    <w:lsdException w:name="Light List" w:uiPriority="61"/>
+    <w:lsdException w:name="Light Grid" w:uiPriority="62"/>
+    <w:lsdException w:name="Medium Shading 1" w:uiPriority="63"/>
+    <w:lsdException w:name="Medium Shading 2" w:uiPriority="64"/>
+    <w:lsdException w:name="Medium List 1" w:uiPriority="65"/>
+    <w:lsdException w:name="Medium List 2" w:uiPriority="66"/>
+    <w:lsdException w:name="Medium Grid 1" w:uiPriority="67"/>
+    <w:lsdException w:name="Medium Grid 2" w:uiPriority="68"/>
+    <w:lsdException w:name="Medium Grid 3" w:uiPriority="69"/>
+    <w:lsdException w:name="Dark List" w:uiPriority="70"/>
+    <w:lsdException w:name="Colorful Shading" w:uiPriority="71"/>
+    <w:lsdException w:name="Colorful List" w:uiPriority="72"/>
+    <w:lsdException w:name="Colorful Grid" w:uiPriority="73"/>
+    <w:lsdException w:name="Light Shading Accent 1" w:uiPriority="60"/>
+    <w:lsdException w:name="Light List Accent 1" w:uiPriority="61"/>
+    <w:lsdException w:name="Light Grid Accent 1" w:uiPriority="62"/>
+    <w:lsdException w:name="Medium Shading 1 Accent 1" w:uiPriority="63"/>
+    <w:lsdException w:name="Medium Shading 2 Accent 1" w:uiPriority="64"/>
+    <w:lsdException w:name="Medium List 1 Accent 1" w:uiPriority="65"/>
+    <w:lsdException w:name="Revision" w:semiHidden="1"/>
+    <w:lsdException w:name="List Paragraph" w:uiPriority="34" w:qFormat="1"/>
+    <w:lsdException w:name="Quote" w:uiPriority="29" w:qFormat="1"/>
+    <w:lsdException w:name="Intense Quote" w:uiPriority="30" w:qFormat="1"/>
+    <w:lsdException w:name="Medium List 2 Accent 1" w:uiPriority="66"/>
+    <w:lsdException w:name="Medium Grid 1 Accent 1" w:uiPriority="67"/>
+    <w:lsdException w:name="Medium Grid 2 Accent 1" w:uiPriority="68"/>
+    <w:lsdException w:name="Medium Grid 3 Accent 1" w:uiPriority="69"/>
+    <w:lsdException w:name="Dark List Accent 1" w:uiPriority="70"/>
+    <w:lsdException w:name="Colorful Shading Accent 1" w:uiPriority="71"/>
+    <w:lsdException w:name="Colorful List Accent 1" w:uiPriority="72"/>
+    <w:lsdException w:name="Colorful Grid Accent 1" w:uiPriority="73"/>
+    <w:lsdException w:name="Light Shading Accent 2" w:uiPriority="60"/>
+    <w:lsdException w:name="Light List Accent 2" w:uiPriority="61"/>
+    <w:lsdException w:name="Light Grid Accent 2" w:uiPriority="62"/>
+    <w:lsdException w:name="Medium Shading 1 Accent 2" w:uiPriority="63"/>
+    <w:lsdException w:name="Medium Shading 2 Accent 2" w:uiPriority="64"/>
+    <w:lsdException w:name="Medium List 1 Accent 2" w:uiPriority="65"/>
+    <w:lsdException w:name="Medium List 2 Accent 2" w:uiPriority="66"/>
+    <w:lsdException w:name="Medium Grid 1 Accent 2" w:uiPriority="67"/>
+    <w:lsdException w:name="Medium Grid 2 Accent 2" w:uiPriority="68"/>
+    <w:lsdException w:name="Medium Grid 3 Accent 2" w:uiPriority="69"/>
+    <w:lsdException w:name="Dark List Accent 2" w:uiPriority="70"/>
+    <w:lsdException w:name="Colorful Shading Accent 2" w:uiPriority="71"/>
+    <w:lsdException w:name="Colorful List Accent 2" w:uiPriority="72"/>
+    <w:lsdException w:name="Colorful Grid Accent 2" w:uiPriority="73"/>
+    <w:lsdException w:name="Light Shading Accent 3" w:uiPriority="60"/>
+    <w:lsdException w:name="Light List Accent 3" w:uiPriority="61"/>
+    <w:lsdException w:name="Light Grid Accent 3" w:uiPriority="62"/>
+    <w:lsdException w:name="Medium Shading 1 Accent 3" w:uiPriority="63"/>
+    <w:lsdException w:name="Medium Shading 2 Accent 3" w:uiPriority="64"/>
+    <w:lsdException w:name="Medium List 1 Accent 3" w:uiPriority="65"/>
+    <w:lsdException w:name="Medium List 2 Accent 3" w:uiPriority="66"/>
+    <w:lsdException w:name="Medium Grid 1 Accent 3" w:uiPriority="67"/>
+    <w:lsdException w:name="Medium Grid 2 Accent 3" w:uiPriority="68"/>
+    <w:lsdException w:name="Medium Grid 3 Accent 3" w:uiPriority="69"/>
+    <w:lsdException w:name="Dark List Accent 3" w:uiPriority="70"/>
+    <w:lsdException w:name="Colorful Shading Accent 3" w:uiPriority="71"/>
+    <w:lsdException w:name="Colorful List Accent 3" w:uiPriority="72"/>
+    <w:lsdException w:name="Colorful Grid Accent 3" w:uiPriority="73"/>
+    <w:lsdException w:name="Light Shading Accent 4" w:uiPriority="60"/>
+    <w:lsdException w:name="Light List Accent 4" w:uiPriority="61"/>
+    <w:lsdException w:name="Light Grid Accent 4" w:uiPriority="62"/>
+    <w:lsdException w:name="Medium Shading 1 Accent 4" w:uiPriority="63"/>
+    <w:lsdException w:name="Medium Shading 2 Accent 4" w:uiPriority="64"/>
+    <w:lsdException w:name="Medium List 1 Accent 4" w:uiPriority="65"/>
+    <w:lsdException w:name="Medium List 2 Accent 4" w:uiPriority="66"/>
+    <w:lsdException w:name="Medium Grid 1 Accent 4" w:uiPriority="67"/>
+    <w:lsdException w:name="Medium Grid 2 Accent 4" w:uiPriority="68"/>
+    <w:lsdException w:name="Medium Grid 3 Accent 4" w:uiPriority="69"/>
+    <w:lsdException w:name="Dark List Accent 4" w:uiPriority="70"/>
+    <w:lsdException w:name="Colorful Shading Accent 4" w:uiPriority="71"/>
+    <w:lsdException w:name="Colorful List Accent 4" w:uiPriority="72"/>
+    <w:lsdException w:name="Colorful Grid Accent 4" w:uiPriority="73"/>
+    <w:lsdException w:name="Light Shading Accent 5" w:uiPriority="60"/>
+    <w:lsdException w:name="Light List Accent 5" w:uiPriority="61"/>
+    <w:lsdException w:name="Light Grid Accent 5" w:uiPriority="62"/>
+    <w:lsdException w:name="Medium Shading 1 Accent 5" w:uiPriority="63"/>
+    <w:lsdException w:name="Medium Shading 2 Accent 5" w:uiPriority="64"/>
+    <w:lsdException w:name="Medium List 1 Accent 5" w:uiPriority="65"/>
+    <w:lsdException w:name="Medium List 2 Accent 5" w:uiPriority="66"/>
+    <w:lsdException w:name="Medium Grid 1 Accent 5" w:uiPriority="67"/>
+    <w:lsdException w:name="Medium Grid 2 Accent 5" w:uiPriority="68"/>
+    <w:lsdException w:name="Medium Grid 3 Accent 5" w:uiPriority="69"/>
+    <w:lsdException w:name="Dark List Accent 5" w:uiPriority="70"/>
+    <w:lsdException w:name="Colorful Shading Accent 5" w:uiPriority="71"/>
+    <w:lsdException w:name="Colorful List Accent 5" w:uiPriority="72"/>
+    <w:lsdException w:name="Colorful Grid Accent 5" w:uiPriority="73"/>
+    <w:lsdException w:name="Light Shading Accent 6" w:uiPriority="60"/>
+    <w:lsdException w:name="Light List Accent 6" w:uiPriority="61"/>
+    <w:lsdException w:name="Light Grid Accent 6" w:uiPriority="62"/>
+    <w:lsdException w:name="Medium Shading 1 Accent 6" w:uiPriority="63"/>
+    <w:lsdException w:name="Medium Shading 2 Accent 6" w:uiPriority="64"/>
+    <w:lsdException w:name="Medium List 1 Accent 6" w:uiPriority="65"/>
+    <w:lsdException w:name="Medium List 2 Accent 6" w:uiPriority="66"/>
+    <w:lsdException w:name="Medium Grid 1 Accent 6" w:uiPriority="67"/>
+    <w:lsdException w:name="Medium Grid 2 Accent 6" w:uiPriority="68"/>
+    <w:lsdException w:name="Medium Grid 3 Accent 6" w:uiPriority="69"/>
+    <w:lsdException w:name="Dark List Accent 6" w:uiPriority="70"/>
+    <w:lsdException w:name="Colorful Shading Accent 6" w:uiPriority="71"/>
+    <w:lsdException w:name="Colorful List Accent 6" w:uiPriority="72"/>
+    <w:lsdException w:name="Colorful Grid Accent 6" w:uiPriority="73"/>
+    <w:lsdException w:name="Subtle Emphasis" w:uiPriority="19" w:qFormat="1"/>
+    <w:lsdException w:name="Intense Emphasis" w:uiPriority="21" w:qFormat="1"/>
+    <w:lsdException w:name="Subtle Reference" w:uiPriority="31" w:qFormat="1"/>
+    <w:lsdException w:name="Intense Reference" w:uiPriority="32" w:qFormat="1"/>
+    <w:lsdException w:name="Book Title" w:uiPriority="33" w:qFormat="1"/>
+    <w:lsdException w:name="Bibliography" w:semiHidden="1" w:uiPriority="37" w:unhideWhenUsed="1"/>
+    <w:lsdException w:name="TOC Heading" w:semiHidden="1" w:uiPriority="39" w:unhideWhenUsed="1" w:qFormat="1"/>
+    <w:lsdException w:name="Plain Table 1" w:uiPriority="41"/>
+    <w:lsdException w:name="Plain Table 2" w:uiPriority="42"/>
+    <w:lsdException w:name="Plain Table 3" w:uiPriority="43"/>
+    <w:lsdException w:name="Plain Table 4" w:uiPriority="44"/>
+    <w:lsdException w:name="Plain Table 5" w:uiPriority="45"/>
+    <w:lsdException w:name="Grid Table Light" w:uiPriority="40"/>
+    <w:lsdException w:name="Grid Table 1 Light" w:uiPriority="46"/>
+    <w:lsdException w:name="Grid Table 2" w:uiPriority="47"/>
+    <w:lsdException w:name="Grid Table 3" w:uiPriority="48"/>
+    <w:lsdException w:name="Grid Table 4" w:uiPriority="49"/>
+    <w:lsdException w:name="Grid Table 5 Dark" w:uiPriority="50"/>
+    <w:lsdException w:name="Grid Table 6 Colorful" w:uiPriority="51"/>
+    <w:lsdException w:name="Grid Table 7 Colorful" w:uiPriority="52"/>
+    <w:lsdException w:name="Grid Table 1 Light Accent 1" w:uiPriority="46"/>
+    <w:lsdException w:name="Grid Table 2 Accent 1" w:uiPriority="47"/>
+    <w:lsdException w:name="Grid Table 3 Accent 1" w:uiPriority="48"/>
+    <w:lsdException w:name="Grid Table 4 Accent 1" w:uiPriority="49"/>
+    <w:lsdException w:name="Grid Table 5 Dark Accent 1" w:uiPriority="50"/>
+    <w:lsdException w:name="Grid Table 6 Colorful Accent 1" w:uiPriority="51"/>
+    <w:lsdException w:name="Grid Table 7 Colorful Accent 1" w:uiPriority="52"/>
+    <w:lsdException w:name="Grid Table 1 Light Accent 2" w:uiPriority="46"/>
+    <w:lsdException w:name="Grid Table 2 Accent 2" w:uiPriority="47"/>
+    <w:lsdException w:name="Grid Table 3 Accent 2" w:uiPriority="48"/>
+    <w:lsdException w:name="Grid Table 4 Accent 2" w:uiPriority="49"/>
+    <w:lsdException w:name="Grid Table 5 Dark Accent 2" w:uiPriority="50"/>
+    <w:lsdException w:name="Grid Table 6 Colorful Accent 2" w:uiPriority="51"/>
+    <w:lsdException w:name="Grid Table 7 Colorful Accent 2" w:uiPriority="52"/>
+    <w:lsdException w:name="Grid Table 1 Light Accent 3" w:uiPriority="46"/>
+    <w:lsdException w:name="Grid Table 2 Accent 3" w:uiPriority="47"/>
+    <w:lsdException w:name="Grid Table 3 Accent 3" w:uiPriority="48"/>
+    <w:lsdException w:name="Grid Table 4 Accent 3" w:uiPriority="49"/>
+    <w:lsdException w:name="Grid Table 5 Dark Accent 3" w:uiPriority="50"/>
+    <w:lsdException w:name="Grid Table 6 Colorful Accent 3" w:uiPriority="51"/>
+    <w:lsdException w:name="Grid Table 7 Colorful Accent 3" w:uiPriority="52"/>
+    <w:lsdException w:name="Grid Table 1 Light Accent 4" w:uiPriority="46"/>
+    <w:lsdException w:name="Grid Table 2 Accent 4" w:uiPriority="47"/>
+    <w:lsdException w:name="Grid Table 3 Accent 4" w:uiPriority="48"/>
+    <w:lsdException w:name="Grid Table 4 Accent 4" w:uiPriority="49"/>
+    <w:lsdException w:name="Grid Table 5 Dark Accent 4" w:uiPriority="50"/>
+    <w:lsdException w:name="Grid Table 6 Colorful Accent 4" w:uiPriority="51"/>
+    <w:lsdException w:name="Grid Table 7 Colorful Accent 4" w:uiPriority="52"/>
+    <w:lsdException w:name="Grid Table 1 Light Accent 5" w:uiPriority="46"/>
+    <w:lsdException w:name="Grid Table 2 Accent 5" w:uiPriority="47"/>
+    <w:lsdException w:name="Grid Table 3 Accent 5" w:uiPriority="48"/>
+    <w:lsdException w:name="Grid Table 4 Accent 5" w:uiPriority="49"/>
+    <w:lsdException w:name="Grid Table 5 Dark Accent 5" w:uiPriority="50"/>
+    <w:lsdException w:name="Grid Table 6 Colorful Accent 5" w:uiPriority="51"/>
+    <w:lsdException w:name="Grid Table 7 Colorful Accent 5" w:uiPriority="52"/>
+    <w:lsdException w:name="Grid Table 1 Light Accent 6" w:uiPriority="46"/>
+    <w:lsdException w:name="Grid Table 2 Accent 6" w:uiPriority="47"/>
+    <w:lsdException w:name="Grid Table 3 Accent 6" w:uiPriority="48"/>
+    <w:lsdException w:name="Grid Table 4 Accent 6" w:uiPriority="49"/>
+    <w:lsdException w:name="Grid Table 5 Dark Accent 6" w:uiPriority="50"/>
+    <w:lsdException w:name="Grid Table 6 Colorful Accent 6" w:uiPriority="51"/>
+    <w:lsdException w:name="Grid Table 7 Colorful Accent 6" w:uiPriority="52"/>
+    <w:lsdException w:name="List Table 1 Light" w:uiPriority="46"/>
+    <w:lsdException w:name="List Table 2" w:uiPriority="47"/>
+    <w:lsdException w:name="List Table 3" w:uiPriority="48"/>
+    <w:lsdException w:name="List Table 4" w:uiPriority="49"/>
+    <w:lsdException w:name="List Table 5 Dark" w:uiPriority="50"/>
+    <w:lsdException w:name="List Table 6 Colorful" w:uiPriority="51"/>
+    <w:lsdException w:name="List Table 7 Colorful" w:uiPriority="52"/>
+    <w:lsdException w:name="List Table 1 Light Accent 1" w:uiPriority="46"/>
+    <w:lsdException w:name="List Table 2 Accent 1" w:uiPriority="47"/>
+    <w:lsdException w:name="List Table 3 Accent 1" w:uiPriority="48"/>
+    <w:lsdException w:name="List Table 4 Accent 1" w:uiPriority="49"/>
+    <w:lsdException w:name="List Table 5 Dark Accent 1" w:uiPriority="50"/>
+    <w:lsdException w:name="List Table 6 Colorful Accent 1" w:uiPriority="51"/>
+    <w:lsdException w:name="List Table 7 Colorful Accent 1" w:uiPriority="52"/>
+    <w:lsdException w:name="List Table 1 Light Accent 2" w:uiPriority="46"/>
+    <w:lsdException w:name="List Table 2 Accent 2" w:uiPriority="47"/>
+    <w:lsdException w:name="List Table 3 Accent 2" w:uiPriority="48"/>
+    <w:lsdException w:name="List Table 4 Accent 2" w:uiPriority="49"/>
+    <w:lsdException w:name="List Table 5 Dark Accent 2" w:uiPriority="50"/>
+    <w:lsdException w:name="List Table 6 Colorful Accent 2" w:uiPriority="51"/>
+    <w:lsdException w:name="List Table 7 Colorful Accent 2" w:uiPriority="52"/>
+    <w:lsdException w:name="List Table 1 Light Accent 3" w:uiPriority="46"/>
+    <w:lsdException w:name="List Table 2 Accent 3" w:uiPriority="47"/>
+    <w:lsdException w:name="List Table 3 Accent 3" w:uiPriority="48"/>
+    <w:lsdException w:name="List Table 4 Accent 3" w:uiPriority="49"/>
+    <w:lsdException w:name="List Table 5 Dark Accent 3" w:uiPriority="50"/>
+    <w:lsdException w:name="List Table 6 Colorful Accent 3" w:uiPriority="51"/>
+    <w:lsdException w:name="List Table 7 Colorful Accent 3" w:uiPriority="52"/>
+    <w:lsdException w:name="List Table 1 Light Accent 4" w:uiPriority="46"/>
+    <w:lsdException w:name="List Table 2 Accent 4" w:uiPriority="47"/>
+    <w:lsdException w:name="List Table 3 Accent 4" w:uiPriority="48"/>
+    <w:lsdException w:name="List Table 4 Accent 4" w:uiPriority="49"/>
+    <w:lsdException w:name="List Table 5 Dark Accent 4" w:uiPriority="50"/>
+    <w:lsdException w:name="List Table 6 Colorful Accent 4" w:uiPriority="51"/>
+    <w:lsdException w:name="List Table 7 Colorful Accent 4" w:uiPriority="52"/>
+    <w:lsdException w:name="List Table 1 Light Accent 5" w:uiPriority="46"/>
+    <w:lsdException w:name="List Table 2 Accent 5" w:uiPriority="47"/>
+    <w:lsdException w:name="List Table 3 Accent 5" w:uiPriority="48"/>
+    <w:lsdException w:name="List Table 4 Accent 5" w:uiPriority="49"/>
+    <w:lsdException w:name="List Table 5 Dark Accent 5" w:uiPriority="50"/>
+    <w:lsdException w:name="List Table 6 Colorful Accent 5" w:uiPriority="51"/>
+    <w:lsdException w:name="List Table 7 Colorful Accent 5" w:uiPriority="52"/>
+    <w:lsdException w:name="List Table 1 Light Accent 6" w:uiPriority="46"/>
+    <w:lsdException w:name="List Table 2 Accent 6" w:uiPriority="47"/>
+    <w:lsdException w:name="List Table 3 Accent 6" w:uiPriority="48"/>
+    <w:lsdException w:name="List Table 4 Accent 6" w:uiPriority="49"/>
+    <w:lsdException w:name="List Table 5 Dark Accent 6" w:uiPriority="50"/>
+    <w:lsdException w:name="List Table 6 Colorful Accent 6" w:uiPriority="51"/>
+    <w:lsdException w:name="List Table 7 Colorful Accent 6" w:uiPriority="52"/>
+    <w:lsdException w:name="Mention" w:semiHidden="1" w:unhideWhenUsed="1"/>
+    <w:lsdException w:name="Smart Hyperlink" w:semiHidden="1" w:unhideWhenUsed="1"/>
+    <w:lsdException w:name="Hashtag" w:semiHidden="1" w:unhideWhenUsed="1"/>
   </w:latentStyles>
   <w:style w:type="paragraph" w:default="1" w:styleId="Standard">
     <w:name w:val="Normal"/>
@@ -36296,7 +36880,6 @@
     <w:uiPriority w:val="99"/>
     <w:semiHidden/>
     <w:unhideWhenUsed/>
-    <w:qFormat/>
     <w:tblPr>
       <w:tblInd w:w="0" w:type="dxa"/>
       <w:tblCellMar>
@@ -36360,7 +36943,7 @@
       <w:szCs w:val="32"/>
     </w:rPr>
   </w:style>
-  <w:style w:type="table" w:styleId="Tabellengitternetz">
+  <w:style w:type="table" w:styleId="Tabellenraster">
     <w:name w:val="Table Grid"/>
     <w:basedOn w:val="NormaleTabelle"/>
     <w:uiPriority w:val="39"/>
@@ -36369,7 +36952,6 @@
       <w:spacing w:after="0" w:line="240" w:lineRule="auto"/>
     </w:pPr>
     <w:tblPr>
-      <w:tblInd w:w="0" w:type="dxa"/>
       <w:tblBorders>
         <w:top w:val="single" w:sz="4" w:space="0" w:color="auto"/>
         <w:left w:val="single" w:sz="4" w:space="0" w:color="auto"/>
@@ -36378,12 +36960,6 @@
         <w:insideH w:val="single" w:sz="4" w:space="0" w:color="auto"/>
         <w:insideV w:val="single" w:sz="4" w:space="0" w:color="auto"/>
       </w:tblBorders>
-      <w:tblCellMar>
-        <w:top w:w="0" w:type="dxa"/>
-        <w:left w:w="108" w:type="dxa"/>
-        <w:bottom w:w="0" w:type="dxa"/>
-        <w:right w:w="108" w:type="dxa"/>
-      </w:tblCellMar>
     </w:tblPr>
   </w:style>
   <w:style w:type="table" w:customStyle="1" w:styleId="EinfacheTabelle11">
@@ -36397,7 +36973,6 @@
     <w:tblPr>
       <w:tblStyleRowBandSize w:val="1"/>
       <w:tblStyleColBandSize w:val="1"/>
-      <w:tblInd w:w="0" w:type="dxa"/>
       <w:tblBorders>
         <w:top w:val="single" w:sz="4" w:space="0" w:color="BFBFBF" w:themeColor="background1" w:themeShade="BF"/>
         <w:left w:val="single" w:sz="4" w:space="0" w:color="BFBFBF" w:themeColor="background1" w:themeShade="BF"/>
@@ -36406,12 +36981,6 @@
         <w:insideH w:val="single" w:sz="4" w:space="0" w:color="BFBFBF" w:themeColor="background1" w:themeShade="BF"/>
         <w:insideV w:val="single" w:sz="4" w:space="0" w:color="BFBFBF" w:themeColor="background1" w:themeShade="BF"/>
       </w:tblBorders>
-      <w:tblCellMar>
-        <w:top w:w="0" w:type="dxa"/>
-        <w:left w:w="108" w:type="dxa"/>
-        <w:bottom w:w="0" w:type="dxa"/>
-        <w:right w:w="108" w:type="dxa"/>
-      </w:tblCellMar>
     </w:tblPr>
     <w:tblStylePr w:type="firstRow">
       <w:rPr>
@@ -36595,13 +37164,6 @@
     <w:tblPr>
       <w:tblStyleRowBandSize w:val="1"/>
       <w:tblStyleColBandSize w:val="1"/>
-      <w:tblInd w:w="0" w:type="dxa"/>
-      <w:tblCellMar>
-        <w:top w:w="0" w:type="dxa"/>
-        <w:left w:w="108" w:type="dxa"/>
-        <w:bottom w:w="0" w:type="dxa"/>
-        <w:right w:w="108" w:type="dxa"/>
-      </w:tblCellMar>
     </w:tblPr>
     <w:tblStylePr w:type="firstRow">
       <w:rPr>
@@ -36993,7 +37555,7 @@
   <a:extraClrSchemeLst/>
   <a:extLst>
     <a:ext uri="{05A4C25C-085E-4340-85A3-A5531E510DB2}">
-      <thm15:themeFamily xmlns:thm15="http://schemas.microsoft.com/office/thememl/2012/main" xmlns="" name="Office Theme" id="{62F939B6-93AF-4DB8-9C6B-D6C7DFDC589F}" vid="{4A3C46E8-61CC-4603-A589-7422A47A8E4A}"/>
+      <thm15:themeFamily xmlns:thm15="http://schemas.microsoft.com/office/thememl/2012/main" name="Office Theme" id="{62F939B6-93AF-4DB8-9C6B-D6C7DFDC589F}" vid="{4A3C46E8-61CC-4603-A589-7422A47A8E4A}"/>
     </a:ext>
   </a:extLst>
 </a:theme>
@@ -37004,7 +37566,7 @@
 </file>
 
 <file path=customXml/itemProps1.xml><?xml version="1.0" encoding="utf-8"?>
-<ds:datastoreItem xmlns:ds="http://schemas.openxmlformats.org/officeDocument/2006/customXml" ds:itemID="{72581B8C-9EF5-4E63-AB0F-7B7106871D08}">
+<ds:datastoreItem xmlns:ds="http://schemas.openxmlformats.org/officeDocument/2006/customXml" ds:itemID="{D7ABD41E-9BDA-4495-90D3-6A972E4B9EE5}">
   <ds:schemaRefs>
     <ds:schemaRef ds:uri="http://schemas.openxmlformats.org/officeDocument/2006/bibliography"/>
   </ds:schemaRefs>

</xml_diff>